<commit_message>
Kmeans agne y diana a medias
</commit_message>
<xml_diff>
--- a/doc/documentaciónTFG.docx
+++ b/doc/documentaciónTFG.docx
@@ -10639,7 +10639,7 @@
           <v:shape id="_x0000_i1026" type="#_x0000_t75" style="width:438pt;height:146.25pt" o:ole="">
             <v:imagedata r:id="rId39" o:title=""/>
           </v:shape>
-          <o:OLEObject Type="Embed" ProgID="Excel.Sheet.8" ShapeID="_x0000_i1026" DrawAspect="Content" ObjectID="_1585932188" r:id="rId40"/>
+          <o:OLEObject Type="Embed" ProgID="Excel.Sheet.8" ShapeID="_x0000_i1026" DrawAspect="Content" ObjectID="_1586032792" r:id="rId40"/>
         </w:object>
       </w:r>
     </w:p>
@@ -10647,8 +10647,6 @@
       <w:r>
         <w:t>El presupuesto completo y su desarrollo se encuentra en el capítulo 9.</w:t>
       </w:r>
-      <w:bookmarkStart w:id="24" w:name="_GoBack"/>
-      <w:bookmarkEnd w:id="24"/>
     </w:p>
     <w:p/>
     <w:p/>
@@ -10668,65 +10666,65 @@
       <w:pPr>
         <w:pStyle w:val="Ttulo1"/>
       </w:pPr>
-      <w:bookmarkStart w:id="25" w:name="_Toc511988170"/>
+      <w:bookmarkStart w:id="24" w:name="_Toc511988170"/>
       <w:r>
         <w:lastRenderedPageBreak/>
         <w:t>Análisis de lenguaje la correspondencia</w:t>
       </w:r>
+      <w:bookmarkEnd w:id="24"/>
+    </w:p>
+    <w:p>
+      <w:pPr>
+        <w:pStyle w:val="Ttulo2"/>
+      </w:pPr>
+      <w:bookmarkStart w:id="25" w:name="_Toc511988171"/>
+      <w:r>
+        <w:t>Resumen</w:t>
+      </w:r>
       <w:bookmarkEnd w:id="25"/>
     </w:p>
     <w:p>
+      <w:r>
+        <w:t>Esta primera parte del trabajo</w:t>
+      </w:r>
+      <w:r>
+        <w:t xml:space="preserve"> consiste principalmente en la recopilación, limpieza y lematización del </w:t>
+      </w:r>
+      <w:proofErr w:type="gramStart"/>
+      <w:r>
+        <w:t>texto</w:t>
+      </w:r>
+      <w:proofErr w:type="gramEnd"/>
+      <w:r>
+        <w:t xml:space="preserve"> por una parte, y la aplicación de diferentes algoritmos de aprendizaje automático, en este caso algoritmos de agrupamiento (clustering), para agrupar la correspondencia según el tema tratado en las cartas. </w:t>
+      </w:r>
+    </w:p>
+    <w:p>
+      <w:r>
+        <w:t>Todo el trabajo de esta parte ha sido realizado en R, el cual es un lenguaje especialmente diseñado para computación estadística</w:t>
+      </w:r>
+      <w:r>
+        <w:t>. Como es un proyecto GNU, es software gratuito ya que se encuentra bajo la licencia pública general de GNU, por lo que está permitido su uso, estudio y modificación.</w:t>
+      </w:r>
+      <w:r>
+        <w:t xml:space="preserve"> Además, tiene acceso a multitud de librerías sobre minería de textos y aprendizaje, por eso ha sido elegido para este proyecto.</w:t>
+      </w:r>
+    </w:p>
+    <w:p>
       <w:pPr>
         <w:pStyle w:val="Ttulo2"/>
       </w:pPr>
-      <w:bookmarkStart w:id="26" w:name="_Toc511988171"/>
-      <w:r>
-        <w:t>Resumen</w:t>
+      <w:bookmarkStart w:id="26" w:name="_Toc511988172"/>
+      <w:r>
+        <w:t>Min</w:t>
+      </w:r>
+      <w:r>
+        <w:t>ería</w:t>
+      </w:r>
+      <w:r>
+        <w:t xml:space="preserve"> de texto</w:t>
       </w:r>
       <w:bookmarkEnd w:id="26"/>
-    </w:p>
-    <w:p>
-      <w:r>
-        <w:t>Esta primera parte del trabajo</w:t>
-      </w:r>
-      <w:r>
-        <w:t xml:space="preserve"> consiste principalmente en la recopilación, limpieza y lematización del </w:t>
-      </w:r>
-      <w:proofErr w:type="gramStart"/>
-      <w:r>
-        <w:t>texto</w:t>
-      </w:r>
-      <w:proofErr w:type="gramEnd"/>
-      <w:r>
-        <w:t xml:space="preserve"> por una parte, y la aplicación de diferentes algoritmos de aprendizaje automático, en este caso algoritmos de agrupamiento (clustering), para agrupar la correspondencia según el tema tratado en las cartas. </w:t>
-      </w:r>
-    </w:p>
-    <w:p>
-      <w:r>
-        <w:t>Todo el trabajo de esta parte ha sido realizado en R, el cual es un lenguaje especialmente diseñado para computación estadística</w:t>
-      </w:r>
-      <w:r>
-        <w:t>. Como es un proyecto GNU, es software gratuito ya que se encuentra bajo la licencia pública general de GNU, por lo que está permitido su uso, estudio y modificación.</w:t>
-      </w:r>
-      <w:r>
-        <w:t xml:space="preserve"> Además, tiene acceso a multitud de librerías sobre minería de textos y aprendizaje, por eso ha sido elegido para este proyecto.</w:t>
-      </w:r>
-    </w:p>
-    <w:p>
-      <w:pPr>
-        <w:pStyle w:val="Ttulo2"/>
-      </w:pPr>
-      <w:bookmarkStart w:id="27" w:name="_Toc511988172"/>
-      <w:r>
-        <w:t>Min</w:t>
-      </w:r>
-      <w:r>
-        <w:t>ería</w:t>
-      </w:r>
-      <w:r>
-        <w:t xml:space="preserve"> de texto</w:t>
-      </w:r>
-      <w:bookmarkEnd w:id="27"/>
     </w:p>
     <w:p>
       <w:r>
@@ -10995,8 +10993,8 @@
         <w:t>.</w:t>
       </w:r>
     </w:p>
-    <w:bookmarkStart w:id="28" w:name="_MON_1585741053"/>
-    <w:bookmarkEnd w:id="28"/>
+    <w:bookmarkStart w:id="27" w:name="_MON_1585741053"/>
+    <w:bookmarkEnd w:id="27"/>
     <w:p>
       <w:r>
         <w:object w:dxaOrig="8504" w:dyaOrig="4628">
@@ -11007,7 +11005,7 @@
             <w10:borderbottom type="thinThickLarge" width="6"/>
             <w10:borderright type="thinThickLarge" width="6"/>
           </v:shape>
-          <o:OLEObject Type="Embed" ProgID="Word.OpenDocumentText.12" ShapeID="_x0000_i1027" DrawAspect="Content" ObjectID="_1585932189" r:id="rId45"/>
+          <o:OLEObject Type="Embed" ProgID="Word.OpenDocumentText.12" ShapeID="_x0000_i1027" DrawAspect="Content" ObjectID="_1586032793" r:id="rId45"/>
         </w:object>
       </w:r>
     </w:p>
@@ -11183,19 +11181,19 @@
         <w:t>Adicionalmente, se ha incluido una lista de reglas específicas para lematizar algunas palabras con sufijos, prefijos, etc… poco comunes o antiguos.</w:t>
       </w:r>
     </w:p>
-    <w:bookmarkStart w:id="29" w:name="_MON_1585906850"/>
-    <w:bookmarkEnd w:id="29"/>
+    <w:bookmarkStart w:id="28" w:name="_MON_1585906850"/>
+    <w:bookmarkEnd w:id="28"/>
     <w:p>
       <w:r>
         <w:object w:dxaOrig="8504" w:dyaOrig="7996">
-          <v:shape id="_x0000_i1049" type="#_x0000_t75" style="width:425.25pt;height:399.75pt" o:ole="">
+          <v:shape id="_x0000_i1028" type="#_x0000_t75" style="width:425.25pt;height:399.75pt" o:ole="" o:bordertopcolor="this" o:borderleftcolor="this" o:borderbottomcolor="this" o:borderrightcolor="this">
             <v:imagedata r:id="rId47" o:title=""/>
             <w10:bordertop type="thickThinSmall" width="24"/>
             <w10:borderleft type="thickThinSmall" width="24"/>
             <w10:borderbottom type="thinThickSmall" width="24"/>
             <w10:borderright type="thinThickSmall" width="24"/>
           </v:shape>
-          <o:OLEObject Type="Embed" ProgID="Word.OpenDocumentText.12" ShapeID="_x0000_i1049" DrawAspect="Content" ObjectID="_1585932190" r:id="rId48"/>
+          <o:OLEObject Type="Embed" ProgID="Word.OpenDocumentText.12" ShapeID="_x0000_i1028" DrawAspect="Content" ObjectID="_1586032794" r:id="rId48"/>
         </w:object>
       </w:r>
     </w:p>
@@ -11578,129 +11576,1227 @@
       <w:pPr>
         <w:pStyle w:val="Ttulo2"/>
       </w:pPr>
-      <w:bookmarkStart w:id="30" w:name="_Toc511988173"/>
+      <w:bookmarkStart w:id="29" w:name="_Toc511988173"/>
       <w:r>
         <w:t>Aprendizaje (Clustering)</w:t>
       </w:r>
+      <w:bookmarkEnd w:id="29"/>
+    </w:p>
+    <w:p>
+      <w:r>
+        <w:t xml:space="preserve">Una vez obtenida la </w:t>
+      </w:r>
+      <w:r>
+        <w:rPr>
+          <w:i/>
+        </w:rPr>
+        <w:t>DTM</w:t>
+      </w:r>
+      <w:r>
+        <w:t xml:space="preserve">, se procede a la clasificación de las cartas utilizando diferentes algoritmos de </w:t>
+      </w:r>
+      <w:r>
+        <w:rPr>
+          <w:i/>
+        </w:rPr>
+        <w:t>clustering</w:t>
+      </w:r>
+      <w:r>
+        <w:t xml:space="preserve"> (aprendizaje no supervisado)</w:t>
+      </w:r>
+      <w:r>
+        <w:t>. Para ello se han utilizado lo siguientes paquetes de R: cluster, dbscan, topicmodels, ggplot2, dplyr, sparcl</w:t>
+      </w:r>
+      <w:r>
+        <w:t>, factoextra</w:t>
+      </w:r>
+      <w:r>
+        <w:t>.</w:t>
+      </w:r>
+    </w:p>
+    <w:p>
+      <w:pPr>
+        <w:pStyle w:val="Ttulo3"/>
+      </w:pPr>
+      <w:bookmarkStart w:id="30" w:name="_Toc511988174"/>
+      <w:r>
+        <w:t>K-means</w:t>
+      </w:r>
       <w:bookmarkEnd w:id="30"/>
     </w:p>
     <w:p>
       <w:r>
-        <w:t xml:space="preserve">Una vez obtenida la </w:t>
+        <w:t>K-means (</w:t>
+      </w:r>
+      <w:hyperlink r:id="rId49" w:history="1">
+        <w:r>
+          <w:rPr>
+            <w:rStyle w:val="Hipervnculo"/>
+          </w:rPr>
+          <w:t>James MacQueen, 1967</w:t>
+        </w:r>
+      </w:hyperlink>
+      <w:r>
+        <w:t>)</w:t>
+      </w:r>
+      <w:r>
+        <w:t xml:space="preserve"> es un algoritmo que agrupa los datos en </w:t>
       </w:r>
       <w:r>
         <w:rPr>
           <w:i/>
         </w:rPr>
-        <w:t>DTM</w:t>
-      </w:r>
-      <w:r>
-        <w:t xml:space="preserve">, se procede a la clasificación de las cartas utilizando diferentes algoritmos de </w:t>
+        <w:t>K</w:t>
+      </w:r>
+      <w:r>
+        <w:t xml:space="preserve"> grupos, siendo </w:t>
       </w:r>
       <w:r>
         <w:rPr>
           <w:i/>
         </w:rPr>
-        <w:t>clustering</w:t>
-      </w:r>
-      <w:r>
-        <w:t>. Para ello se han utilizado lo siguientes paquetes de R: cluster, dbscan, topicmodels, ggplot2, dplyr, sparcl.</w:t>
+        <w:t>K</w:t>
+      </w:r>
+      <w:r>
+        <w:t xml:space="preserve"> un valor introducido de forma previa a la ejecución. El algoritmo trabaja de la siguiente manera:</w:t>
+      </w:r>
+    </w:p>
+    <w:p>
+      <w:pPr>
+        <w:pStyle w:val="Prrafodelista"/>
+        <w:numPr>
+          <w:ilvl w:val="0"/>
+          <w:numId w:val="65"/>
+        </w:numPr>
+      </w:pPr>
+      <w:r>
+        <w:t xml:space="preserve">Una vez introducidos </w:t>
+      </w:r>
+      <w:r>
+        <w:rPr>
+          <w:i/>
+        </w:rPr>
+        <w:t>K</w:t>
+      </w:r>
+      <w:r>
+        <w:t xml:space="preserve"> y los datos, estima las posiciones de los centroides (posición media de todos los puntos de la forma) de cada grupo. Esto se suele realizar aleatoriamente.</w:t>
+      </w:r>
+    </w:p>
+    <w:p>
+      <w:pPr>
+        <w:pStyle w:val="Prrafodelista"/>
+        <w:numPr>
+          <w:ilvl w:val="0"/>
+          <w:numId w:val="65"/>
+        </w:numPr>
+      </w:pPr>
+      <w:r>
+        <w:t xml:space="preserve">Seguidamente, </w:t>
+      </w:r>
+      <w:r>
+        <w:t xml:space="preserve">cada punto (en nuestro caso cada carta) es asignado al </w:t>
+      </w:r>
+      <w:r>
+        <w:rPr>
+          <w:i/>
+        </w:rPr>
+        <w:t>clúster</w:t>
+      </w:r>
+      <w:r>
+        <w:t xml:space="preserve"> del centroide más cercano. Para ello se utiliza la distancia euclidiana al cuadrado. </w:t>
+      </w:r>
+      <m:oMath>
+        <m:func>
+          <m:funcPr>
+            <m:ctrlPr>
+              <w:rPr>
+                <w:rFonts w:ascii="Cambria Math" w:hAnsi="Cambria Math"/>
+                <w:i/>
+              </w:rPr>
+            </m:ctrlPr>
+          </m:funcPr>
+          <m:fName>
+            <m:limLow>
+              <m:limLowPr>
+                <m:ctrlPr>
+                  <w:rPr>
+                    <w:rFonts w:ascii="Cambria Math" w:hAnsi="Cambria Math"/>
+                    <w:i/>
+                  </w:rPr>
+                </m:ctrlPr>
+              </m:limLowPr>
+              <m:e>
+                <m:r>
+                  <m:rPr>
+                    <m:sty m:val="p"/>
+                  </m:rPr>
+                  <w:rPr>
+                    <w:rFonts w:ascii="Cambria Math" w:hAnsi="Cambria Math"/>
+                  </w:rPr>
+                  <m:t>min</m:t>
+                </m:r>
+              </m:e>
+              <m:lim>
+                <m:r>
+                  <w:rPr>
+                    <w:rFonts w:ascii="Cambria Math" w:hAnsi="Cambria Math"/>
+                  </w:rPr>
+                  <m:t>S</m:t>
+                </m:r>
+              </m:lim>
+            </m:limLow>
+          </m:fName>
+          <m:e>
+            <m:nary>
+              <m:naryPr>
+                <m:chr m:val="∑"/>
+                <m:limLoc m:val="undOvr"/>
+                <m:ctrlPr>
+                  <w:rPr>
+                    <w:rFonts w:ascii="Cambria Math" w:hAnsi="Cambria Math"/>
+                    <w:i/>
+                  </w:rPr>
+                </m:ctrlPr>
+              </m:naryPr>
+              <m:sub>
+                <m:r>
+                  <w:rPr>
+                    <w:rFonts w:ascii="Cambria Math" w:hAnsi="Cambria Math"/>
+                  </w:rPr>
+                  <m:t>i=1</m:t>
+                </m:r>
+              </m:sub>
+              <m:sup>
+                <m:r>
+                  <w:rPr>
+                    <w:rFonts w:ascii="Cambria Math" w:hAnsi="Cambria Math"/>
+                  </w:rPr>
+                  <m:t>k</m:t>
+                </m:r>
+              </m:sup>
+              <m:e>
+                <m:nary>
+                  <m:naryPr>
+                    <m:chr m:val="∑"/>
+                    <m:limLoc m:val="undOvr"/>
+                    <m:supHide m:val="1"/>
+                    <m:ctrlPr>
+                      <w:rPr>
+                        <w:rFonts w:ascii="Cambria Math" w:hAnsi="Cambria Math"/>
+                        <w:i/>
+                      </w:rPr>
+                    </m:ctrlPr>
+                  </m:naryPr>
+                  <m:sub>
+                    <m:sSub>
+                      <m:sSubPr>
+                        <m:ctrlPr>
+                          <w:rPr>
+                            <w:rFonts w:ascii="Cambria Math" w:hAnsi="Cambria Math"/>
+                            <w:i/>
+                          </w:rPr>
+                        </m:ctrlPr>
+                      </m:sSubPr>
+                      <m:e>
+                        <m:r>
+                          <w:rPr>
+                            <w:rFonts w:ascii="Cambria Math" w:hAnsi="Cambria Math"/>
+                          </w:rPr>
+                          <m:t>x</m:t>
+                        </m:r>
+                      </m:e>
+                      <m:sub>
+                        <m:r>
+                          <w:rPr>
+                            <w:rFonts w:ascii="Cambria Math" w:hAnsi="Cambria Math"/>
+                          </w:rPr>
+                          <m:t>j</m:t>
+                        </m:r>
+                      </m:sub>
+                    </m:sSub>
+                    <m:r>
+                      <w:rPr>
+                        <w:rFonts w:ascii="Cambria Math" w:hAnsi="Cambria Math"/>
+                      </w:rPr>
+                      <m:t>∈</m:t>
+                    </m:r>
+                    <m:sSub>
+                      <m:sSubPr>
+                        <m:ctrlPr>
+                          <w:rPr>
+                            <w:rFonts w:ascii="Cambria Math" w:hAnsi="Cambria Math"/>
+                            <w:i/>
+                          </w:rPr>
+                        </m:ctrlPr>
+                      </m:sSubPr>
+                      <m:e>
+                        <m:r>
+                          <w:rPr>
+                            <w:rFonts w:ascii="Cambria Math" w:hAnsi="Cambria Math"/>
+                          </w:rPr>
+                          <m:t>S</m:t>
+                        </m:r>
+                      </m:e>
+                      <m:sub>
+                        <m:r>
+                          <w:rPr>
+                            <w:rFonts w:ascii="Cambria Math" w:hAnsi="Cambria Math"/>
+                          </w:rPr>
+                          <m:t>i</m:t>
+                        </m:r>
+                      </m:sub>
+                    </m:sSub>
+                  </m:sub>
+                  <m:sup/>
+                  <m:e>
+                    <m:r>
+                      <w:rPr>
+                        <w:rFonts w:ascii="Cambria Math" w:hAnsi="Cambria Math"/>
+                      </w:rPr>
+                      <m:t>|</m:t>
+                    </m:r>
+                    <m:r>
+                      <w:rPr>
+                        <w:rFonts w:ascii="Cambria Math" w:hAnsi="Cambria Math"/>
+                      </w:rPr>
+                      <m:t>|</m:t>
+                    </m:r>
+                    <m:sSup>
+                      <m:sSupPr>
+                        <m:ctrlPr>
+                          <w:rPr>
+                            <w:rFonts w:ascii="Cambria Math" w:hAnsi="Cambria Math"/>
+                            <w:i/>
+                          </w:rPr>
+                        </m:ctrlPr>
+                      </m:sSupPr>
+                      <m:e>
+                        <m:sSub>
+                          <m:sSubPr>
+                            <m:ctrlPr>
+                              <w:rPr>
+                                <w:rFonts w:ascii="Cambria Math" w:hAnsi="Cambria Math"/>
+                                <w:i/>
+                              </w:rPr>
+                            </m:ctrlPr>
+                          </m:sSubPr>
+                          <m:e>
+                            <m:r>
+                              <w:rPr>
+                                <w:rFonts w:ascii="Cambria Math" w:hAnsi="Cambria Math"/>
+                              </w:rPr>
+                              <m:t>x</m:t>
+                            </m:r>
+                          </m:e>
+                          <m:sub>
+                            <m:r>
+                              <w:rPr>
+                                <w:rFonts w:ascii="Cambria Math" w:hAnsi="Cambria Math"/>
+                              </w:rPr>
+                              <m:t>j</m:t>
+                            </m:r>
+                          </m:sub>
+                        </m:sSub>
+                        <m:r>
+                          <w:rPr>
+                            <w:rFonts w:ascii="Cambria Math" w:hAnsi="Cambria Math"/>
+                          </w:rPr>
+                          <m:t xml:space="preserve">- </m:t>
+                        </m:r>
+                        <m:sSub>
+                          <m:sSubPr>
+                            <m:ctrlPr>
+                              <w:rPr>
+                                <w:rFonts w:ascii="Cambria Math" w:hAnsi="Cambria Math"/>
+                                <w:i/>
+                              </w:rPr>
+                            </m:ctrlPr>
+                          </m:sSubPr>
+                          <m:e>
+                            <m:r>
+                              <w:rPr>
+                                <w:rFonts w:ascii="Cambria Math" w:hAnsi="Cambria Math"/>
+                              </w:rPr>
+                              <m:t>c</m:t>
+                            </m:r>
+                          </m:e>
+                          <m:sub>
+                            <m:r>
+                              <w:rPr>
+                                <w:rFonts w:ascii="Cambria Math" w:hAnsi="Cambria Math"/>
+                              </w:rPr>
+                              <m:t>i</m:t>
+                            </m:r>
+                          </m:sub>
+                        </m:sSub>
+                        <m:r>
+                          <w:rPr>
+                            <w:rFonts w:ascii="Cambria Math" w:hAnsi="Cambria Math"/>
+                          </w:rPr>
+                          <m:t>|</m:t>
+                        </m:r>
+                        <m:r>
+                          <w:rPr>
+                            <w:rFonts w:ascii="Cambria Math" w:hAnsi="Cambria Math"/>
+                          </w:rPr>
+                          <m:t>|</m:t>
+                        </m:r>
+                      </m:e>
+                      <m:sup>
+                        <m:r>
+                          <w:rPr>
+                            <w:rFonts w:ascii="Cambria Math" w:hAnsi="Cambria Math"/>
+                          </w:rPr>
+                          <m:t>2</m:t>
+                        </m:r>
+                      </m:sup>
+                    </m:sSup>
+                  </m:e>
+                </m:nary>
+              </m:e>
+            </m:nary>
+          </m:e>
+        </m:func>
+      </m:oMath>
+      <w:r>
+        <w:rPr>
+          <w:rFonts w:eastAsiaTheme="minorEastAsia"/>
+        </w:rPr>
+        <w:t>, siendo c</w:t>
+      </w:r>
+      <w:r>
+        <w:rPr>
+          <w:rFonts w:eastAsiaTheme="minorEastAsia"/>
+          <w:vertAlign w:val="subscript"/>
+        </w:rPr>
+        <w:t>i</w:t>
+      </w:r>
+      <w:r>
+        <w:rPr>
+          <w:rFonts w:eastAsiaTheme="minorEastAsia"/>
+        </w:rPr>
+        <w:t xml:space="preserve"> el centroide del grupo S</w:t>
+      </w:r>
+      <w:r>
+        <w:rPr>
+          <w:rFonts w:eastAsiaTheme="minorEastAsia"/>
+          <w:vertAlign w:val="subscript"/>
+        </w:rPr>
+        <w:t>i</w:t>
+      </w:r>
+      <w:r>
+        <w:rPr>
+          <w:rFonts w:eastAsiaTheme="minorEastAsia"/>
+        </w:rPr>
+        <w:t xml:space="preserve"> </w:t>
+      </w:r>
+      <w:r>
+        <w:rPr>
+          <w:rFonts w:eastAsiaTheme="minorEastAsia"/>
+        </w:rPr>
+        <w:t>y x cada uno de los puntos asignados a S</w:t>
+      </w:r>
+      <w:r>
+        <w:rPr>
+          <w:rFonts w:eastAsiaTheme="minorEastAsia"/>
+          <w:vertAlign w:val="subscript"/>
+        </w:rPr>
+        <w:t>i</w:t>
+      </w:r>
+      <w:r>
+        <w:rPr>
+          <w:rFonts w:eastAsiaTheme="minorEastAsia"/>
+        </w:rPr>
+        <w:t>.</w:t>
+      </w:r>
+    </w:p>
+    <w:p>
+      <w:pPr>
+        <w:pStyle w:val="Prrafodelista"/>
+        <w:numPr>
+          <w:ilvl w:val="0"/>
+          <w:numId w:val="65"/>
+        </w:numPr>
+      </w:pPr>
+      <w:r>
+        <w:t>Una vez asignados todos los puntos se actualizan los centroides, es decir, se calcula la posición media de los puntos de cada grupo que sustituyen a los centroides definidos aleatoriamente en el primer paso.</w:t>
+      </w:r>
+      <w:r>
+        <w:t xml:space="preserve"> La operación realizada es la siguiente:</w:t>
+      </w:r>
+      <w:r>
+        <w:t xml:space="preserve"> </w:t>
+      </w:r>
+    </w:p>
+    <w:p>
+      <w:pPr>
+        <w:pStyle w:val="Prrafodelista"/>
+        <w:ind w:left="720"/>
+        <w:rPr>
+          <w:rFonts w:eastAsiaTheme="minorEastAsia"/>
+        </w:rPr>
+      </w:pPr>
+      <m:oMath>
+        <m:sSub>
+          <m:sSubPr>
+            <m:ctrlPr>
+              <w:rPr>
+                <w:rFonts w:ascii="Cambria Math" w:hAnsi="Cambria Math"/>
+                <w:i/>
+              </w:rPr>
+            </m:ctrlPr>
+          </m:sSubPr>
+          <m:e>
+            <m:r>
+              <w:rPr>
+                <w:rFonts w:ascii="Cambria Math" w:hAnsi="Cambria Math"/>
+              </w:rPr>
+              <m:t>c</m:t>
+            </m:r>
+          </m:e>
+          <m:sub>
+            <m:r>
+              <w:rPr>
+                <w:rFonts w:ascii="Cambria Math" w:hAnsi="Cambria Math"/>
+              </w:rPr>
+              <m:t>i</m:t>
+            </m:r>
+          </m:sub>
+        </m:sSub>
+        <m:r>
+          <w:rPr>
+            <w:rFonts w:ascii="Cambria Math" w:hAnsi="Cambria Math"/>
+          </w:rPr>
+          <m:t xml:space="preserve">= </m:t>
+        </m:r>
+        <m:f>
+          <m:fPr>
+            <m:ctrlPr>
+              <w:rPr>
+                <w:rFonts w:ascii="Cambria Math" w:hAnsi="Cambria Math"/>
+                <w:i/>
+              </w:rPr>
+            </m:ctrlPr>
+          </m:fPr>
+          <m:num>
+            <m:r>
+              <w:rPr>
+                <w:rFonts w:ascii="Cambria Math" w:hAnsi="Cambria Math"/>
+              </w:rPr>
+              <m:t>1</m:t>
+            </m:r>
+          </m:num>
+          <m:den>
+            <m:r>
+              <w:rPr>
+                <w:rFonts w:ascii="Cambria Math" w:hAnsi="Cambria Math"/>
+              </w:rPr>
+              <m:t>|</m:t>
+            </m:r>
+            <m:sSub>
+              <m:sSubPr>
+                <m:ctrlPr>
+                  <w:rPr>
+                    <w:rFonts w:ascii="Cambria Math" w:hAnsi="Cambria Math"/>
+                    <w:i/>
+                  </w:rPr>
+                </m:ctrlPr>
+              </m:sSubPr>
+              <m:e>
+                <m:r>
+                  <w:rPr>
+                    <w:rFonts w:ascii="Cambria Math" w:hAnsi="Cambria Math"/>
+                  </w:rPr>
+                  <m:t>S</m:t>
+                </m:r>
+              </m:e>
+              <m:sub>
+                <m:r>
+                  <w:rPr>
+                    <w:rFonts w:ascii="Cambria Math" w:hAnsi="Cambria Math"/>
+                  </w:rPr>
+                  <m:t>i</m:t>
+                </m:r>
+              </m:sub>
+            </m:sSub>
+            <m:r>
+              <w:rPr>
+                <w:rFonts w:ascii="Cambria Math" w:hAnsi="Cambria Math"/>
+              </w:rPr>
+              <m:t>|</m:t>
+            </m:r>
+          </m:den>
+        </m:f>
+        <m:r>
+          <w:rPr>
+            <w:rFonts w:ascii="Cambria Math" w:hAnsi="Cambria Math"/>
+          </w:rPr>
+          <m:t xml:space="preserve"> </m:t>
+        </m:r>
+        <m:nary>
+          <m:naryPr>
+            <m:chr m:val="∑"/>
+            <m:limLoc m:val="subSup"/>
+            <m:supHide m:val="1"/>
+            <m:ctrlPr>
+              <w:rPr>
+                <w:rFonts w:ascii="Cambria Math" w:hAnsi="Cambria Math"/>
+                <w:i/>
+              </w:rPr>
+            </m:ctrlPr>
+          </m:naryPr>
+          <m:sub>
+            <m:sSub>
+              <m:sSubPr>
+                <m:ctrlPr>
+                  <w:rPr>
+                    <w:rFonts w:ascii="Cambria Math" w:hAnsi="Cambria Math"/>
+                    <w:i/>
+                  </w:rPr>
+                </m:ctrlPr>
+              </m:sSubPr>
+              <m:e>
+                <m:r>
+                  <w:rPr>
+                    <w:rFonts w:ascii="Cambria Math" w:hAnsi="Cambria Math"/>
+                  </w:rPr>
+                  <m:t>x</m:t>
+                </m:r>
+              </m:e>
+              <m:sub>
+                <m:r>
+                  <w:rPr>
+                    <w:rFonts w:ascii="Cambria Math" w:hAnsi="Cambria Math"/>
+                  </w:rPr>
+                  <m:t>j</m:t>
+                </m:r>
+              </m:sub>
+            </m:sSub>
+            <m:r>
+              <w:rPr>
+                <w:rFonts w:ascii="Cambria Math" w:hAnsi="Cambria Math"/>
+              </w:rPr>
+              <m:t>∈</m:t>
+            </m:r>
+            <m:sSub>
+              <m:sSubPr>
+                <m:ctrlPr>
+                  <w:rPr>
+                    <w:rFonts w:ascii="Cambria Math" w:hAnsi="Cambria Math"/>
+                    <w:i/>
+                  </w:rPr>
+                </m:ctrlPr>
+              </m:sSubPr>
+              <m:e>
+                <m:r>
+                  <w:rPr>
+                    <w:rFonts w:ascii="Cambria Math" w:hAnsi="Cambria Math"/>
+                  </w:rPr>
+                  <m:t>S</m:t>
+                </m:r>
+              </m:e>
+              <m:sub>
+                <m:r>
+                  <w:rPr>
+                    <w:rFonts w:ascii="Cambria Math" w:hAnsi="Cambria Math"/>
+                  </w:rPr>
+                  <m:t>i</m:t>
+                </m:r>
+              </m:sub>
+            </m:sSub>
+          </m:sub>
+          <m:sup/>
+          <m:e>
+            <m:sSub>
+              <m:sSubPr>
+                <m:ctrlPr>
+                  <w:rPr>
+                    <w:rFonts w:ascii="Cambria Math" w:hAnsi="Cambria Math"/>
+                    <w:i/>
+                  </w:rPr>
+                </m:ctrlPr>
+              </m:sSubPr>
+              <m:e>
+                <m:r>
+                  <w:rPr>
+                    <w:rFonts w:ascii="Cambria Math" w:hAnsi="Cambria Math"/>
+                  </w:rPr>
+                  <m:t>x</m:t>
+                </m:r>
+              </m:e>
+              <m:sub>
+                <m:r>
+                  <w:rPr>
+                    <w:rFonts w:ascii="Cambria Math" w:hAnsi="Cambria Math"/>
+                  </w:rPr>
+                  <m:t>j</m:t>
+                </m:r>
+              </m:sub>
+            </m:sSub>
+          </m:e>
+        </m:nary>
+      </m:oMath>
+      <w:r>
+        <w:rPr>
+          <w:rFonts w:eastAsiaTheme="minorEastAsia"/>
+        </w:rPr>
+        <w:t>, siendo c</w:t>
+      </w:r>
+      <w:r>
+        <w:rPr>
+          <w:rFonts w:eastAsiaTheme="minorEastAsia"/>
+          <w:vertAlign w:val="subscript"/>
+        </w:rPr>
+        <w:t>i</w:t>
+      </w:r>
+      <w:r>
+        <w:rPr>
+          <w:rFonts w:eastAsiaTheme="minorEastAsia"/>
+        </w:rPr>
+        <w:t xml:space="preserve"> el centroide del grupo S</w:t>
+      </w:r>
+      <w:r>
+        <w:rPr>
+          <w:rFonts w:eastAsiaTheme="minorEastAsia"/>
+          <w:vertAlign w:val="subscript"/>
+        </w:rPr>
+        <w:t>i</w:t>
+      </w:r>
+      <w:r>
+        <w:rPr>
+          <w:rFonts w:eastAsiaTheme="minorEastAsia"/>
+        </w:rPr>
+        <w:t xml:space="preserve"> y x cada uno </w:t>
+      </w:r>
+      <w:r>
+        <w:rPr>
+          <w:rFonts w:eastAsiaTheme="minorEastAsia"/>
+        </w:rPr>
+        <w:t>de los puntos asignados a S</w:t>
+      </w:r>
+      <w:r>
+        <w:rPr>
+          <w:rFonts w:eastAsiaTheme="minorEastAsia"/>
+          <w:vertAlign w:val="subscript"/>
+        </w:rPr>
+        <w:t>i</w:t>
+      </w:r>
+      <w:r>
+        <w:rPr>
+          <w:rFonts w:eastAsiaTheme="minorEastAsia"/>
+        </w:rPr>
+        <w:t>.</w:t>
+      </w:r>
+    </w:p>
+    <w:p>
+      <w:r>
+        <w:t xml:space="preserve">El algoritmo repite los dos últimos pasos hasta que se cumpla algún criterio de parada, por ejemplo: los centroides no cambian o la distancia que se mueven está por debajo de un umbral, se alcanza un número límite de </w:t>
+      </w:r>
+      <w:r>
+        <w:t>iteraciones, la</w:t>
+      </w:r>
+      <w:r>
+        <w:t xml:space="preserve"> suma de distancias es mínima, …</w:t>
+      </w:r>
+    </w:p>
+    <w:p>
+      <w:r>
+        <w:lastRenderedPageBreak/>
+        <w:t xml:space="preserve">Como se puede deducir, la principal desventaja de k-means es tener que </w:t>
+      </w:r>
+      <w:r>
+        <w:t xml:space="preserve">elegir el valor de </w:t>
+      </w:r>
+      <w:r>
+        <w:rPr>
+          <w:i/>
+        </w:rPr>
+        <w:t>K</w:t>
+      </w:r>
+      <w:r>
+        <w:t xml:space="preserve"> previamente. Sin embargo, aunque el valor exacto de </w:t>
+      </w:r>
+      <w:r>
+        <w:rPr>
+          <w:i/>
+        </w:rPr>
+        <w:t>K</w:t>
+      </w:r>
+      <w:r>
+        <w:t xml:space="preserve"> no se pueda calcular, existen diferentes técnicas para estimarlo. </w:t>
+      </w:r>
+    </w:p>
+    <w:p>
+      <w:r>
+        <w:t xml:space="preserve">En este proyecto se ha utilizado como métrica la suma de distancias dentro del </w:t>
+      </w:r>
+      <w:r>
+        <w:t>clúster</w:t>
+      </w:r>
+      <w:r>
+        <w:t xml:space="preserve"> (</w:t>
+      </w:r>
+      <w:r>
+        <w:rPr>
+          <w:i/>
+        </w:rPr>
+        <w:t>whitin clusters sum of squares</w:t>
+      </w:r>
+      <w:r>
+        <w:t xml:space="preserve">), la cual disminuye al aumentar </w:t>
+      </w:r>
+      <w:r>
+        <w:rPr>
+          <w:i/>
+        </w:rPr>
+        <w:t>K</w:t>
+      </w:r>
+      <w:r>
+        <w:t xml:space="preserve"> </w:t>
+      </w:r>
+      <w:r>
+        <w:t>ya que,</w:t>
+      </w:r>
+      <w:r>
+        <w:t xml:space="preserve"> a mayor número de grupos, menos puntos por grupo y, por lo tanto, menos distancias.</w:t>
+      </w:r>
+      <w:r>
+        <w:t xml:space="preserve"> Para solucionar </w:t>
+      </w:r>
+      <w:r>
+        <w:t>este inconveniente</w:t>
+      </w:r>
+      <w:r>
+        <w:t xml:space="preserve">, se presenta dicha métrica </w:t>
+      </w:r>
+      <w:r>
+        <w:t xml:space="preserve">contra </w:t>
+      </w:r>
+      <w:r>
+        <w:rPr>
+          <w:i/>
+        </w:rPr>
+        <w:t>K</w:t>
+      </w:r>
+      <w:r>
+        <w:t xml:space="preserve">. La implementación utilizada ha sido la del método </w:t>
+      </w:r>
+      <w:r>
+        <w:rPr>
+          <w:i/>
+        </w:rPr>
+        <w:t>fviz_nclust</w:t>
+      </w:r>
+      <w:r>
+        <w:t xml:space="preserve"> del paquete </w:t>
+      </w:r>
+      <w:r>
+        <w:rPr>
+          <w:i/>
+        </w:rPr>
+        <w:t>factoextra</w:t>
+      </w:r>
+      <w:r>
+        <w:t>:</w:t>
+      </w:r>
+    </w:p>
+    <w:bookmarkStart w:id="31" w:name="_MON_1586013926"/>
+    <w:bookmarkEnd w:id="31"/>
+    <w:p>
+      <w:r>
+        <w:object w:dxaOrig="8504" w:dyaOrig="447">
+          <v:shape id="_x0000_i1043" type="#_x0000_t75" style="width:425.25pt;height:22.5pt" o:ole="">
+            <v:imagedata r:id="rId50" o:title=""/>
+          </v:shape>
+          <o:OLEObject Type="Embed" ProgID="Word.OpenDocumentText.12" ShapeID="_x0000_i1043" DrawAspect="Content" ObjectID="_1586032795" r:id="rId51"/>
+        </w:object>
+      </w:r>
+    </w:p>
+    <w:p>
+      <w:r>
+        <w:t>Con esa línea de código, se genera una gráfica en la que se busca el “codo” donde el valor de la métrica cambia de decrecer rápidamente a un decrecimiento mucho más pausado.</w:t>
+      </w:r>
+    </w:p>
+    <w:p>
+      <w:r>
+        <w:rPr>
+          <w:noProof/>
+        </w:rPr>
+        <w:drawing>
+          <wp:inline distT="0" distB="0" distL="0" distR="0">
+            <wp:extent cx="5400040" cy="2684780"/>
+            <wp:effectExtent l="0" t="0" r="0" b="0"/>
+            <wp:docPr id="1" name="Imagen 1" descr="Gráfica de la suma de distancias en el cluster (wss) utilizando fviz_nbclust con la correspondencia de Jovellanos."/>
+            <wp:cNvGraphicFramePr>
+              <a:graphicFrameLocks xmlns:a="http://schemas.openxmlformats.org/drawingml/2006/main" noChangeAspect="1"/>
+            </wp:cNvGraphicFramePr>
+            <a:graphic xmlns:a="http://schemas.openxmlformats.org/drawingml/2006/main">
+              <a:graphicData uri="http://schemas.openxmlformats.org/drawingml/2006/picture">
+                <pic:pic xmlns:pic="http://schemas.openxmlformats.org/drawingml/2006/picture">
+                  <pic:nvPicPr>
+                    <pic:cNvPr id="1" name="KmeansElbow.png"/>
+                    <pic:cNvPicPr/>
+                  </pic:nvPicPr>
+                  <pic:blipFill>
+                    <a:blip r:embed="rId52">
+                      <a:extLst>
+                        <a:ext uri="{28A0092B-C50C-407E-A947-70E740481C1C}">
+                          <a14:useLocalDpi xmlns:a14="http://schemas.microsoft.com/office/drawing/2010/main" val="0"/>
+                        </a:ext>
+                      </a:extLst>
+                    </a:blip>
+                    <a:stretch>
+                      <a:fillRect/>
+                    </a:stretch>
+                  </pic:blipFill>
+                  <pic:spPr>
+                    <a:xfrm>
+                      <a:off x="0" y="0"/>
+                      <a:ext cx="5400040" cy="2684780"/>
+                    </a:xfrm>
+                    <a:prstGeom prst="rect">
+                      <a:avLst/>
+                    </a:prstGeom>
+                  </pic:spPr>
+                </pic:pic>
+              </a:graphicData>
+            </a:graphic>
+          </wp:inline>
+        </w:drawing>
+      </w:r>
+    </w:p>
+    <w:p>
+      <w:r>
+        <w:t>Como se puede observar, con los datos de la correspondencia de Jovellanos no aparece ningún “codo” excesivamente marcado. Esto sugiere que K-means no es el método más adecuado para el análisis de estos datos.</w:t>
+      </w:r>
+    </w:p>
+    <w:p>
+      <w:r>
+        <w:rPr>
+          <w:noProof/>
+        </w:rPr>
+        <w:drawing>
+          <wp:inline distT="0" distB="0" distL="0" distR="0">
+            <wp:extent cx="5400040" cy="2684780"/>
+            <wp:effectExtent l="0" t="0" r="0" b="0"/>
+            <wp:docPr id="13" name="Imagen 13" descr="Dibujo de los clusters generados con kmeans con k = 9 para la correspondencia de Jovellanos."/>
+            <wp:cNvGraphicFramePr>
+              <a:graphicFrameLocks xmlns:a="http://schemas.openxmlformats.org/drawingml/2006/main" noChangeAspect="1"/>
+            </wp:cNvGraphicFramePr>
+            <a:graphic xmlns:a="http://schemas.openxmlformats.org/drawingml/2006/main">
+              <a:graphicData uri="http://schemas.openxmlformats.org/drawingml/2006/picture">
+                <pic:pic xmlns:pic="http://schemas.openxmlformats.org/drawingml/2006/picture">
+                  <pic:nvPicPr>
+                    <pic:cNvPr id="13" name="kmeans9k.png"/>
+                    <pic:cNvPicPr/>
+                  </pic:nvPicPr>
+                  <pic:blipFill>
+                    <a:blip r:embed="rId53">
+                      <a:extLst>
+                        <a:ext uri="{28A0092B-C50C-407E-A947-70E740481C1C}">
+                          <a14:useLocalDpi xmlns:a14="http://schemas.microsoft.com/office/drawing/2010/main" val="0"/>
+                        </a:ext>
+                      </a:extLst>
+                    </a:blip>
+                    <a:stretch>
+                      <a:fillRect/>
+                    </a:stretch>
+                  </pic:blipFill>
+                  <pic:spPr>
+                    <a:xfrm>
+                      <a:off x="0" y="0"/>
+                      <a:ext cx="5400040" cy="2684780"/>
+                    </a:xfrm>
+                    <a:prstGeom prst="rect">
+                      <a:avLst/>
+                    </a:prstGeom>
+                  </pic:spPr>
+                </pic:pic>
+              </a:graphicData>
+            </a:graphic>
+          </wp:inline>
+        </w:drawing>
       </w:r>
     </w:p>
     <w:p>
       <w:pPr>
         <w:pStyle w:val="Ttulo3"/>
       </w:pPr>
-      <w:bookmarkStart w:id="31" w:name="_Toc511988174"/>
-      <w:r>
-        <w:t>K-means</w:t>
-      </w:r>
-      <w:bookmarkEnd w:id="31"/>
-    </w:p>
-    <w:p>
-      <w:r>
-        <w:t>K-means (</w:t>
-      </w:r>
-      <w:hyperlink r:id="rId49" w:history="1">
-        <w:r>
-          <w:rPr>
-            <w:rStyle w:val="Hipervnculo"/>
-          </w:rPr>
-          <w:t>James MacQueen, 1967</w:t>
-        </w:r>
-      </w:hyperlink>
-      <w:r>
-        <w:t>)</w:t>
-      </w:r>
-    </w:p>
+      <w:bookmarkStart w:id="32" w:name="_Toc511988175"/>
+      <w:r>
+        <w:lastRenderedPageBreak/>
+        <w:t>Densidad</w:t>
+      </w:r>
+      <w:bookmarkEnd w:id="32"/>
+    </w:p>
+    <w:p/>
     <w:p>
       <w:pPr>
         <w:pStyle w:val="Ttulo3"/>
       </w:pPr>
-      <w:bookmarkStart w:id="32" w:name="_Toc511988175"/>
-      <w:r>
-        <w:t>Densidad</w:t>
-      </w:r>
-      <w:bookmarkEnd w:id="32"/>
+      <w:bookmarkStart w:id="33" w:name="_Toc511988176"/>
+      <w:r>
+        <w:t>Jerárquico</w:t>
+      </w:r>
+      <w:bookmarkEnd w:id="33"/>
+    </w:p>
+    <w:p>
+      <w:r>
+        <w:t xml:space="preserve">El agrupamiento jerárquico es un método que busca organizar </w:t>
+      </w:r>
+      <w:r>
+        <w:t xml:space="preserve">los </w:t>
+      </w:r>
+      <w:r>
+        <w:rPr>
+          <w:i/>
+        </w:rPr>
+        <w:t>clústeres</w:t>
+      </w:r>
+      <w:r>
+        <w:rPr>
+          <w:i/>
+        </w:rPr>
+        <w:t xml:space="preserve"> </w:t>
+      </w:r>
+      <w:r>
+        <w:t>de arriba hacia abajo, creando así una jerarquía de agrupamientos.</w:t>
+      </w:r>
+      <w:r>
+        <w:t xml:space="preserve"> En este proyecto se han considerado los siguientes algoritmos de agrupamiento jerárquicos: agnes y diana.</w:t>
+      </w:r>
+    </w:p>
+    <w:p>
+      <w:pPr>
+        <w:pStyle w:val="Ttulo4"/>
+      </w:pPr>
+      <w:r>
+        <w:t>Agnes</w:t>
+      </w:r>
+    </w:p>
+    <w:p>
+      <w:r>
+        <w:t xml:space="preserve">Agnes es </w:t>
+      </w:r>
+      <w:r>
+        <w:t xml:space="preserve">un algoritmo </w:t>
+      </w:r>
+      <w:r>
+        <w:t xml:space="preserve">de agrupamiento </w:t>
+      </w:r>
+      <w:r>
+        <w:t>jerárquico aglomerativo, también llamados “de abajo a arriba”, lo que implica que</w:t>
+      </w:r>
+      <w:r>
+        <w:t>:</w:t>
+      </w:r>
+    </w:p>
+    <w:p>
+      <w:pPr>
+        <w:pStyle w:val="Prrafodelista"/>
+        <w:numPr>
+          <w:ilvl w:val="0"/>
+          <w:numId w:val="66"/>
+        </w:numPr>
+      </w:pPr>
+      <w:r>
+        <w:t>P</w:t>
+      </w:r>
+      <w:r>
+        <w:t>rimero</w:t>
+      </w:r>
+      <w:r>
+        <w:t>,</w:t>
+      </w:r>
+      <w:r>
+        <w:t xml:space="preserve"> asign</w:t>
+      </w:r>
+      <w:r>
+        <w:t>a cada dato a su propio clúster</w:t>
+      </w:r>
+      <w:r>
+        <w:t>.</w:t>
+      </w:r>
+    </w:p>
+    <w:p>
+      <w:pPr>
+        <w:pStyle w:val="Prrafodelista"/>
+        <w:numPr>
+          <w:ilvl w:val="0"/>
+          <w:numId w:val="66"/>
+        </w:numPr>
+      </w:pPr>
+      <w:r>
+        <w:t>L</w:t>
+      </w:r>
+      <w:r>
+        <w:t>uego</w:t>
+      </w:r>
+      <w:r>
+        <w:t>,</w:t>
+      </w:r>
+      <w:r>
+        <w:t xml:space="preserve"> calcula la distancia entre cada clúster</w:t>
+      </w:r>
+      <w:r>
+        <w:t>.</w:t>
+      </w:r>
+    </w:p>
+    <w:p>
+      <w:pPr>
+        <w:pStyle w:val="Prrafodelista"/>
+        <w:numPr>
+          <w:ilvl w:val="0"/>
+          <w:numId w:val="66"/>
+        </w:numPr>
+      </w:pPr>
+      <w:r>
+        <w:t>P</w:t>
+      </w:r>
+      <w:r>
+        <w:t>or último, junta los dos más similares</w:t>
+      </w:r>
+      <w:r>
+        <w:t xml:space="preserve"> (cercanos)</w:t>
+      </w:r>
+      <w:r>
+        <w:t xml:space="preserve">. </w:t>
+      </w:r>
+    </w:p>
+    <w:p>
+      <w:r>
+        <w:t xml:space="preserve">Los dos últimos pasos se repiten hasta que </w:t>
+      </w:r>
+      <w:r>
+        <w:t xml:space="preserve">solo quede un único </w:t>
+      </w:r>
+      <w:r>
+        <w:t>clúster</w:t>
+      </w:r>
+      <w:r>
+        <w:t>.</w:t>
+      </w:r>
+    </w:p>
+    <w:p>
+      <w:pPr>
+        <w:pStyle w:val="Ttulo4"/>
+      </w:pPr>
+      <w:r>
+        <w:t>Diana</w:t>
+      </w:r>
+    </w:p>
+    <w:p>
+      <w:r>
+        <w:t>Al contrario que Agnes, Diana es un algoritmo de agrupamiento jerárquico divisivo (o “de arriba a abajo”), por lo que sigue los siguientes pasos:</w:t>
+      </w:r>
+    </w:p>
+    <w:p>
+      <w:pPr>
+        <w:pStyle w:val="Prrafodelista"/>
+        <w:numPr>
+          <w:ilvl w:val="0"/>
+          <w:numId w:val="67"/>
+        </w:numPr>
+      </w:pPr>
+      <w:r>
+        <w:t>Asigna todos los puntos al mismo agrupamiento.</w:t>
+      </w:r>
+    </w:p>
+    <w:p>
+      <w:pPr>
+        <w:pStyle w:val="Prrafodelista"/>
+        <w:numPr>
+          <w:ilvl w:val="0"/>
+          <w:numId w:val="67"/>
+        </w:numPr>
+      </w:pPr>
+      <w:r>
+        <w:t xml:space="preserve">Seguidamente, </w:t>
+      </w:r>
+      <w:r>
+        <w:t xml:space="preserve">calcula la distancia entre los posibles clústeres. </w:t>
+      </w:r>
+    </w:p>
+    <w:p>
+      <w:pPr>
+        <w:pStyle w:val="Prrafodelista"/>
+        <w:numPr>
+          <w:ilvl w:val="0"/>
+          <w:numId w:val="67"/>
+        </w:numPr>
+      </w:pPr>
+      <w:r>
+        <w:t>S</w:t>
+      </w:r>
+      <w:r>
+        <w:t xml:space="preserve">epara cada clúster en </w:t>
+      </w:r>
+      <w:r>
+        <w:t>los dos que sean</w:t>
+      </w:r>
+      <w:r>
+        <w:t xml:space="preserve"> menos parecidos</w:t>
+      </w:r>
+      <w:r>
+        <w:t xml:space="preserve"> (mayor distancia).</w:t>
+      </w:r>
+    </w:p>
+    <w:p>
+      <w:r>
+        <w:t>Finalmente, repite los dos últimos pasos hasta que hay un agrupamiento por dato.</w:t>
+      </w:r>
+      <w:bookmarkStart w:id="34" w:name="_GoBack"/>
+      <w:bookmarkEnd w:id="34"/>
+      <w:r>
+        <w:t xml:space="preserve"> </w:t>
+      </w:r>
+    </w:p>
+    <w:p>
+      <w:pPr>
+        <w:pStyle w:val="Ttulo3"/>
+      </w:pPr>
+      <w:bookmarkStart w:id="35" w:name="_Toc511988177"/>
+      <w:r>
+        <w:t>TopicModeling</w:t>
+      </w:r>
+      <w:bookmarkEnd w:id="35"/>
     </w:p>
     <w:p/>
     <w:p>
       <w:pPr>
+        <w:pStyle w:val="Ttulo1"/>
+      </w:pPr>
+      <w:bookmarkStart w:id="36" w:name="_Toc511988178"/>
+      <w:r>
+        <w:t>Página web</w:t>
+      </w:r>
+      <w:bookmarkEnd w:id="36"/>
+    </w:p>
+    <w:p>
+      <w:pPr>
+        <w:pStyle w:val="Ttulo2"/>
+      </w:pPr>
+      <w:bookmarkStart w:id="37" w:name="_Toc511988179"/>
+      <w:r>
+        <w:t>Análisis</w:t>
+      </w:r>
+      <w:bookmarkEnd w:id="37"/>
+    </w:p>
+    <w:p>
+      <w:r>
+        <w:t>Este apartado contendrá toda la especificación de requisitos y toda la documentación del análisis de la aplicación, a partir de la cual se elaborará posteriormente el diseño.</w:t>
+      </w:r>
+    </w:p>
+    <w:p>
+      <w:pPr>
         <w:pStyle w:val="Ttulo3"/>
       </w:pPr>
-      <w:bookmarkStart w:id="33" w:name="_Toc511988176"/>
-      <w:r>
-        <w:t>Jerárquico</w:t>
-      </w:r>
-      <w:bookmarkEnd w:id="33"/>
-    </w:p>
-    <w:p/>
-    <w:p>
-      <w:pPr>
-        <w:pStyle w:val="Ttulo3"/>
-      </w:pPr>
-      <w:bookmarkStart w:id="34" w:name="_Toc511988177"/>
-      <w:r>
-        <w:t>TopicModeling</w:t>
-      </w:r>
-      <w:bookmarkEnd w:id="34"/>
-    </w:p>
-    <w:p/>
-    <w:p>
-      <w:pPr>
-        <w:pStyle w:val="Ttulo1"/>
-      </w:pPr>
-      <w:bookmarkStart w:id="35" w:name="_Toc511988178"/>
+      <w:bookmarkStart w:id="38" w:name="_Toc511988180"/>
       <w:r>
         <w:lastRenderedPageBreak/>
-        <w:t>Página web para visualizaciones</w:t>
-      </w:r>
-      <w:bookmarkEnd w:id="35"/>
-    </w:p>
-    <w:p>
-      <w:pPr>
-        <w:pStyle w:val="Ttulo2"/>
-      </w:pPr>
-      <w:bookmarkStart w:id="36" w:name="_Toc511988179"/>
-      <w:r>
-        <w:t>Análisis</w:t>
-      </w:r>
-      <w:bookmarkEnd w:id="36"/>
-    </w:p>
-    <w:p>
-      <w:r>
-        <w:t>Este apartado contendrá toda la especificación de requisitos y toda la documentación del análisis de la aplicación, a partir de la cual se elaborará posteriormente el diseño.</w:t>
-      </w:r>
-    </w:p>
-    <w:p>
-      <w:pPr>
-        <w:pStyle w:val="Ttulo3"/>
-      </w:pPr>
-      <w:bookmarkStart w:id="37" w:name="_Toc511988180"/>
-      <w:r>
         <w:t>Definición del Sistema</w:t>
       </w:r>
-      <w:bookmarkEnd w:id="37"/>
+      <w:bookmarkEnd w:id="38"/>
     </w:p>
     <w:p>
       <w:pPr>
@@ -11754,12 +12850,12 @@
       <w:pPr>
         <w:pStyle w:val="Ttulo3"/>
       </w:pPr>
-      <w:bookmarkStart w:id="38" w:name="_Toc511988181"/>
+      <w:bookmarkStart w:id="39" w:name="_Toc511988181"/>
       <w:r>
         <w:lastRenderedPageBreak/>
         <w:t>Requisitos del Sistema</w:t>
       </w:r>
-      <w:bookmarkEnd w:id="38"/>
+      <w:bookmarkEnd w:id="39"/>
     </w:p>
     <w:p>
       <w:pPr>
@@ -12365,7 +13461,7 @@
           <w:numId w:val="42"/>
         </w:numPr>
       </w:pPr>
-      <w:hyperlink r:id="rId50" w:tooltip="http://www.agilemodeling.com/artifacts/useCaseDiagram.htm" w:history="1">
+      <w:hyperlink r:id="rId54" w:tooltip="http://www.agilemodeling.com/artifacts/useCaseDiagram.htm" w:history="1">
         <w:r>
           <w:rPr>
             <w:rStyle w:val="Hipervnculo"/>
@@ -12386,7 +13482,7 @@
           <w:numId w:val="42"/>
         </w:numPr>
       </w:pPr>
-      <w:hyperlink r:id="rId51" w:tooltip="http://www.visualcase.com/kbase/use_case_sample.htm" w:history="1">
+      <w:hyperlink r:id="rId55" w:tooltip="http://www.visualcase.com/kbase/use_case_sample.htm" w:history="1">
         <w:r>
           <w:rPr>
             <w:rStyle w:val="Hipervnculo"/>
@@ -12459,7 +13555,7 @@
                     <pic:cNvPicPr/>
                   </pic:nvPicPr>
                   <pic:blipFill>
-                    <a:blip r:embed="rId52" cstate="print"/>
+                    <a:blip r:embed="rId56" cstate="print"/>
                     <a:stretch>
                       <a:fillRect/>
                     </a:stretch>
@@ -12494,11 +13590,11 @@
       <w:pPr>
         <w:pStyle w:val="Descripcin"/>
       </w:pPr>
-      <w:bookmarkStart w:id="39" w:name="_Toc249020093"/>
+      <w:bookmarkStart w:id="40" w:name="_Toc249020093"/>
       <w:r>
         <w:t>Figura 5.1. Ejemplo de caso de uso 1</w:t>
       </w:r>
-      <w:bookmarkEnd w:id="39"/>
+      <w:bookmarkEnd w:id="40"/>
     </w:p>
     <w:p>
       <w:pPr>
@@ -12525,7 +13621,7 @@
                     <pic:cNvPicPr/>
                   </pic:nvPicPr>
                   <pic:blipFill>
-                    <a:blip r:embed="rId53" cstate="print"/>
+                    <a:blip r:embed="rId57" cstate="print"/>
                     <a:stretch>
                       <a:fillRect/>
                     </a:stretch>
@@ -12560,11 +13656,11 @@
       <w:pPr>
         <w:pStyle w:val="Descripcin"/>
       </w:pPr>
-      <w:bookmarkStart w:id="40" w:name="_Toc249020094"/>
+      <w:bookmarkStart w:id="41" w:name="_Toc249020094"/>
       <w:r>
         <w:t>Figura 5.2. Ejemplo de caso de uso 2</w:t>
       </w:r>
-      <w:bookmarkEnd w:id="40"/>
+      <w:bookmarkEnd w:id="41"/>
     </w:p>
     <w:p>
       <w:r>
@@ -13047,7 +14143,7 @@
           <w:numId w:val="43"/>
         </w:numPr>
       </w:pPr>
-      <w:hyperlink r:id="rId54" w:history="1">
+      <w:hyperlink r:id="rId58" w:history="1">
         <w:r>
           <w:rPr>
             <w:rStyle w:val="Hipervnculo"/>
@@ -13068,7 +14164,7 @@
           <w:numId w:val="43"/>
         </w:numPr>
       </w:pPr>
-      <w:hyperlink r:id="rId55" w:history="1">
+      <w:hyperlink r:id="rId59" w:history="1">
         <w:r>
           <w:rPr>
             <w:rStyle w:val="Hipervnculo"/>
@@ -13089,7 +14185,7 @@
           <w:numId w:val="43"/>
         </w:numPr>
       </w:pPr>
-      <w:hyperlink r:id="rId56" w:history="1">
+      <w:hyperlink r:id="rId60" w:history="1">
         <w:r>
           <w:rPr>
             <w:rStyle w:val="Hipervnculo"/>
@@ -13110,7 +14206,7 @@
           <w:numId w:val="43"/>
         </w:numPr>
       </w:pPr>
-      <w:hyperlink r:id="rId57" w:history="1">
+      <w:hyperlink r:id="rId61" w:history="1">
         <w:r>
           <w:rPr>
             <w:rStyle w:val="Hipervnculo"/>
@@ -13135,14 +14231,14 @@
       <w:pPr>
         <w:pStyle w:val="Ttulo3"/>
       </w:pPr>
-      <w:bookmarkStart w:id="41" w:name="_Toc217882536"/>
-      <w:bookmarkStart w:id="42" w:name="_Toc511988182"/>
+      <w:bookmarkStart w:id="42" w:name="_Toc217882536"/>
+      <w:bookmarkStart w:id="43" w:name="_Toc511988182"/>
       <w:r>
         <w:lastRenderedPageBreak/>
         <w:t>Identificación de los Subsistemas en la Fase de Análisis</w:t>
       </w:r>
-      <w:bookmarkEnd w:id="41"/>
       <w:bookmarkEnd w:id="42"/>
+      <w:bookmarkEnd w:id="43"/>
     </w:p>
     <w:p>
       <w:r>
@@ -13153,11 +14249,11 @@
       <w:pPr>
         <w:pStyle w:val="Ttulo4"/>
       </w:pPr>
-      <w:bookmarkStart w:id="43" w:name="_Toc217882537"/>
+      <w:bookmarkStart w:id="44" w:name="_Toc217882537"/>
       <w:r>
         <w:t>Descripción de los Subsistemas</w:t>
       </w:r>
-      <w:bookmarkEnd w:id="43"/>
+      <w:bookmarkEnd w:id="44"/>
     </w:p>
     <w:p>
       <w:r>
@@ -13168,11 +14264,11 @@
       <w:pPr>
         <w:pStyle w:val="Ttulo4"/>
       </w:pPr>
-      <w:bookmarkStart w:id="44" w:name="_Toc217882538"/>
+      <w:bookmarkStart w:id="45" w:name="_Toc217882538"/>
       <w:r>
         <w:t>Descripción de los Interfaces entre Subsistemas</w:t>
       </w:r>
-      <w:bookmarkEnd w:id="44"/>
+      <w:bookmarkEnd w:id="45"/>
     </w:p>
     <w:p>
       <w:r>
@@ -13191,7 +14287,7 @@
       <w:pPr>
         <w:pStyle w:val="Ttulo3"/>
       </w:pPr>
-      <w:bookmarkStart w:id="45" w:name="_Toc511988183"/>
+      <w:bookmarkStart w:id="46" w:name="_Toc511988183"/>
       <w:r>
         <w:lastRenderedPageBreak/>
         <w:t>Diagrama</w:t>
@@ -13208,7 +14304,7 @@
       <w:r>
         <w:t xml:space="preserve"> Análisis</w:t>
       </w:r>
-      <w:bookmarkEnd w:id="45"/>
+      <w:bookmarkEnd w:id="46"/>
     </w:p>
     <w:p>
       <w:r>
@@ -13442,7 +14538,7 @@
                     <pic:cNvPicPr/>
                   </pic:nvPicPr>
                   <pic:blipFill>
-                    <a:blip r:embed="rId58" cstate="print"/>
+                    <a:blip r:embed="rId62" cstate="print"/>
                     <a:stretch>
                       <a:fillRect/>
                     </a:stretch>
@@ -13477,11 +14573,11 @@
       <w:pPr>
         <w:pStyle w:val="Descripcin"/>
       </w:pPr>
-      <w:bookmarkStart w:id="46" w:name="_Toc249020095"/>
+      <w:bookmarkStart w:id="47" w:name="_Toc249020095"/>
       <w:r>
         <w:t>Figura 5.3. Diagrama de clases de ejemplo</w:t>
       </w:r>
-      <w:bookmarkEnd w:id="46"/>
+      <w:bookmarkEnd w:id="47"/>
     </w:p>
     <w:p>
       <w:pPr>
@@ -13946,12 +15042,12 @@
       <w:pPr>
         <w:pStyle w:val="Ttulo3"/>
       </w:pPr>
-      <w:bookmarkStart w:id="47" w:name="_Toc511988184"/>
+      <w:bookmarkStart w:id="48" w:name="_Toc511988184"/>
       <w:r>
         <w:lastRenderedPageBreak/>
         <w:t>Análisis de Casos de Uso y Escenarios</w:t>
       </w:r>
-      <w:bookmarkEnd w:id="47"/>
+      <w:bookmarkEnd w:id="48"/>
     </w:p>
     <w:p>
       <w:r>
@@ -14828,7 +15924,7 @@
                     <pic:cNvPicPr/>
                   </pic:nvPicPr>
                   <pic:blipFill>
-                    <a:blip r:embed="rId59" cstate="print"/>
+                    <a:blip r:embed="rId63" cstate="print"/>
                     <a:stretch>
                       <a:fillRect/>
                     </a:stretch>
@@ -14863,7 +15959,7 @@
       <w:pPr>
         <w:pStyle w:val="Descripcin"/>
       </w:pPr>
-      <w:bookmarkStart w:id="48" w:name="_Toc249020096"/>
+      <w:bookmarkStart w:id="49" w:name="_Toc249020096"/>
       <w:r>
         <w:t>Figura 5.4</w:t>
       </w:r>
@@ -14876,7 +15972,7 @@
       <w:r>
         <w:t>escripción de las actividades de un escenario con un diagrama de robustez (I)</w:t>
       </w:r>
-      <w:bookmarkEnd w:id="48"/>
+      <w:bookmarkEnd w:id="49"/>
     </w:p>
     <w:tbl>
       <w:tblPr>
@@ -15431,7 +16527,7 @@
                     <pic:cNvPicPr/>
                   </pic:nvPicPr>
                   <pic:blipFill>
-                    <a:blip r:embed="rId60" cstate="print"/>
+                    <a:blip r:embed="rId64" cstate="print"/>
                     <a:stretch>
                       <a:fillRect/>
                     </a:stretch>
@@ -15466,7 +16562,7 @@
       <w:pPr>
         <w:pStyle w:val="Descripcin"/>
       </w:pPr>
-      <w:bookmarkStart w:id="49" w:name="_Toc249020097"/>
+      <w:bookmarkStart w:id="50" w:name="_Toc249020097"/>
       <w:r>
         <w:t>Figura 5.5</w:t>
       </w:r>
@@ -15479,7 +16575,7 @@
       <w:r>
         <w:t>escripción de las actividades de un escenario con un diagrama de robustez (II)</w:t>
       </w:r>
-      <w:bookmarkEnd w:id="49"/>
+      <w:bookmarkEnd w:id="50"/>
     </w:p>
     <w:tbl>
       <w:tblPr>
@@ -16069,7 +17165,7 @@
         </w:rPr>
         <w:t>: </w:t>
       </w:r>
-      <w:hyperlink r:id="rId61" w:history="1">
+      <w:hyperlink r:id="rId65" w:history="1">
         <w:r>
           <w:rPr>
             <w:rStyle w:val="Hipervnculo"/>
@@ -16584,7 +17680,7 @@
           <w:numId w:val="46"/>
         </w:numPr>
       </w:pPr>
-      <w:hyperlink r:id="rId62" w:history="1">
+      <w:hyperlink r:id="rId66" w:history="1">
         <w:r>
           <w:rPr>
             <w:rStyle w:val="Hipervnculo"/>
@@ -16601,7 +17697,7 @@
           <w:numId w:val="46"/>
         </w:numPr>
       </w:pPr>
-      <w:hyperlink r:id="rId63" w:history="1">
+      <w:hyperlink r:id="rId67" w:history="1">
         <w:r>
           <w:rPr>
             <w:rStyle w:val="Hipervnculo"/>
@@ -16705,12 +17801,12 @@
       <w:pPr>
         <w:pStyle w:val="Ttulo3"/>
       </w:pPr>
-      <w:bookmarkStart w:id="50" w:name="_Toc511988185"/>
+      <w:bookmarkStart w:id="51" w:name="_Toc511988185"/>
       <w:r>
         <w:lastRenderedPageBreak/>
         <w:t>Análisis de Interfaces de Usuario</w:t>
       </w:r>
-      <w:bookmarkEnd w:id="50"/>
+      <w:bookmarkEnd w:id="51"/>
     </w:p>
     <w:p>
       <w:r>
@@ -16742,7 +17838,7 @@
       <w:r>
         <w:t xml:space="preserve"> aplicación es el siguiente: </w:t>
       </w:r>
-      <w:hyperlink r:id="rId64" w:history="1">
+      <w:hyperlink r:id="rId68" w:history="1">
         <w:r>
           <w:rPr>
             <w:rStyle w:val="Hipervnculo"/>
@@ -16833,7 +17929,7 @@
                     <pic:cNvPicPr/>
                   </pic:nvPicPr>
                   <pic:blipFill>
-                    <a:blip r:embed="rId65" cstate="print"/>
+                    <a:blip r:embed="rId69" cstate="print"/>
                     <a:stretch>
                       <a:fillRect/>
                     </a:stretch>
@@ -16858,7 +17954,7 @@
       <w:pPr>
         <w:pStyle w:val="Descripcin"/>
       </w:pPr>
-      <w:bookmarkStart w:id="51" w:name="_Toc249020098"/>
+      <w:bookmarkStart w:id="52" w:name="_Toc249020098"/>
       <w:r>
         <w:t xml:space="preserve">Figura </w:t>
       </w:r>
@@ -16877,7 +17973,7 @@
       <w:r>
         <w:t xml:space="preserve"> Boceto de una interfaz</w:t>
       </w:r>
-      <w:bookmarkEnd w:id="51"/>
+      <w:bookmarkEnd w:id="52"/>
     </w:p>
     <w:p>
       <w:r>
@@ -16957,7 +18053,7 @@
           <w:numId w:val="51"/>
         </w:numPr>
       </w:pPr>
-      <w:hyperlink r:id="rId66" w:history="1">
+      <w:hyperlink r:id="rId70" w:history="1">
         <w:r>
           <w:rPr>
             <w:rStyle w:val="Hipervnculo"/>
@@ -16983,12 +18079,12 @@
       <w:pPr>
         <w:pStyle w:val="Ttulo3"/>
       </w:pPr>
-      <w:bookmarkStart w:id="52" w:name="_Toc511988186"/>
+      <w:bookmarkStart w:id="53" w:name="_Toc511988186"/>
       <w:r>
         <w:lastRenderedPageBreak/>
         <w:t>Especificación del Plan de Pruebas</w:t>
       </w:r>
-      <w:bookmarkEnd w:id="52"/>
+      <w:bookmarkEnd w:id="53"/>
     </w:p>
     <w:p>
       <w:r>
@@ -17536,22 +18632,22 @@
       <w:pPr>
         <w:pStyle w:val="Ttulo2"/>
       </w:pPr>
-      <w:bookmarkStart w:id="53" w:name="_Toc511988187"/>
+      <w:bookmarkStart w:id="54" w:name="_Toc511988187"/>
       <w:r>
         <w:lastRenderedPageBreak/>
         <w:t>Diseño del Sistema</w:t>
       </w:r>
-      <w:bookmarkEnd w:id="53"/>
+      <w:bookmarkEnd w:id="54"/>
     </w:p>
     <w:p>
       <w:pPr>
         <w:pStyle w:val="Ttulo3"/>
       </w:pPr>
-      <w:bookmarkStart w:id="54" w:name="_Toc511988188"/>
+      <w:bookmarkStart w:id="55" w:name="_Toc511988188"/>
       <w:r>
         <w:t>Arquitectura del Sistema</w:t>
       </w:r>
-      <w:bookmarkEnd w:id="54"/>
+      <w:bookmarkEnd w:id="55"/>
     </w:p>
     <w:p>
       <w:pPr>
@@ -17579,7 +18675,7 @@
       </w:r>
     </w:p>
     <w:p>
-      <w:hyperlink r:id="rId67" w:history="1">
+      <w:hyperlink r:id="rId71" w:history="1">
         <w:r>
           <w:rPr>
             <w:rStyle w:val="Hipervnculo"/>
@@ -17589,7 +18685,7 @@
       </w:hyperlink>
     </w:p>
     <w:p>
-      <w:hyperlink r:id="rId68" w:history="1">
+      <w:hyperlink r:id="rId72" w:history="1">
         <w:r>
           <w:rPr>
             <w:rStyle w:val="Hipervnculo"/>
@@ -17657,7 +18753,7 @@
       </w:r>
     </w:p>
     <w:p>
-      <w:hyperlink r:id="rId69" w:history="1">
+      <w:hyperlink r:id="rId73" w:history="1">
         <w:r>
           <w:rPr>
             <w:rStyle w:val="Hipervnculo"/>
@@ -17667,7 +18763,7 @@
       </w:hyperlink>
     </w:p>
     <w:p>
-      <w:hyperlink r:id="rId70" w:history="1">
+      <w:hyperlink r:id="rId74" w:history="1">
         <w:r>
           <w:rPr>
             <w:rStyle w:val="Hipervnculo"/>
@@ -17677,7 +18773,7 @@
       </w:hyperlink>
     </w:p>
     <w:p>
-      <w:hyperlink r:id="rId71" w:history="1">
+      <w:hyperlink r:id="rId75" w:history="1">
         <w:r>
           <w:rPr>
             <w:rStyle w:val="Hipervnculo"/>
@@ -17772,7 +18868,7 @@
                     <pic:cNvPicPr/>
                   </pic:nvPicPr>
                   <pic:blipFill>
-                    <a:blip r:embed="rId72" cstate="print"/>
+                    <a:blip r:embed="rId76" cstate="print"/>
                     <a:stretch>
                       <a:fillRect/>
                     </a:stretch>
@@ -17797,7 +18893,7 @@
       <w:pPr>
         <w:pStyle w:val="Descripcin"/>
       </w:pPr>
-      <w:bookmarkStart w:id="55" w:name="_Toc249020099"/>
+      <w:bookmarkStart w:id="56" w:name="_Toc249020099"/>
       <w:r>
         <w:t xml:space="preserve">Figura </w:t>
       </w:r>
@@ -17813,7 +18909,7 @@
       <w:r>
         <w:t xml:space="preserve"> Ejemplo simple de arquitectura del sistema</w:t>
       </w:r>
-      <w:bookmarkEnd w:id="55"/>
+      <w:bookmarkEnd w:id="56"/>
     </w:p>
     <w:p>
       <w:r>
@@ -17821,7 +18917,7 @@
       </w:r>
     </w:p>
     <w:p>
-      <w:hyperlink r:id="rId73" w:history="1">
+      <w:hyperlink r:id="rId77" w:history="1">
         <w:r>
           <w:rPr>
             <w:rStyle w:val="Hipervnculo"/>
@@ -17831,7 +18927,7 @@
       </w:hyperlink>
     </w:p>
     <w:p>
-      <w:hyperlink r:id="rId74" w:history="1">
+      <w:hyperlink r:id="rId78" w:history="1">
         <w:r>
           <w:rPr>
             <w:rStyle w:val="Hipervnculo"/>
@@ -17873,7 +18969,7 @@
       <w:pPr>
         <w:pStyle w:val="Ttulo3"/>
       </w:pPr>
-      <w:bookmarkStart w:id="56" w:name="_Toc511988189"/>
+      <w:bookmarkStart w:id="57" w:name="_Toc511988189"/>
       <w:r>
         <w:lastRenderedPageBreak/>
         <w:t>Diseño de</w:t>
@@ -17881,7 +18977,7 @@
       <w:r>
         <w:t xml:space="preserve"> Clases</w:t>
       </w:r>
-      <w:bookmarkEnd w:id="56"/>
+      <w:bookmarkEnd w:id="57"/>
     </w:p>
     <w:p>
       <w:r>
@@ -18098,7 +19194,7 @@
       <w:r>
         <w:br w:type="page"/>
       </w:r>
-      <w:bookmarkStart w:id="57" w:name="_Toc511988190"/>
+      <w:bookmarkStart w:id="58" w:name="_Toc511988190"/>
       <w:r>
         <w:lastRenderedPageBreak/>
         <w:t xml:space="preserve">Diagramas de </w:t>
@@ -18109,7 +19205,7 @@
       <w:r>
         <w:t xml:space="preserve"> y Estados</w:t>
       </w:r>
-      <w:bookmarkEnd w:id="57"/>
+      <w:bookmarkEnd w:id="58"/>
     </w:p>
     <w:p>
       <w:r>
@@ -18311,7 +19407,7 @@
       </w:r>
     </w:p>
     <w:p>
-      <w:hyperlink r:id="rId75" w:history="1">
+      <w:hyperlink r:id="rId79" w:history="1">
         <w:r>
           <w:rPr>
             <w:rStyle w:val="Hipervnculo"/>
@@ -18326,7 +19422,7 @@
       </w:r>
     </w:p>
     <w:p>
-      <w:hyperlink r:id="rId76" w:history="1">
+      <w:hyperlink r:id="rId80" w:history="1">
         <w:r>
           <w:rPr>
             <w:rStyle w:val="Hipervnculo"/>
@@ -18356,7 +19452,7 @@
       </w:r>
     </w:p>
     <w:p>
-      <w:hyperlink r:id="rId77" w:history="1">
+      <w:hyperlink r:id="rId81" w:history="1">
         <w:r>
           <w:rPr>
             <w:rStyle w:val="Hipervnculo"/>
@@ -18393,12 +19489,12 @@
       <w:r>
         <w:br w:type="page"/>
       </w:r>
-      <w:bookmarkStart w:id="58" w:name="_Toc511988191"/>
+      <w:bookmarkStart w:id="59" w:name="_Toc511988191"/>
       <w:r>
         <w:lastRenderedPageBreak/>
         <w:t>Diagramas de Actividades</w:t>
       </w:r>
-      <w:bookmarkEnd w:id="58"/>
+      <w:bookmarkEnd w:id="59"/>
     </w:p>
     <w:p>
       <w:r>
@@ -18406,7 +19502,7 @@
       </w:r>
     </w:p>
     <w:p>
-      <w:hyperlink r:id="rId78" w:anchor="activity-diagrams" w:history="1">
+      <w:hyperlink r:id="rId82" w:anchor="activity-diagrams" w:history="1">
         <w:r>
           <w:rPr>
             <w:rStyle w:val="Hipervnculo"/>
@@ -18416,7 +19512,7 @@
       </w:hyperlink>
     </w:p>
     <w:p>
-      <w:hyperlink r:id="rId79" w:history="1">
+      <w:hyperlink r:id="rId83" w:history="1">
         <w:r>
           <w:rPr>
             <w:rStyle w:val="Hipervnculo"/>
@@ -18445,12 +19541,12 @@
       <w:pPr>
         <w:pStyle w:val="Ttulo3"/>
       </w:pPr>
-      <w:bookmarkStart w:id="59" w:name="_Toc511988192"/>
+      <w:bookmarkStart w:id="60" w:name="_Toc511988192"/>
       <w:r>
         <w:lastRenderedPageBreak/>
         <w:t>Diseño de la Base de Datos</w:t>
       </w:r>
-      <w:bookmarkEnd w:id="59"/>
+      <w:bookmarkEnd w:id="60"/>
     </w:p>
     <w:p>
       <w:r>
@@ -18528,12 +19624,12 @@
       <w:pPr>
         <w:pStyle w:val="Ttulo3"/>
       </w:pPr>
-      <w:bookmarkStart w:id="60" w:name="_Toc511988193"/>
+      <w:bookmarkStart w:id="61" w:name="_Toc511988193"/>
       <w:r>
         <w:lastRenderedPageBreak/>
         <w:t>Diseño de la Interfaz</w:t>
       </w:r>
-      <w:bookmarkEnd w:id="60"/>
+      <w:bookmarkEnd w:id="61"/>
     </w:p>
     <w:p>
       <w:r>
@@ -18584,7 +19680,7 @@
       <w:pPr>
         <w:pStyle w:val="Ttulo3"/>
       </w:pPr>
-      <w:bookmarkStart w:id="61" w:name="_Toc511988194"/>
+      <w:bookmarkStart w:id="62" w:name="_Toc511988194"/>
       <w:r>
         <w:lastRenderedPageBreak/>
         <w:t>Especificación Técnica del Plan de Prueba</w:t>
@@ -18592,7 +19688,7 @@
       <w:r>
         <w:t>s</w:t>
       </w:r>
-      <w:bookmarkEnd w:id="61"/>
+      <w:bookmarkEnd w:id="62"/>
     </w:p>
     <w:p>
       <w:r>
@@ -21193,7 +22289,7 @@
       <w:r>
         <w:t xml:space="preserve">). Puede encontrarse más información en: </w:t>
       </w:r>
-      <w:hyperlink r:id="rId80" w:history="1">
+      <w:hyperlink r:id="rId84" w:history="1">
         <w:r>
           <w:rPr>
             <w:rStyle w:val="Hipervnculo"/>
@@ -21316,7 +22412,7 @@
       <w:r>
         <w:t xml:space="preserve"> (</w:t>
       </w:r>
-      <w:hyperlink r:id="rId81" w:history="1">
+      <w:hyperlink r:id="rId85" w:history="1">
         <w:r>
           <w:rPr>
             <w:rStyle w:val="Hipervnculo"/>
@@ -21344,22 +22440,22 @@
       <w:pPr>
         <w:pStyle w:val="Ttulo2"/>
       </w:pPr>
-      <w:bookmarkStart w:id="62" w:name="_Toc511988195"/>
+      <w:bookmarkStart w:id="63" w:name="_Toc511988195"/>
       <w:r>
         <w:lastRenderedPageBreak/>
         <w:t>Implementación del Sistema</w:t>
       </w:r>
-      <w:bookmarkEnd w:id="62"/>
+      <w:bookmarkEnd w:id="63"/>
     </w:p>
     <w:p>
       <w:pPr>
         <w:pStyle w:val="Ttulo3"/>
       </w:pPr>
-      <w:bookmarkStart w:id="63" w:name="_Toc511988196"/>
+      <w:bookmarkStart w:id="64" w:name="_Toc511988196"/>
       <w:r>
         <w:t>Estándares y Normas Seguidos</w:t>
       </w:r>
-      <w:bookmarkEnd w:id="63"/>
+      <w:bookmarkEnd w:id="64"/>
     </w:p>
     <w:p>
       <w:r>
@@ -21388,7 +22484,7 @@
       <w:pPr>
         <w:pStyle w:val="Ttulo3"/>
       </w:pPr>
-      <w:bookmarkStart w:id="64" w:name="_Toc511988197"/>
+      <w:bookmarkStart w:id="65" w:name="_Toc511988197"/>
       <w:r>
         <w:lastRenderedPageBreak/>
         <w:t>Lenguaje</w:t>
@@ -21399,7 +22495,7 @@
       <w:r>
         <w:t xml:space="preserve"> de Programación</w:t>
       </w:r>
-      <w:bookmarkEnd w:id="64"/>
+      <w:bookmarkEnd w:id="65"/>
     </w:p>
     <w:p>
       <w:r>
@@ -21479,12 +22575,12 @@
       <w:pPr>
         <w:pStyle w:val="Ttulo3"/>
       </w:pPr>
-      <w:bookmarkStart w:id="65" w:name="_Toc511988198"/>
+      <w:bookmarkStart w:id="66" w:name="_Toc511988198"/>
       <w:r>
         <w:lastRenderedPageBreak/>
         <w:t>Herramientas y Programas Usados para el Desarrollo</w:t>
       </w:r>
-      <w:bookmarkEnd w:id="65"/>
+      <w:bookmarkEnd w:id="66"/>
     </w:p>
     <w:p>
       <w:r>
@@ -21534,12 +22630,12 @@
       <w:pPr>
         <w:pStyle w:val="Ttulo3"/>
       </w:pPr>
-      <w:bookmarkStart w:id="66" w:name="_Toc511988199"/>
+      <w:bookmarkStart w:id="67" w:name="_Toc511988199"/>
       <w:r>
         <w:lastRenderedPageBreak/>
         <w:t>Creación del Sistema</w:t>
       </w:r>
-      <w:bookmarkEnd w:id="66"/>
+      <w:bookmarkEnd w:id="67"/>
     </w:p>
     <w:p>
       <w:r>
@@ -22536,22 +23632,22 @@
       <w:pPr>
         <w:pStyle w:val="Ttulo2"/>
       </w:pPr>
-      <w:bookmarkStart w:id="67" w:name="_Toc511988200"/>
+      <w:bookmarkStart w:id="68" w:name="_Toc511988200"/>
       <w:r>
         <w:lastRenderedPageBreak/>
         <w:t>Desarrollo de las Pruebas</w:t>
       </w:r>
-      <w:bookmarkEnd w:id="67"/>
+      <w:bookmarkEnd w:id="68"/>
     </w:p>
     <w:p>
       <w:pPr>
         <w:pStyle w:val="Ttulo3"/>
       </w:pPr>
-      <w:bookmarkStart w:id="68" w:name="_Toc511988201"/>
+      <w:bookmarkStart w:id="69" w:name="_Toc511988201"/>
       <w:r>
         <w:t>Pruebas Unitarias</w:t>
       </w:r>
-      <w:bookmarkEnd w:id="68"/>
+      <w:bookmarkEnd w:id="69"/>
     </w:p>
     <w:p>
       <w:r>
@@ -22595,7 +23691,7 @@
       <w:pPr>
         <w:pStyle w:val="Ttulo3"/>
       </w:pPr>
-      <w:bookmarkStart w:id="69" w:name="_Toc511988202"/>
+      <w:bookmarkStart w:id="70" w:name="_Toc511988202"/>
       <w:r>
         <w:lastRenderedPageBreak/>
         <w:t xml:space="preserve">Pruebas </w:t>
@@ -22603,7 +23699,7 @@
       <w:r>
         <w:t>de Integración y del Sistema</w:t>
       </w:r>
-      <w:bookmarkEnd w:id="69"/>
+      <w:bookmarkEnd w:id="70"/>
     </w:p>
     <w:p>
       <w:r>
@@ -23051,7 +24147,7 @@
       <w:pPr>
         <w:pStyle w:val="Ttulo3"/>
       </w:pPr>
-      <w:bookmarkStart w:id="70" w:name="_Toc511988203"/>
+      <w:bookmarkStart w:id="71" w:name="_Toc511988203"/>
       <w:r>
         <w:lastRenderedPageBreak/>
         <w:t>Pruebas de Usabilidad</w:t>
@@ -23059,7 +24155,7 @@
       <w:r>
         <w:t xml:space="preserve"> y Accesibilidad</w:t>
       </w:r>
-      <w:bookmarkEnd w:id="70"/>
+      <w:bookmarkEnd w:id="71"/>
     </w:p>
     <w:p>
       <w:pPr>
@@ -23095,7 +24191,7 @@
       <w:r>
         <w:t xml:space="preserve"> (</w:t>
       </w:r>
-      <w:hyperlink r:id="rId82" w:history="1">
+      <w:hyperlink r:id="rId86" w:history="1">
         <w:r>
           <w:rPr>
             <w:rStyle w:val="Hipervnculo"/>
@@ -30403,7 +31499,7 @@
       <w:r>
         <w:t xml:space="preserve"> (</w:t>
       </w:r>
-      <w:hyperlink r:id="rId83" w:history="1">
+      <w:hyperlink r:id="rId87" w:history="1">
         <w:r>
           <w:rPr>
             <w:rStyle w:val="Hipervnculo"/>
@@ -30423,7 +31519,7 @@
       <w:r>
         <w:t>(</w:t>
       </w:r>
-      <w:hyperlink r:id="rId84" w:history="1">
+      <w:hyperlink r:id="rId88" w:history="1">
         <w:r>
           <w:rPr>
             <w:rStyle w:val="Hipervnculo"/>
@@ -30437,7 +31533,7 @@
       <w:r>
         <w:t xml:space="preserve"> </w:t>
       </w:r>
-      <w:hyperlink r:id="rId85" w:history="1">
+      <w:hyperlink r:id="rId89" w:history="1">
         <w:r>
           <w:rPr>
             <w:rStyle w:val="Hipervnculo"/>
@@ -30599,7 +31695,7 @@
       <w:r>
         <w:t xml:space="preserve"> (</w:t>
       </w:r>
-      <w:hyperlink r:id="rId86" w:history="1">
+      <w:hyperlink r:id="rId90" w:history="1">
         <w:r>
           <w:rPr>
             <w:rStyle w:val="Hipervnculo"/>
@@ -30741,7 +31837,7 @@
         </w:rPr>
         <w:t xml:space="preserve"> (</w:t>
       </w:r>
-      <w:hyperlink r:id="rId87" w:history="1">
+      <w:hyperlink r:id="rId91" w:history="1">
         <w:r>
           <w:rPr>
             <w:rStyle w:val="Hipervnculo"/>
@@ -30774,7 +31870,7 @@
       <w:r>
         <w:t xml:space="preserve"> (</w:t>
       </w:r>
-      <w:hyperlink r:id="rId88" w:history="1">
+      <w:hyperlink r:id="rId92" w:history="1">
         <w:r>
           <w:rPr>
             <w:rStyle w:val="Hipervnculo"/>
@@ -30803,7 +31899,7 @@
       <w:r>
         <w:t xml:space="preserve"> (</w:t>
       </w:r>
-      <w:hyperlink r:id="rId89" w:history="1">
+      <w:hyperlink r:id="rId93" w:history="1">
         <w:r>
           <w:rPr>
             <w:rStyle w:val="Hipervnculo"/>
@@ -30839,7 +31935,7 @@
         </w:rPr>
         <w:t xml:space="preserve"> (</w:t>
       </w:r>
-      <w:hyperlink r:id="rId90" w:history="1">
+      <w:hyperlink r:id="rId94" w:history="1">
         <w:r>
           <w:rPr>
             <w:rStyle w:val="Hipervnculo"/>
@@ -31057,7 +32153,7 @@
       <w:r>
         <w:t xml:space="preserve"> pasar de la versión 1.0 a la versión 2.0 de forma resumida: </w:t>
       </w:r>
-      <w:hyperlink r:id="rId91" w:history="1">
+      <w:hyperlink r:id="rId95" w:history="1">
         <w:r>
           <w:rPr>
             <w:rStyle w:val="Hipervnculo"/>
@@ -31292,7 +32388,7 @@
         </w:rPr>
         <w:t xml:space="preserve">: </w:t>
       </w:r>
-      <w:hyperlink r:id="rId92" w:history="1">
+      <w:hyperlink r:id="rId96" w:history="1">
         <w:r>
           <w:rPr>
             <w:rStyle w:val="Hipervnculo"/>
@@ -31333,7 +32429,7 @@
         </w:rPr>
         <w:t xml:space="preserve">: </w:t>
       </w:r>
-      <w:hyperlink r:id="rId93" w:history="1">
+      <w:hyperlink r:id="rId97" w:history="1">
         <w:r>
           <w:rPr>
             <w:rStyle w:val="Hipervnculo"/>
@@ -31730,7 +32826,7 @@
       <w:r>
         <w:t xml:space="preserve"> (</w:t>
       </w:r>
-      <w:hyperlink r:id="rId94" w:history="1">
+      <w:hyperlink r:id="rId98" w:history="1">
         <w:r>
           <w:rPr>
             <w:rStyle w:val="Hipervnculo"/>
@@ -31760,7 +32856,7 @@
       <w:r>
         <w:t xml:space="preserve"> (</w:t>
       </w:r>
-      <w:hyperlink r:id="rId95" w:history="1">
+      <w:hyperlink r:id="rId99" w:history="1">
         <w:r>
           <w:rPr>
             <w:rStyle w:val="Hipervnculo"/>
@@ -32395,7 +33491,7 @@
                 <w:szCs w:val="24"/>
               </w:rPr>
             </w:pPr>
-            <w:hyperlink r:id="rId96" w:anchor="tech-text-equivalent" w:history="1">
+            <w:hyperlink r:id="rId100" w:anchor="tech-text-equivalent" w:history="1">
               <w:r>
                 <w:rPr>
                   <w:rStyle w:val="Hipervnculo"/>
@@ -32505,7 +33601,7 @@
                 <w:szCs w:val="24"/>
               </w:rPr>
             </w:pPr>
-            <w:hyperlink r:id="rId97" w:anchor="tech-color-convey" w:history="1">
+            <w:hyperlink r:id="rId101" w:anchor="tech-color-convey" w:history="1">
               <w:r>
                 <w:rPr>
                   <w:rStyle w:val="Hipervnculo"/>
@@ -32600,7 +33696,7 @@
                 <w:szCs w:val="24"/>
               </w:rPr>
             </w:pPr>
-            <w:hyperlink r:id="rId98" w:anchor="tech-identify-changes" w:history="1">
+            <w:hyperlink r:id="rId102" w:anchor="tech-identify-changes" w:history="1">
               <w:r>
                 <w:rPr>
                   <w:rStyle w:val="Hipervnculo"/>
@@ -32687,7 +33783,7 @@
                 <w:szCs w:val="24"/>
               </w:rPr>
             </w:pPr>
-            <w:hyperlink r:id="rId99" w:anchor="tech-order-style-sheets" w:history="1">
+            <w:hyperlink r:id="rId103" w:anchor="tech-order-style-sheets" w:history="1">
               <w:r>
                 <w:rPr>
                   <w:rStyle w:val="Hipervnculo"/>
@@ -32766,7 +33862,7 @@
                 <w:szCs w:val="24"/>
               </w:rPr>
             </w:pPr>
-            <w:hyperlink r:id="rId100" w:anchor="tech-dynamic-source" w:history="1">
+            <w:hyperlink r:id="rId104" w:anchor="tech-dynamic-source" w:history="1">
               <w:r>
                 <w:rPr>
                   <w:rStyle w:val="Hipervnculo"/>
@@ -32845,7 +33941,7 @@
                 <w:szCs w:val="24"/>
               </w:rPr>
             </w:pPr>
-            <w:hyperlink r:id="rId101" w:anchor="tech-avoid-flicker" w:history="1">
+            <w:hyperlink r:id="rId105" w:anchor="tech-avoid-flicker" w:history="1">
               <w:r>
                 <w:rPr>
                   <w:rStyle w:val="Hipervnculo"/>
@@ -32924,7 +34020,7 @@
                 <w:szCs w:val="24"/>
               </w:rPr>
             </w:pPr>
-            <w:hyperlink r:id="rId102" w:anchor="tech-simple-and-straightforward" w:history="1">
+            <w:hyperlink r:id="rId106" w:anchor="tech-simple-and-straightforward" w:history="1">
               <w:r>
                 <w:rPr>
                   <w:rStyle w:val="Hipervnculo"/>
@@ -33105,7 +34201,7 @@
                 <w:szCs w:val="24"/>
               </w:rPr>
             </w:pPr>
-            <w:hyperlink r:id="rId103" w:anchor="tech-redundant-server-links" w:history="1">
+            <w:hyperlink r:id="rId107" w:anchor="tech-redundant-server-links" w:history="1">
               <w:r>
                 <w:rPr>
                   <w:rStyle w:val="Hipervnculo"/>
@@ -33184,7 +34280,7 @@
                 <w:szCs w:val="24"/>
               </w:rPr>
             </w:pPr>
-            <w:hyperlink r:id="rId104" w:anchor="tech-client-side-maps" w:history="1">
+            <w:hyperlink r:id="rId108" w:anchor="tech-client-side-maps" w:history="1">
               <w:r>
                 <w:rPr>
                   <w:rStyle w:val="Hipervnculo"/>
@@ -33365,7 +34461,7 @@
                 <w:szCs w:val="24"/>
               </w:rPr>
             </w:pPr>
-            <w:hyperlink r:id="rId105" w:anchor="tech-table-headers" w:history="1">
+            <w:hyperlink r:id="rId109" w:anchor="tech-table-headers" w:history="1">
               <w:r>
                 <w:rPr>
                   <w:rStyle w:val="Hipervnculo"/>
@@ -33444,7 +34540,7 @@
                 <w:szCs w:val="24"/>
               </w:rPr>
             </w:pPr>
-            <w:hyperlink r:id="rId106" w:anchor="tech-table-structure" w:history="1">
+            <w:hyperlink r:id="rId110" w:anchor="tech-table-structure" w:history="1">
               <w:r>
                 <w:rPr>
                   <w:rStyle w:val="Hipervnculo"/>
@@ -33625,7 +34721,7 @@
                 <w:szCs w:val="24"/>
               </w:rPr>
             </w:pPr>
-            <w:hyperlink r:id="rId107" w:anchor="tech-redundant-server-links1" w:history="1">
+            <w:hyperlink r:id="rId111" w:anchor="tech-redundant-server-links1" w:history="1">
               <w:r>
                 <w:rPr>
                   <w:rStyle w:val="Hipervnculo"/>
@@ -33806,7 +34902,7 @@
                 <w:szCs w:val="24"/>
               </w:rPr>
             </w:pPr>
-            <w:hyperlink r:id="rId108" w:anchor="tech-scripts" w:history="1">
+            <w:hyperlink r:id="rId112" w:anchor="tech-scripts" w:history="1">
               <w:r>
                 <w:rPr>
                   <w:rStyle w:val="Hipervnculo"/>
@@ -33996,7 +35092,7 @@
                 <w:szCs w:val="24"/>
               </w:rPr>
             </w:pPr>
-            <w:hyperlink r:id="rId109" w:anchor="tech-auditory-descriptions" w:history="1">
+            <w:hyperlink r:id="rId113" w:anchor="tech-auditory-descriptions" w:history="1">
               <w:r>
                 <w:rPr>
                   <w:rStyle w:val="Hipervnculo"/>
@@ -34075,7 +35171,7 @@
                 <w:szCs w:val="24"/>
               </w:rPr>
             </w:pPr>
-            <w:hyperlink r:id="rId110" w:anchor="tech-synchronize-equivalents" w:history="1">
+            <w:hyperlink r:id="rId114" w:anchor="tech-synchronize-equivalents" w:history="1">
               <w:r>
                 <w:rPr>
                   <w:rStyle w:val="Hipervnculo"/>
@@ -34262,7 +35358,7 @@
                 <w:szCs w:val="24"/>
               </w:rPr>
             </w:pPr>
-            <w:hyperlink r:id="rId111" w:anchor="tech-alt-pages" w:history="1">
+            <w:hyperlink r:id="rId115" w:anchor="tech-alt-pages" w:history="1">
               <w:r>
                 <w:rPr>
                   <w:rStyle w:val="Hipervnculo"/>
@@ -34489,7 +35585,7 @@
                 <w:szCs w:val="24"/>
               </w:rPr>
             </w:pPr>
-            <w:hyperlink r:id="rId112" w:anchor="tech-color-contrast" w:history="1">
+            <w:hyperlink r:id="rId116" w:anchor="tech-color-contrast" w:history="1">
               <w:r>
                 <w:rPr>
                   <w:rStyle w:val="Hipervnculo"/>
@@ -34568,7 +35664,7 @@
                 <w:szCs w:val="24"/>
               </w:rPr>
             </w:pPr>
-            <w:hyperlink r:id="rId113" w:anchor="tech-use-markup" w:history="1">
+            <w:hyperlink r:id="rId117" w:anchor="tech-use-markup" w:history="1">
               <w:r>
                 <w:rPr>
                   <w:rStyle w:val="Hipervnculo"/>
@@ -34647,7 +35743,7 @@
                 <w:szCs w:val="24"/>
               </w:rPr>
             </w:pPr>
-            <w:hyperlink r:id="rId114" w:anchor="tech-identify-grammar" w:history="1">
+            <w:hyperlink r:id="rId118" w:anchor="tech-identify-grammar" w:history="1">
               <w:r>
                 <w:rPr>
                   <w:rStyle w:val="Hipervnculo"/>
@@ -34726,7 +35822,7 @@
                 <w:szCs w:val="24"/>
               </w:rPr>
             </w:pPr>
-            <w:hyperlink r:id="rId115" w:anchor="tech-style-sheets" w:history="1">
+            <w:hyperlink r:id="rId119" w:anchor="tech-style-sheets" w:history="1">
               <w:r>
                 <w:rPr>
                   <w:rStyle w:val="Hipervnculo"/>
@@ -34805,7 +35901,7 @@
                 <w:szCs w:val="24"/>
               </w:rPr>
             </w:pPr>
-            <w:hyperlink r:id="rId116" w:anchor="tech-relative-units" w:history="1">
+            <w:hyperlink r:id="rId120" w:anchor="tech-relative-units" w:history="1">
               <w:r>
                 <w:rPr>
                   <w:rStyle w:val="Hipervnculo"/>
@@ -34884,7 +35980,7 @@
                 <w:szCs w:val="24"/>
               </w:rPr>
             </w:pPr>
-            <w:hyperlink r:id="rId117" w:anchor="tech-logical-headings" w:history="1">
+            <w:hyperlink r:id="rId121" w:anchor="tech-logical-headings" w:history="1">
               <w:r>
                 <w:rPr>
                   <w:rStyle w:val="Hipervnculo"/>
@@ -34963,7 +36059,7 @@
                 <w:szCs w:val="24"/>
               </w:rPr>
             </w:pPr>
-            <w:hyperlink r:id="rId118" w:anchor="tech-list-structure" w:history="1">
+            <w:hyperlink r:id="rId122" w:anchor="tech-list-structure" w:history="1">
               <w:r>
                 <w:rPr>
                   <w:rStyle w:val="Hipervnculo"/>
@@ -35042,7 +36138,7 @@
                 <w:szCs w:val="24"/>
               </w:rPr>
             </w:pPr>
-            <w:hyperlink r:id="rId119" w:anchor="tech-quotes" w:history="1">
+            <w:hyperlink r:id="rId123" w:anchor="tech-quotes" w:history="1">
               <w:r>
                 <w:rPr>
                   <w:rStyle w:val="Hipervnculo"/>
@@ -35121,7 +36217,7 @@
                 <w:szCs w:val="24"/>
               </w:rPr>
             </w:pPr>
-            <w:hyperlink r:id="rId120" w:anchor="tech-fallback-page" w:history="1">
+            <w:hyperlink r:id="rId124" w:anchor="tech-fallback-page" w:history="1">
               <w:r>
                 <w:rPr>
                   <w:rStyle w:val="Hipervnculo"/>
@@ -35200,7 +36296,7 @@
                 <w:szCs w:val="24"/>
               </w:rPr>
             </w:pPr>
-            <w:hyperlink r:id="rId121" w:anchor="tech-avoid-blinking" w:history="1">
+            <w:hyperlink r:id="rId125" w:anchor="tech-avoid-blinking" w:history="1">
               <w:r>
                 <w:rPr>
                   <w:rStyle w:val="Hipervnculo"/>
@@ -35279,7 +36375,7 @@
                 <w:szCs w:val="24"/>
               </w:rPr>
             </w:pPr>
-            <w:hyperlink r:id="rId122" w:anchor="tech-no-periodic-refresh" w:history="1">
+            <w:hyperlink r:id="rId126" w:anchor="tech-no-periodic-refresh" w:history="1">
               <w:r>
                 <w:rPr>
                   <w:rStyle w:val="Hipervnculo"/>
@@ -35358,7 +36454,7 @@
                 <w:szCs w:val="24"/>
               </w:rPr>
             </w:pPr>
-            <w:hyperlink r:id="rId123" w:anchor="tech-no-auto-forward" w:history="1">
+            <w:hyperlink r:id="rId127" w:anchor="tech-no-auto-forward" w:history="1">
               <w:r>
                 <w:rPr>
                   <w:rStyle w:val="Hipervnculo"/>
@@ -35437,7 +36533,7 @@
                 <w:szCs w:val="24"/>
               </w:rPr>
             </w:pPr>
-            <w:hyperlink r:id="rId124" w:anchor="tech-avoid-pop-ups" w:history="1">
+            <w:hyperlink r:id="rId128" w:anchor="tech-avoid-pop-ups" w:history="1">
               <w:r>
                 <w:rPr>
                   <w:rStyle w:val="Hipervnculo"/>
@@ -35516,7 +36612,7 @@
                 <w:szCs w:val="24"/>
               </w:rPr>
             </w:pPr>
-            <w:hyperlink r:id="rId125" w:anchor="tech-latest-w3c-specs" w:history="1">
+            <w:hyperlink r:id="rId129" w:anchor="tech-latest-w3c-specs" w:history="1">
               <w:r>
                 <w:rPr>
                   <w:rStyle w:val="Hipervnculo"/>
@@ -35604,7 +36700,7 @@
                 <w:szCs w:val="24"/>
               </w:rPr>
             </w:pPr>
-            <w:hyperlink r:id="rId126" w:anchor="tech-avoid-deprecated" w:history="1">
+            <w:hyperlink r:id="rId130" w:anchor="tech-avoid-deprecated" w:history="1">
               <w:r>
                 <w:rPr>
                   <w:rStyle w:val="Hipervnculo"/>
@@ -35692,7 +36788,7 @@
                 <w:szCs w:val="24"/>
               </w:rPr>
             </w:pPr>
-            <w:hyperlink r:id="rId127" w:anchor="tech-group-information" w:history="1">
+            <w:hyperlink r:id="rId131" w:anchor="tech-group-information" w:history="1">
               <w:r>
                 <w:rPr>
                   <w:rStyle w:val="Hipervnculo"/>
@@ -35771,7 +36867,7 @@
                 <w:szCs w:val="24"/>
               </w:rPr>
             </w:pPr>
-            <w:hyperlink r:id="rId128" w:anchor="tech-meaningful-links" w:history="1">
+            <w:hyperlink r:id="rId132" w:anchor="tech-meaningful-links" w:history="1">
               <w:r>
                 <w:rPr>
                   <w:rStyle w:val="Hipervnculo"/>
@@ -35850,7 +36946,7 @@
                 <w:szCs w:val="24"/>
               </w:rPr>
             </w:pPr>
-            <w:hyperlink r:id="rId129" w:anchor="tech-use-metadata" w:history="1">
+            <w:hyperlink r:id="rId133" w:anchor="tech-use-metadata" w:history="1">
               <w:r>
                 <w:rPr>
                   <w:rStyle w:val="Hipervnculo"/>
@@ -35929,7 +37025,7 @@
                 <w:szCs w:val="24"/>
               </w:rPr>
             </w:pPr>
-            <w:hyperlink r:id="rId130" w:anchor="tech-site-description" w:history="1">
+            <w:hyperlink r:id="rId134" w:anchor="tech-site-description" w:history="1">
               <w:r>
                 <w:rPr>
                   <w:rStyle w:val="Hipervnculo"/>
@@ -36008,7 +37104,7 @@
                 <w:szCs w:val="24"/>
               </w:rPr>
             </w:pPr>
-            <w:hyperlink r:id="rId131" w:anchor="tech-clear-nav-mechanism" w:history="1">
+            <w:hyperlink r:id="rId135" w:anchor="tech-clear-nav-mechanism" w:history="1">
               <w:r>
                 <w:rPr>
                   <w:rStyle w:val="Hipervnculo"/>
@@ -36189,7 +37285,7 @@
                 <w:szCs w:val="24"/>
               </w:rPr>
             </w:pPr>
-            <w:hyperlink r:id="rId132" w:anchor="tech-avoid-table-for-layout" w:history="1">
+            <w:hyperlink r:id="rId136" w:anchor="tech-avoid-table-for-layout" w:history="1">
               <w:r>
                 <w:rPr>
                   <w:rStyle w:val="Hipervnculo"/>
@@ -36272,7 +37368,7 @@
                 <w:szCs w:val="24"/>
               </w:rPr>
             </w:pPr>
-            <w:hyperlink r:id="rId133" w:anchor="tech-table-layout" w:history="1">
+            <w:hyperlink r:id="rId137" w:anchor="tech-table-layout" w:history="1">
               <w:r>
                 <w:rPr>
                   <w:rStyle w:val="Hipervnculo"/>
@@ -36453,7 +37549,7 @@
                 <w:szCs w:val="24"/>
               </w:rPr>
             </w:pPr>
-            <w:hyperlink r:id="rId134" w:anchor="tech-frame-longdesc" w:history="1">
+            <w:hyperlink r:id="rId138" w:anchor="tech-frame-longdesc" w:history="1">
               <w:r>
                 <w:rPr>
                   <w:rStyle w:val="Hipervnculo"/>
@@ -36634,7 +37730,7 @@
                 <w:szCs w:val="24"/>
               </w:rPr>
             </w:pPr>
-            <w:hyperlink r:id="rId135" w:anchor="tech-unassociated-labels" w:history="1">
+            <w:hyperlink r:id="rId139" w:anchor="tech-unassociated-labels" w:history="1">
               <w:r>
                 <w:rPr>
                   <w:rStyle w:val="Hipervnculo"/>
@@ -36713,7 +37809,7 @@
                 <w:szCs w:val="24"/>
               </w:rPr>
             </w:pPr>
-            <w:hyperlink r:id="rId136" w:anchor="tech-associate-labels" w:history="1">
+            <w:hyperlink r:id="rId140" w:anchor="tech-associate-labels" w:history="1">
               <w:r>
                 <w:rPr>
                   <w:rStyle w:val="Hipervnculo"/>
@@ -36894,7 +37990,7 @@
                 <w:szCs w:val="24"/>
               </w:rPr>
             </w:pPr>
-            <w:hyperlink r:id="rId137" w:anchor="tech-keyboard-operable-scripts" w:history="1">
+            <w:hyperlink r:id="rId141" w:anchor="tech-keyboard-operable-scripts" w:history="1">
               <w:r>
                 <w:rPr>
                   <w:rStyle w:val="Hipervnculo"/>
@@ -36991,7 +38087,7 @@
                 <w:szCs w:val="24"/>
               </w:rPr>
             </w:pPr>
-            <w:hyperlink r:id="rId138" w:anchor="tech-avoid-movement" w:history="1">
+            <w:hyperlink r:id="rId142" w:anchor="tech-avoid-movement" w:history="1">
               <w:r>
                 <w:rPr>
                   <w:rStyle w:val="Hipervnculo"/>
@@ -37070,7 +38166,7 @@
                 <w:szCs w:val="24"/>
               </w:rPr>
             </w:pPr>
-            <w:hyperlink r:id="rId139" w:anchor="tech-directly-accessible" w:history="1">
+            <w:hyperlink r:id="rId143" w:anchor="tech-directly-accessible" w:history="1">
               <w:r>
                 <w:rPr>
                   <w:rStyle w:val="Hipervnculo"/>
@@ -37167,7 +38263,7 @@
                 <w:szCs w:val="24"/>
               </w:rPr>
             </w:pPr>
-            <w:hyperlink r:id="rId140" w:anchor="tech-keyboard-operable" w:history="1">
+            <w:hyperlink r:id="rId144" w:anchor="tech-keyboard-operable" w:history="1">
               <w:r>
                 <w:rPr>
                   <w:rStyle w:val="Hipervnculo"/>
@@ -37246,7 +38342,7 @@
                 <w:szCs w:val="24"/>
               </w:rPr>
             </w:pPr>
-            <w:hyperlink r:id="rId141" w:anchor="tech-device-independent-events" w:history="1">
+            <w:hyperlink r:id="rId145" w:anchor="tech-device-independent-events" w:history="1">
               <w:r>
                 <w:rPr>
                   <w:rStyle w:val="Hipervnculo"/>
@@ -37469,7 +38565,7 @@
                 <w:szCs w:val="24"/>
               </w:rPr>
             </w:pPr>
-            <w:hyperlink r:id="rId142" w:anchor="tech-expand-abbr" w:history="1">
+            <w:hyperlink r:id="rId146" w:anchor="tech-expand-abbr" w:history="1">
               <w:r>
                 <w:rPr>
                   <w:rStyle w:val="Hipervnculo"/>
@@ -37548,7 +38644,7 @@
                 <w:szCs w:val="24"/>
               </w:rPr>
             </w:pPr>
-            <w:hyperlink r:id="rId143" w:anchor="tech-identify-lang" w:history="1">
+            <w:hyperlink r:id="rId147" w:anchor="tech-identify-lang" w:history="1">
               <w:r>
                 <w:rPr>
                   <w:rStyle w:val="Hipervnculo"/>
@@ -37627,7 +38723,7 @@
                 <w:szCs w:val="24"/>
               </w:rPr>
             </w:pPr>
-            <w:hyperlink r:id="rId144" w:anchor="tech-tab-order" w:history="1">
+            <w:hyperlink r:id="rId148" w:anchor="tech-tab-order" w:history="1">
               <w:r>
                 <w:rPr>
                   <w:rStyle w:val="Hipervnculo"/>
@@ -37706,7 +38802,7 @@
                 <w:szCs w:val="24"/>
               </w:rPr>
             </w:pPr>
-            <w:hyperlink r:id="rId145" w:anchor="tech-keyboard-shortcuts" w:history="1">
+            <w:hyperlink r:id="rId149" w:anchor="tech-keyboard-shortcuts" w:history="1">
               <w:r>
                 <w:rPr>
                   <w:rStyle w:val="Hipervnculo"/>
@@ -37785,7 +38881,7 @@
                 <w:szCs w:val="24"/>
               </w:rPr>
             </w:pPr>
-            <w:hyperlink r:id="rId146" w:anchor="tech-divide-links" w:history="1">
+            <w:hyperlink r:id="rId150" w:anchor="tech-divide-links" w:history="1">
               <w:r>
                 <w:rPr>
                   <w:rStyle w:val="Hipervnculo"/>
@@ -37864,7 +38960,7 @@
                 <w:szCs w:val="24"/>
               </w:rPr>
             </w:pPr>
-            <w:hyperlink r:id="rId147" w:anchor="tech-content-preferences" w:history="1">
+            <w:hyperlink r:id="rId151" w:anchor="tech-content-preferences" w:history="1">
               <w:r>
                 <w:rPr>
                   <w:rStyle w:val="Hipervnculo"/>
@@ -37943,7 +39039,7 @@
                 <w:szCs w:val="24"/>
               </w:rPr>
             </w:pPr>
-            <w:hyperlink r:id="rId148" w:anchor="tech-nav-bar" w:history="1">
+            <w:hyperlink r:id="rId152" w:anchor="tech-nav-bar" w:history="1">
               <w:r>
                 <w:rPr>
                   <w:rStyle w:val="Hipervnculo"/>
@@ -38022,7 +39118,7 @@
                 <w:szCs w:val="24"/>
               </w:rPr>
             </w:pPr>
-            <w:hyperlink r:id="rId149" w:anchor="tech-group-links" w:history="1">
+            <w:hyperlink r:id="rId153" w:anchor="tech-group-links" w:history="1">
               <w:r>
                 <w:rPr>
                   <w:rStyle w:val="Hipervnculo"/>
@@ -38101,7 +39197,7 @@
                 <w:szCs w:val="24"/>
               </w:rPr>
             </w:pPr>
-            <w:hyperlink r:id="rId150" w:anchor="tech-searches" w:history="1">
+            <w:hyperlink r:id="rId154" w:anchor="tech-searches" w:history="1">
               <w:r>
                 <w:rPr>
                   <w:rStyle w:val="Hipervnculo"/>
@@ -38180,7 +39276,7 @@
                 <w:szCs w:val="24"/>
               </w:rPr>
             </w:pPr>
-            <w:hyperlink r:id="rId151" w:anchor="tech-front-loading" w:history="1">
+            <w:hyperlink r:id="rId155" w:anchor="tech-front-loading" w:history="1">
               <w:r>
                 <w:rPr>
                   <w:rStyle w:val="Hipervnculo"/>
@@ -38263,7 +39359,7 @@
                 <w:szCs w:val="24"/>
               </w:rPr>
             </w:pPr>
-            <w:hyperlink r:id="rId152" w:anchor="tech-bundled-version" w:history="1">
+            <w:hyperlink r:id="rId156" w:anchor="tech-bundled-version" w:history="1">
               <w:r>
                 <w:rPr>
                   <w:rStyle w:val="Hipervnculo"/>
@@ -38342,7 +39438,7 @@
                 <w:szCs w:val="24"/>
               </w:rPr>
             </w:pPr>
-            <w:hyperlink r:id="rId153" w:anchor="tech-skip-over-ascii" w:history="1">
+            <w:hyperlink r:id="rId157" w:anchor="tech-skip-over-ascii" w:history="1">
               <w:r>
                 <w:rPr>
                   <w:rStyle w:val="Hipervnculo"/>
@@ -38439,7 +39535,7 @@
                 <w:szCs w:val="24"/>
               </w:rPr>
             </w:pPr>
-            <w:hyperlink r:id="rId154" w:anchor="tech-icons" w:history="1">
+            <w:hyperlink r:id="rId158" w:anchor="tech-icons" w:history="1">
               <w:r>
                 <w:rPr>
                   <w:rStyle w:val="Hipervnculo"/>
@@ -38518,7 +39614,7 @@
                 <w:szCs w:val="24"/>
               </w:rPr>
             </w:pPr>
-            <w:hyperlink r:id="rId155" w:anchor="tech-consistent-style" w:history="1">
+            <w:hyperlink r:id="rId159" w:anchor="tech-consistent-style" w:history="1">
               <w:r>
                 <w:rPr>
                   <w:rStyle w:val="Hipervnculo"/>
@@ -38699,7 +39795,7 @@
                 <w:szCs w:val="24"/>
               </w:rPr>
             </w:pPr>
-            <w:hyperlink r:id="rId156" w:anchor="tech-redundant-client-links" w:history="1">
+            <w:hyperlink r:id="rId160" w:anchor="tech-redundant-client-links" w:history="1">
               <w:r>
                 <w:rPr>
                   <w:rStyle w:val="Hipervnculo"/>
@@ -38880,7 +39976,7 @@
                 <w:szCs w:val="24"/>
               </w:rPr>
             </w:pPr>
-            <w:hyperlink r:id="rId157" w:anchor="tech-table-summaries" w:history="1">
+            <w:hyperlink r:id="rId161" w:anchor="tech-table-summaries" w:history="1">
               <w:r>
                 <w:rPr>
                   <w:rStyle w:val="Hipervnculo"/>
@@ -38959,7 +40055,7 @@
                 <w:szCs w:val="24"/>
               </w:rPr>
             </w:pPr>
-            <w:hyperlink r:id="rId158" w:anchor="tech-abbreviate-labels" w:history="1">
+            <w:hyperlink r:id="rId162" w:anchor="tech-abbreviate-labels" w:history="1">
               <w:r>
                 <w:rPr>
                   <w:rStyle w:val="Hipervnculo"/>
@@ -39038,7 +40134,7 @@
                 <w:szCs w:val="24"/>
               </w:rPr>
             </w:pPr>
-            <w:hyperlink r:id="rId159" w:anchor="tech-linear-tables" w:history="1">
+            <w:hyperlink r:id="rId163" w:anchor="tech-linear-tables" w:history="1">
               <w:r>
                 <w:rPr>
                   <w:rStyle w:val="Hipervnculo"/>
@@ -39228,7 +40324,7 @@
                 <w:szCs w:val="24"/>
               </w:rPr>
             </w:pPr>
-            <w:hyperlink r:id="rId160" w:anchor="tech-place-holders" w:history="1">
+            <w:hyperlink r:id="rId164" w:anchor="tech-place-holders" w:history="1">
               <w:r>
                 <w:rPr>
                   <w:rStyle w:val="Hipervnculo"/>
@@ -39333,7 +40429,7 @@
         </w:rPr>
         <w:t xml:space="preserve">: </w:t>
       </w:r>
-      <w:hyperlink r:id="rId161" w:history="1">
+      <w:hyperlink r:id="rId165" w:history="1">
         <w:r>
           <w:rPr>
             <w:rStyle w:val="Hipervnculo"/>
@@ -39368,7 +40464,7 @@
         </w:rPr>
         <w:t xml:space="preserve">: </w:t>
       </w:r>
-      <w:hyperlink r:id="rId162" w:history="1">
+      <w:hyperlink r:id="rId166" w:history="1">
         <w:r>
           <w:rPr>
             <w:rStyle w:val="Hipervnculo"/>
@@ -39403,7 +40499,7 @@
         </w:rPr>
         <w:t xml:space="preserve">: </w:t>
       </w:r>
-      <w:hyperlink r:id="rId163" w:history="1">
+      <w:hyperlink r:id="rId167" w:history="1">
         <w:r>
           <w:rPr>
             <w:rStyle w:val="Hipervnculo"/>
@@ -39486,7 +40582,7 @@
         </w:rPr>
         <w:t xml:space="preserve"> </w:t>
       </w:r>
-      <w:hyperlink r:id="rId164" w:history="1">
+      <w:hyperlink r:id="rId168" w:history="1">
         <w:r>
           <w:rPr>
             <w:rStyle w:val="Hipervnculo"/>
@@ -39527,7 +40623,7 @@
         </w:rPr>
         <w:t xml:space="preserve">: </w:t>
       </w:r>
-      <w:hyperlink r:id="rId165" w:history="1">
+      <w:hyperlink r:id="rId169" w:history="1">
         <w:r>
           <w:rPr>
             <w:rStyle w:val="Hipervnculo"/>
@@ -39612,12 +40708,12 @@
       <w:pPr>
         <w:pStyle w:val="Ttulo3"/>
       </w:pPr>
-      <w:bookmarkStart w:id="71" w:name="_Toc511988204"/>
+      <w:bookmarkStart w:id="72" w:name="_Toc511988204"/>
       <w:r>
         <w:lastRenderedPageBreak/>
         <w:t>Pruebas de Rendimiento</w:t>
       </w:r>
-      <w:bookmarkEnd w:id="71"/>
+      <w:bookmarkEnd w:id="72"/>
     </w:p>
     <w:p>
       <w:r>
@@ -39656,22 +40752,22 @@
       <w:pPr>
         <w:pStyle w:val="Ttulo2"/>
       </w:pPr>
-      <w:bookmarkStart w:id="72" w:name="_Toc511988205"/>
+      <w:bookmarkStart w:id="73" w:name="_Toc511988205"/>
       <w:r>
         <w:lastRenderedPageBreak/>
         <w:t>Manuales del Sistema</w:t>
       </w:r>
-      <w:bookmarkEnd w:id="72"/>
+      <w:bookmarkEnd w:id="73"/>
     </w:p>
     <w:p>
       <w:pPr>
         <w:pStyle w:val="Ttulo3"/>
       </w:pPr>
-      <w:bookmarkStart w:id="73" w:name="_Toc511988206"/>
+      <w:bookmarkStart w:id="74" w:name="_Toc511988206"/>
       <w:r>
         <w:t>Manual de Instalación</w:t>
       </w:r>
-      <w:bookmarkEnd w:id="73"/>
+      <w:bookmarkEnd w:id="74"/>
     </w:p>
     <w:p>
       <w:r>
@@ -39697,12 +40793,12 @@
       <w:pPr>
         <w:pStyle w:val="Ttulo3"/>
       </w:pPr>
-      <w:bookmarkStart w:id="74" w:name="_Toc511988207"/>
+      <w:bookmarkStart w:id="75" w:name="_Toc511988207"/>
       <w:r>
         <w:lastRenderedPageBreak/>
         <w:t>Manual de Ejecución</w:t>
       </w:r>
-      <w:bookmarkEnd w:id="74"/>
+      <w:bookmarkEnd w:id="75"/>
     </w:p>
     <w:p>
       <w:r>
@@ -39733,12 +40829,12 @@
       <w:pPr>
         <w:pStyle w:val="Ttulo3"/>
       </w:pPr>
-      <w:bookmarkStart w:id="75" w:name="_Toc511988208"/>
+      <w:bookmarkStart w:id="76" w:name="_Toc511988208"/>
       <w:r>
         <w:lastRenderedPageBreak/>
         <w:t>Manual de Usuario</w:t>
       </w:r>
-      <w:bookmarkEnd w:id="75"/>
+      <w:bookmarkEnd w:id="76"/>
     </w:p>
     <w:p>
       <w:r>
@@ -39784,12 +40880,12 @@
       <w:pPr>
         <w:pStyle w:val="Ttulo3"/>
       </w:pPr>
-      <w:bookmarkStart w:id="76" w:name="_Toc511988209"/>
+      <w:bookmarkStart w:id="77" w:name="_Toc511988209"/>
       <w:r>
         <w:lastRenderedPageBreak/>
         <w:t>Manual del Programador</w:t>
       </w:r>
-      <w:bookmarkEnd w:id="76"/>
+      <w:bookmarkEnd w:id="77"/>
     </w:p>
     <w:p>
       <w:r>
@@ -39812,22 +40908,22 @@
       <w:pPr>
         <w:pStyle w:val="Ttulo1"/>
       </w:pPr>
-      <w:bookmarkStart w:id="77" w:name="_Toc511988210"/>
+      <w:bookmarkStart w:id="78" w:name="_Toc511988210"/>
       <w:r>
         <w:lastRenderedPageBreak/>
         <w:t>Conclusiones y Ampliaciones</w:t>
       </w:r>
-      <w:bookmarkEnd w:id="77"/>
+      <w:bookmarkEnd w:id="78"/>
     </w:p>
     <w:p>
       <w:pPr>
         <w:pStyle w:val="Ttulo2"/>
       </w:pPr>
-      <w:bookmarkStart w:id="78" w:name="_Toc511988211"/>
+      <w:bookmarkStart w:id="79" w:name="_Toc511988211"/>
       <w:r>
         <w:t>Conclusiones</w:t>
       </w:r>
-      <w:bookmarkEnd w:id="78"/>
+      <w:bookmarkEnd w:id="79"/>
     </w:p>
     <w:p>
       <w:r>
@@ -39850,11 +40946,11 @@
       <w:pPr>
         <w:pStyle w:val="Ttulo2"/>
       </w:pPr>
-      <w:bookmarkStart w:id="79" w:name="_Toc511988212"/>
+      <w:bookmarkStart w:id="80" w:name="_Toc511988212"/>
       <w:r>
         <w:t>Ampliaciones</w:t>
       </w:r>
-      <w:bookmarkEnd w:id="79"/>
+      <w:bookmarkEnd w:id="80"/>
     </w:p>
     <w:p>
       <w:r>
@@ -39973,12 +41069,12 @@
       <w:pPr>
         <w:pStyle w:val="Ttulo1"/>
       </w:pPr>
-      <w:bookmarkStart w:id="80" w:name="_Toc511988213"/>
+      <w:bookmarkStart w:id="81" w:name="_Toc511988213"/>
       <w:r>
         <w:lastRenderedPageBreak/>
         <w:t>Presupuesto</w:t>
       </w:r>
-      <w:bookmarkEnd w:id="80"/>
+      <w:bookmarkEnd w:id="81"/>
     </w:p>
     <w:p>
       <w:pPr>
@@ -40026,11 +41122,11 @@
       <w:pPr>
         <w:pStyle w:val="Ttulo2"/>
       </w:pPr>
-      <w:bookmarkStart w:id="81" w:name="_Toc511988214"/>
+      <w:bookmarkStart w:id="82" w:name="_Toc511988214"/>
       <w:r>
         <w:t>Desarrollo de Presupuesto Detallado (Opción 1) (Recomendado)</w:t>
       </w:r>
-      <w:bookmarkEnd w:id="81"/>
+      <w:bookmarkEnd w:id="82"/>
     </w:p>
     <w:p>
       <w:pPr>
@@ -40455,10 +41551,10 @@
       </w:pPr>
       <w:r>
         <w:object w:dxaOrig="9404" w:dyaOrig="4115">
-          <v:shape id="_x0000_i1028" type="#_x0000_t75" style="width:470.25pt;height:205.5pt" o:ole="">
-            <v:imagedata r:id="rId166" o:title=""/>
+          <v:shape id="_x0000_i1029" type="#_x0000_t75" style="width:470.25pt;height:205.5pt" o:ole="">
+            <v:imagedata r:id="rId170" o:title=""/>
           </v:shape>
-          <o:OLEObject Type="Embed" ProgID="Excel.Sheet.8" ShapeID="_x0000_i1028" DrawAspect="Content" ObjectID="_1585932191" r:id="rId167"/>
+          <o:OLEObject Type="Embed" ProgID="Excel.Sheet.8" ShapeID="_x0000_i1029" DrawAspect="Content" ObjectID="_1586032796" r:id="rId171"/>
         </w:object>
       </w:r>
       <w:r>
@@ -40573,11 +41669,11 @@
       <w:pPr>
         <w:pStyle w:val="Ttulo2"/>
       </w:pPr>
-      <w:bookmarkStart w:id="82" w:name="_Toc511988215"/>
+      <w:bookmarkStart w:id="83" w:name="_Toc511988215"/>
       <w:r>
         <w:t xml:space="preserve">Presupuesto </w:t>
       </w:r>
-      <w:bookmarkEnd w:id="82"/>
+      <w:bookmarkEnd w:id="83"/>
       <w:r>
         <w:t>Cliente</w:t>
       </w:r>
@@ -40604,8 +41700,8 @@
         <w:t>Para el presupuesto del cliente, se han agrupado las unidades de trabajo en las dos grandes partes del proyecto: Análisis del lenguaje y la página web.</w:t>
       </w:r>
     </w:p>
-    <w:bookmarkStart w:id="83" w:name="_MON_1585928722"/>
-    <w:bookmarkEnd w:id="83"/>
+    <w:bookmarkStart w:id="84" w:name="_MON_1585928722"/>
+    <w:bookmarkEnd w:id="84"/>
     <w:p>
       <w:pPr>
         <w:sectPr>
@@ -40619,10 +41715,10 @@
       </w:pPr>
       <w:r>
         <w:object w:dxaOrig="8883" w:dyaOrig="2924">
-          <v:shape id="_x0000_i1066" type="#_x0000_t75" style="width:420.75pt;height:138.75pt" o:ole="">
-            <v:imagedata r:id="rId168" o:title=""/>
+          <v:shape id="_x0000_i1030" type="#_x0000_t75" style="width:420.75pt;height:138.75pt" o:ole="">
+            <v:imagedata r:id="rId172" o:title=""/>
           </v:shape>
-          <o:OLEObject Type="Embed" ProgID="Excel.Sheet.8" ShapeID="_x0000_i1066" DrawAspect="Content" ObjectID="_1585932192" r:id="rId169"/>
+          <o:OLEObject Type="Embed" ProgID="Excel.Sheet.8" ShapeID="_x0000_i1030" DrawAspect="Content" ObjectID="_1586032797" r:id="rId173"/>
         </w:object>
       </w:r>
     </w:p>
@@ -40630,22 +41726,22 @@
       <w:pPr>
         <w:pStyle w:val="Ttulo1"/>
       </w:pPr>
-      <w:bookmarkStart w:id="84" w:name="_Toc511988216"/>
+      <w:bookmarkStart w:id="85" w:name="_Toc511988216"/>
       <w:r>
         <w:lastRenderedPageBreak/>
         <w:t>Referencias Bibliográficas</w:t>
       </w:r>
-      <w:bookmarkEnd w:id="84"/>
+      <w:bookmarkEnd w:id="85"/>
     </w:p>
     <w:p>
       <w:pPr>
         <w:pStyle w:val="Ttulo2"/>
       </w:pPr>
-      <w:bookmarkStart w:id="85" w:name="_Toc511988217"/>
+      <w:bookmarkStart w:id="86" w:name="_Toc511988217"/>
       <w:r>
         <w:t>Libros y Artículos</w:t>
       </w:r>
-      <w:bookmarkEnd w:id="85"/>
+      <w:bookmarkEnd w:id="86"/>
     </w:p>
     <w:p>
       <w:r>
@@ -40755,12 +41851,12 @@
       <w:pPr>
         <w:pStyle w:val="Ttulo2"/>
       </w:pPr>
-      <w:bookmarkStart w:id="86" w:name="_Toc511988218"/>
+      <w:bookmarkStart w:id="87" w:name="_Toc511988218"/>
       <w:r>
         <w:lastRenderedPageBreak/>
         <w:t>Referencias en Internet</w:t>
       </w:r>
-      <w:bookmarkEnd w:id="86"/>
+      <w:bookmarkEnd w:id="87"/>
     </w:p>
     <w:p>
       <w:r>
@@ -40895,7 +41991,7 @@
       <w:r>
         <w:t xml:space="preserve"> Hassan Montero, Y. “Guía de Evaluación Heurística de Sitios Web”. </w:t>
       </w:r>
-      <w:hyperlink r:id="rId170" w:history="1">
+      <w:hyperlink r:id="rId174" w:history="1">
         <w:r>
           <w:rPr>
             <w:rStyle w:val="Hipervnculo"/>
@@ -40933,7 +42029,7 @@
       <w:r>
         <w:t xml:space="preserve">. </w:t>
       </w:r>
-      <w:hyperlink r:id="rId171" w:history="1">
+      <w:hyperlink r:id="rId175" w:history="1">
         <w:r>
           <w:rPr>
             <w:rStyle w:val="Hipervnculo"/>
@@ -40988,36 +42084,25 @@
         <w:rPr>
           <w:lang w:val="en-US"/>
         </w:rPr>
-        <w:t xml:space="preserve"> the TM package</w:t>
-      </w:r>
+        <w:t xml:space="preserve"> the TM package. Text Mining in R”. </w:t>
+      </w:r>
+      <w:hyperlink r:id="rId176" w:history="1">
+        <w:r>
+          <w:rPr>
+            <w:rStyle w:val="Hipervnculo"/>
+            <w:lang w:val="en-US"/>
+          </w:rPr>
+          <w:t>https://cran.r-project.org/web/packages/tm/tm.pdf</w:t>
+        </w:r>
+      </w:hyperlink>
       <w:r>
         <w:rPr>
           <w:lang w:val="en-US"/>
         </w:rPr>
-        <w:t>.</w:t>
-      </w:r>
-      <w:r>
-        <w:rPr>
-          <w:lang w:val="en-US"/>
-        </w:rPr>
-        <w:t xml:space="preserve"> Text Mining in R”.</w:t>
-      </w:r>
-      <w:r>
-        <w:rPr>
-          <w:lang w:val="en-US"/>
-        </w:rPr>
-        <w:t xml:space="preserve"> </w:t>
-      </w:r>
-      <w:hyperlink r:id="rId172" w:history="1">
-        <w:r>
-          <w:rPr>
-            <w:rStyle w:val="Hipervnculo"/>
-          </w:rPr>
-          <w:t>https://cran.r-project.org/web/packages/tm/tm.pdf</w:t>
-        </w:r>
-      </w:hyperlink>
-      <w:r>
-        <w:t>. 2018</w:t>
+        <w:t xml:space="preserve">. </w:t>
+      </w:r>
+      <w:r>
+        <w:t>2018</w:t>
       </w:r>
     </w:p>
     <w:p>
@@ -41037,55 +42122,43 @@
           <w:b/>
           <w:lang w:val="en-US"/>
         </w:rPr>
-        <w:t>[</w:t>
+        <w:t xml:space="preserve">[Bouchet-Valat, </w:t>
       </w:r>
       <w:r>
         <w:rPr>
           <w:b/>
           <w:lang w:val="en-US"/>
         </w:rPr>
-        <w:t>Bouchet-Valat</w:t>
-      </w:r>
-      <w:r>
-        <w:rPr>
-          <w:b/>
+        <w:t>2014] “</w:t>
+      </w:r>
+      <w:r>
+        <w:rPr>
           <w:lang w:val="en-US"/>
         </w:rPr>
-        <w:t xml:space="preserve">, </w:t>
-      </w:r>
-      <w:r>
-        <w:rPr>
-          <w:b/>
+        <w:t>Snowball stemmers based on the C libstemmer UTF-8 library</w:t>
+      </w:r>
+      <w:r>
+        <w:rPr>
           <w:lang w:val="en-US"/>
         </w:rPr>
-        <w:t>2014] “</w:t>
+        <w:t xml:space="preserve">”. </w:t>
+      </w:r>
+      <w:hyperlink r:id="rId177" w:history="1">
+        <w:r>
+          <w:rPr>
+            <w:rStyle w:val="Hipervnculo"/>
+          </w:rPr>
+          <w:t>https://cran.r-project.org/web/packages/SnowballC/SnowballC.pdf</w:t>
+        </w:r>
+      </w:hyperlink>
+      <w:r>
+        <w:t xml:space="preserve">. </w:t>
       </w:r>
       <w:r>
         <w:rPr>
           <w:lang w:val="en-US"/>
         </w:rPr>
-        <w:t>Snowball stemmers based on the C libstemmer UTF-8 library</w:t>
-      </w:r>
-      <w:r>
-        <w:rPr>
-          <w:lang w:val="en-US"/>
-        </w:rPr>
-        <w:t xml:space="preserve">”. </w:t>
-      </w:r>
-      <w:hyperlink r:id="rId173" w:history="1">
-        <w:r>
-          <w:rPr>
-            <w:rStyle w:val="Hipervnculo"/>
-            <w:lang w:val="en-US"/>
-          </w:rPr>
-          <w:t>https://cran.r-project.org/web/packages/SnowballC/SnowballC.pdf</w:t>
-        </w:r>
-      </w:hyperlink>
-      <w:r>
-        <w:rPr>
-          <w:lang w:val="en-US"/>
-        </w:rPr>
-        <w:t>. 2018</w:t>
+        <w:t>2018</w:t>
       </w:r>
     </w:p>
     <w:p>
@@ -41097,6 +42170,7 @@
         </w:numPr>
         <w:rPr>
           <w:b/>
+          <w:lang w:val="en-US"/>
         </w:rPr>
       </w:pPr>
       <w:r>
@@ -41124,36 +42198,199 @@
         <w:rPr>
           <w:lang w:val="en-US"/>
         </w:rPr>
+        <w:t xml:space="preserve">“Perform sparse hierarchical clustering and sparse k-means clustering”. </w:t>
+      </w:r>
+      <w:hyperlink r:id="rId178" w:history="1">
+        <w:r>
+          <w:rPr>
+            <w:rStyle w:val="Hipervnculo"/>
+            <w:lang w:val="en-US"/>
+          </w:rPr>
+          <w:t>https://cran.r-project.org/web/packages/sparcl/sparcl.pdf</w:t>
+        </w:r>
+      </w:hyperlink>
+      <w:r>
+        <w:rPr>
+          <w:lang w:val="en-US"/>
+        </w:rPr>
+        <w:t xml:space="preserve"> </w:t>
+      </w:r>
+      <w:r>
+        <w:rPr>
+          <w:lang w:val="en-US"/>
+        </w:rPr>
+        <w:t>. 2018</w:t>
+      </w:r>
+    </w:p>
+    <w:p>
+      <w:pPr>
+        <w:pStyle w:val="Prrafodelista"/>
+        <w:numPr>
+          <w:ilvl w:val="0"/>
+          <w:numId w:val="61"/>
+        </w:numPr>
+        <w:rPr>
+          <w:b/>
+        </w:rPr>
+      </w:pPr>
+      <w:r>
+        <w:rPr>
+          <w:b/>
+        </w:rPr>
+        <w:t xml:space="preserve">[Galiano] </w:t>
+      </w:r>
+      <w:r>
         <w:t>“</w:t>
       </w:r>
       <w:r>
-        <w:rPr>
+        <w:t>El algoritmo k-means aplicado a clasificación y procesamiento de imágenes</w:t>
+      </w:r>
+      <w:r>
+        <w:t xml:space="preserve">”. </w:t>
+      </w:r>
+      <w:hyperlink r:id="rId179" w:history="1">
+        <w:r>
+          <w:rPr>
+            <w:rStyle w:val="Hipervnculo"/>
+          </w:rPr>
+          <w:t>https://www.unioviedo.es/compnum/laboratorios_py</w:t>
+        </w:r>
+        <w:r>
+          <w:rPr>
+            <w:rStyle w:val="Hipervnculo"/>
+          </w:rPr>
+          <w:t>/</w:t>
+        </w:r>
+        <w:r>
+          <w:rPr>
+            <w:rStyle w:val="Hipervnculo"/>
+          </w:rPr>
+          <w:t>kmeans/kmeans.html</w:t>
+        </w:r>
+      </w:hyperlink>
+      <w:r>
+        <w:t>. 2018</w:t>
+      </w:r>
+    </w:p>
+    <w:p>
+      <w:pPr>
+        <w:pStyle w:val="Prrafodelista"/>
+        <w:numPr>
+          <w:ilvl w:val="0"/>
+          <w:numId w:val="61"/>
+        </w:numPr>
+        <w:rPr>
+          <w:b/>
           <w:lang w:val="en-US"/>
         </w:rPr>
-        <w:t>Perform sparse hierarchical clustering and sparse k-means clustering</w:t>
-      </w:r>
-      <w:r>
-        <w:rPr>
+      </w:pPr>
+      <w:r>
+        <w:rPr>
+          <w:b/>
           <w:lang w:val="en-US"/>
         </w:rPr>
+        <w:t xml:space="preserve">[Trevino, 2016] </w:t>
+      </w:r>
+      <w:r>
+        <w:rPr>
+          <w:lang w:val="en-US"/>
+        </w:rPr>
+        <w:t xml:space="preserve">“Introduction to K-means clustering”. </w:t>
+      </w:r>
+      <w:hyperlink r:id="rId180" w:history="1">
+        <w:r>
+          <w:rPr>
+            <w:rStyle w:val="Hipervnculo"/>
+            <w:lang w:val="en-US"/>
+          </w:rPr>
+          <w:t>https://www.datascience.com/blog/k-means-clustering</w:t>
+        </w:r>
+      </w:hyperlink>
+      <w:r>
+        <w:rPr>
+          <w:lang w:val="en-US"/>
+        </w:rPr>
+        <w:t>. 2018</w:t>
+      </w:r>
+    </w:p>
+    <w:p>
+      <w:pPr>
+        <w:pStyle w:val="Prrafodelista"/>
+        <w:numPr>
+          <w:ilvl w:val="0"/>
+          <w:numId w:val="61"/>
+        </w:numPr>
+        <w:rPr>
+          <w:b/>
+          <w:lang w:val="en-US"/>
+        </w:rPr>
+      </w:pPr>
+      <w:r>
+        <w:rPr>
+          <w:lang w:val="en-US"/>
+        </w:rPr>
+        <w:t>“</w:t>
+      </w:r>
+      <w:r>
+        <w:rPr>
+          <w:lang w:val="en-US"/>
+        </w:rPr>
+        <w:t>Hierarchical clustering</w:t>
+      </w:r>
+      <w:r>
+        <w:rPr>
+          <w:lang w:val="en-US"/>
+        </w:rPr>
         <w:t xml:space="preserve">”. </w:t>
       </w:r>
-      <w:hyperlink r:id="rId174" w:history="1">
+      <w:hyperlink r:id="rId181" w:history="1">
         <w:r>
           <w:rPr>
             <w:rStyle w:val="Hipervnculo"/>
-          </w:rPr>
-          <w:t>https://cran.r-project.org/web/packages/sparcl/sparcl.pdf</w:t>
+            <w:lang w:val="en-US"/>
+          </w:rPr>
+          <w:t>http://www.saedsayad.com/clustering_hierarchical.htm</w:t>
         </w:r>
       </w:hyperlink>
       <w:r>
+        <w:rPr>
+          <w:lang w:val="en-US"/>
+        </w:rPr>
         <w:t>. 2018</w:t>
       </w:r>
     </w:p>
-    <w:p/>
-    <w:p/>
-    <w:p>
-      <w:pPr>
+    <w:p>
+      <w:pPr>
+        <w:pStyle w:val="Prrafodelista"/>
+        <w:numPr>
+          <w:ilvl w:val="0"/>
+          <w:numId w:val="61"/>
+        </w:numPr>
+        <w:rPr>
+          <w:b/>
+          <w:lang w:val="en-US"/>
+        </w:rPr>
+      </w:pPr>
+    </w:p>
+    <w:p>
+      <w:pPr>
+        <w:rPr>
+          <w:lang w:val="en-US"/>
+        </w:rPr>
+      </w:pPr>
+    </w:p>
+    <w:p>
+      <w:pPr>
+        <w:rPr>
+          <w:lang w:val="en-US"/>
+        </w:rPr>
+      </w:pPr>
+    </w:p>
+    <w:p>
+      <w:pPr>
+        <w:rPr>
+          <w:lang w:val="en-US"/>
+        </w:rPr>
         <w:sectPr>
           <w:type w:val="oddPage"/>
           <w:pgSz w:w="11906" w:h="16838" w:code="9"/>
@@ -41168,12 +42405,12 @@
       <w:pPr>
         <w:pStyle w:val="Ttulo1"/>
       </w:pPr>
-      <w:bookmarkStart w:id="87" w:name="_Toc511988219"/>
+      <w:bookmarkStart w:id="88" w:name="_Toc511988219"/>
       <w:r>
         <w:lastRenderedPageBreak/>
         <w:t>Apéndices</w:t>
       </w:r>
-      <w:bookmarkEnd w:id="87"/>
+      <w:bookmarkEnd w:id="88"/>
     </w:p>
     <w:p>
       <w:pPr>
@@ -41182,11 +42419,11 @@
       <w:r>
         <w:t xml:space="preserve"> </w:t>
       </w:r>
-      <w:bookmarkStart w:id="88" w:name="_Toc511988220"/>
+      <w:bookmarkStart w:id="89" w:name="_Toc511988220"/>
       <w:r>
         <w:t>Glosario y Diccionario de Datos</w:t>
       </w:r>
-      <w:bookmarkEnd w:id="88"/>
+      <w:bookmarkEnd w:id="89"/>
     </w:p>
     <w:p>
       <w:r>
@@ -41273,21 +42510,21 @@
         <w:lastRenderedPageBreak/>
         <w:t xml:space="preserve"> </w:t>
       </w:r>
-      <w:bookmarkStart w:id="89" w:name="_Toc511988221"/>
+      <w:bookmarkStart w:id="90" w:name="_Toc511988221"/>
       <w:r>
         <w:t>Contenido Entregado en el CD-ROM</w:t>
       </w:r>
-      <w:bookmarkEnd w:id="89"/>
+      <w:bookmarkEnd w:id="90"/>
     </w:p>
     <w:p>
       <w:pPr>
         <w:pStyle w:val="Ttulo3"/>
       </w:pPr>
-      <w:bookmarkStart w:id="90" w:name="_Toc511988222"/>
+      <w:bookmarkStart w:id="91" w:name="_Toc511988222"/>
       <w:r>
         <w:t>Contenidos</w:t>
       </w:r>
-      <w:bookmarkEnd w:id="90"/>
+      <w:bookmarkEnd w:id="91"/>
     </w:p>
     <w:p>
       <w:r>
@@ -43045,11 +44282,11 @@
       <w:pPr>
         <w:pStyle w:val="Ttulo3"/>
       </w:pPr>
-      <w:bookmarkStart w:id="91" w:name="_Toc511988223"/>
+      <w:bookmarkStart w:id="92" w:name="_Toc511988223"/>
       <w:r>
         <w:t>Código Ejecutable e Instalación</w:t>
       </w:r>
-      <w:bookmarkEnd w:id="91"/>
+      <w:bookmarkEnd w:id="92"/>
     </w:p>
     <w:p>
       <w:r>
@@ -43069,11 +44306,11 @@
       <w:pPr>
         <w:pStyle w:val="Ttulo3"/>
       </w:pPr>
-      <w:bookmarkStart w:id="92" w:name="_Toc511988224"/>
+      <w:bookmarkStart w:id="93" w:name="_Toc511988224"/>
       <w:r>
         <w:t>Ficheros de Configuración</w:t>
       </w:r>
-      <w:bookmarkEnd w:id="92"/>
+      <w:bookmarkEnd w:id="93"/>
     </w:p>
     <w:p>
       <w:r>
@@ -43111,11 +44348,11 @@
         <w:lastRenderedPageBreak/>
         <w:t xml:space="preserve"> </w:t>
       </w:r>
-      <w:bookmarkStart w:id="93" w:name="_Toc511988225"/>
+      <w:bookmarkStart w:id="94" w:name="_Toc511988225"/>
       <w:r>
         <w:t>Índice Alfabético</w:t>
       </w:r>
-      <w:bookmarkEnd w:id="93"/>
+      <w:bookmarkEnd w:id="94"/>
     </w:p>
     <w:p>
       <w:r>
@@ -43436,11 +44673,11 @@
         <w:lastRenderedPageBreak/>
         <w:t xml:space="preserve"> </w:t>
       </w:r>
-      <w:bookmarkStart w:id="94" w:name="_Toc511988226"/>
+      <w:bookmarkStart w:id="95" w:name="_Toc511988226"/>
       <w:r>
         <w:t>Código Fuente</w:t>
       </w:r>
-      <w:bookmarkEnd w:id="94"/>
+      <w:bookmarkEnd w:id="95"/>
     </w:p>
     <w:p>
       <w:r>
@@ -43491,7 +44728,7 @@
       <w:r>
         <w:t>) (</w:t>
       </w:r>
-      <w:hyperlink r:id="rId175" w:history="1">
+      <w:hyperlink r:id="rId182" w:history="1">
         <w:r>
           <w:rPr>
             <w:rStyle w:val="Hipervnculo"/>
@@ -43529,7 +44766,7 @@
       <w:r>
         <w:t>) (</w:t>
       </w:r>
-      <w:hyperlink r:id="rId176" w:history="1">
+      <w:hyperlink r:id="rId183" w:history="1">
         <w:r>
           <w:rPr>
             <w:rStyle w:val="Hipervnculo"/>
@@ -43545,11 +44782,11 @@
       <w:pPr>
         <w:pStyle w:val="Ttulo3"/>
       </w:pPr>
-      <w:bookmarkStart w:id="95" w:name="_Toc511988227"/>
+      <w:bookmarkStart w:id="96" w:name="_Toc511988227"/>
       <w:r>
         <w:t>Paquete Ejemplo 1:</w:t>
       </w:r>
-      <w:bookmarkEnd w:id="95"/>
+      <w:bookmarkEnd w:id="96"/>
     </w:p>
     <w:p>
       <w:pPr>
@@ -44658,7 +45895,7 @@
               <w:noProof/>
               <w:color w:val="FFFFFF" w:themeColor="background1"/>
             </w:rPr>
-            <w:t>42</w:t>
+            <w:t>48</w:t>
           </w:r>
           <w:r>
             <w:rPr>
@@ -44838,7 +46075,7 @@
               <w:noProof/>
               <w:color w:val="FFFFFF" w:themeColor="background1"/>
             </w:rPr>
-            <w:t>43</w:t>
+            <w:t>49</w:t>
           </w:r>
           <w:r>
             <w:rPr>
@@ -45345,7 +46582,7 @@
         <w:i/>
         <w:noProof/>
       </w:rPr>
-      <w:t>Página web para visualizaciones</w:t>
+      <w:t>Página web</w:t>
     </w:r>
     <w:r>
       <w:rPr>
@@ -45398,7 +46635,7 @@
         <w:i/>
         <w:noProof/>
       </w:rPr>
-      <w:t>Página web para visualizaciones</w:t>
+      <w:t>Página web</w:t>
     </w:r>
     <w:r>
       <w:rPr>
@@ -48043,6 +49280,92 @@
     </w:lvl>
   </w:abstractNum>
   <w:abstractNum w:abstractNumId="23" w15:restartNumberingAfterBreak="0">
+    <w:nsid w:val="2CB56311"/>
+    <w:multiLevelType w:val="hybridMultilevel"/>
+    <w:tmpl w:val="82902D48"/>
+    <w:lvl w:ilvl="0" w:tplc="0C0A000F">
+      <w:start w:val="1"/>
+      <w:numFmt w:val="decimal"/>
+      <w:lvlText w:val="%1."/>
+      <w:lvlJc w:val="left"/>
+      <w:pPr>
+        <w:ind w:left="720" w:hanging="360"/>
+      </w:pPr>
+    </w:lvl>
+    <w:lvl w:ilvl="1" w:tplc="0C0A0019" w:tentative="1">
+      <w:start w:val="1"/>
+      <w:numFmt w:val="lowerLetter"/>
+      <w:lvlText w:val="%2."/>
+      <w:lvlJc w:val="left"/>
+      <w:pPr>
+        <w:ind w:left="1440" w:hanging="360"/>
+      </w:pPr>
+    </w:lvl>
+    <w:lvl w:ilvl="2" w:tplc="0C0A001B" w:tentative="1">
+      <w:start w:val="1"/>
+      <w:numFmt w:val="lowerRoman"/>
+      <w:lvlText w:val="%3."/>
+      <w:lvlJc w:val="right"/>
+      <w:pPr>
+        <w:ind w:left="2160" w:hanging="180"/>
+      </w:pPr>
+    </w:lvl>
+    <w:lvl w:ilvl="3" w:tplc="0C0A000F" w:tentative="1">
+      <w:start w:val="1"/>
+      <w:numFmt w:val="decimal"/>
+      <w:lvlText w:val="%4."/>
+      <w:lvlJc w:val="left"/>
+      <w:pPr>
+        <w:ind w:left="2880" w:hanging="360"/>
+      </w:pPr>
+    </w:lvl>
+    <w:lvl w:ilvl="4" w:tplc="0C0A0019" w:tentative="1">
+      <w:start w:val="1"/>
+      <w:numFmt w:val="lowerLetter"/>
+      <w:lvlText w:val="%5."/>
+      <w:lvlJc w:val="left"/>
+      <w:pPr>
+        <w:ind w:left="3600" w:hanging="360"/>
+      </w:pPr>
+    </w:lvl>
+    <w:lvl w:ilvl="5" w:tplc="0C0A001B" w:tentative="1">
+      <w:start w:val="1"/>
+      <w:numFmt w:val="lowerRoman"/>
+      <w:lvlText w:val="%6."/>
+      <w:lvlJc w:val="right"/>
+      <w:pPr>
+        <w:ind w:left="4320" w:hanging="180"/>
+      </w:pPr>
+    </w:lvl>
+    <w:lvl w:ilvl="6" w:tplc="0C0A000F" w:tentative="1">
+      <w:start w:val="1"/>
+      <w:numFmt w:val="decimal"/>
+      <w:lvlText w:val="%7."/>
+      <w:lvlJc w:val="left"/>
+      <w:pPr>
+        <w:ind w:left="5040" w:hanging="360"/>
+      </w:pPr>
+    </w:lvl>
+    <w:lvl w:ilvl="7" w:tplc="0C0A0019" w:tentative="1">
+      <w:start w:val="1"/>
+      <w:numFmt w:val="lowerLetter"/>
+      <w:lvlText w:val="%8."/>
+      <w:lvlJc w:val="left"/>
+      <w:pPr>
+        <w:ind w:left="5760" w:hanging="360"/>
+      </w:pPr>
+    </w:lvl>
+    <w:lvl w:ilvl="8" w:tplc="0C0A001B" w:tentative="1">
+      <w:start w:val="1"/>
+      <w:numFmt w:val="lowerRoman"/>
+      <w:lvlText w:val="%9."/>
+      <w:lvlJc w:val="right"/>
+      <w:pPr>
+        <w:ind w:left="6480" w:hanging="180"/>
+      </w:pPr>
+    </w:lvl>
+  </w:abstractNum>
+  <w:abstractNum w:abstractNumId="24" w15:restartNumberingAfterBreak="0">
     <w:nsid w:val="2D1F2DB7"/>
     <w:multiLevelType w:val="hybridMultilevel"/>
     <w:tmpl w:val="DCECE85C"/>
@@ -48155,7 +49478,7 @@
       </w:rPr>
     </w:lvl>
   </w:abstractNum>
-  <w:abstractNum w:abstractNumId="24" w15:restartNumberingAfterBreak="0">
+  <w:abstractNum w:abstractNumId="25" w15:restartNumberingAfterBreak="0">
     <w:nsid w:val="2E45573C"/>
     <w:multiLevelType w:val="hybridMultilevel"/>
     <w:tmpl w:val="DB0E2FAE"/>
@@ -48268,7 +49591,7 @@
       </w:rPr>
     </w:lvl>
   </w:abstractNum>
-  <w:abstractNum w:abstractNumId="25" w15:restartNumberingAfterBreak="0">
+  <w:abstractNum w:abstractNumId="26" w15:restartNumberingAfterBreak="0">
     <w:nsid w:val="30C24280"/>
     <w:multiLevelType w:val="hybridMultilevel"/>
     <w:tmpl w:val="F0DE3F6A"/>
@@ -48354,7 +49677,7 @@
       </w:pPr>
     </w:lvl>
   </w:abstractNum>
-  <w:abstractNum w:abstractNumId="26" w15:restartNumberingAfterBreak="0">
+  <w:abstractNum w:abstractNumId="27" w15:restartNumberingAfterBreak="0">
     <w:nsid w:val="32204059"/>
     <w:multiLevelType w:val="hybridMultilevel"/>
     <w:tmpl w:val="B7AAA050"/>
@@ -48467,7 +49790,7 @@
       </w:rPr>
     </w:lvl>
   </w:abstractNum>
-  <w:abstractNum w:abstractNumId="27" w15:restartNumberingAfterBreak="0">
+  <w:abstractNum w:abstractNumId="28" w15:restartNumberingAfterBreak="0">
     <w:nsid w:val="326E73E4"/>
     <w:multiLevelType w:val="hybridMultilevel"/>
     <w:tmpl w:val="ABA8CE36"/>
@@ -48580,7 +49903,7 @@
       </w:rPr>
     </w:lvl>
   </w:abstractNum>
-  <w:abstractNum w:abstractNumId="28" w15:restartNumberingAfterBreak="0">
+  <w:abstractNum w:abstractNumId="29" w15:restartNumberingAfterBreak="0">
     <w:nsid w:val="33D36AC3"/>
     <w:multiLevelType w:val="hybridMultilevel"/>
     <w:tmpl w:val="FC40C3AE"/>
@@ -48693,7 +50016,7 @@
       </w:rPr>
     </w:lvl>
   </w:abstractNum>
-  <w:abstractNum w:abstractNumId="29" w15:restartNumberingAfterBreak="0">
+  <w:abstractNum w:abstractNumId="30" w15:restartNumberingAfterBreak="0">
     <w:nsid w:val="33E46512"/>
     <w:multiLevelType w:val="hybridMultilevel"/>
     <w:tmpl w:val="4DECCCB2"/>
@@ -48806,7 +50129,7 @@
       </w:rPr>
     </w:lvl>
   </w:abstractNum>
-  <w:abstractNum w:abstractNumId="30" w15:restartNumberingAfterBreak="0">
+  <w:abstractNum w:abstractNumId="31" w15:restartNumberingAfterBreak="0">
     <w:nsid w:val="351F15A3"/>
     <w:multiLevelType w:val="hybridMultilevel"/>
     <w:tmpl w:val="9E68829C"/>
@@ -48919,7 +50242,7 @@
       </w:rPr>
     </w:lvl>
   </w:abstractNum>
-  <w:abstractNum w:abstractNumId="31" w15:restartNumberingAfterBreak="0">
+  <w:abstractNum w:abstractNumId="32" w15:restartNumberingAfterBreak="0">
     <w:nsid w:val="369106A5"/>
     <w:multiLevelType w:val="hybridMultilevel"/>
     <w:tmpl w:val="1EB67A18"/>
@@ -49032,7 +50355,7 @@
       </w:rPr>
     </w:lvl>
   </w:abstractNum>
-  <w:abstractNum w:abstractNumId="32" w15:restartNumberingAfterBreak="0">
+  <w:abstractNum w:abstractNumId="33" w15:restartNumberingAfterBreak="0">
     <w:nsid w:val="376020E1"/>
     <w:multiLevelType w:val="hybridMultilevel"/>
     <w:tmpl w:val="24F410FC"/>
@@ -49145,7 +50468,7 @@
       </w:rPr>
     </w:lvl>
   </w:abstractNum>
-  <w:abstractNum w:abstractNumId="33" w15:restartNumberingAfterBreak="0">
+  <w:abstractNum w:abstractNumId="34" w15:restartNumberingAfterBreak="0">
     <w:nsid w:val="395D7257"/>
     <w:multiLevelType w:val="hybridMultilevel"/>
     <w:tmpl w:val="8DA2E180"/>
@@ -49258,7 +50581,7 @@
       </w:rPr>
     </w:lvl>
   </w:abstractNum>
-  <w:abstractNum w:abstractNumId="34" w15:restartNumberingAfterBreak="0">
+  <w:abstractNum w:abstractNumId="35" w15:restartNumberingAfterBreak="0">
     <w:nsid w:val="39DB41A8"/>
     <w:multiLevelType w:val="hybridMultilevel"/>
     <w:tmpl w:val="F24AC852"/>
@@ -49371,7 +50694,7 @@
       </w:rPr>
     </w:lvl>
   </w:abstractNum>
-  <w:abstractNum w:abstractNumId="35" w15:restartNumberingAfterBreak="0">
+  <w:abstractNum w:abstractNumId="36" w15:restartNumberingAfterBreak="0">
     <w:nsid w:val="3BD401BC"/>
     <w:multiLevelType w:val="hybridMultilevel"/>
     <w:tmpl w:val="67F0E6E6"/>
@@ -49484,7 +50807,7 @@
       </w:rPr>
     </w:lvl>
   </w:abstractNum>
-  <w:abstractNum w:abstractNumId="36" w15:restartNumberingAfterBreak="0">
+  <w:abstractNum w:abstractNumId="37" w15:restartNumberingAfterBreak="0">
     <w:nsid w:val="401E1035"/>
     <w:multiLevelType w:val="hybridMultilevel"/>
     <w:tmpl w:val="FF949234"/>
@@ -49597,7 +50920,7 @@
       </w:rPr>
     </w:lvl>
   </w:abstractNum>
-  <w:abstractNum w:abstractNumId="37" w15:restartNumberingAfterBreak="0">
+  <w:abstractNum w:abstractNumId="38" w15:restartNumberingAfterBreak="0">
     <w:nsid w:val="42003EC8"/>
     <w:multiLevelType w:val="hybridMultilevel"/>
     <w:tmpl w:val="8B70ED00"/>
@@ -49710,7 +51033,7 @@
       </w:rPr>
     </w:lvl>
   </w:abstractNum>
-  <w:abstractNum w:abstractNumId="38" w15:restartNumberingAfterBreak="0">
+  <w:abstractNum w:abstractNumId="39" w15:restartNumberingAfterBreak="0">
     <w:nsid w:val="42EC1C32"/>
     <w:multiLevelType w:val="hybridMultilevel"/>
     <w:tmpl w:val="C220BBAC"/>
@@ -49796,7 +51119,7 @@
       </w:pPr>
     </w:lvl>
   </w:abstractNum>
-  <w:abstractNum w:abstractNumId="39" w15:restartNumberingAfterBreak="0">
+  <w:abstractNum w:abstractNumId="40" w15:restartNumberingAfterBreak="0">
     <w:nsid w:val="432073CB"/>
     <w:multiLevelType w:val="hybridMultilevel"/>
     <w:tmpl w:val="2A681E14"/>
@@ -49882,7 +51205,7 @@
       </w:pPr>
     </w:lvl>
   </w:abstractNum>
-  <w:abstractNum w:abstractNumId="40" w15:restartNumberingAfterBreak="0">
+  <w:abstractNum w:abstractNumId="41" w15:restartNumberingAfterBreak="0">
     <w:nsid w:val="443609A2"/>
     <w:multiLevelType w:val="hybridMultilevel"/>
     <w:tmpl w:val="5096FFCC"/>
@@ -49971,7 +51294,7 @@
       </w:pPr>
     </w:lvl>
   </w:abstractNum>
-  <w:abstractNum w:abstractNumId="41" w15:restartNumberingAfterBreak="0">
+  <w:abstractNum w:abstractNumId="42" w15:restartNumberingAfterBreak="0">
     <w:nsid w:val="455B784A"/>
     <w:multiLevelType w:val="hybridMultilevel"/>
     <w:tmpl w:val="15AE2D70"/>
@@ -50084,7 +51407,93 @@
       </w:rPr>
     </w:lvl>
   </w:abstractNum>
-  <w:abstractNum w:abstractNumId="42" w15:restartNumberingAfterBreak="0">
+  <w:abstractNum w:abstractNumId="43" w15:restartNumberingAfterBreak="0">
+    <w:nsid w:val="471B27A6"/>
+    <w:multiLevelType w:val="hybridMultilevel"/>
+    <w:tmpl w:val="695092C4"/>
+    <w:lvl w:ilvl="0" w:tplc="0C0A000F">
+      <w:start w:val="1"/>
+      <w:numFmt w:val="decimal"/>
+      <w:lvlText w:val="%1."/>
+      <w:lvlJc w:val="left"/>
+      <w:pPr>
+        <w:ind w:left="720" w:hanging="360"/>
+      </w:pPr>
+    </w:lvl>
+    <w:lvl w:ilvl="1" w:tplc="0C0A0019" w:tentative="1">
+      <w:start w:val="1"/>
+      <w:numFmt w:val="lowerLetter"/>
+      <w:lvlText w:val="%2."/>
+      <w:lvlJc w:val="left"/>
+      <w:pPr>
+        <w:ind w:left="1440" w:hanging="360"/>
+      </w:pPr>
+    </w:lvl>
+    <w:lvl w:ilvl="2" w:tplc="0C0A001B" w:tentative="1">
+      <w:start w:val="1"/>
+      <w:numFmt w:val="lowerRoman"/>
+      <w:lvlText w:val="%3."/>
+      <w:lvlJc w:val="right"/>
+      <w:pPr>
+        <w:ind w:left="2160" w:hanging="180"/>
+      </w:pPr>
+    </w:lvl>
+    <w:lvl w:ilvl="3" w:tplc="0C0A000F" w:tentative="1">
+      <w:start w:val="1"/>
+      <w:numFmt w:val="decimal"/>
+      <w:lvlText w:val="%4."/>
+      <w:lvlJc w:val="left"/>
+      <w:pPr>
+        <w:ind w:left="2880" w:hanging="360"/>
+      </w:pPr>
+    </w:lvl>
+    <w:lvl w:ilvl="4" w:tplc="0C0A0019" w:tentative="1">
+      <w:start w:val="1"/>
+      <w:numFmt w:val="lowerLetter"/>
+      <w:lvlText w:val="%5."/>
+      <w:lvlJc w:val="left"/>
+      <w:pPr>
+        <w:ind w:left="3600" w:hanging="360"/>
+      </w:pPr>
+    </w:lvl>
+    <w:lvl w:ilvl="5" w:tplc="0C0A001B" w:tentative="1">
+      <w:start w:val="1"/>
+      <w:numFmt w:val="lowerRoman"/>
+      <w:lvlText w:val="%6."/>
+      <w:lvlJc w:val="right"/>
+      <w:pPr>
+        <w:ind w:left="4320" w:hanging="180"/>
+      </w:pPr>
+    </w:lvl>
+    <w:lvl w:ilvl="6" w:tplc="0C0A000F" w:tentative="1">
+      <w:start w:val="1"/>
+      <w:numFmt w:val="decimal"/>
+      <w:lvlText w:val="%7."/>
+      <w:lvlJc w:val="left"/>
+      <w:pPr>
+        <w:ind w:left="5040" w:hanging="360"/>
+      </w:pPr>
+    </w:lvl>
+    <w:lvl w:ilvl="7" w:tplc="0C0A0019" w:tentative="1">
+      <w:start w:val="1"/>
+      <w:numFmt w:val="lowerLetter"/>
+      <w:lvlText w:val="%8."/>
+      <w:lvlJc w:val="left"/>
+      <w:pPr>
+        <w:ind w:left="5760" w:hanging="360"/>
+      </w:pPr>
+    </w:lvl>
+    <w:lvl w:ilvl="8" w:tplc="0C0A001B" w:tentative="1">
+      <w:start w:val="1"/>
+      <w:numFmt w:val="lowerRoman"/>
+      <w:lvlText w:val="%9."/>
+      <w:lvlJc w:val="right"/>
+      <w:pPr>
+        <w:ind w:left="6480" w:hanging="180"/>
+      </w:pPr>
+    </w:lvl>
+  </w:abstractNum>
+  <w:abstractNum w:abstractNumId="44" w15:restartNumberingAfterBreak="0">
     <w:nsid w:val="4BED0B3C"/>
     <w:multiLevelType w:val="hybridMultilevel"/>
     <w:tmpl w:val="7362FB80"/>
@@ -50197,7 +51606,7 @@
       </w:rPr>
     </w:lvl>
   </w:abstractNum>
-  <w:abstractNum w:abstractNumId="43" w15:restartNumberingAfterBreak="0">
+  <w:abstractNum w:abstractNumId="45" w15:restartNumberingAfterBreak="0">
     <w:nsid w:val="4C063E23"/>
     <w:multiLevelType w:val="hybridMultilevel"/>
     <w:tmpl w:val="EA044470"/>
@@ -50310,7 +51719,7 @@
       </w:rPr>
     </w:lvl>
   </w:abstractNum>
-  <w:abstractNum w:abstractNumId="44" w15:restartNumberingAfterBreak="0">
+  <w:abstractNum w:abstractNumId="46" w15:restartNumberingAfterBreak="0">
     <w:nsid w:val="4DB15439"/>
     <w:multiLevelType w:val="hybridMultilevel"/>
     <w:tmpl w:val="BCA46294"/>
@@ -50423,7 +51832,7 @@
       </w:rPr>
     </w:lvl>
   </w:abstractNum>
-  <w:abstractNum w:abstractNumId="45" w15:restartNumberingAfterBreak="0">
+  <w:abstractNum w:abstractNumId="47" w15:restartNumberingAfterBreak="0">
     <w:nsid w:val="545E5BFC"/>
     <w:multiLevelType w:val="hybridMultilevel"/>
     <w:tmpl w:val="4D2E31D2"/>
@@ -50536,7 +51945,7 @@
       </w:rPr>
     </w:lvl>
   </w:abstractNum>
-  <w:abstractNum w:abstractNumId="46" w15:restartNumberingAfterBreak="0">
+  <w:abstractNum w:abstractNumId="48" w15:restartNumberingAfterBreak="0">
     <w:nsid w:val="55DC224C"/>
     <w:multiLevelType w:val="hybridMultilevel"/>
     <w:tmpl w:val="FCC4A4A6"/>
@@ -50649,7 +52058,7 @@
       </w:rPr>
     </w:lvl>
   </w:abstractNum>
-  <w:abstractNum w:abstractNumId="47" w15:restartNumberingAfterBreak="0">
+  <w:abstractNum w:abstractNumId="49" w15:restartNumberingAfterBreak="0">
     <w:nsid w:val="56280A8B"/>
     <w:multiLevelType w:val="multilevel"/>
     <w:tmpl w:val="85D240F2"/>
@@ -50747,7 +52156,7 @@
       </w:pPr>
     </w:lvl>
   </w:abstractNum>
-  <w:abstractNum w:abstractNumId="48" w15:restartNumberingAfterBreak="0">
+  <w:abstractNum w:abstractNumId="50" w15:restartNumberingAfterBreak="0">
     <w:nsid w:val="56F06BC4"/>
     <w:multiLevelType w:val="hybridMultilevel"/>
     <w:tmpl w:val="2AA6843A"/>
@@ -50860,7 +52269,7 @@
       </w:rPr>
     </w:lvl>
   </w:abstractNum>
-  <w:abstractNum w:abstractNumId="49" w15:restartNumberingAfterBreak="0">
+  <w:abstractNum w:abstractNumId="51" w15:restartNumberingAfterBreak="0">
     <w:nsid w:val="56F25B1C"/>
     <w:multiLevelType w:val="hybridMultilevel"/>
     <w:tmpl w:val="1682D6A0"/>
@@ -50973,7 +52382,7 @@
       </w:rPr>
     </w:lvl>
   </w:abstractNum>
-  <w:abstractNum w:abstractNumId="50" w15:restartNumberingAfterBreak="0">
+  <w:abstractNum w:abstractNumId="52" w15:restartNumberingAfterBreak="0">
     <w:nsid w:val="56F53E32"/>
     <w:multiLevelType w:val="hybridMultilevel"/>
     <w:tmpl w:val="B066C2F4"/>
@@ -51086,7 +52495,7 @@
       </w:rPr>
     </w:lvl>
   </w:abstractNum>
-  <w:abstractNum w:abstractNumId="51" w15:restartNumberingAfterBreak="0">
+  <w:abstractNum w:abstractNumId="53" w15:restartNumberingAfterBreak="0">
     <w:nsid w:val="58306188"/>
     <w:multiLevelType w:val="hybridMultilevel"/>
     <w:tmpl w:val="EAEABD30"/>
@@ -51199,7 +52608,7 @@
       </w:rPr>
     </w:lvl>
   </w:abstractNum>
-  <w:abstractNum w:abstractNumId="52" w15:restartNumberingAfterBreak="0">
+  <w:abstractNum w:abstractNumId="54" w15:restartNumberingAfterBreak="0">
     <w:nsid w:val="5AE41E37"/>
     <w:multiLevelType w:val="hybridMultilevel"/>
     <w:tmpl w:val="5096FFCC"/>
@@ -51288,7 +52697,93 @@
       </w:pPr>
     </w:lvl>
   </w:abstractNum>
-  <w:abstractNum w:abstractNumId="53" w15:restartNumberingAfterBreak="0">
+  <w:abstractNum w:abstractNumId="55" w15:restartNumberingAfterBreak="0">
+    <w:nsid w:val="60A8543E"/>
+    <w:multiLevelType w:val="hybridMultilevel"/>
+    <w:tmpl w:val="493C18BA"/>
+    <w:lvl w:ilvl="0" w:tplc="0C0A000F">
+      <w:start w:val="1"/>
+      <w:numFmt w:val="decimal"/>
+      <w:lvlText w:val="%1."/>
+      <w:lvlJc w:val="left"/>
+      <w:pPr>
+        <w:ind w:left="720" w:hanging="360"/>
+      </w:pPr>
+    </w:lvl>
+    <w:lvl w:ilvl="1" w:tplc="0C0A0019" w:tentative="1">
+      <w:start w:val="1"/>
+      <w:numFmt w:val="lowerLetter"/>
+      <w:lvlText w:val="%2."/>
+      <w:lvlJc w:val="left"/>
+      <w:pPr>
+        <w:ind w:left="1440" w:hanging="360"/>
+      </w:pPr>
+    </w:lvl>
+    <w:lvl w:ilvl="2" w:tplc="0C0A001B" w:tentative="1">
+      <w:start w:val="1"/>
+      <w:numFmt w:val="lowerRoman"/>
+      <w:lvlText w:val="%3."/>
+      <w:lvlJc w:val="right"/>
+      <w:pPr>
+        <w:ind w:left="2160" w:hanging="180"/>
+      </w:pPr>
+    </w:lvl>
+    <w:lvl w:ilvl="3" w:tplc="0C0A000F" w:tentative="1">
+      <w:start w:val="1"/>
+      <w:numFmt w:val="decimal"/>
+      <w:lvlText w:val="%4."/>
+      <w:lvlJc w:val="left"/>
+      <w:pPr>
+        <w:ind w:left="2880" w:hanging="360"/>
+      </w:pPr>
+    </w:lvl>
+    <w:lvl w:ilvl="4" w:tplc="0C0A0019" w:tentative="1">
+      <w:start w:val="1"/>
+      <w:numFmt w:val="lowerLetter"/>
+      <w:lvlText w:val="%5."/>
+      <w:lvlJc w:val="left"/>
+      <w:pPr>
+        <w:ind w:left="3600" w:hanging="360"/>
+      </w:pPr>
+    </w:lvl>
+    <w:lvl w:ilvl="5" w:tplc="0C0A001B" w:tentative="1">
+      <w:start w:val="1"/>
+      <w:numFmt w:val="lowerRoman"/>
+      <w:lvlText w:val="%6."/>
+      <w:lvlJc w:val="right"/>
+      <w:pPr>
+        <w:ind w:left="4320" w:hanging="180"/>
+      </w:pPr>
+    </w:lvl>
+    <w:lvl w:ilvl="6" w:tplc="0C0A000F" w:tentative="1">
+      <w:start w:val="1"/>
+      <w:numFmt w:val="decimal"/>
+      <w:lvlText w:val="%7."/>
+      <w:lvlJc w:val="left"/>
+      <w:pPr>
+        <w:ind w:left="5040" w:hanging="360"/>
+      </w:pPr>
+    </w:lvl>
+    <w:lvl w:ilvl="7" w:tplc="0C0A0019" w:tentative="1">
+      <w:start w:val="1"/>
+      <w:numFmt w:val="lowerLetter"/>
+      <w:lvlText w:val="%8."/>
+      <w:lvlJc w:val="left"/>
+      <w:pPr>
+        <w:ind w:left="5760" w:hanging="360"/>
+      </w:pPr>
+    </w:lvl>
+    <w:lvl w:ilvl="8" w:tplc="0C0A001B" w:tentative="1">
+      <w:start w:val="1"/>
+      <w:numFmt w:val="lowerRoman"/>
+      <w:lvlText w:val="%9."/>
+      <w:lvlJc w:val="right"/>
+      <w:pPr>
+        <w:ind w:left="6480" w:hanging="180"/>
+      </w:pPr>
+    </w:lvl>
+  </w:abstractNum>
+  <w:abstractNum w:abstractNumId="56" w15:restartNumberingAfterBreak="0">
     <w:nsid w:val="611A6593"/>
     <w:multiLevelType w:val="hybridMultilevel"/>
     <w:tmpl w:val="01126238"/>
@@ -51401,7 +52896,7 @@
       </w:rPr>
     </w:lvl>
   </w:abstractNum>
-  <w:abstractNum w:abstractNumId="54" w15:restartNumberingAfterBreak="0">
+  <w:abstractNum w:abstractNumId="57" w15:restartNumberingAfterBreak="0">
     <w:nsid w:val="62BF7A66"/>
     <w:multiLevelType w:val="hybridMultilevel"/>
     <w:tmpl w:val="F44CCA04"/>
@@ -51514,7 +53009,7 @@
       </w:rPr>
     </w:lvl>
   </w:abstractNum>
-  <w:abstractNum w:abstractNumId="55" w15:restartNumberingAfterBreak="0">
+  <w:abstractNum w:abstractNumId="58" w15:restartNumberingAfterBreak="0">
     <w:nsid w:val="698E4264"/>
     <w:multiLevelType w:val="hybridMultilevel"/>
     <w:tmpl w:val="7F50B300"/>
@@ -51627,7 +53122,7 @@
       </w:rPr>
     </w:lvl>
   </w:abstractNum>
-  <w:abstractNum w:abstractNumId="56" w15:restartNumberingAfterBreak="0">
+  <w:abstractNum w:abstractNumId="59" w15:restartNumberingAfterBreak="0">
     <w:nsid w:val="6B295D5D"/>
     <w:multiLevelType w:val="hybridMultilevel"/>
     <w:tmpl w:val="FFA4DC4C"/>
@@ -51713,7 +53208,7 @@
       </w:pPr>
     </w:lvl>
   </w:abstractNum>
-  <w:abstractNum w:abstractNumId="57" w15:restartNumberingAfterBreak="0">
+  <w:abstractNum w:abstractNumId="60" w15:restartNumberingAfterBreak="0">
     <w:nsid w:val="6C6D5E39"/>
     <w:multiLevelType w:val="hybridMultilevel"/>
     <w:tmpl w:val="0A2C7D58"/>
@@ -51826,7 +53321,7 @@
       </w:rPr>
     </w:lvl>
   </w:abstractNum>
-  <w:abstractNum w:abstractNumId="58" w15:restartNumberingAfterBreak="0">
+  <w:abstractNum w:abstractNumId="61" w15:restartNumberingAfterBreak="0">
     <w:nsid w:val="71290AF5"/>
     <w:multiLevelType w:val="hybridMultilevel"/>
     <w:tmpl w:val="FE849ED6"/>
@@ -51939,7 +53434,7 @@
       </w:rPr>
     </w:lvl>
   </w:abstractNum>
-  <w:abstractNum w:abstractNumId="59" w15:restartNumberingAfterBreak="0">
+  <w:abstractNum w:abstractNumId="62" w15:restartNumberingAfterBreak="0">
     <w:nsid w:val="7226737B"/>
     <w:multiLevelType w:val="hybridMultilevel"/>
     <w:tmpl w:val="EEFCE658"/>
@@ -52052,7 +53547,7 @@
       </w:rPr>
     </w:lvl>
   </w:abstractNum>
-  <w:abstractNum w:abstractNumId="60" w15:restartNumberingAfterBreak="0">
+  <w:abstractNum w:abstractNumId="63" w15:restartNumberingAfterBreak="0">
     <w:nsid w:val="754B1BED"/>
     <w:multiLevelType w:val="hybridMultilevel"/>
     <w:tmpl w:val="F482B678"/>
@@ -52165,7 +53660,7 @@
       </w:rPr>
     </w:lvl>
   </w:abstractNum>
-  <w:abstractNum w:abstractNumId="61" w15:restartNumberingAfterBreak="0">
+  <w:abstractNum w:abstractNumId="64" w15:restartNumberingAfterBreak="0">
     <w:nsid w:val="77F7110B"/>
     <w:multiLevelType w:val="hybridMultilevel"/>
     <w:tmpl w:val="29FE4600"/>
@@ -52278,7 +53773,7 @@
       </w:rPr>
     </w:lvl>
   </w:abstractNum>
-  <w:abstractNum w:abstractNumId="62" w15:restartNumberingAfterBreak="0">
+  <w:abstractNum w:abstractNumId="65" w15:restartNumberingAfterBreak="0">
     <w:nsid w:val="78F40D75"/>
     <w:multiLevelType w:val="hybridMultilevel"/>
     <w:tmpl w:val="E4A8B89E"/>
@@ -52391,7 +53886,7 @@
       </w:rPr>
     </w:lvl>
   </w:abstractNum>
-  <w:abstractNum w:abstractNumId="63" w15:restartNumberingAfterBreak="0">
+  <w:abstractNum w:abstractNumId="66" w15:restartNumberingAfterBreak="0">
     <w:nsid w:val="790C0E77"/>
     <w:multiLevelType w:val="hybridMultilevel"/>
     <w:tmpl w:val="3C584F8C"/>
@@ -52505,7 +54000,7 @@
     </w:lvl>
   </w:abstractNum>
   <w:num w:numId="1">
-    <w:abstractNumId w:val="47"/>
+    <w:abstractNumId w:val="49"/>
   </w:num>
   <w:num w:numId="2">
     <w:abstractNumId w:val="8"/>
@@ -52514,13 +54009,13 @@
     <w:abstractNumId w:val="21"/>
   </w:num>
   <w:num w:numId="4">
-    <w:abstractNumId w:val="46"/>
+    <w:abstractNumId w:val="48"/>
   </w:num>
   <w:num w:numId="5">
     <w:abstractNumId w:val="17"/>
   </w:num>
   <w:num w:numId="6">
-    <w:abstractNumId w:val="51"/>
+    <w:abstractNumId w:val="53"/>
   </w:num>
   <w:num w:numId="7">
     <w:abstractNumId w:val="3"/>
@@ -52529,10 +54024,10 @@
     <w:abstractNumId w:val="11"/>
   </w:num>
   <w:num w:numId="9">
-    <w:abstractNumId w:val="56"/>
+    <w:abstractNumId w:val="59"/>
   </w:num>
   <w:num w:numId="10">
-    <w:abstractNumId w:val="25"/>
+    <w:abstractNumId w:val="26"/>
   </w:num>
   <w:num w:numId="11">
     <w:abstractNumId w:val="22"/>
@@ -52541,19 +54036,19 @@
     <w:abstractNumId w:val="18"/>
   </w:num>
   <w:num w:numId="13">
-    <w:abstractNumId w:val="24"/>
+    <w:abstractNumId w:val="25"/>
   </w:num>
   <w:num w:numId="14">
-    <w:abstractNumId w:val="43"/>
+    <w:abstractNumId w:val="45"/>
   </w:num>
   <w:num w:numId="15">
     <w:abstractNumId w:val="2"/>
   </w:num>
   <w:num w:numId="16">
-    <w:abstractNumId w:val="50"/>
+    <w:abstractNumId w:val="52"/>
   </w:num>
   <w:num w:numId="17">
-    <w:abstractNumId w:val="41"/>
+    <w:abstractNumId w:val="42"/>
   </w:num>
   <w:num w:numId="18">
     <w:abstractNumId w:val="6"/>
@@ -52562,139 +54057,148 @@
     <w:abstractNumId w:val="14"/>
   </w:num>
   <w:num w:numId="20">
-    <w:abstractNumId w:val="33"/>
+    <w:abstractNumId w:val="34"/>
   </w:num>
   <w:num w:numId="21">
     <w:abstractNumId w:val="4"/>
   </w:num>
   <w:num w:numId="22">
-    <w:abstractNumId w:val="29"/>
+    <w:abstractNumId w:val="30"/>
   </w:num>
   <w:num w:numId="23">
-    <w:abstractNumId w:val="35"/>
+    <w:abstractNumId w:val="36"/>
   </w:num>
   <w:num w:numId="24">
     <w:abstractNumId w:val="10"/>
   </w:num>
   <w:num w:numId="25">
-    <w:abstractNumId w:val="34"/>
+    <w:abstractNumId w:val="35"/>
   </w:num>
   <w:num w:numId="26">
-    <w:abstractNumId w:val="45"/>
+    <w:abstractNumId w:val="47"/>
   </w:num>
   <w:num w:numId="27">
-    <w:abstractNumId w:val="26"/>
+    <w:abstractNumId w:val="27"/>
   </w:num>
   <w:num w:numId="28">
-    <w:abstractNumId w:val="30"/>
+    <w:abstractNumId w:val="31"/>
   </w:num>
   <w:num w:numId="29">
-    <w:abstractNumId w:val="32"/>
+    <w:abstractNumId w:val="33"/>
   </w:num>
   <w:num w:numId="30">
-    <w:abstractNumId w:val="27"/>
+    <w:abstractNumId w:val="28"/>
   </w:num>
   <w:num w:numId="31">
-    <w:abstractNumId w:val="54"/>
+    <w:abstractNumId w:val="57"/>
   </w:num>
   <w:num w:numId="32">
     <w:abstractNumId w:val="19"/>
   </w:num>
   <w:num w:numId="33">
-    <w:abstractNumId w:val="60"/>
+    <w:abstractNumId w:val="63"/>
   </w:num>
   <w:num w:numId="34">
     <w:abstractNumId w:val="7"/>
   </w:num>
   <w:num w:numId="35">
-    <w:abstractNumId w:val="59"/>
+    <w:abstractNumId w:val="62"/>
   </w:num>
   <w:num w:numId="36">
-    <w:abstractNumId w:val="57"/>
+    <w:abstractNumId w:val="60"/>
   </w:num>
   <w:num w:numId="37">
-    <w:abstractNumId w:val="63"/>
+    <w:abstractNumId w:val="66"/>
   </w:num>
   <w:num w:numId="38">
     <w:abstractNumId w:val="12"/>
   </w:num>
   <w:num w:numId="39">
-    <w:abstractNumId w:val="23"/>
+    <w:abstractNumId w:val="24"/>
   </w:num>
   <w:num w:numId="40">
     <w:abstractNumId w:val="16"/>
   </w:num>
   <w:num w:numId="41">
-    <w:abstractNumId w:val="58"/>
+    <w:abstractNumId w:val="61"/>
   </w:num>
   <w:num w:numId="42">
     <w:abstractNumId w:val="15"/>
   </w:num>
   <w:num w:numId="43">
-    <w:abstractNumId w:val="31"/>
+    <w:abstractNumId w:val="32"/>
   </w:num>
   <w:num w:numId="44">
-    <w:abstractNumId w:val="40"/>
+    <w:abstractNumId w:val="41"/>
   </w:num>
   <w:num w:numId="45">
-    <w:abstractNumId w:val="61"/>
+    <w:abstractNumId w:val="64"/>
   </w:num>
   <w:num w:numId="46">
-    <w:abstractNumId w:val="62"/>
+    <w:abstractNumId w:val="65"/>
   </w:num>
   <w:num w:numId="47">
-    <w:abstractNumId w:val="44"/>
+    <w:abstractNumId w:val="46"/>
   </w:num>
   <w:num w:numId="48">
-    <w:abstractNumId w:val="36"/>
+    <w:abstractNumId w:val="37"/>
   </w:num>
   <w:num w:numId="49">
     <w:abstractNumId w:val="9"/>
   </w:num>
   <w:num w:numId="50">
-    <w:abstractNumId w:val="52"/>
+    <w:abstractNumId w:val="54"/>
   </w:num>
   <w:num w:numId="51">
     <w:abstractNumId w:val="5"/>
   </w:num>
   <w:num w:numId="52">
+    <w:abstractNumId w:val="39"/>
+  </w:num>
+  <w:num w:numId="53">
     <w:abstractNumId w:val="38"/>
   </w:num>
-  <w:num w:numId="53">
-    <w:abstractNumId w:val="37"/>
-  </w:num>
   <w:num w:numId="54">
-    <w:abstractNumId w:val="49"/>
+    <w:abstractNumId w:val="51"/>
   </w:num>
   <w:num w:numId="55">
-    <w:abstractNumId w:val="28"/>
+    <w:abstractNumId w:val="29"/>
   </w:num>
   <w:num w:numId="56">
     <w:abstractNumId w:val="1"/>
   </w:num>
   <w:num w:numId="57">
-    <w:abstractNumId w:val="55"/>
+    <w:abstractNumId w:val="58"/>
   </w:num>
   <w:num w:numId="58">
-    <w:abstractNumId w:val="42"/>
+    <w:abstractNumId w:val="44"/>
   </w:num>
   <w:num w:numId="59">
     <w:abstractNumId w:val="0"/>
   </w:num>
   <w:num w:numId="60">
-    <w:abstractNumId w:val="39"/>
+    <w:abstractNumId w:val="40"/>
   </w:num>
   <w:num w:numId="61">
     <w:abstractNumId w:val="20"/>
   </w:num>
   <w:num w:numId="62">
-    <w:abstractNumId w:val="48"/>
+    <w:abstractNumId w:val="50"/>
   </w:num>
   <w:num w:numId="63">
     <w:abstractNumId w:val="13"/>
   </w:num>
   <w:num w:numId="64">
-    <w:abstractNumId w:val="53"/>
+    <w:abstractNumId w:val="56"/>
+  </w:num>
+  <w:num w:numId="65">
+    <w:abstractNumId w:val="43"/>
+  </w:num>
+  <w:num w:numId="66">
+    <w:abstractNumId w:val="23"/>
+  </w:num>
+  <w:num w:numId="67">
+    <w:abstractNumId w:val="55"/>
   </w:num>
   <w:numIdMacAtCleanup w:val="59"/>
 </w:numbering>
@@ -53349,7 +54853,6 @@
   <w:style w:type="character" w:default="1" w:styleId="Fuentedeprrafopredeter">
     <w:name w:val="Default Paragraph Font"/>
     <w:uiPriority w:val="1"/>
-    <w:semiHidden/>
     <w:unhideWhenUsed/>
   </w:style>
   <w:style w:type="table" w:default="1" w:styleId="Tablanormal">
@@ -54774,7 +56277,7 @@
     <w:charset w:val="00"/>
     <w:family w:val="roman"/>
     <w:pitch w:val="variable"/>
-    <w:sig w:usb0="E0002AFF" w:usb1="C0007841" w:usb2="00000009" w:usb3="00000000" w:csb0="000001FF" w:csb1="00000000"/>
+    <w:sig w:usb0="E0002AFF" w:usb1="C0007843" w:usb2="00000009" w:usb3="00000000" w:csb0="000001FF" w:csb1="00000000"/>
   </w:font>
   <w:font w:name="Courier New">
     <w:panose1 w:val="02070309020205020404"/>
@@ -54817,6 +56320,13 @@
     <w:family w:val="swiss"/>
     <w:pitch w:val="variable"/>
     <w:sig w:usb0="E0002AFF" w:usb1="C0007843" w:usb2="00000009" w:usb3="00000000" w:csb0="000001FF" w:csb1="00000000"/>
+  </w:font>
+  <w:font w:name="Cambria Math">
+    <w:panose1 w:val="02040503050406030204"/>
+    <w:charset w:val="00"/>
+    <w:family w:val="roman"/>
+    <w:pitch w:val="variable"/>
+    <w:sig w:usb0="E00002FF" w:usb1="420024FF" w:usb2="00000000" w:usb3="00000000" w:csb0="0000019F" w:csb1="00000000"/>
   </w:font>
   <w:font w:name="Verdana">
     <w:panose1 w:val="020B0604030504040204"/>
@@ -54900,6 +56410,7 @@
     <w:rsid w:val="00E223FA"/>
     <w:rsid w:val="00E32896"/>
     <w:rsid w:val="00E32E59"/>
+    <w:rsid w:val="00EE6D40"/>
     <w:rsid w:val="00F42DD1"/>
     <w:rsid w:val="00F77C28"/>
   </w:rsids>
@@ -55402,7 +56913,7 @@
     <w:basedOn w:val="Fuentedeprrafopredeter"/>
     <w:uiPriority w:val="99"/>
     <w:semiHidden/>
-    <w:rsid w:val="00C15F22"/>
+    <w:rsid w:val="00EE6D40"/>
     <w:rPr>
       <w:color w:val="808080"/>
     </w:rPr>
@@ -55840,7 +57351,7 @@
 </file>
 
 <file path=customXml/itemProps1.xml><?xml version="1.0" encoding="utf-8"?>
-<ds:datastoreItem xmlns:ds="http://schemas.openxmlformats.org/officeDocument/2006/customXml" ds:itemID="{C8585007-1358-4B6A-B508-C96B89B6852C}">
+<ds:datastoreItem xmlns:ds="http://schemas.openxmlformats.org/officeDocument/2006/customXml" ds:itemID="{F192B3AA-63BF-4C59-8C77-2B857E6456C0}">
   <ds:schemaRefs>
     <ds:schemaRef ds:uri="http://schemas.openxmlformats.org/officeDocument/2006/bibliography"/>
   </ds:schemaRefs>

</xml_diff>

<commit_message>
More topic model tests
</commit_message>
<xml_diff>
--- a/doc/documentaciónTFG.docx
+++ b/doc/documentaciónTFG.docx
@@ -8705,7 +8705,66 @@
       </w:r>
       <w:bookmarkEnd w:id="1"/>
     </w:p>
-    <w:p/>
+    <w:p>
+      <w:r>
+        <w:t xml:space="preserve">Como se explicará en el apartado de Introducción, este proyecto se ha desarrollado con la motivación de trabajar un campo multidisciplinar que se explota poco y hacer más accesible la información de un personaje ilustre como Gaspar Melchor de Jovellanos. </w:t>
+      </w:r>
+    </w:p>
+    <w:p>
+      <w:r>
+        <w:t xml:space="preserve">Los objetivos son utilizar las técnicas de aprendizaje automático disponible para comprender </w:t>
+      </w:r>
+      <w:r>
+        <w:t>de que</w:t>
+      </w:r>
+      <w:r>
+        <w:t xml:space="preserve"> hablaba Jovellanos sin tener que pasar por leer todas y cada una de las cartas. Además, se busca </w:t>
+      </w:r>
+      <w:r>
+        <w:t>presentar esta información de forma interactiva, clara y dinámica en una sencilla página web.</w:t>
+      </w:r>
+    </w:p>
+    <w:p>
+      <w:r>
+        <w:t>El alcance del proyecto comprende:</w:t>
+      </w:r>
+    </w:p>
+    <w:p>
+      <w:pPr>
+        <w:pStyle w:val="Prrafodelista"/>
+        <w:numPr>
+          <w:ilvl w:val="0"/>
+          <w:numId w:val="79"/>
+        </w:numPr>
+      </w:pPr>
+      <w:r>
+        <w:t>El estudio de la correspondencia mediante la realización o modificación de un lematizador y el análisis de los datos con algoritmos de aprendizaje no supervisado.</w:t>
+      </w:r>
+    </w:p>
+    <w:p>
+      <w:pPr>
+        <w:pStyle w:val="Prrafodelista"/>
+        <w:numPr>
+          <w:ilvl w:val="0"/>
+          <w:numId w:val="79"/>
+        </w:numPr>
+      </w:pPr>
+      <w:r>
+        <w:t>La clasificación de las cartas según lo analizado con anterioridad.</w:t>
+      </w:r>
+    </w:p>
+    <w:p>
+      <w:pPr>
+        <w:pStyle w:val="Prrafodelista"/>
+        <w:numPr>
+          <w:ilvl w:val="0"/>
+          <w:numId w:val="79"/>
+        </w:numPr>
+      </w:pPr>
+      <w:r>
+        <w:t xml:space="preserve">El desarrollo de una sencilla página web para albergar visualizaciones de los datos. Incluidos una serie de grafos interactivos y dinámicos. </w:t>
+      </w:r>
+    </w:p>
     <w:p>
       <w:pPr>
         <w:jc w:val="left"/>
@@ -8734,32 +8793,42 @@
     </w:p>
     <w:p>
       <w:r>
-        <w:t>Resumen de todos los aspectos del proyecto comentados en las seccione</w:t>
-      </w:r>
-      <w:r>
-        <w:t xml:space="preserve">s </w:t>
-      </w:r>
-      <w:r>
-        <w:t xml:space="preserve">posteriores, </w:t>
-      </w:r>
-      <w:r>
-        <w:t>tal y como se dijo anteriormente</w:t>
-      </w:r>
-      <w:r>
-        <w:t>.</w:t>
-      </w:r>
-    </w:p>
-    <w:p>
-      <w:pPr>
-        <w:jc w:val="left"/>
-        <w:rPr>
-          <w:b/>
-          <w:bCs/>
-          <w:color w:val="4F81BD" w:themeColor="accent1"/>
-          <w:sz w:val="40"/>
-          <w:szCs w:val="26"/>
-        </w:rPr>
-      </w:pPr>
+        <w:t>Este documento está dividido en los siguientes apartados: Introducción, Planificación del proyecto, Análisis del lenguaje, Desarrollo de la página web, Conclusiones y ampliaciones, Presupuesto, Referencias y Anexos.</w:t>
+      </w:r>
+    </w:p>
+    <w:p>
+      <w:r>
+        <w:t>En la introducción se tratará de forma un poco más detallada lo resumido en el apartado anterior, se comentarán los sistemas existentes con los que se comparten funcionalidades y se explicarán las distintas alternativas en enfoque y tecnologías que se barajaron a la hora de realizar el proyecto.</w:t>
+      </w:r>
+    </w:p>
+    <w:p>
+      <w:r>
+        <w:t>En el apartado de planificación se presentará un resumen del EDT (</w:t>
+      </w:r>
+      <w:r>
+        <w:t>estructura de descomposición del trabajo</w:t>
+      </w:r>
+      <w:r>
+        <w:t>) del proyecto, el cual se ha seguido para realizarlo y un resumen del presupuesto calculado en base a esta planificación. Este presupuesto será tratado con más detalle en el apartado del mismo nombre.</w:t>
+      </w:r>
+    </w:p>
+    <w:p>
+      <w:r>
+        <w:t>Los siguientes dos puntos representan el contenido del trabajo. En el primero, se describirá el proceso seguido para realizar el análisis de textos, incluyendo una explicación de los algoritmos utilizados y de los resultados obtenidos. En el segundo</w:t>
+      </w:r>
+      <w:r>
+        <w:t>, se tratará la parte de desarrollo web siguiendo el siguiente esquema: Análisis, Diseño, Implementación, Pruebas y Manuales.</w:t>
+      </w:r>
+    </w:p>
+    <w:p>
+      <w:r>
+        <w:t>Por último, e</w:t>
+      </w:r>
+      <w:r>
+        <w:t xml:space="preserve">n las conclusiones y ampliaciones se tratará si los resultados obtenidos eran los esperados y si se han cumplido las expectativas. Además, se plantearán diferentes tareas de mejora y ampliación del trabajo. </w:t>
+      </w:r>
+    </w:p>
+    <w:p>
       <w:r>
         <w:br w:type="page"/>
       </w:r>
@@ -8864,6 +8933,11 @@
     <w:p>
       <w:r>
         <w:t>--</w:t>
+      </w:r>
+    </w:p>
+    <w:p>
+      <w:r>
+        <w:t>El proyecto consiste en dos partes diferenciadas: el análisis del texto de la correspondencia de Jovellanos, y una pequeña página web en la que se puedan visualizar tanto los datos obtenidos como la correspondencia en sí.</w:t>
       </w:r>
     </w:p>
     <w:p>
@@ -8987,7 +9061,13 @@
         <w:t xml:space="preserve">Personalmente, </w:t>
       </w:r>
       <w:r>
-        <w:t>este proyecto da una oportunidad de trabajar con herramientas que no se dan en la carrera y en un campo que se trata poco.</w:t>
+        <w:t>este proyecto da una oportunidad de trabajar con h</w:t>
+      </w:r>
+      <w:r>
+        <w:t xml:space="preserve">erramientas que no se enseñan en el grado </w:t>
+      </w:r>
+      <w:r>
+        <w:t>y en un campo que se trata poco.</w:t>
       </w:r>
     </w:p>
     <w:p/>
@@ -9002,6 +9082,7 @@
         </w:rPr>
       </w:pPr>
       <w:r>
+        <w:lastRenderedPageBreak/>
         <w:br w:type="page"/>
       </w:r>
     </w:p>
@@ -10556,7 +10637,7 @@
           <v:shape id="_x0000_i1026" type="#_x0000_t75" style="width:438pt;height:146.25pt" o:ole="">
             <v:imagedata r:id="rId40" o:title=""/>
           </v:shape>
-          <o:OLEObject Type="Embed" ProgID="Excel.Sheet.8" ShapeID="_x0000_i1026" DrawAspect="Content" ObjectID="_1586536212" r:id="rId41"/>
+          <o:OLEObject Type="Embed" ProgID="Excel.Sheet.8" ShapeID="_x0000_i1026" DrawAspect="Content" ObjectID="_1586637658" r:id="rId41"/>
         </w:object>
       </w:r>
     </w:p>
@@ -10891,7 +10972,7 @@
             <w10:borderbottom type="thinThickLarge" width="6"/>
             <w10:borderright type="thinThickLarge" width="6"/>
           </v:shape>
-          <o:OLEObject Type="Embed" ProgID="Word.OpenDocumentText.12" ShapeID="_x0000_i1027" DrawAspect="Content" ObjectID="_1586536213" r:id="rId46"/>
+          <o:OLEObject Type="Embed" ProgID="Word.OpenDocumentText.12" ShapeID="_x0000_i1027" DrawAspect="Content" ObjectID="_1586637659" r:id="rId46"/>
         </w:object>
       </w:r>
     </w:p>
@@ -11079,7 +11160,7 @@
             <w10:borderbottom type="thinThickSmall" width="24"/>
             <w10:borderright type="thinThickSmall" width="24"/>
           </v:shape>
-          <o:OLEObject Type="Embed" ProgID="Word.OpenDocumentText.12" ShapeID="_x0000_i1028" DrawAspect="Content" ObjectID="_1586536214" r:id="rId49"/>
+          <o:OLEObject Type="Embed" ProgID="Word.OpenDocumentText.12" ShapeID="_x0000_i1028" DrawAspect="Content" ObjectID="_1586637660" r:id="rId49"/>
         </w:object>
       </w:r>
     </w:p>
@@ -12276,7 +12357,7 @@
           <v:shape id="_x0000_i1029" type="#_x0000_t75" style="width:425.25pt;height:22.5pt" o:ole="">
             <v:imagedata r:id="rId51" o:title=""/>
           </v:shape>
-          <o:OLEObject Type="Embed" ProgID="Word.OpenDocumentText.12" ShapeID="_x0000_i1029" DrawAspect="Content" ObjectID="_1586536215" r:id="rId52"/>
+          <o:OLEObject Type="Embed" ProgID="Word.OpenDocumentText.12" ShapeID="_x0000_i1029" DrawAspect="Content" ObjectID="_1586637661" r:id="rId52"/>
         </w:object>
       </w:r>
     </w:p>
@@ -13009,7 +13090,7 @@
           <v:shape id="_x0000_i1030" type="#_x0000_t75" style="width:425.25pt;height:22.5pt" o:ole="">
             <v:imagedata r:id="rId55" o:title=""/>
           </v:shape>
-          <o:OLEObject Type="Embed" ProgID="Word.OpenDocumentText.12" ShapeID="_x0000_i1030" DrawAspect="Content" ObjectID="_1586536216" r:id="rId56"/>
+          <o:OLEObject Type="Embed" ProgID="Word.OpenDocumentText.12" ShapeID="_x0000_i1030" DrawAspect="Content" ObjectID="_1586637662" r:id="rId56"/>
         </w:object>
       </w:r>
     </w:p>
@@ -13795,7 +13876,7 @@
             <w10:borderbottom type="thickThinLarge" width="24"/>
             <w10:borderright type="thickThinLarge" width="24"/>
           </v:shape>
-          <o:OLEObject Type="Embed" ProgID="Word.OpenDocumentText.12" ShapeID="_x0000_i1031" DrawAspect="Content" ObjectID="_1586536217" r:id="rId59"/>
+          <o:OLEObject Type="Embed" ProgID="Word.OpenDocumentText.12" ShapeID="_x0000_i1031" DrawAspect="Content" ObjectID="_1586637663" r:id="rId59"/>
         </w:object>
       </w:r>
     </w:p>
@@ -13872,7 +13953,25 @@
         <w:t>) sobre los datos de las cartas. Desafortunadamente, los resultados no fueron ya que daban un resultado extremadamente grande que no se ajustaba a la realidad de la correspondencia y, por lo tanto, se pasó a las pruebas “manuales”.</w:t>
       </w:r>
       <w:r>
-        <w:t xml:space="preserve"> Se generaron modelos para una gran variedad de número de temas, pero solo se van a tratar los más relevantes: 5 como ejemplo de un modelo en el que se pierde información y, 7 y 8 como los mejores resultados. </w:t>
+        <w:t xml:space="preserve"> Se generaron modelos para una gran variedad de número de temas, pero solo se van a tratar los más relevantes: 5</w:t>
+      </w:r>
+      <w:r>
+        <w:t>,</w:t>
+      </w:r>
+      <w:r>
+        <w:t xml:space="preserve"> como ejemplo de un modelo en el que se pierde información</w:t>
+      </w:r>
+      <w:r>
+        <w:t>,</w:t>
+      </w:r>
+      <w:r>
+        <w:t xml:space="preserve"> y</w:t>
+      </w:r>
+      <w:r>
+        <w:t xml:space="preserve"> 7</w:t>
+      </w:r>
+      <w:r>
+        <w:t xml:space="preserve"> como los mejores resultados. </w:t>
       </w:r>
     </w:p>
     <w:p>
@@ -13964,12 +14063,12 @@
         <w:object w:dxaOrig="8504" w:dyaOrig="1126">
           <v:shape id="_x0000_i1032" type="#_x0000_t75" style="width:425.25pt;height:56.25pt" o:ole="" o:bordertopcolor="this" o:borderleftcolor="this" o:borderbottomcolor="this" o:borderrightcolor="this">
             <v:imagedata r:id="rId61" o:title=""/>
-            <w10:bordertop type="HTMLOutset" width="6"/>
-            <w10:borderleft type="HTMLOutset" width="6"/>
-            <w10:borderbottom type="HTMLInset" width="6"/>
-            <w10:borderright type="HTMLInset" width="6"/>
+            <w10:bordertop type="thickThinLarge" width="6"/>
+            <w10:borderleft type="thickThinLarge" width="6"/>
+            <w10:borderbottom type="thinThickLarge" width="6"/>
+            <w10:borderright type="thinThickLarge" width="6"/>
           </v:shape>
-          <o:OLEObject Type="Embed" ProgID="Word.OpenDocumentText.12" ShapeID="_x0000_i1032" DrawAspect="Content" ObjectID="_1586536218" r:id="rId62"/>
+          <o:OLEObject Type="Embed" ProgID="Word.OpenDocumentText.12" ShapeID="_x0000_i1032" DrawAspect="Content" ObjectID="_1586637664" r:id="rId62"/>
         </w:object>
       </w:r>
     </w:p>
@@ -13980,27 +14079,14 @@
       <w:r>
         <w:t xml:space="preserve">Ilustración </w:t>
       </w:r>
-      <w:r>
-        <w:fldChar w:fldCharType="begin"/>
-      </w:r>
-      <w:r>
-        <w:instrText xml:space="preserve"> SEQ Ilustración \* ARABIC </w:instrText>
-      </w:r>
-      <w:r>
-        <w:fldChar w:fldCharType="separate"/>
-      </w:r>
-      <w:r>
-        <w:rPr>
-          <w:noProof/>
-        </w:rPr>
-        <w:t>1</w:t>
-      </w:r>
-      <w:r>
-        <w:rPr>
-          <w:noProof/>
-        </w:rPr>
-        <w:fldChar w:fldCharType="end"/>
-      </w:r>
+      <w:fldSimple w:instr=" SEQ Ilustración \* ARABIC ">
+        <w:r>
+          <w:rPr>
+            <w:noProof/>
+          </w:rPr>
+          <w:t>1</w:t>
+        </w:r>
+      </w:fldSimple>
       <w:r>
         <w:t>. Ejemplo del contenido de una carta perdida (Jovellanos a Campomanes)</w:t>
       </w:r>
@@ -14080,7 +14166,13 @@
         </w:numPr>
       </w:pPr>
       <w:r>
-        <w:t>Tema 1:</w:t>
+        <w:t>Tema 1</w:t>
+      </w:r>
+      <w:r>
+        <w:t xml:space="preserve"> (Jovellanos, el político)</w:t>
+      </w:r>
+      <w:r>
+        <w:t>:</w:t>
       </w:r>
       <w:r>
         <w:t xml:space="preserve"> </w:t>
@@ -14106,14 +14198,14 @@
     <w:p>
       <w:r>
         <w:object w:dxaOrig="8504" w:dyaOrig="2612">
-          <v:shape id="_x0000_i1047" type="#_x0000_t75" style="width:425.25pt;height:130.5pt" o:ole="" o:bordertopcolor="this" o:borderleftcolor="this" o:borderbottomcolor="this" o:borderrightcolor="this">
+          <v:shape id="_x0000_i1033" type="#_x0000_t75" style="width:425.25pt;height:130.5pt" o:ole="" o:bordertopcolor="this" o:borderleftcolor="this" o:borderbottomcolor="this" o:borderrightcolor="this">
             <v:imagedata r:id="rId64" o:title=""/>
             <w10:bordertop type="thickThinLarge" width="24"/>
             <w10:borderleft type="thickThinLarge" width="24"/>
             <w10:borderbottom type="thinThickLarge" width="24"/>
             <w10:borderright type="thinThickLarge" width="24"/>
           </v:shape>
-          <o:OLEObject Type="Embed" ProgID="Word.OpenDocumentText.12" ShapeID="_x0000_i1047" DrawAspect="Content" ObjectID="_1586536219" r:id="rId65"/>
+          <o:OLEObject Type="Embed" ProgID="Word.OpenDocumentText.12" ShapeID="_x0000_i1033" DrawAspect="Content" ObjectID="_1586637665" r:id="rId65"/>
         </w:object>
       </w:r>
     </w:p>
@@ -14122,14 +14214,14 @@
     <w:p>
       <w:r>
         <w:object w:dxaOrig="8504" w:dyaOrig="3631">
-          <v:shape id="_x0000_i1056" type="#_x0000_t75" style="width:425.25pt;height:181.5pt" o:ole="" o:bordertopcolor="this" o:borderleftcolor="this" o:borderbottomcolor="this" o:borderrightcolor="this">
+          <v:shape id="_x0000_i1034" type="#_x0000_t75" style="width:425.25pt;height:181.5pt" o:ole="" o:bordertopcolor="this" o:borderleftcolor="this" o:borderbottomcolor="this" o:borderrightcolor="this">
             <v:imagedata r:id="rId66" o:title=""/>
             <w10:bordertop type="thickThinLarge" width="24"/>
             <w10:borderleft type="thickThinLarge" width="24"/>
             <w10:borderbottom type="thinThickLarge" width="24"/>
             <w10:borderright type="thinThickLarge" width="24"/>
           </v:shape>
-          <o:OLEObject Type="Embed" ProgID="Word.OpenDocumentText.12" ShapeID="_x0000_i1056" DrawAspect="Content" ObjectID="_1586536220" r:id="rId67"/>
+          <o:OLEObject Type="Embed" ProgID="Word.OpenDocumentText.12" ShapeID="_x0000_i1034" DrawAspect="Content" ObjectID="_1586637666" r:id="rId67"/>
         </w:object>
       </w:r>
     </w:p>
@@ -14142,10 +14234,434 @@
         </w:numPr>
       </w:pPr>
       <w:r>
-        <w:t>Tema 2:</w:t>
-      </w:r>
+        <w:t>Tema 2</w:t>
+      </w:r>
+      <w:r>
+        <w:t xml:space="preserve"> (Jovellanos, </w:t>
+      </w:r>
+      <w:r>
+        <w:t>íntimo y cercano)</w:t>
+      </w:r>
+      <w:r>
+        <w:t>:</w:t>
+      </w:r>
+      <w:r>
+        <w:t xml:space="preserve"> aunque este tema pueda parecer comodín si solo se miran las palabras, atendiendo a quienes son los corresponsales asignados, resulta fácil reconocer que la gran mayoría son algunos de los amigos y familiares más cercanos de Jovellanos. Los personajes con más apariciones son los siguientes:</w:t>
+      </w:r>
+    </w:p>
+    <w:tbl>
+      <w:tblPr>
+        <w:tblStyle w:val="Sombreadomedio2-nfasis11"/>
+        <w:tblW w:w="0" w:type="auto"/>
+        <w:tblLook w:val="0420" w:firstRow="1" w:lastRow="0" w:firstColumn="0" w:lastColumn="0" w:noHBand="0" w:noVBand="1"/>
+      </w:tblPr>
+      <w:tblGrid>
+        <w:gridCol w:w="4322"/>
+        <w:gridCol w:w="4322"/>
+      </w:tblGrid>
+      <w:tr>
+        <w:trPr>
+          <w:cnfStyle w:val="100000000000" w:firstRow="1" w:lastRow="0" w:firstColumn="0" w:lastColumn="0" w:oddVBand="0" w:evenVBand="0" w:oddHBand="0" w:evenHBand="0" w:firstRowFirstColumn="0" w:firstRowLastColumn="0" w:lastRowFirstColumn="0" w:lastRowLastColumn="0"/>
+        </w:trPr>
+        <w:tc>
+          <w:tcPr>
+            <w:tcW w:w="4322" w:type="dxa"/>
+          </w:tcPr>
+          <w:p>
+            <w:r>
+              <w:t>Corresponsal</w:t>
+            </w:r>
+          </w:p>
+        </w:tc>
+        <w:tc>
+          <w:tcPr>
+            <w:tcW w:w="4322" w:type="dxa"/>
+          </w:tcPr>
+          <w:p>
+            <w:r>
+              <w:t>Número de cartas</w:t>
+            </w:r>
+          </w:p>
+        </w:tc>
+      </w:tr>
+      <w:tr>
+        <w:trPr>
+          <w:cnfStyle w:val="000000100000" w:firstRow="0" w:lastRow="0" w:firstColumn="0" w:lastColumn="0" w:oddVBand="0" w:evenVBand="0" w:oddHBand="1" w:evenHBand="0" w:firstRowFirstColumn="0" w:firstRowLastColumn="0" w:lastRowFirstColumn="0" w:lastRowLastColumn="0"/>
+        </w:trPr>
+        <w:tc>
+          <w:tcPr>
+            <w:tcW w:w="4322" w:type="dxa"/>
+          </w:tcPr>
+          <w:p>
+            <w:r>
+              <w:t>Carlos González de Posada</w:t>
+            </w:r>
+          </w:p>
+        </w:tc>
+        <w:tc>
+          <w:tcPr>
+            <w:tcW w:w="4322" w:type="dxa"/>
+          </w:tcPr>
+          <w:p>
+            <w:r>
+              <w:t>30</w:t>
+            </w:r>
+          </w:p>
+        </w:tc>
+      </w:tr>
+      <w:tr>
+        <w:tc>
+          <w:tcPr>
+            <w:tcW w:w="4322" w:type="dxa"/>
+          </w:tcPr>
+          <w:p>
+            <w:r>
+              <w:t xml:space="preserve">Juan Meléndez </w:t>
+            </w:r>
+            <w:r>
+              <w:t>Valdés</w:t>
+            </w:r>
+          </w:p>
+        </w:tc>
+        <w:tc>
+          <w:tcPr>
+            <w:tcW w:w="4322" w:type="dxa"/>
+          </w:tcPr>
+          <w:p>
+            <w:r>
+              <w:t>10</w:t>
+            </w:r>
+          </w:p>
+        </w:tc>
+      </w:tr>
+      <w:tr>
+        <w:trPr>
+          <w:cnfStyle w:val="000000100000" w:firstRow="0" w:lastRow="0" w:firstColumn="0" w:lastColumn="0" w:oddVBand="0" w:evenVBand="0" w:oddHBand="1" w:evenHBand="0" w:firstRowFirstColumn="0" w:firstRowLastColumn="0" w:lastRowFirstColumn="0" w:lastRowLastColumn="0"/>
+        </w:trPr>
+        <w:tc>
+          <w:tcPr>
+            <w:tcW w:w="4322" w:type="dxa"/>
+          </w:tcPr>
+          <w:p>
+            <w:r>
+              <w:t>Lord Holland</w:t>
+            </w:r>
+          </w:p>
+        </w:tc>
+        <w:tc>
+          <w:tcPr>
+            <w:tcW w:w="4322" w:type="dxa"/>
+          </w:tcPr>
+          <w:p>
+            <w:r>
+              <w:t>8</w:t>
+            </w:r>
+          </w:p>
+        </w:tc>
+      </w:tr>
+      <w:tr>
+        <w:tc>
+          <w:tcPr>
+            <w:tcW w:w="4322" w:type="dxa"/>
+          </w:tcPr>
+          <w:p>
+            <w:r>
+              <w:t>Francisco d</w:t>
+            </w:r>
+            <w:r>
+              <w:t>e Paula Jovellanos</w:t>
+            </w:r>
+          </w:p>
+        </w:tc>
+        <w:tc>
+          <w:tcPr>
+            <w:tcW w:w="4322" w:type="dxa"/>
+          </w:tcPr>
+          <w:p>
+            <w:r>
+              <w:t>7</w:t>
+            </w:r>
+          </w:p>
+        </w:tc>
+      </w:tr>
+      <w:tr>
+        <w:trPr>
+          <w:cnfStyle w:val="000000100000" w:firstRow="0" w:lastRow="0" w:firstColumn="0" w:lastColumn="0" w:oddVBand="0" w:evenVBand="0" w:oddHBand="1" w:evenHBand="0" w:firstRowFirstColumn="0" w:firstRowLastColumn="0" w:lastRowFirstColumn="0" w:lastRowLastColumn="0"/>
+        </w:trPr>
+        <w:tc>
+          <w:tcPr>
+            <w:tcW w:w="4322" w:type="dxa"/>
+          </w:tcPr>
+          <w:p>
+            <w:r>
+              <w:t>María Gertrudis del Busto y Miranda</w:t>
+            </w:r>
+          </w:p>
+        </w:tc>
+        <w:tc>
+          <w:tcPr>
+            <w:tcW w:w="4322" w:type="dxa"/>
+          </w:tcPr>
+          <w:p>
+            <w:r>
+              <w:t>6</w:t>
+            </w:r>
+          </w:p>
+        </w:tc>
+      </w:tr>
+      <w:tr>
+        <w:tc>
+          <w:tcPr>
+            <w:tcW w:w="4322" w:type="dxa"/>
+          </w:tcPr>
+          <w:p>
+            <w:r>
+              <w:t>Josefa Jovellanos</w:t>
+            </w:r>
+          </w:p>
+        </w:tc>
+        <w:tc>
+          <w:tcPr>
+            <w:tcW w:w="4322" w:type="dxa"/>
+          </w:tcPr>
+          <w:p>
+            <w:r>
+              <w:t>4</w:t>
+            </w:r>
+          </w:p>
+        </w:tc>
+      </w:tr>
+      <w:tr>
+        <w:trPr>
+          <w:cnfStyle w:val="000000100000" w:firstRow="0" w:lastRow="0" w:firstColumn="0" w:lastColumn="0" w:oddVBand="0" w:evenVBand="0" w:oddHBand="1" w:evenHBand="0" w:firstRowFirstColumn="0" w:firstRowLastColumn="0" w:lastRowFirstColumn="0" w:lastRowLastColumn="0"/>
+        </w:trPr>
+        <w:tc>
+          <w:tcPr>
+            <w:tcW w:w="4322" w:type="dxa"/>
+          </w:tcPr>
+          <w:p>
+            <w:r>
+              <w:t>Tomás Menéndez Jove</w:t>
+            </w:r>
+          </w:p>
+        </w:tc>
+        <w:tc>
+          <w:tcPr>
+            <w:tcW w:w="4322" w:type="dxa"/>
+          </w:tcPr>
+          <w:p>
+            <w:r>
+              <w:t>3</w:t>
+            </w:r>
+          </w:p>
+        </w:tc>
+      </w:tr>
+      <w:tr>
+        <w:tc>
+          <w:tcPr>
+            <w:tcW w:w="4322" w:type="dxa"/>
+          </w:tcPr>
+          <w:p>
+            <w:r>
+              <w:t>Fray Diego Gonzalez</w:t>
+            </w:r>
+          </w:p>
+        </w:tc>
+        <w:tc>
+          <w:tcPr>
+            <w:tcW w:w="4322" w:type="dxa"/>
+          </w:tcPr>
+          <w:p>
+            <w:r>
+              <w:t>3</w:t>
+            </w:r>
+          </w:p>
+        </w:tc>
+      </w:tr>
+      <w:tr>
+        <w:trPr>
+          <w:cnfStyle w:val="000000100000" w:firstRow="0" w:lastRow="0" w:firstColumn="0" w:lastColumn="0" w:oddVBand="0" w:evenVBand="0" w:oddHBand="1" w:evenHBand="0" w:firstRowFirstColumn="0" w:firstRowLastColumn="0" w:lastRowFirstColumn="0" w:lastRowLastColumn="0"/>
+        </w:trPr>
+        <w:tc>
+          <w:tcPr>
+            <w:tcW w:w="4322" w:type="dxa"/>
+          </w:tcPr>
+          <w:p>
+            <w:r>
+              <w:t>Baltasar González de Cienfuegos</w:t>
+            </w:r>
+          </w:p>
+        </w:tc>
+        <w:tc>
+          <w:tcPr>
+            <w:tcW w:w="4322" w:type="dxa"/>
+          </w:tcPr>
+          <w:p>
+            <w:r>
+              <w:t>3</w:t>
+            </w:r>
+          </w:p>
+        </w:tc>
+      </w:tr>
+      <w:tr>
+        <w:tc>
+          <w:tcPr>
+            <w:tcW w:w="4322" w:type="dxa"/>
+          </w:tcPr>
+          <w:p>
+            <w:r>
+              <w:t>Campomanes</w:t>
+            </w:r>
+          </w:p>
+        </w:tc>
+        <w:tc>
+          <w:tcPr>
+            <w:tcW w:w="4322" w:type="dxa"/>
+          </w:tcPr>
+          <w:p>
+            <w:r>
+              <w:t>2</w:t>
+            </w:r>
+          </w:p>
+        </w:tc>
+      </w:tr>
+      <w:tr>
+        <w:trPr>
+          <w:cnfStyle w:val="000000100000" w:firstRow="0" w:lastRow="0" w:firstColumn="0" w:lastColumn="0" w:oddVBand="0" w:evenVBand="0" w:oddHBand="1" w:evenHBand="0" w:firstRowFirstColumn="0" w:firstRowLastColumn="0" w:lastRowFirstColumn="0" w:lastRowLastColumn="0"/>
+        </w:trPr>
+        <w:tc>
+          <w:tcPr>
+            <w:tcW w:w="4322" w:type="dxa"/>
+          </w:tcPr>
+          <w:p>
+            <w:r>
+              <w:t>Antonio Valdés y Bazán</w:t>
+            </w:r>
+          </w:p>
+        </w:tc>
+        <w:tc>
+          <w:tcPr>
+            <w:tcW w:w="4322" w:type="dxa"/>
+          </w:tcPr>
+          <w:p>
+            <w:r>
+              <w:t>2</w:t>
+            </w:r>
+          </w:p>
+        </w:tc>
+      </w:tr>
+      <w:tr>
+        <w:tc>
+          <w:tcPr>
+            <w:tcW w:w="4322" w:type="dxa"/>
+          </w:tcPr>
+          <w:p>
+            <w:r>
+              <w:t>Francolín de Solares Jove</w:t>
+            </w:r>
+          </w:p>
+        </w:tc>
+        <w:tc>
+          <w:tcPr>
+            <w:tcW w:w="4322" w:type="dxa"/>
+          </w:tcPr>
+          <w:p>
+            <w:r>
+              <w:t>2</w:t>
+            </w:r>
+          </w:p>
+        </w:tc>
+      </w:tr>
+      <w:tr>
+        <w:trPr>
+          <w:cnfStyle w:val="000000100000" w:firstRow="0" w:lastRow="0" w:firstColumn="0" w:lastColumn="0" w:oddVBand="0" w:evenVBand="0" w:oddHBand="1" w:evenHBand="0" w:firstRowFirstColumn="0" w:firstRowLastColumn="0" w:lastRowFirstColumn="0" w:lastRowLastColumn="0"/>
+        </w:trPr>
+        <w:tc>
+          <w:tcPr>
+            <w:tcW w:w="4322" w:type="dxa"/>
+          </w:tcPr>
+          <w:p>
+            <w:r>
+              <w:t>Gregorio Jovellanos</w:t>
+            </w:r>
+          </w:p>
+        </w:tc>
+        <w:tc>
+          <w:tcPr>
+            <w:tcW w:w="4322" w:type="dxa"/>
+          </w:tcPr>
+          <w:p>
+            <w:r>
+              <w:t>2</w:t>
+            </w:r>
+          </w:p>
+        </w:tc>
+      </w:tr>
+      <w:tr>
+        <w:tc>
+          <w:tcPr>
+            <w:tcW w:w="4322" w:type="dxa"/>
+          </w:tcPr>
+          <w:p>
+            <w:r>
+              <w:t>Fray Matías Mariño</w:t>
+            </w:r>
+          </w:p>
+        </w:tc>
+        <w:tc>
+          <w:tcPr>
+            <w:tcW w:w="4322" w:type="dxa"/>
+          </w:tcPr>
+          <w:p>
+            <w:r>
+              <w:t>2</w:t>
+            </w:r>
+          </w:p>
+        </w:tc>
+      </w:tr>
+      <w:tr>
+        <w:trPr>
+          <w:cnfStyle w:val="000000100000" w:firstRow="0" w:lastRow="0" w:firstColumn="0" w:lastColumn="0" w:oddVBand="0" w:evenVBand="0" w:oddHBand="1" w:evenHBand="0" w:firstRowFirstColumn="0" w:firstRowLastColumn="0" w:lastRowFirstColumn="0" w:lastRowLastColumn="0"/>
+        </w:trPr>
+        <w:tc>
+          <w:tcPr>
+            <w:tcW w:w="4322" w:type="dxa"/>
+          </w:tcPr>
+          <w:p>
+            <w:r>
+              <w:t>Pedro Manuel de Valdés Llanos</w:t>
+            </w:r>
+          </w:p>
+        </w:tc>
+        <w:tc>
+          <w:tcPr>
+            <w:tcW w:w="4322" w:type="dxa"/>
+          </w:tcPr>
+          <w:p>
+            <w:r>
+              <w:t>2</w:t>
+            </w:r>
+          </w:p>
+        </w:tc>
+      </w:tr>
+    </w:tbl>
+    <w:p>
+      <w:pPr>
+        <w:ind w:left="1440"/>
+      </w:pPr>
       <w:r>
         <w:t xml:space="preserve"> </w:t>
+      </w:r>
+      <w:r>
+        <w:t xml:space="preserve">El más destacado es Carlos González de Posada, el más íntimo amigo de Jovellanos. Le sigue Meléndez Valdés, ministro de Marina y de los mejores amigos que tenía en Madrid (su hermano fue el segundo director del Instituto </w:t>
+      </w:r>
+      <w:r>
+        <w:t>Asturiano). También destacan sus familiares, sobre todo su hermano De Paula y su hermana Josefa</w:t>
+      </w:r>
+      <w:bookmarkStart w:id="41" w:name="_GoBack"/>
+      <w:bookmarkEnd w:id="41"/>
+      <w:r>
+        <w:t>.</w:t>
       </w:r>
     </w:p>
     <w:p>
@@ -14157,7 +14673,13 @@
         </w:numPr>
       </w:pPr>
       <w:r>
-        <w:t>Tema 3: cartas perdidas</w:t>
+        <w:t>Tema 3</w:t>
+      </w:r>
+      <w:r>
+        <w:t xml:space="preserve"> (Correspondencia perdida)</w:t>
+      </w:r>
+      <w:r>
+        <w:t>: cartas perdidas</w:t>
       </w:r>
       <w:r>
         <w:t xml:space="preserve"> como en el modelo de 5 temas</w:t>
@@ -14169,8 +14691,8 @@
         <w:t xml:space="preserve"> Hay que tener en cuenta que no todas las cartas pérdidas son asignadas a este tema debido a que, por referencias a ellas e investigaciones de historiadores como Somoza, se sabe cuál era su contenido.</w:t>
       </w:r>
     </w:p>
-    <w:bookmarkStart w:id="41" w:name="_MON_1586373082"/>
-    <w:bookmarkEnd w:id="41"/>
+    <w:bookmarkStart w:id="42" w:name="_MON_1586373082"/>
+    <w:bookmarkEnd w:id="42"/>
     <w:p>
       <w:pPr>
         <w:pStyle w:val="Prrafodelista"/>
@@ -14180,14 +14702,14 @@
       </w:pPr>
       <w:r>
         <w:object w:dxaOrig="8504" w:dyaOrig="1639">
-          <v:shape id="_x0000_i1033" type="#_x0000_t75" style="width:425.25pt;height:81.75pt" o:ole="" o:bordertopcolor="this" o:borderleftcolor="this" o:borderbottomcolor="this" o:borderrightcolor="this">
+          <v:shape id="_x0000_i1035" type="#_x0000_t75" style="width:425.25pt;height:81.75pt" o:ole="" o:bordertopcolor="this" o:borderleftcolor="this" o:borderbottomcolor="this" o:borderrightcolor="this">
             <v:imagedata r:id="rId68" o:title=""/>
             <w10:bordertop type="thickThinLarge" width="24"/>
             <w10:borderleft type="thickThinLarge" width="24"/>
             <w10:borderbottom type="thinThickLarge" width="24"/>
             <w10:borderright type="thinThickLarge" width="24"/>
           </v:shape>
-          <o:OLEObject Type="Embed" ProgID="Word.OpenDocumentText.12" ShapeID="_x0000_i1033" DrawAspect="Content" ObjectID="_1586536221" r:id="rId69"/>
+          <o:OLEObject Type="Embed" ProgID="Word.OpenDocumentText.12" ShapeID="_x0000_i1035" DrawAspect="Content" ObjectID="_1586637667" r:id="rId69"/>
         </w:object>
       </w:r>
     </w:p>
@@ -14198,27 +14720,14 @@
       <w:r>
         <w:t xml:space="preserve">Ilustración </w:t>
       </w:r>
-      <w:r>
-        <w:fldChar w:fldCharType="begin"/>
-      </w:r>
-      <w:r>
-        <w:instrText xml:space="preserve"> SEQ Ilustración \* ARABIC </w:instrText>
-      </w:r>
-      <w:r>
-        <w:fldChar w:fldCharType="separate"/>
-      </w:r>
-      <w:r>
-        <w:rPr>
-          <w:noProof/>
-        </w:rPr>
-        <w:t>2</w:t>
-      </w:r>
-      <w:r>
-        <w:rPr>
-          <w:noProof/>
-        </w:rPr>
-        <w:fldChar w:fldCharType="end"/>
-      </w:r>
+      <w:fldSimple w:instr=" SEQ Ilustración \* ARABIC ">
+        <w:r>
+          <w:rPr>
+            <w:noProof/>
+          </w:rPr>
+          <w:t>2</w:t>
+        </w:r>
+      </w:fldSimple>
       <w:r>
         <w:t>. Carta perdida asignada al tema 5</w:t>
       </w:r>
@@ -14283,7 +14792,13 @@
         </w:numPr>
       </w:pPr>
       <w:r>
-        <w:t>Tema 5:</w:t>
+        <w:t>Tema 5</w:t>
+      </w:r>
+      <w:r>
+        <w:t xml:space="preserve"> (Jovellanos, el recopilador)</w:t>
+      </w:r>
+      <w:r>
+        <w:t>:</w:t>
       </w:r>
       <w:r>
         <w:t xml:space="preserve"> este es uno de los temas más complicados de entender a simple vista y requiere de la inspección de unas cuantas cartas asignadas a él para comprender el alcance del mismo. Aunque aparentemente heterogéneo y las cartas puedan diferir bastante más en su asunto que las de temas como poesía, </w:t>
@@ -14334,7 +14849,6 @@
         </w:numPr>
       </w:pPr>
       <w:r>
-        <w:lastRenderedPageBreak/>
         <w:t>Obras arquitectónicas: en numerosas cartas asignadas a este tema se tratan construcciones generalmente de índole religiosa como templos y parroquias.</w:t>
       </w:r>
     </w:p>
@@ -14352,7 +14866,7 @@
     </w:p>
     <w:p>
       <w:pPr>
-        <w:ind w:left="1800"/>
+        <w:ind w:left="1416"/>
       </w:pPr>
       <w:r>
         <w:t>La naturaleza de este tema tiene explicación. Tras ser “desterrado” a Asturias</w:t>
@@ -14406,19 +14920,19 @@
         <w:t>, que luego enviaba a amigos o archivaba para sus trabajos históricos.</w:t>
       </w:r>
     </w:p>
-    <w:bookmarkStart w:id="42" w:name="_MON_1586369666"/>
-    <w:bookmarkEnd w:id="42"/>
+    <w:bookmarkStart w:id="43" w:name="_MON_1586369666"/>
+    <w:bookmarkEnd w:id="43"/>
     <w:p>
       <w:r>
         <w:object w:dxaOrig="8504" w:dyaOrig="2189">
-          <v:shape id="_x0000_i1034" type="#_x0000_t75" style="width:425.25pt;height:109.5pt" o:ole="" o:bordertopcolor="this" o:borderleftcolor="this" o:borderbottomcolor="this" o:borderrightcolor="this">
+          <v:shape id="_x0000_i1036" type="#_x0000_t75" style="width:425.25pt;height:109.5pt" o:ole="" o:bordertopcolor="this" o:borderleftcolor="this" o:borderbottomcolor="this" o:borderrightcolor="this">
             <v:imagedata r:id="rId70" o:title=""/>
             <w10:bordertop type="thickThinLarge" width="24"/>
             <w10:borderleft type="thickThinLarge" width="24"/>
             <w10:borderbottom type="thinThickLarge" width="24"/>
             <w10:borderright type="thinThickLarge" width="24"/>
           </v:shape>
-          <o:OLEObject Type="Embed" ProgID="Word.OpenDocumentText.12" ShapeID="_x0000_i1034" DrawAspect="Content" ObjectID="_1586536222" r:id="rId71"/>
+          <o:OLEObject Type="Embed" ProgID="Word.OpenDocumentText.12" ShapeID="_x0000_i1036" DrawAspect="Content" ObjectID="_1586637668" r:id="rId71"/>
         </w:object>
       </w:r>
     </w:p>
@@ -14440,11 +14954,15 @@
         <w:t>: uno de los temas que se echaba a faltar en el modelo de cinco temas, la poesía.</w:t>
       </w:r>
       <w:r>
-        <w:t xml:space="preserve"> Este tema no necesita explicación, solo hace falta ver las palabras más frecuentes o algún ejemplo con el siguiente para comprender el contenido.</w:t>
-      </w:r>
-    </w:p>
-    <w:bookmarkStart w:id="43" w:name="_MON_1586365549"/>
-    <w:bookmarkEnd w:id="43"/>
+        <w:t xml:space="preserve"> Este tema no necesita explicación, solo hace falta ver </w:t>
+      </w:r>
+      <w:r>
+        <w:lastRenderedPageBreak/>
+        <w:t>las palabras más frecuentes o algún ejemplo con el siguiente para comprender el contenido.</w:t>
+      </w:r>
+    </w:p>
+    <w:bookmarkStart w:id="44" w:name="_MON_1586365549"/>
+    <w:bookmarkEnd w:id="44"/>
     <w:p>
       <w:pPr>
         <w:pStyle w:val="Prrafodelista"/>
@@ -14452,14 +14970,14 @@
       </w:pPr>
       <w:r>
         <w:object w:dxaOrig="8504" w:dyaOrig="3598">
-          <v:shape id="_x0000_i1035" type="#_x0000_t75" style="width:425.25pt;height:180pt" o:ole="" o:bordertopcolor="this" o:borderleftcolor="this" o:borderbottomcolor="this" o:borderrightcolor="this">
+          <v:shape id="_x0000_i1037" type="#_x0000_t75" style="width:425.25pt;height:180pt" o:ole="" o:bordertopcolor="this" o:borderleftcolor="this" o:borderbottomcolor="this" o:borderrightcolor="this">
             <v:imagedata r:id="rId72" o:title=""/>
             <w10:bordertop type="thickThinLarge" width="24"/>
             <w10:borderleft type="thickThinLarge" width="24"/>
             <w10:borderbottom type="thinThickLarge" width="24"/>
             <w10:borderright type="thinThickLarge" width="24"/>
           </v:shape>
-          <o:OLEObject Type="Embed" ProgID="Word.OpenDocumentText.12" ShapeID="_x0000_i1035" DrawAspect="Content" ObjectID="_1586536223" r:id="rId73"/>
+          <o:OLEObject Type="Embed" ProgID="Word.OpenDocumentText.12" ShapeID="_x0000_i1037" DrawAspect="Content" ObjectID="_1586637669" r:id="rId73"/>
         </w:object>
       </w:r>
     </w:p>
@@ -14499,8 +15017,8 @@
         <w:t xml:space="preserve"> Es importante anotar que también se incluyen cartas hablando de otros conflictos bélicos.</w:t>
       </w:r>
     </w:p>
-    <w:bookmarkStart w:id="44" w:name="_MON_1586366125"/>
-    <w:bookmarkEnd w:id="44"/>
+    <w:bookmarkStart w:id="45" w:name="_MON_1586366125"/>
+    <w:bookmarkEnd w:id="45"/>
     <w:p>
       <w:pPr>
         <w:pStyle w:val="Prrafodelista"/>
@@ -14508,14 +15026,14 @@
       </w:pPr>
       <w:r>
         <w:object w:dxaOrig="8504" w:dyaOrig="3348">
-          <v:shape id="_x0000_i1036" type="#_x0000_t75" style="width:425.25pt;height:167.25pt" o:ole="" o:bordertopcolor="this" o:borderleftcolor="this" o:borderbottomcolor="this" o:borderrightcolor="this">
+          <v:shape id="_x0000_i1038" type="#_x0000_t75" style="width:425.25pt;height:167.25pt" o:ole="" o:bordertopcolor="this" o:borderleftcolor="this" o:borderbottomcolor="this" o:borderrightcolor="this">
             <v:imagedata r:id="rId74" o:title=""/>
             <w10:bordertop type="thickThinLarge" width="24"/>
             <w10:borderleft type="thickThinLarge" width="24"/>
             <w10:borderbottom type="thinThickLarge" width="24"/>
             <w10:borderright type="thinThickLarge" width="24"/>
           </v:shape>
-          <o:OLEObject Type="Embed" ProgID="Word.OpenDocumentText.12" ShapeID="_x0000_i1036" DrawAspect="Content" ObjectID="_1586536224" r:id="rId75"/>
+          <o:OLEObject Type="Embed" ProgID="Word.OpenDocumentText.12" ShapeID="_x0000_i1038" DrawAspect="Content" ObjectID="_1586637670" r:id="rId75"/>
         </w:object>
       </w:r>
     </w:p>
@@ -14527,8 +15045,6 @@
       <w:r>
         <w:t>Tras esta explicación, se puede apreciar la calidad y precisión del algoritmo LDA cuando el texto está bien tratado y se escoge un número de temas correcto.</w:t>
       </w:r>
-      <w:bookmarkStart w:id="45" w:name="_GoBack"/>
-      <w:bookmarkEnd w:id="45"/>
     </w:p>
     <w:p>
       <w:pPr>
@@ -14536,7 +15052,11 @@
       </w:pPr>
       <w:bookmarkStart w:id="46" w:name="_Toc511988178"/>
       <w:r>
-        <w:t>Página web</w:t>
+        <w:lastRenderedPageBreak/>
+        <w:t>Desarrollo de la p</w:t>
+      </w:r>
+      <w:r>
+        <w:t>ágina web</w:t>
       </w:r>
       <w:bookmarkEnd w:id="46"/>
     </w:p>
@@ -14594,6 +15114,21 @@
       </w:r>
       <w:r>
         <w:t xml:space="preserve"> Conviene dejar claro este apartado para así delimitar la labor de análisis y diseño que vamos a hacer a continuación y evitar así no describir aspectos que se han construido o describir cosas que finalmente no van a construirse. </w:t>
+      </w:r>
+    </w:p>
+    <w:p>
+      <w:r>
+        <w:t>En el caso de que quede claro implícitamente qué se va a hacer en el sistema, esta sección se puede omitir.</w:t>
+      </w:r>
+    </w:p>
+    <w:p>
+      <w:r>
+        <w:t>--</w:t>
+      </w:r>
+    </w:p>
+    <w:p>
+      <w:r>
+        <w:t>Como se ha tratado antes el alcance de la página web es relativamente sencillo. Se van a realizar una serie de grafos interactivos, tres en concreto (más dos realizados durante las prácticas de empresa y que, por lo tanto, no serán tratados aquí), con una serie de funcionalidades y una galería de imágenes para albergar otro tipo de visualizaciones estáticas (gráficas, wordclouds, …).</w:t>
       </w:r>
     </w:p>
     <w:p>
@@ -14607,9 +15142,6 @@
         </w:rPr>
       </w:pPr>
       <w:r>
-        <w:t>En el caso de que quede claro implícitamente qué se va a hacer en el sistema, esta sección se puede omitir.</w:t>
-      </w:r>
-      <w:r>
         <w:br w:type="page"/>
       </w:r>
     </w:p>
@@ -14724,7 +15256,7 @@
     <w:p/>
     <w:tbl>
       <w:tblPr>
-        <w:tblStyle w:val="Tablaconcuadrcula"/>
+        <w:tblStyle w:val="Sombreadomedio2-nfasis11"/>
         <w:tblW w:w="0" w:type="auto"/>
         <w:tblLook w:val="04A0" w:firstRow="1" w:lastRow="0" w:firstColumn="1" w:lastColumn="0" w:noHBand="0" w:noVBand="1"/>
       </w:tblPr>
@@ -14734,22 +15266,24 @@
         <w:gridCol w:w="4850"/>
       </w:tblGrid>
       <w:tr>
-        <w:tc>
-          <w:tcPr>
+        <w:trPr>
+          <w:cnfStyle w:val="100000000000" w:firstRow="1" w:lastRow="0" w:firstColumn="0" w:lastColumn="0" w:oddVBand="0" w:evenVBand="0" w:oddHBand="0" w:evenHBand="0" w:firstRowFirstColumn="0" w:firstRowLastColumn="0" w:lastRowFirstColumn="0" w:lastRowLastColumn="0"/>
+        </w:trPr>
+        <w:tc>
+          <w:tcPr>
+            <w:cnfStyle w:val="001000000100" w:firstRow="0" w:lastRow="0" w:firstColumn="1" w:lastColumn="0" w:oddVBand="0" w:evenVBand="0" w:oddHBand="0" w:evenHBand="0" w:firstRowFirstColumn="1" w:firstRowLastColumn="0" w:lastRowFirstColumn="0" w:lastRowLastColumn="0"/>
             <w:tcW w:w="1242" w:type="dxa"/>
-            <w:shd w:val="clear" w:color="auto" w:fill="DDD9C3" w:themeFill="background2" w:themeFillShade="E6"/>
-            <w:vAlign w:val="center"/>
           </w:tcPr>
           <w:p>
             <w:pPr>
               <w:jc w:val="center"/>
               <w:rPr>
-                <w:b/>
-              </w:rPr>
-            </w:pPr>
-            <w:r>
-              <w:rPr>
-                <w:b/>
+                <w:b w:val="0"/>
+              </w:rPr>
+            </w:pPr>
+            <w:r>
+              <w:rPr>
+                <w:b w:val="0"/>
               </w:rPr>
               <w:t xml:space="preserve">Código </w:t>
             </w:r>
@@ -14758,19 +15292,18 @@
         <w:tc>
           <w:tcPr>
             <w:tcW w:w="2552" w:type="dxa"/>
-            <w:shd w:val="clear" w:color="auto" w:fill="DDD9C3" w:themeFill="background2" w:themeFillShade="E6"/>
-            <w:vAlign w:val="center"/>
           </w:tcPr>
           <w:p>
             <w:pPr>
               <w:jc w:val="center"/>
-              <w:rPr>
-                <w:b/>
-              </w:rPr>
-            </w:pPr>
-            <w:r>
-              <w:rPr>
-                <w:b/>
+              <w:cnfStyle w:val="100000000000" w:firstRow="1" w:lastRow="0" w:firstColumn="0" w:lastColumn="0" w:oddVBand="0" w:evenVBand="0" w:oddHBand="0" w:evenHBand="0" w:firstRowFirstColumn="0" w:firstRowLastColumn="0" w:lastRowFirstColumn="0" w:lastRowLastColumn="0"/>
+              <w:rPr>
+                <w:b w:val="0"/>
+              </w:rPr>
+            </w:pPr>
+            <w:r>
+              <w:rPr>
+                <w:b w:val="0"/>
               </w:rPr>
               <w:t>Nombre Requisito</w:t>
             </w:r>
@@ -14779,19 +15312,18 @@
         <w:tc>
           <w:tcPr>
             <w:tcW w:w="4850" w:type="dxa"/>
-            <w:shd w:val="clear" w:color="auto" w:fill="DDD9C3" w:themeFill="background2" w:themeFillShade="E6"/>
-            <w:vAlign w:val="center"/>
           </w:tcPr>
           <w:p>
             <w:pPr>
               <w:jc w:val="center"/>
-              <w:rPr>
-                <w:b/>
-              </w:rPr>
-            </w:pPr>
-            <w:r>
-              <w:rPr>
-                <w:b/>
+              <w:cnfStyle w:val="100000000000" w:firstRow="1" w:lastRow="0" w:firstColumn="0" w:lastColumn="0" w:oddVBand="0" w:evenVBand="0" w:oddHBand="0" w:evenHBand="0" w:firstRowFirstColumn="0" w:firstRowLastColumn="0" w:lastRowFirstColumn="0" w:lastRowLastColumn="0"/>
+              <w:rPr>
+                <w:b w:val="0"/>
+              </w:rPr>
+            </w:pPr>
+            <w:r>
+              <w:rPr>
+                <w:b w:val="0"/>
               </w:rPr>
               <w:t>Descripción del Requisito</w:t>
             </w:r>
@@ -14799,8 +15331,12 @@
         </w:tc>
       </w:tr>
       <w:tr>
-        <w:tc>
-          <w:tcPr>
+        <w:trPr>
+          <w:cnfStyle w:val="000000100000" w:firstRow="0" w:lastRow="0" w:firstColumn="0" w:lastColumn="0" w:oddVBand="0" w:evenVBand="0" w:oddHBand="1" w:evenHBand="0" w:firstRowFirstColumn="0" w:firstRowLastColumn="0" w:lastRowFirstColumn="0" w:lastRowLastColumn="0"/>
+        </w:trPr>
+        <w:tc>
+          <w:tcPr>
+            <w:cnfStyle w:val="001000000000" w:firstRow="0" w:lastRow="0" w:firstColumn="1" w:lastColumn="0" w:oddVBand="0" w:evenVBand="0" w:oddHBand="0" w:evenHBand="0" w:firstRowFirstColumn="0" w:firstRowLastColumn="0" w:lastRowFirstColumn="0" w:lastRowLastColumn="0"/>
             <w:tcW w:w="1242" w:type="dxa"/>
           </w:tcPr>
           <w:p>
@@ -14808,7 +15344,7 @@
               <w:jc w:val="center"/>
             </w:pPr>
             <w:r>
-              <w:t>R1.1</w:t>
+              <w:t>R1</w:t>
             </w:r>
           </w:p>
         </w:tc>
@@ -14817,8 +15353,11 @@
             <w:tcW w:w="2552" w:type="dxa"/>
           </w:tcPr>
           <w:p>
-            <w:r>
-              <w:t>Insertar Usuario</w:t>
+            <w:pPr>
+              <w:cnfStyle w:val="000000100000" w:firstRow="0" w:lastRow="0" w:firstColumn="0" w:lastColumn="0" w:oddVBand="0" w:evenVBand="0" w:oddHBand="1" w:evenHBand="0" w:firstRowFirstColumn="0" w:firstRowLastColumn="0" w:lastRowFirstColumn="0" w:lastRowLastColumn="0"/>
+            </w:pPr>
+            <w:r>
+              <w:t>Alojamiento correspondencia</w:t>
             </w:r>
           </w:p>
         </w:tc>
@@ -14827,8 +15366,14 @@
             <w:tcW w:w="4850" w:type="dxa"/>
           </w:tcPr>
           <w:p>
-            <w:r>
-              <w:t>Se debe añadir un usuario al sistema una vez leídos y validados sus datos.</w:t>
+            <w:pPr>
+              <w:cnfStyle w:val="000000100000" w:firstRow="0" w:lastRow="0" w:firstColumn="0" w:lastColumn="0" w:oddVBand="0" w:evenVBand="0" w:oddHBand="1" w:evenHBand="0" w:firstRowFirstColumn="0" w:firstRowLastColumn="0" w:lastRowFirstColumn="0" w:lastRowLastColumn="0"/>
+            </w:pPr>
+            <w:r>
+              <w:t xml:space="preserve">Se </w:t>
+            </w:r>
+            <w:r>
+              <w:t>debe guardar la información de la correspondencia en documentos sencillos y legibles por humanos.</w:t>
             </w:r>
           </w:p>
         </w:tc>
@@ -14836,6 +15381,7 @@
       <w:tr>
         <w:tc>
           <w:tcPr>
+            <w:cnfStyle w:val="001000000000" w:firstRow="0" w:lastRow="0" w:firstColumn="1" w:lastColumn="0" w:oddVBand="0" w:evenVBand="0" w:oddHBand="0" w:evenHBand="0" w:firstRowFirstColumn="0" w:firstRowLastColumn="0" w:lastRowFirstColumn="0" w:lastRowLastColumn="0"/>
             <w:tcW w:w="1242" w:type="dxa"/>
           </w:tcPr>
           <w:p>
@@ -14843,7 +15389,7 @@
               <w:jc w:val="center"/>
             </w:pPr>
             <w:r>
-              <w:t>R1.2</w:t>
+              <w:t>R2</w:t>
             </w:r>
           </w:p>
         </w:tc>
@@ -14852,8 +15398,11 @@
             <w:tcW w:w="2552" w:type="dxa"/>
           </w:tcPr>
           <w:p>
-            <w:r>
-              <w:t>Leer Datos Usuario</w:t>
+            <w:pPr>
+              <w:cnfStyle w:val="000000000000" w:firstRow="0" w:lastRow="0" w:firstColumn="0" w:lastColumn="0" w:oddVBand="0" w:evenVBand="0" w:oddHBand="0" w:evenHBand="0" w:firstRowFirstColumn="0" w:firstRowLastColumn="0" w:lastRowFirstColumn="0" w:lastRowLastColumn="0"/>
+            </w:pPr>
+            <w:r>
+              <w:t>Lectura datos</w:t>
             </w:r>
           </w:p>
         </w:tc>
@@ -14862,34 +15411,1169 @@
             <w:tcW w:w="4850" w:type="dxa"/>
           </w:tcPr>
           <w:p>
-            <w:r>
-              <w:t>Deben pedirse los datos completos de un usuario del sistema</w:t>
+            <w:pPr>
+              <w:cnfStyle w:val="000000000000" w:firstRow="0" w:lastRow="0" w:firstColumn="0" w:lastColumn="0" w:oddVBand="0" w:evenVBand="0" w:oddHBand="0" w:evenHBand="0" w:firstRowFirstColumn="0" w:firstRowLastColumn="0" w:lastRowFirstColumn="0" w:lastRowLastColumn="0"/>
+            </w:pPr>
+            <w:r>
+              <w:t>El sistema debe leer los datos de forma automática de los archivos de origen.</w:t>
             </w:r>
           </w:p>
         </w:tc>
       </w:tr>
       <w:tr>
-        <w:tc>
-          <w:tcPr>
+        <w:trPr>
+          <w:cnfStyle w:val="000000100000" w:firstRow="0" w:lastRow="0" w:firstColumn="0" w:lastColumn="0" w:oddVBand="0" w:evenVBand="0" w:oddHBand="1" w:evenHBand="0" w:firstRowFirstColumn="0" w:firstRowLastColumn="0" w:lastRowFirstColumn="0" w:lastRowLastColumn="0"/>
+        </w:trPr>
+        <w:tc>
+          <w:tcPr>
+            <w:cnfStyle w:val="001000000000" w:firstRow="0" w:lastRow="0" w:firstColumn="1" w:lastColumn="0" w:oddVBand="0" w:evenVBand="0" w:oddHBand="0" w:evenHBand="0" w:firstRowFirstColumn="0" w:firstRowLastColumn="0" w:lastRowFirstColumn="0" w:lastRowLastColumn="0"/>
             <w:tcW w:w="1242" w:type="dxa"/>
           </w:tcPr>
           <w:p>
             <w:pPr>
               <w:jc w:val="center"/>
             </w:pPr>
+            <w:r>
+              <w:t>R3</w:t>
+            </w:r>
           </w:p>
         </w:tc>
         <w:tc>
           <w:tcPr>
             <w:tcW w:w="2552" w:type="dxa"/>
           </w:tcPr>
-          <w:p/>
+          <w:p>
+            <w:pPr>
+              <w:cnfStyle w:val="000000100000" w:firstRow="0" w:lastRow="0" w:firstColumn="0" w:lastColumn="0" w:oddVBand="0" w:evenVBand="0" w:oddHBand="1" w:evenHBand="0" w:firstRowFirstColumn="0" w:firstRowLastColumn="0" w:lastRowFirstColumn="0" w:lastRowLastColumn="0"/>
+            </w:pPr>
+            <w:r>
+              <w:t>Generar grafos</w:t>
+            </w:r>
+          </w:p>
         </w:tc>
         <w:tc>
           <w:tcPr>
             <w:tcW w:w="4850" w:type="dxa"/>
           </w:tcPr>
-          <w:p/>
+          <w:p>
+            <w:pPr>
+              <w:cnfStyle w:val="000000100000" w:firstRow="0" w:lastRow="0" w:firstColumn="0" w:lastColumn="0" w:oddVBand="0" w:evenVBand="0" w:oddHBand="1" w:evenHBand="0" w:firstRowFirstColumn="0" w:firstRowLastColumn="0" w:lastRowFirstColumn="0" w:lastRowLastColumn="0"/>
+            </w:pPr>
+            <w:r>
+              <w:t>Se deben generar grafos para las cartas recibidas, enviadas y ambas juntas.</w:t>
+            </w:r>
+          </w:p>
+        </w:tc>
+      </w:tr>
+      <w:tr>
+        <w:tc>
+          <w:tcPr>
+            <w:cnfStyle w:val="001000000000" w:firstRow="0" w:lastRow="0" w:firstColumn="1" w:lastColumn="0" w:oddVBand="0" w:evenVBand="0" w:oddHBand="0" w:evenHBand="0" w:firstRowFirstColumn="0" w:firstRowLastColumn="0" w:lastRowFirstColumn="0" w:lastRowLastColumn="0"/>
+            <w:tcW w:w="1242" w:type="dxa"/>
+          </w:tcPr>
+          <w:p>
+            <w:pPr>
+              <w:jc w:val="center"/>
+            </w:pPr>
+            <w:r>
+              <w:t>R3.1</w:t>
+            </w:r>
+          </w:p>
+        </w:tc>
+        <w:tc>
+          <w:tcPr>
+            <w:tcW w:w="2552" w:type="dxa"/>
+          </w:tcPr>
+          <w:p>
+            <w:pPr>
+              <w:cnfStyle w:val="000000000000" w:firstRow="0" w:lastRow="0" w:firstColumn="0" w:lastColumn="0" w:oddVBand="0" w:evenVBand="0" w:oddHBand="0" w:evenHBand="0" w:firstRowFirstColumn="0" w:firstRowLastColumn="0" w:lastRowFirstColumn="0" w:lastRowLastColumn="0"/>
+            </w:pPr>
+            <w:r>
+              <w:t>Visibilidad grafos</w:t>
+            </w:r>
+          </w:p>
+        </w:tc>
+        <w:tc>
+          <w:tcPr>
+            <w:tcW w:w="4850" w:type="dxa"/>
+          </w:tcPr>
+          <w:p>
+            <w:pPr>
+              <w:cnfStyle w:val="000000000000" w:firstRow="0" w:lastRow="0" w:firstColumn="0" w:lastColumn="0" w:oddVBand="0" w:evenVBand="0" w:oddHBand="0" w:evenHBand="0" w:firstRowFirstColumn="0" w:firstRowLastColumn="0" w:lastRowFirstColumn="0" w:lastRowLastColumn="0"/>
+            </w:pPr>
+            <w:r>
+              <w:t>El sistema no enseñará más de un grafo simultáneamente.</w:t>
+            </w:r>
+          </w:p>
+        </w:tc>
+      </w:tr>
+      <w:tr>
+        <w:trPr>
+          <w:cnfStyle w:val="000000100000" w:firstRow="0" w:lastRow="0" w:firstColumn="0" w:lastColumn="0" w:oddVBand="0" w:evenVBand="0" w:oddHBand="1" w:evenHBand="0" w:firstRowFirstColumn="0" w:firstRowLastColumn="0" w:lastRowFirstColumn="0" w:lastRowLastColumn="0"/>
+        </w:trPr>
+        <w:tc>
+          <w:tcPr>
+            <w:cnfStyle w:val="001000000000" w:firstRow="0" w:lastRow="0" w:firstColumn="1" w:lastColumn="0" w:oddVBand="0" w:evenVBand="0" w:oddHBand="0" w:evenHBand="0" w:firstRowFirstColumn="0" w:firstRowLastColumn="0" w:lastRowFirstColumn="0" w:lastRowLastColumn="0"/>
+            <w:tcW w:w="1242" w:type="dxa"/>
+          </w:tcPr>
+          <w:p>
+            <w:pPr>
+              <w:jc w:val="center"/>
+            </w:pPr>
+            <w:r>
+              <w:t>R3.2</w:t>
+            </w:r>
+          </w:p>
+        </w:tc>
+        <w:tc>
+          <w:tcPr>
+            <w:tcW w:w="2552" w:type="dxa"/>
+          </w:tcPr>
+          <w:p>
+            <w:pPr>
+              <w:cnfStyle w:val="000000100000" w:firstRow="0" w:lastRow="0" w:firstColumn="0" w:lastColumn="0" w:oddVBand="0" w:evenVBand="0" w:oddHBand="1" w:evenHBand="0" w:firstRowFirstColumn="0" w:firstRowLastColumn="0" w:lastRowFirstColumn="0" w:lastRowLastColumn="0"/>
+            </w:pPr>
+            <w:r>
+              <w:t>Navegación grafos</w:t>
+            </w:r>
+          </w:p>
+        </w:tc>
+        <w:tc>
+          <w:tcPr>
+            <w:tcW w:w="4850" w:type="dxa"/>
+          </w:tcPr>
+          <w:p>
+            <w:pPr>
+              <w:cnfStyle w:val="000000100000" w:firstRow="0" w:lastRow="0" w:firstColumn="0" w:lastColumn="0" w:oddVBand="0" w:evenVBand="0" w:oddHBand="1" w:evenHBand="0" w:firstRowFirstColumn="0" w:firstRowLastColumn="0" w:lastRowFirstColumn="0" w:lastRowLastColumn="0"/>
+            </w:pPr>
+            <w:r>
+              <w:t>El usuario deberá poder navegar entre grafos mediante pestañas.</w:t>
+            </w:r>
+          </w:p>
+        </w:tc>
+      </w:tr>
+      <w:tr>
+        <w:tc>
+          <w:tcPr>
+            <w:cnfStyle w:val="001000000000" w:firstRow="0" w:lastRow="0" w:firstColumn="1" w:lastColumn="0" w:oddVBand="0" w:evenVBand="0" w:oddHBand="0" w:evenHBand="0" w:firstRowFirstColumn="0" w:firstRowLastColumn="0" w:lastRowFirstColumn="0" w:lastRowLastColumn="0"/>
+            <w:tcW w:w="1242" w:type="dxa"/>
+          </w:tcPr>
+          <w:p>
+            <w:pPr>
+              <w:jc w:val="center"/>
+            </w:pPr>
+            <w:r>
+              <w:t>R</w:t>
+            </w:r>
+            <w:r>
+              <w:t>4</w:t>
+            </w:r>
+          </w:p>
+        </w:tc>
+        <w:tc>
+          <w:tcPr>
+            <w:tcW w:w="2552" w:type="dxa"/>
+          </w:tcPr>
+          <w:p>
+            <w:pPr>
+              <w:cnfStyle w:val="000000000000" w:firstRow="0" w:lastRow="0" w:firstColumn="0" w:lastColumn="0" w:oddVBand="0" w:evenVBand="0" w:oddHBand="0" w:evenHBand="0" w:firstRowFirstColumn="0" w:firstRowLastColumn="0" w:lastRowFirstColumn="0" w:lastRowLastColumn="0"/>
+            </w:pPr>
+            <w:r>
+              <w:t>Funcionalidad grafos</w:t>
+            </w:r>
+          </w:p>
+        </w:tc>
+        <w:tc>
+          <w:tcPr>
+            <w:tcW w:w="4850" w:type="dxa"/>
+          </w:tcPr>
+          <w:p>
+            <w:pPr>
+              <w:cnfStyle w:val="000000000000" w:firstRow="0" w:lastRow="0" w:firstColumn="0" w:lastColumn="0" w:oddVBand="0" w:evenVBand="0" w:oddHBand="0" w:evenHBand="0" w:firstRowFirstColumn="0" w:firstRowLastColumn="0" w:lastRowFirstColumn="0" w:lastRowLastColumn="0"/>
+            </w:pPr>
+            <w:r>
+              <w:t>Los grafos tienen que tener las funcionalidades expuestas en los siguientes apartados.</w:t>
+            </w:r>
+          </w:p>
+        </w:tc>
+      </w:tr>
+      <w:tr>
+        <w:trPr>
+          <w:cnfStyle w:val="000000100000" w:firstRow="0" w:lastRow="0" w:firstColumn="0" w:lastColumn="0" w:oddVBand="0" w:evenVBand="0" w:oddHBand="1" w:evenHBand="0" w:firstRowFirstColumn="0" w:firstRowLastColumn="0" w:lastRowFirstColumn="0" w:lastRowLastColumn="0"/>
+        </w:trPr>
+        <w:tc>
+          <w:tcPr>
+            <w:cnfStyle w:val="001000000000" w:firstRow="0" w:lastRow="0" w:firstColumn="1" w:lastColumn="0" w:oddVBand="0" w:evenVBand="0" w:oddHBand="0" w:evenHBand="0" w:firstRowFirstColumn="0" w:firstRowLastColumn="0" w:lastRowFirstColumn="0" w:lastRowLastColumn="0"/>
+            <w:tcW w:w="1242" w:type="dxa"/>
+          </w:tcPr>
+          <w:p>
+            <w:pPr>
+              <w:jc w:val="center"/>
+            </w:pPr>
+            <w:r>
+              <w:t>R4.1</w:t>
+            </w:r>
+          </w:p>
+        </w:tc>
+        <w:tc>
+          <w:tcPr>
+            <w:tcW w:w="2552" w:type="dxa"/>
+          </w:tcPr>
+          <w:p>
+            <w:pPr>
+              <w:cnfStyle w:val="000000100000" w:firstRow="0" w:lastRow="0" w:firstColumn="0" w:lastColumn="0" w:oddVBand="0" w:evenVBand="0" w:oddHBand="1" w:evenHBand="0" w:firstRowFirstColumn="0" w:firstRowLastColumn="0" w:lastRowFirstColumn="0" w:lastRowLastColumn="0"/>
+            </w:pPr>
+            <w:r>
+              <w:t>Selección nodos</w:t>
+            </w:r>
+          </w:p>
+        </w:tc>
+        <w:tc>
+          <w:tcPr>
+            <w:tcW w:w="4850" w:type="dxa"/>
+          </w:tcPr>
+          <w:p>
+            <w:pPr>
+              <w:cnfStyle w:val="000000100000" w:firstRow="0" w:lastRow="0" w:firstColumn="0" w:lastColumn="0" w:oddVBand="0" w:evenVBand="0" w:oddHBand="1" w:evenHBand="0" w:firstRowFirstColumn="0" w:firstRowLastColumn="0" w:lastRowFirstColumn="0" w:lastRowLastColumn="0"/>
+            </w:pPr>
+            <w:r>
+              <w:t>El usuario debe poder seleccionar nodos.</w:t>
+            </w:r>
+          </w:p>
+        </w:tc>
+      </w:tr>
+      <w:tr>
+        <w:tc>
+          <w:tcPr>
+            <w:cnfStyle w:val="001000000000" w:firstRow="0" w:lastRow="0" w:firstColumn="1" w:lastColumn="0" w:oddVBand="0" w:evenVBand="0" w:oddHBand="0" w:evenHBand="0" w:firstRowFirstColumn="0" w:firstRowLastColumn="0" w:lastRowFirstColumn="0" w:lastRowLastColumn="0"/>
+            <w:tcW w:w="1242" w:type="dxa"/>
+          </w:tcPr>
+          <w:p>
+            <w:pPr>
+              <w:jc w:val="center"/>
+            </w:pPr>
+            <w:r>
+              <w:t>R4.1.1</w:t>
+            </w:r>
+          </w:p>
+        </w:tc>
+        <w:tc>
+          <w:tcPr>
+            <w:tcW w:w="2552" w:type="dxa"/>
+          </w:tcPr>
+          <w:p>
+            <w:pPr>
+              <w:cnfStyle w:val="000000000000" w:firstRow="0" w:lastRow="0" w:firstColumn="0" w:lastColumn="0" w:oddVBand="0" w:evenVBand="0" w:oddHBand="0" w:evenHBand="0" w:firstRowFirstColumn="0" w:firstRowLastColumn="0" w:lastRowFirstColumn="0" w:lastRowLastColumn="0"/>
+            </w:pPr>
+            <w:r>
+              <w:t>Selección múltiple</w:t>
+            </w:r>
+          </w:p>
+        </w:tc>
+        <w:tc>
+          <w:tcPr>
+            <w:tcW w:w="4850" w:type="dxa"/>
+          </w:tcPr>
+          <w:p>
+            <w:pPr>
+              <w:cnfStyle w:val="000000000000" w:firstRow="0" w:lastRow="0" w:firstColumn="0" w:lastColumn="0" w:oddVBand="0" w:evenVBand="0" w:oddHBand="0" w:evenHBand="0" w:firstRowFirstColumn="0" w:firstRowLastColumn="0" w:lastRowFirstColumn="0" w:lastRowLastColumn="0"/>
+            </w:pPr>
+            <w:r>
+              <w:t>El usuario debe poder seleccionar varios nodos a la vez.</w:t>
+            </w:r>
+          </w:p>
+        </w:tc>
+      </w:tr>
+      <w:tr>
+        <w:trPr>
+          <w:cnfStyle w:val="000000100000" w:firstRow="0" w:lastRow="0" w:firstColumn="0" w:lastColumn="0" w:oddVBand="0" w:evenVBand="0" w:oddHBand="1" w:evenHBand="0" w:firstRowFirstColumn="0" w:firstRowLastColumn="0" w:lastRowFirstColumn="0" w:lastRowLastColumn="0"/>
+        </w:trPr>
+        <w:tc>
+          <w:tcPr>
+            <w:cnfStyle w:val="001000000000" w:firstRow="0" w:lastRow="0" w:firstColumn="1" w:lastColumn="0" w:oddVBand="0" w:evenVBand="0" w:oddHBand="0" w:evenHBand="0" w:firstRowFirstColumn="0" w:firstRowLastColumn="0" w:lastRowFirstColumn="0" w:lastRowLastColumn="0"/>
+            <w:tcW w:w="1242" w:type="dxa"/>
+          </w:tcPr>
+          <w:p>
+            <w:pPr>
+              <w:jc w:val="center"/>
+            </w:pPr>
+            <w:r>
+              <w:t>R4.1.2</w:t>
+            </w:r>
+          </w:p>
+        </w:tc>
+        <w:tc>
+          <w:tcPr>
+            <w:tcW w:w="2552" w:type="dxa"/>
+          </w:tcPr>
+          <w:p>
+            <w:pPr>
+              <w:cnfStyle w:val="000000100000" w:firstRow="0" w:lastRow="0" w:firstColumn="0" w:lastColumn="0" w:oddVBand="0" w:evenVBand="0" w:oddHBand="1" w:evenHBand="0" w:firstRowFirstColumn="0" w:firstRowLastColumn="0" w:lastRowFirstColumn="0" w:lastRowLastColumn="0"/>
+            </w:pPr>
+            <w:r>
+              <w:t>Arrastrar nodos</w:t>
+            </w:r>
+          </w:p>
+        </w:tc>
+        <w:tc>
+          <w:tcPr>
+            <w:tcW w:w="4850" w:type="dxa"/>
+          </w:tcPr>
+          <w:p>
+            <w:pPr>
+              <w:cnfStyle w:val="000000100000" w:firstRow="0" w:lastRow="0" w:firstColumn="0" w:lastColumn="0" w:oddVBand="0" w:evenVBand="0" w:oddHBand="1" w:evenHBand="0" w:firstRowFirstColumn="0" w:firstRowLastColumn="0" w:lastRowFirstColumn="0" w:lastRowLastColumn="0"/>
+            </w:pPr>
+            <w:r>
+              <w:t>El usuario debe poder mover los nodos seleccionados.</w:t>
+            </w:r>
+          </w:p>
+        </w:tc>
+      </w:tr>
+      <w:tr>
+        <w:tc>
+          <w:tcPr>
+            <w:cnfStyle w:val="001000000000" w:firstRow="0" w:lastRow="0" w:firstColumn="1" w:lastColumn="0" w:oddVBand="0" w:evenVBand="0" w:oddHBand="0" w:evenHBand="0" w:firstRowFirstColumn="0" w:firstRowLastColumn="0" w:lastRowFirstColumn="0" w:lastRowLastColumn="0"/>
+            <w:tcW w:w="1242" w:type="dxa"/>
+          </w:tcPr>
+          <w:p>
+            <w:pPr>
+              <w:jc w:val="center"/>
+            </w:pPr>
+            <w:r>
+              <w:t>R4.1.3</w:t>
+            </w:r>
+          </w:p>
+        </w:tc>
+        <w:tc>
+          <w:tcPr>
+            <w:tcW w:w="2552" w:type="dxa"/>
+          </w:tcPr>
+          <w:p>
+            <w:pPr>
+              <w:cnfStyle w:val="000000000000" w:firstRow="0" w:lastRow="0" w:firstColumn="0" w:lastColumn="0" w:oddVBand="0" w:evenVBand="0" w:oddHBand="0" w:evenHBand="0" w:firstRowFirstColumn="0" w:firstRowLastColumn="0" w:lastRowFirstColumn="0" w:lastRowLastColumn="0"/>
+            </w:pPr>
+            <w:r>
+              <w:t>Estabilidad grafo</w:t>
+            </w:r>
+          </w:p>
+        </w:tc>
+        <w:tc>
+          <w:tcPr>
+            <w:tcW w:w="4850" w:type="dxa"/>
+          </w:tcPr>
+          <w:p>
+            <w:pPr>
+              <w:cnfStyle w:val="000000000000" w:firstRow="0" w:lastRow="0" w:firstColumn="0" w:lastColumn="0" w:oddVBand="0" w:evenVBand="0" w:oddHBand="0" w:evenHBand="0" w:firstRowFirstColumn="0" w:firstRowLastColumn="0" w:lastRowFirstColumn="0" w:lastRowLastColumn="0"/>
+            </w:pPr>
+            <w:r>
+              <w:t>El grafo debe volver a una posición estable cuando el usuario suelte los nodos.</w:t>
+            </w:r>
+          </w:p>
+        </w:tc>
+      </w:tr>
+      <w:tr>
+        <w:trPr>
+          <w:cnfStyle w:val="000000100000" w:firstRow="0" w:lastRow="0" w:firstColumn="0" w:lastColumn="0" w:oddVBand="0" w:evenVBand="0" w:oddHBand="1" w:evenHBand="0" w:firstRowFirstColumn="0" w:firstRowLastColumn="0" w:lastRowFirstColumn="0" w:lastRowLastColumn="0"/>
+        </w:trPr>
+        <w:tc>
+          <w:tcPr>
+            <w:cnfStyle w:val="001000000000" w:firstRow="0" w:lastRow="0" w:firstColumn="1" w:lastColumn="0" w:oddVBand="0" w:evenVBand="0" w:oddHBand="0" w:evenHBand="0" w:firstRowFirstColumn="0" w:firstRowLastColumn="0" w:lastRowFirstColumn="0" w:lastRowLastColumn="0"/>
+            <w:tcW w:w="1242" w:type="dxa"/>
+          </w:tcPr>
+          <w:p>
+            <w:pPr>
+              <w:jc w:val="center"/>
+            </w:pPr>
+            <w:r>
+              <w:t>R4.1.4</w:t>
+            </w:r>
+          </w:p>
+        </w:tc>
+        <w:tc>
+          <w:tcPr>
+            <w:tcW w:w="2552" w:type="dxa"/>
+          </w:tcPr>
+          <w:p>
+            <w:pPr>
+              <w:cnfStyle w:val="000000100000" w:firstRow="0" w:lastRow="0" w:firstColumn="0" w:lastColumn="0" w:oddVBand="0" w:evenVBand="0" w:oddHBand="1" w:evenHBand="0" w:firstRowFirstColumn="0" w:firstRowLastColumn="0" w:lastRowFirstColumn="0" w:lastRowLastColumn="0"/>
+            </w:pPr>
+            <w:r>
+              <w:t>Quitar s</w:t>
+            </w:r>
+            <w:r>
+              <w:t>elección nodos</w:t>
+            </w:r>
+          </w:p>
+        </w:tc>
+        <w:tc>
+          <w:tcPr>
+            <w:tcW w:w="4850" w:type="dxa"/>
+          </w:tcPr>
+          <w:p>
+            <w:pPr>
+              <w:cnfStyle w:val="000000100000" w:firstRow="0" w:lastRow="0" w:firstColumn="0" w:lastColumn="0" w:oddVBand="0" w:evenVBand="0" w:oddHBand="1" w:evenHBand="0" w:firstRowFirstColumn="0" w:firstRowLastColumn="0" w:lastRowFirstColumn="0" w:lastRowLastColumn="0"/>
+            </w:pPr>
+            <w:r>
+              <w:t xml:space="preserve">El usuario debe poder </w:t>
+            </w:r>
+            <w:r>
+              <w:t>eliminar la selección de los nodos seleccionados.</w:t>
+            </w:r>
+          </w:p>
+        </w:tc>
+      </w:tr>
+      <w:tr>
+        <w:tc>
+          <w:tcPr>
+            <w:cnfStyle w:val="001000000000" w:firstRow="0" w:lastRow="0" w:firstColumn="1" w:lastColumn="0" w:oddVBand="0" w:evenVBand="0" w:oddHBand="0" w:evenHBand="0" w:firstRowFirstColumn="0" w:firstRowLastColumn="0" w:lastRowFirstColumn="0" w:lastRowLastColumn="0"/>
+            <w:tcW w:w="1242" w:type="dxa"/>
+          </w:tcPr>
+          <w:p>
+            <w:pPr>
+              <w:jc w:val="center"/>
+            </w:pPr>
+            <w:r>
+              <w:t>R4.2</w:t>
+            </w:r>
+          </w:p>
+        </w:tc>
+        <w:tc>
+          <w:tcPr>
+            <w:tcW w:w="2552" w:type="dxa"/>
+          </w:tcPr>
+          <w:p>
+            <w:pPr>
+              <w:cnfStyle w:val="000000000000" w:firstRow="0" w:lastRow="0" w:firstColumn="0" w:lastColumn="0" w:oddVBand="0" w:evenVBand="0" w:oddHBand="0" w:evenHBand="0" w:firstRowFirstColumn="0" w:firstRowLastColumn="0" w:lastRowFirstColumn="0" w:lastRowLastColumn="0"/>
+            </w:pPr>
+            <w:r>
+              <w:t>Resaltar nodos</w:t>
+            </w:r>
+          </w:p>
+        </w:tc>
+        <w:tc>
+          <w:tcPr>
+            <w:tcW w:w="4850" w:type="dxa"/>
+          </w:tcPr>
+          <w:p>
+            <w:pPr>
+              <w:cnfStyle w:val="000000000000" w:firstRow="0" w:lastRow="0" w:firstColumn="0" w:lastColumn="0" w:oddVBand="0" w:evenVBand="0" w:oddHBand="0" w:evenHBand="0" w:firstRowFirstColumn="0" w:firstRowLastColumn="0" w:lastRowFirstColumn="0" w:lastRowLastColumn="0"/>
+            </w:pPr>
+            <w:r>
+              <w:t xml:space="preserve">El usuario debe poder </w:t>
+            </w:r>
+            <w:r>
+              <w:t xml:space="preserve">resaltar un nodo y sus </w:t>
+            </w:r>
+            <w:r>
+              <w:t>vecinos</w:t>
+            </w:r>
+            <w:r>
+              <w:t>.</w:t>
+            </w:r>
+          </w:p>
+        </w:tc>
+      </w:tr>
+      <w:tr>
+        <w:trPr>
+          <w:cnfStyle w:val="000000100000" w:firstRow="0" w:lastRow="0" w:firstColumn="0" w:lastColumn="0" w:oddVBand="0" w:evenVBand="0" w:oddHBand="1" w:evenHBand="0" w:firstRowFirstColumn="0" w:firstRowLastColumn="0" w:lastRowFirstColumn="0" w:lastRowLastColumn="0"/>
+        </w:trPr>
+        <w:tc>
+          <w:tcPr>
+            <w:cnfStyle w:val="001000000000" w:firstRow="0" w:lastRow="0" w:firstColumn="1" w:lastColumn="0" w:oddVBand="0" w:evenVBand="0" w:oddHBand="0" w:evenHBand="0" w:firstRowFirstColumn="0" w:firstRowLastColumn="0" w:lastRowFirstColumn="0" w:lastRowLastColumn="0"/>
+            <w:tcW w:w="1242" w:type="dxa"/>
+          </w:tcPr>
+          <w:p>
+            <w:pPr>
+              <w:jc w:val="center"/>
+            </w:pPr>
+            <w:r>
+              <w:lastRenderedPageBreak/>
+              <w:t>R</w:t>
+            </w:r>
+            <w:r>
+              <w:t>4.3</w:t>
+            </w:r>
+          </w:p>
+        </w:tc>
+        <w:tc>
+          <w:tcPr>
+            <w:tcW w:w="2552" w:type="dxa"/>
+          </w:tcPr>
+          <w:p>
+            <w:pPr>
+              <w:cnfStyle w:val="000000100000" w:firstRow="0" w:lastRow="0" w:firstColumn="0" w:lastColumn="0" w:oddVBand="0" w:evenVBand="0" w:oddHBand="1" w:evenHBand="0" w:firstRowFirstColumn="0" w:firstRowLastColumn="0" w:lastRowFirstColumn="0" w:lastRowLastColumn="0"/>
+            </w:pPr>
+            <w:r>
+              <w:t>Zoom</w:t>
+            </w:r>
+          </w:p>
+        </w:tc>
+        <w:tc>
+          <w:tcPr>
+            <w:tcW w:w="4850" w:type="dxa"/>
+          </w:tcPr>
+          <w:p>
+            <w:pPr>
+              <w:cnfStyle w:val="000000100000" w:firstRow="0" w:lastRow="0" w:firstColumn="0" w:lastColumn="0" w:oddVBand="0" w:evenVBand="0" w:oddHBand="1" w:evenHBand="0" w:firstRowFirstColumn="0" w:firstRowLastColumn="0" w:lastRowFirstColumn="0" w:lastRowLastColumn="0"/>
+            </w:pPr>
+            <w:r>
+              <w:t>El usuario debe poder hacer diferentes niveles de zoom sobre el grafo.</w:t>
+            </w:r>
+          </w:p>
+        </w:tc>
+      </w:tr>
+      <w:tr>
+        <w:tc>
+          <w:tcPr>
+            <w:cnfStyle w:val="001000000000" w:firstRow="0" w:lastRow="0" w:firstColumn="1" w:lastColumn="0" w:oddVBand="0" w:evenVBand="0" w:oddHBand="0" w:evenHBand="0" w:firstRowFirstColumn="0" w:firstRowLastColumn="0" w:lastRowFirstColumn="0" w:lastRowLastColumn="0"/>
+            <w:tcW w:w="1242" w:type="dxa"/>
+          </w:tcPr>
+          <w:p>
+            <w:pPr>
+              <w:jc w:val="center"/>
+            </w:pPr>
+            <w:r>
+              <w:t>R4.4</w:t>
+            </w:r>
+          </w:p>
+        </w:tc>
+        <w:tc>
+          <w:tcPr>
+            <w:tcW w:w="2552" w:type="dxa"/>
+          </w:tcPr>
+          <w:p>
+            <w:pPr>
+              <w:cnfStyle w:val="000000000000" w:firstRow="0" w:lastRow="0" w:firstColumn="0" w:lastColumn="0" w:oddVBand="0" w:evenVBand="0" w:oddHBand="0" w:evenHBand="0" w:firstRowFirstColumn="0" w:firstRowLastColumn="0" w:lastRowFirstColumn="0" w:lastRowLastColumn="0"/>
+            </w:pPr>
+            <w:r>
+              <w:t>Nombre nodos</w:t>
+            </w:r>
+          </w:p>
+        </w:tc>
+        <w:tc>
+          <w:tcPr>
+            <w:tcW w:w="4850" w:type="dxa"/>
+          </w:tcPr>
+          <w:p>
+            <w:pPr>
+              <w:cnfStyle w:val="000000000000" w:firstRow="0" w:lastRow="0" w:firstColumn="0" w:lastColumn="0" w:oddVBand="0" w:evenVBand="0" w:oddHBand="0" w:evenHBand="0" w:firstRowFirstColumn="0" w:firstRowLastColumn="0" w:lastRowFirstColumn="0" w:lastRowLastColumn="0"/>
+            </w:pPr>
+            <w:r>
+              <w:t xml:space="preserve">El usuario debe ser capaz de ver los nombres de los personajes en sus nodos mediante pasar el ratón sobre el mismo y/o </w:t>
+            </w:r>
+            <w:r>
+              <w:t>una versión resumida del nombre aparecerá encima de este.</w:t>
+            </w:r>
+          </w:p>
+        </w:tc>
+      </w:tr>
+      <w:tr>
+        <w:trPr>
+          <w:cnfStyle w:val="000000100000" w:firstRow="0" w:lastRow="0" w:firstColumn="0" w:lastColumn="0" w:oddVBand="0" w:evenVBand="0" w:oddHBand="1" w:evenHBand="0" w:firstRowFirstColumn="0" w:firstRowLastColumn="0" w:lastRowFirstColumn="0" w:lastRowLastColumn="0"/>
+        </w:trPr>
+        <w:tc>
+          <w:tcPr>
+            <w:cnfStyle w:val="001000000000" w:firstRow="0" w:lastRow="0" w:firstColumn="1" w:lastColumn="0" w:oddVBand="0" w:evenVBand="0" w:oddHBand="0" w:evenHBand="0" w:firstRowFirstColumn="0" w:firstRowLastColumn="0" w:lastRowFirstColumn="0" w:lastRowLastColumn="0"/>
+            <w:tcW w:w="1242" w:type="dxa"/>
+          </w:tcPr>
+          <w:p>
+            <w:pPr>
+              <w:jc w:val="center"/>
+            </w:pPr>
+            <w:r>
+              <w:t>R4.5</w:t>
+            </w:r>
+          </w:p>
+        </w:tc>
+        <w:tc>
+          <w:tcPr>
+            <w:tcW w:w="2552" w:type="dxa"/>
+          </w:tcPr>
+          <w:p>
+            <w:pPr>
+              <w:cnfStyle w:val="000000100000" w:firstRow="0" w:lastRow="0" w:firstColumn="0" w:lastColumn="0" w:oddVBand="0" w:evenVBand="0" w:oddHBand="1" w:evenHBand="0" w:firstRowFirstColumn="0" w:firstRowLastColumn="0" w:lastRowFirstColumn="0" w:lastRowLastColumn="0"/>
+            </w:pPr>
+            <w:r>
+              <w:t>Wikipedia</w:t>
+            </w:r>
+          </w:p>
+        </w:tc>
+        <w:tc>
+          <w:tcPr>
+            <w:tcW w:w="4850" w:type="dxa"/>
+          </w:tcPr>
+          <w:p>
+            <w:pPr>
+              <w:cnfStyle w:val="000000100000" w:firstRow="0" w:lastRow="0" w:firstColumn="0" w:lastColumn="0" w:oddVBand="0" w:evenVBand="0" w:oddHBand="1" w:evenHBand="0" w:firstRowFirstColumn="0" w:firstRowLastColumn="0" w:lastRowFirstColumn="0" w:lastRowLastColumn="0"/>
+            </w:pPr>
+            <w:r>
+              <w:t xml:space="preserve">El usuario deberá poder hacer una consulta a la Wikipedia (si la tiene en castellano) del personaje. </w:t>
+            </w:r>
+          </w:p>
+        </w:tc>
+      </w:tr>
+      <w:tr>
+        <w:tc>
+          <w:tcPr>
+            <w:cnfStyle w:val="001000000000" w:firstRow="0" w:lastRow="0" w:firstColumn="1" w:lastColumn="0" w:oddVBand="0" w:evenVBand="0" w:oddHBand="0" w:evenHBand="0" w:firstRowFirstColumn="0" w:firstRowLastColumn="0" w:lastRowFirstColumn="0" w:lastRowLastColumn="0"/>
+            <w:tcW w:w="1242" w:type="dxa"/>
+          </w:tcPr>
+          <w:p>
+            <w:pPr>
+              <w:jc w:val="center"/>
+            </w:pPr>
+            <w:r>
+              <w:t>R4.5.1</w:t>
+            </w:r>
+          </w:p>
+        </w:tc>
+        <w:tc>
+          <w:tcPr>
+            <w:tcW w:w="2552" w:type="dxa"/>
+          </w:tcPr>
+          <w:p>
+            <w:pPr>
+              <w:cnfStyle w:val="000000000000" w:firstRow="0" w:lastRow="0" w:firstColumn="0" w:lastColumn="0" w:oddVBand="0" w:evenVBand="0" w:oddHBand="0" w:evenHBand="0" w:firstRowFirstColumn="0" w:firstRowLastColumn="0" w:lastRowFirstColumn="0" w:lastRowLastColumn="0"/>
+            </w:pPr>
+            <w:r>
+              <w:t>Información Wikipedia</w:t>
+            </w:r>
+          </w:p>
+        </w:tc>
+        <w:tc>
+          <w:tcPr>
+            <w:tcW w:w="4850" w:type="dxa"/>
+          </w:tcPr>
+          <w:p>
+            <w:pPr>
+              <w:cnfStyle w:val="000000000000" w:firstRow="0" w:lastRow="0" w:firstColumn="0" w:lastColumn="0" w:oddVBand="0" w:evenVBand="0" w:oddHBand="0" w:evenHBand="0" w:firstRowFirstColumn="0" w:firstRowLastColumn="0" w:lastRowFirstColumn="0" w:lastRowLastColumn="0"/>
+            </w:pPr>
+            <w:r>
+              <w:t>El sistema enseñará el contenido del resumen de la página de Wikipedia del personaje.</w:t>
+            </w:r>
+          </w:p>
+        </w:tc>
+      </w:tr>
+      <w:tr>
+        <w:trPr>
+          <w:cnfStyle w:val="000000100000" w:firstRow="0" w:lastRow="0" w:firstColumn="0" w:lastColumn="0" w:oddVBand="0" w:evenVBand="0" w:oddHBand="1" w:evenHBand="0" w:firstRowFirstColumn="0" w:firstRowLastColumn="0" w:lastRowFirstColumn="0" w:lastRowLastColumn="0"/>
+        </w:trPr>
+        <w:tc>
+          <w:tcPr>
+            <w:cnfStyle w:val="001000000000" w:firstRow="0" w:lastRow="0" w:firstColumn="1" w:lastColumn="0" w:oddVBand="0" w:evenVBand="0" w:oddHBand="0" w:evenHBand="0" w:firstRowFirstColumn="0" w:firstRowLastColumn="0" w:lastRowFirstColumn="0" w:lastRowLastColumn="0"/>
+            <w:tcW w:w="1242" w:type="dxa"/>
+          </w:tcPr>
+          <w:p>
+            <w:pPr>
+              <w:jc w:val="center"/>
+            </w:pPr>
+            <w:r>
+              <w:t>R4.5.2</w:t>
+            </w:r>
+          </w:p>
+        </w:tc>
+        <w:tc>
+          <w:tcPr>
+            <w:tcW w:w="2552" w:type="dxa"/>
+          </w:tcPr>
+          <w:p>
+            <w:pPr>
+              <w:cnfStyle w:val="000000100000" w:firstRow="0" w:lastRow="0" w:firstColumn="0" w:lastColumn="0" w:oddVBand="0" w:evenVBand="0" w:oddHBand="1" w:evenHBand="0" w:firstRowFirstColumn="0" w:firstRowLastColumn="0" w:lastRowFirstColumn="0" w:lastRowLastColumn="0"/>
+            </w:pPr>
+            <w:r>
+              <w:t>Imagen Wikipedia</w:t>
+            </w:r>
+          </w:p>
+        </w:tc>
+        <w:tc>
+          <w:tcPr>
+            <w:tcW w:w="4850" w:type="dxa"/>
+          </w:tcPr>
+          <w:p>
+            <w:pPr>
+              <w:cnfStyle w:val="000000100000" w:firstRow="0" w:lastRow="0" w:firstColumn="0" w:lastColumn="0" w:oddVBand="0" w:evenVBand="0" w:oddHBand="1" w:evenHBand="0" w:firstRowFirstColumn="0" w:firstRowLastColumn="0" w:lastRowFirstColumn="0" w:lastRowLastColumn="0"/>
+            </w:pPr>
+            <w:r>
+              <w:t>Además, enseñará también la foto si esta existiese.</w:t>
+            </w:r>
+          </w:p>
+        </w:tc>
+      </w:tr>
+      <w:tr>
+        <w:tc>
+          <w:tcPr>
+            <w:cnfStyle w:val="001000000000" w:firstRow="0" w:lastRow="0" w:firstColumn="1" w:lastColumn="0" w:oddVBand="0" w:evenVBand="0" w:oddHBand="0" w:evenHBand="0" w:firstRowFirstColumn="0" w:firstRowLastColumn="0" w:lastRowFirstColumn="0" w:lastRowLastColumn="0"/>
+            <w:tcW w:w="1242" w:type="dxa"/>
+          </w:tcPr>
+          <w:p>
+            <w:pPr>
+              <w:jc w:val="center"/>
+            </w:pPr>
+            <w:r>
+              <w:t>R4.6</w:t>
+            </w:r>
+          </w:p>
+        </w:tc>
+        <w:tc>
+          <w:tcPr>
+            <w:tcW w:w="2552" w:type="dxa"/>
+          </w:tcPr>
+          <w:p>
+            <w:pPr>
+              <w:cnfStyle w:val="000000000000" w:firstRow="0" w:lastRow="0" w:firstColumn="0" w:lastColumn="0" w:oddVBand="0" w:evenVBand="0" w:oddHBand="0" w:evenHBand="0" w:firstRowFirstColumn="0" w:firstRowLastColumn="0" w:lastRowFirstColumn="0" w:lastRowLastColumn="0"/>
+            </w:pPr>
+            <w:r>
+              <w:t>Filtrar por número de cartas</w:t>
+            </w:r>
+          </w:p>
+        </w:tc>
+        <w:tc>
+          <w:tcPr>
+            <w:tcW w:w="4850" w:type="dxa"/>
+          </w:tcPr>
+          <w:p>
+            <w:pPr>
+              <w:cnfStyle w:val="000000000000" w:firstRow="0" w:lastRow="0" w:firstColumn="0" w:lastColumn="0" w:oddVBand="0" w:evenVBand="0" w:oddHBand="0" w:evenHBand="0" w:firstRowFirstColumn="0" w:firstRowLastColumn="0" w:lastRowFirstColumn="0" w:lastRowLastColumn="0"/>
+            </w:pPr>
+            <w:r>
+              <w:t>El usuario deberá poder filtrar a los personajes según el volumen de cartas intercambiadas.</w:t>
+            </w:r>
+          </w:p>
+        </w:tc>
+      </w:tr>
+      <w:tr>
+        <w:trPr>
+          <w:cnfStyle w:val="000000100000" w:firstRow="0" w:lastRow="0" w:firstColumn="0" w:lastColumn="0" w:oddVBand="0" w:evenVBand="0" w:oddHBand="1" w:evenHBand="0" w:firstRowFirstColumn="0" w:firstRowLastColumn="0" w:lastRowFirstColumn="0" w:lastRowLastColumn="0"/>
+        </w:trPr>
+        <w:tc>
+          <w:tcPr>
+            <w:cnfStyle w:val="001000000000" w:firstRow="0" w:lastRow="0" w:firstColumn="1" w:lastColumn="0" w:oddVBand="0" w:evenVBand="0" w:oddHBand="0" w:evenHBand="0" w:firstRowFirstColumn="0" w:firstRowLastColumn="0" w:lastRowFirstColumn="0" w:lastRowLastColumn="0"/>
+            <w:tcW w:w="1242" w:type="dxa"/>
+          </w:tcPr>
+          <w:p>
+            <w:pPr>
+              <w:jc w:val="center"/>
+            </w:pPr>
+            <w:r>
+              <w:t>R4.7</w:t>
+            </w:r>
+          </w:p>
+        </w:tc>
+        <w:tc>
+          <w:tcPr>
+            <w:tcW w:w="2552" w:type="dxa"/>
+          </w:tcPr>
+          <w:p>
+            <w:pPr>
+              <w:cnfStyle w:val="000000100000" w:firstRow="0" w:lastRow="0" w:firstColumn="0" w:lastColumn="0" w:oddVBand="0" w:evenVBand="0" w:oddHBand="1" w:evenHBand="0" w:firstRowFirstColumn="0" w:firstRowLastColumn="0" w:lastRowFirstColumn="0" w:lastRowLastColumn="0"/>
+            </w:pPr>
+            <w:r>
+              <w:t>Búsqueda personajes</w:t>
+            </w:r>
+          </w:p>
+        </w:tc>
+        <w:tc>
+          <w:tcPr>
+            <w:tcW w:w="4850" w:type="dxa"/>
+          </w:tcPr>
+          <w:p>
+            <w:pPr>
+              <w:cnfStyle w:val="000000100000" w:firstRow="0" w:lastRow="0" w:firstColumn="0" w:lastColumn="0" w:oddVBand="0" w:evenVBand="0" w:oddHBand="1" w:evenHBand="0" w:firstRowFirstColumn="0" w:firstRowLastColumn="0" w:lastRowFirstColumn="0" w:lastRowLastColumn="0"/>
+            </w:pPr>
+            <w:r>
+              <w:t>El usuario deberá poder buscar personajes por su nombre completo.</w:t>
+            </w:r>
+          </w:p>
+        </w:tc>
+      </w:tr>
+      <w:tr>
+        <w:tc>
+          <w:tcPr>
+            <w:cnfStyle w:val="001000000000" w:firstRow="0" w:lastRow="0" w:firstColumn="1" w:lastColumn="0" w:oddVBand="0" w:evenVBand="0" w:oddHBand="0" w:evenHBand="0" w:firstRowFirstColumn="0" w:firstRowLastColumn="0" w:lastRowFirstColumn="0" w:lastRowLastColumn="0"/>
+            <w:tcW w:w="1242" w:type="dxa"/>
+          </w:tcPr>
+          <w:p>
+            <w:pPr>
+              <w:jc w:val="center"/>
+            </w:pPr>
+            <w:r>
+              <w:t>R</w:t>
+            </w:r>
+            <w:r>
+              <w:t>4.7.1</w:t>
+            </w:r>
+          </w:p>
+        </w:tc>
+        <w:tc>
+          <w:tcPr>
+            <w:tcW w:w="2552" w:type="dxa"/>
+          </w:tcPr>
+          <w:p>
+            <w:pPr>
+              <w:cnfStyle w:val="000000000000" w:firstRow="0" w:lastRow="0" w:firstColumn="0" w:lastColumn="0" w:oddVBand="0" w:evenVBand="0" w:oddHBand="0" w:evenHBand="0" w:firstRowFirstColumn="0" w:firstRowLastColumn="0" w:lastRowFirstColumn="0" w:lastRowLastColumn="0"/>
+            </w:pPr>
+            <w:r>
+              <w:t>Resultado búsqueda</w:t>
+            </w:r>
+          </w:p>
+        </w:tc>
+        <w:tc>
+          <w:tcPr>
+            <w:tcW w:w="4850" w:type="dxa"/>
+          </w:tcPr>
+          <w:p>
+            <w:pPr>
+              <w:cnfStyle w:val="000000000000" w:firstRow="0" w:lastRow="0" w:firstColumn="0" w:lastColumn="0" w:oddVBand="0" w:evenVBand="0" w:oddHBand="0" w:evenHBand="0" w:firstRowFirstColumn="0" w:firstRowLastColumn="0" w:lastRowFirstColumn="0" w:lastRowLastColumn="0"/>
+            </w:pPr>
+            <w:r>
+              <w:t>El sistema resaltará el nodo al cual corresponda el nombre introducido.</w:t>
+            </w:r>
+          </w:p>
+        </w:tc>
+      </w:tr>
+      <w:tr>
+        <w:trPr>
+          <w:cnfStyle w:val="000000100000" w:firstRow="0" w:lastRow="0" w:firstColumn="0" w:lastColumn="0" w:oddVBand="0" w:evenVBand="0" w:oddHBand="1" w:evenHBand="0" w:firstRowFirstColumn="0" w:firstRowLastColumn="0" w:lastRowFirstColumn="0" w:lastRowLastColumn="0"/>
+        </w:trPr>
+        <w:tc>
+          <w:tcPr>
+            <w:cnfStyle w:val="001000000000" w:firstRow="0" w:lastRow="0" w:firstColumn="1" w:lastColumn="0" w:oddVBand="0" w:evenVBand="0" w:oddHBand="0" w:evenHBand="0" w:firstRowFirstColumn="0" w:firstRowLastColumn="0" w:lastRowFirstColumn="0" w:lastRowLastColumn="0"/>
+            <w:tcW w:w="1242" w:type="dxa"/>
+          </w:tcPr>
+          <w:p>
+            <w:pPr>
+              <w:jc w:val="center"/>
+            </w:pPr>
+            <w:r>
+              <w:t>R4.8</w:t>
+            </w:r>
+          </w:p>
+        </w:tc>
+        <w:tc>
+          <w:tcPr>
+            <w:tcW w:w="2552" w:type="dxa"/>
+          </w:tcPr>
+          <w:p>
+            <w:pPr>
+              <w:cnfStyle w:val="000000100000" w:firstRow="0" w:lastRow="0" w:firstColumn="0" w:lastColumn="0" w:oddVBand="0" w:evenVBand="0" w:oddHBand="1" w:evenHBand="0" w:firstRowFirstColumn="0" w:firstRowLastColumn="0" w:lastRowFirstColumn="0" w:lastRowLastColumn="0"/>
+            </w:pPr>
+            <w:r>
+              <w:t>Filtro contenido</w:t>
+            </w:r>
+          </w:p>
+        </w:tc>
+        <w:tc>
+          <w:tcPr>
+            <w:tcW w:w="4850" w:type="dxa"/>
+          </w:tcPr>
+          <w:p>
+            <w:pPr>
+              <w:cnfStyle w:val="000000100000" w:firstRow="0" w:lastRow="0" w:firstColumn="0" w:lastColumn="0" w:oddVBand="0" w:evenVBand="0" w:oddHBand="1" w:evenHBand="0" w:firstRowFirstColumn="0" w:firstRowLastColumn="0" w:lastRowFirstColumn="0" w:lastRowLastColumn="0"/>
+            </w:pPr>
+            <w:r>
+              <w:t>El usuario deberá poder filtrar a los personajes según los temas identificados en el análisis.</w:t>
+            </w:r>
+          </w:p>
+        </w:tc>
+      </w:tr>
+      <w:tr>
+        <w:tc>
+          <w:tcPr>
+            <w:cnfStyle w:val="001000000000" w:firstRow="0" w:lastRow="0" w:firstColumn="1" w:lastColumn="0" w:oddVBand="0" w:evenVBand="0" w:oddHBand="0" w:evenHBand="0" w:firstRowFirstColumn="0" w:firstRowLastColumn="0" w:lastRowFirstColumn="0" w:lastRowLastColumn="0"/>
+            <w:tcW w:w="1242" w:type="dxa"/>
+          </w:tcPr>
+          <w:p>
+            <w:pPr>
+              <w:jc w:val="center"/>
+            </w:pPr>
+            <w:r>
+              <w:t>R</w:t>
+            </w:r>
+            <w:r>
+              <w:t>4.9</w:t>
+            </w:r>
+          </w:p>
+        </w:tc>
+        <w:tc>
+          <w:tcPr>
+            <w:tcW w:w="2552" w:type="dxa"/>
+          </w:tcPr>
+          <w:p>
+            <w:pPr>
+              <w:cnfStyle w:val="000000000000" w:firstRow="0" w:lastRow="0" w:firstColumn="0" w:lastColumn="0" w:oddVBand="0" w:evenVBand="0" w:oddHBand="0" w:evenHBand="0" w:firstRowFirstColumn="0" w:firstRowLastColumn="0" w:lastRowFirstColumn="0" w:lastRowLastColumn="0"/>
+            </w:pPr>
+            <w:r>
+              <w:t>Filtro mujeres</w:t>
+            </w:r>
+          </w:p>
+        </w:tc>
+        <w:tc>
+          <w:tcPr>
+            <w:tcW w:w="4850" w:type="dxa"/>
+          </w:tcPr>
+          <w:p>
+            <w:pPr>
+              <w:cnfStyle w:val="000000000000" w:firstRow="0" w:lastRow="0" w:firstColumn="0" w:lastColumn="0" w:oddVBand="0" w:evenVBand="0" w:oddHBand="0" w:evenHBand="0" w:firstRowFirstColumn="0" w:firstRowLastColumn="0" w:lastRowFirstColumn="0" w:lastRowLastColumn="0"/>
+            </w:pPr>
+            <w:r>
+              <w:t>El usuario deberá poder filtrar a los personajes según si son mujeres o no.</w:t>
+            </w:r>
+          </w:p>
+        </w:tc>
+      </w:tr>
+      <w:tr>
+        <w:trPr>
+          <w:cnfStyle w:val="000000100000" w:firstRow="0" w:lastRow="0" w:firstColumn="0" w:lastColumn="0" w:oddVBand="0" w:evenVBand="0" w:oddHBand="1" w:evenHBand="0" w:firstRowFirstColumn="0" w:firstRowLastColumn="0" w:lastRowFirstColumn="0" w:lastRowLastColumn="0"/>
+        </w:trPr>
+        <w:tc>
+          <w:tcPr>
+            <w:cnfStyle w:val="001000000000" w:firstRow="0" w:lastRow="0" w:firstColumn="1" w:lastColumn="0" w:oddVBand="0" w:evenVBand="0" w:oddHBand="0" w:evenHBand="0" w:firstRowFirstColumn="0" w:firstRowLastColumn="0" w:lastRowFirstColumn="0" w:lastRowLastColumn="0"/>
+            <w:tcW w:w="1242" w:type="dxa"/>
+          </w:tcPr>
+          <w:p>
+            <w:pPr>
+              <w:jc w:val="center"/>
+            </w:pPr>
+            <w:r>
+              <w:t>R5</w:t>
+            </w:r>
+          </w:p>
+        </w:tc>
+        <w:tc>
+          <w:tcPr>
+            <w:tcW w:w="2552" w:type="dxa"/>
+          </w:tcPr>
+          <w:p>
+            <w:pPr>
+              <w:cnfStyle w:val="000000100000" w:firstRow="0" w:lastRow="0" w:firstColumn="0" w:lastColumn="0" w:oddVBand="0" w:evenVBand="0" w:oddHBand="1" w:evenHBand="0" w:firstRowFirstColumn="0" w:firstRowLastColumn="0" w:lastRowFirstColumn="0" w:lastRowLastColumn="0"/>
+            </w:pPr>
+            <w:r>
+              <w:t>Ayuda usuario</w:t>
+            </w:r>
+          </w:p>
+        </w:tc>
+        <w:tc>
+          <w:tcPr>
+            <w:tcW w:w="4850" w:type="dxa"/>
+          </w:tcPr>
+          <w:p>
+            <w:pPr>
+              <w:cnfStyle w:val="000000100000" w:firstRow="0" w:lastRow="0" w:firstColumn="0" w:lastColumn="0" w:oddVBand="0" w:evenVBand="0" w:oddHBand="1" w:evenHBand="0" w:firstRowFirstColumn="0" w:firstRowLastColumn="0" w:lastRowFirstColumn="0" w:lastRowLastColumn="0"/>
+            </w:pPr>
+            <w:r>
+              <w:t>El usuario deberá tener a su disposición la siguiente información:</w:t>
+            </w:r>
+          </w:p>
+        </w:tc>
+      </w:tr>
+      <w:tr>
+        <w:tc>
+          <w:tcPr>
+            <w:cnfStyle w:val="001000000000" w:firstRow="0" w:lastRow="0" w:firstColumn="1" w:lastColumn="0" w:oddVBand="0" w:evenVBand="0" w:oddHBand="0" w:evenHBand="0" w:firstRowFirstColumn="0" w:firstRowLastColumn="0" w:lastRowFirstColumn="0" w:lastRowLastColumn="0"/>
+            <w:tcW w:w="1242" w:type="dxa"/>
+          </w:tcPr>
+          <w:p>
+            <w:pPr>
+              <w:jc w:val="center"/>
+            </w:pPr>
+            <w:r>
+              <w:t>R5.1</w:t>
+            </w:r>
+          </w:p>
+        </w:tc>
+        <w:tc>
+          <w:tcPr>
+            <w:tcW w:w="2552" w:type="dxa"/>
+          </w:tcPr>
+          <w:p>
+            <w:pPr>
+              <w:cnfStyle w:val="000000000000" w:firstRow="0" w:lastRow="0" w:firstColumn="0" w:lastColumn="0" w:oddVBand="0" w:evenVBand="0" w:oddHBand="0" w:evenHBand="0" w:firstRowFirstColumn="0" w:firstRowLastColumn="0" w:lastRowFirstColumn="0" w:lastRowLastColumn="0"/>
+            </w:pPr>
+            <w:r>
+              <w:t>Leyenda</w:t>
+            </w:r>
+          </w:p>
+        </w:tc>
+        <w:tc>
+          <w:tcPr>
+            <w:tcW w:w="4850" w:type="dxa"/>
+          </w:tcPr>
+          <w:p>
+            <w:pPr>
+              <w:cnfStyle w:val="000000000000" w:firstRow="0" w:lastRow="0" w:firstColumn="0" w:lastColumn="0" w:oddVBand="0" w:evenVBand="0" w:oddHBand="0" w:evenHBand="0" w:firstRowFirstColumn="0" w:firstRowLastColumn="0" w:lastRowFirstColumn="0" w:lastRowLastColumn="0"/>
+            </w:pPr>
+            <w:r>
+              <w:t>El usuario deberá</w:t>
+            </w:r>
+            <w:r>
+              <w:t xml:space="preserve"> poder ver la leyenda de colores del grafo en todo momento.</w:t>
+            </w:r>
+          </w:p>
+        </w:tc>
+      </w:tr>
+      <w:tr>
+        <w:trPr>
+          <w:cnfStyle w:val="000000100000" w:firstRow="0" w:lastRow="0" w:firstColumn="0" w:lastColumn="0" w:oddVBand="0" w:evenVBand="0" w:oddHBand="1" w:evenHBand="0" w:firstRowFirstColumn="0" w:firstRowLastColumn="0" w:lastRowFirstColumn="0" w:lastRowLastColumn="0"/>
+        </w:trPr>
+        <w:tc>
+          <w:tcPr>
+            <w:cnfStyle w:val="001000000000" w:firstRow="0" w:lastRow="0" w:firstColumn="1" w:lastColumn="0" w:oddVBand="0" w:evenVBand="0" w:oddHBand="0" w:evenHBand="0" w:firstRowFirstColumn="0" w:firstRowLastColumn="0" w:lastRowFirstColumn="0" w:lastRowLastColumn="0"/>
+            <w:tcW w:w="1242" w:type="dxa"/>
+          </w:tcPr>
+          <w:p>
+            <w:pPr>
+              <w:jc w:val="center"/>
+            </w:pPr>
+            <w:r>
+              <w:t>R5.2</w:t>
+            </w:r>
+          </w:p>
+        </w:tc>
+        <w:tc>
+          <w:tcPr>
+            <w:tcW w:w="2552" w:type="dxa"/>
+          </w:tcPr>
+          <w:p>
+            <w:pPr>
+              <w:cnfStyle w:val="000000100000" w:firstRow="0" w:lastRow="0" w:firstColumn="0" w:lastColumn="0" w:oddVBand="0" w:evenVBand="0" w:oddHBand="1" w:evenHBand="0" w:firstRowFirstColumn="0" w:firstRowLastColumn="0" w:lastRowFirstColumn="0" w:lastRowLastColumn="0"/>
+            </w:pPr>
+            <w:r>
+              <w:t>Ayuda</w:t>
+            </w:r>
+          </w:p>
+        </w:tc>
+        <w:tc>
+          <w:tcPr>
+            <w:tcW w:w="4850" w:type="dxa"/>
+          </w:tcPr>
+          <w:p>
+            <w:pPr>
+              <w:cnfStyle w:val="000000100000" w:firstRow="0" w:lastRow="0" w:firstColumn="0" w:lastColumn="0" w:oddVBand="0" w:evenVBand="0" w:oddHBand="1" w:evenHBand="0" w:firstRowFirstColumn="0" w:firstRowLastColumn="0" w:lastRowFirstColumn="0" w:lastRowLastColumn="0"/>
+            </w:pPr>
+            <w:r>
+              <w:t>El usuario podrá acceder a una sección de ayuda que explique las funcionalidades del grafo.</w:t>
+            </w:r>
+          </w:p>
+        </w:tc>
+      </w:tr>
+      <w:tr>
+        <w:tc>
+          <w:tcPr>
+            <w:cnfStyle w:val="001000000000" w:firstRow="0" w:lastRow="0" w:firstColumn="1" w:lastColumn="0" w:oddVBand="0" w:evenVBand="0" w:oddHBand="0" w:evenHBand="0" w:firstRowFirstColumn="0" w:firstRowLastColumn="0" w:lastRowFirstColumn="0" w:lastRowLastColumn="0"/>
+            <w:tcW w:w="1242" w:type="dxa"/>
+          </w:tcPr>
+          <w:p>
+            <w:pPr>
+              <w:jc w:val="center"/>
+            </w:pPr>
+            <w:r>
+              <w:t>R6</w:t>
+            </w:r>
+          </w:p>
+        </w:tc>
+        <w:tc>
+          <w:tcPr>
+            <w:tcW w:w="2552" w:type="dxa"/>
+          </w:tcPr>
+          <w:p>
+            <w:pPr>
+              <w:cnfStyle w:val="000000000000" w:firstRow="0" w:lastRow="0" w:firstColumn="0" w:lastColumn="0" w:oddVBand="0" w:evenVBand="0" w:oddHBand="0" w:evenHBand="0" w:firstRowFirstColumn="0" w:firstRowLastColumn="0" w:lastRowFirstColumn="0" w:lastRowLastColumn="0"/>
+            </w:pPr>
+            <w:r>
+              <w:t>Navegación página</w:t>
+            </w:r>
+          </w:p>
+        </w:tc>
+        <w:tc>
+          <w:tcPr>
+            <w:tcW w:w="4850" w:type="dxa"/>
+          </w:tcPr>
+          <w:p>
+            <w:pPr>
+              <w:cnfStyle w:val="000000000000" w:firstRow="0" w:lastRow="0" w:firstColumn="0" w:lastColumn="0" w:oddVBand="0" w:evenVBand="0" w:oddHBand="0" w:evenHBand="0" w:firstRowFirstColumn="0" w:firstRowLastColumn="0" w:lastRowFirstColumn="0" w:lastRowLastColumn="0"/>
+            </w:pPr>
+            <w:r>
+              <w:t>El usuario deberá poder navegar por la página mediante un menú.</w:t>
+            </w:r>
+          </w:p>
+        </w:tc>
+      </w:tr>
+      <w:tr>
+        <w:trPr>
+          <w:cnfStyle w:val="000000100000" w:firstRow="0" w:lastRow="0" w:firstColumn="0" w:lastColumn="0" w:oddVBand="0" w:evenVBand="0" w:oddHBand="1" w:evenHBand="0" w:firstRowFirstColumn="0" w:firstRowLastColumn="0" w:lastRowFirstColumn="0" w:lastRowLastColumn="0"/>
+        </w:trPr>
+        <w:tc>
+          <w:tcPr>
+            <w:cnfStyle w:val="001000000000" w:firstRow="0" w:lastRow="0" w:firstColumn="1" w:lastColumn="0" w:oddVBand="0" w:evenVBand="0" w:oddHBand="0" w:evenHBand="0" w:firstRowFirstColumn="0" w:firstRowLastColumn="0" w:lastRowFirstColumn="0" w:lastRowLastColumn="0"/>
+            <w:tcW w:w="1242" w:type="dxa"/>
+          </w:tcPr>
+          <w:p>
+            <w:pPr>
+              <w:jc w:val="center"/>
+            </w:pPr>
+            <w:r>
+              <w:t>R7</w:t>
+            </w:r>
+          </w:p>
+        </w:tc>
+        <w:tc>
+          <w:tcPr>
+            <w:tcW w:w="2552" w:type="dxa"/>
+          </w:tcPr>
+          <w:p>
+            <w:pPr>
+              <w:cnfStyle w:val="000000100000" w:firstRow="0" w:lastRow="0" w:firstColumn="0" w:lastColumn="0" w:oddVBand="0" w:evenVBand="0" w:oddHBand="1" w:evenHBand="0" w:firstRowFirstColumn="0" w:firstRowLastColumn="0" w:lastRowFirstColumn="0" w:lastRowLastColumn="0"/>
+            </w:pPr>
+            <w:r>
+              <w:t>Galería</w:t>
+            </w:r>
+          </w:p>
+        </w:tc>
+        <w:tc>
+          <w:tcPr>
+            <w:tcW w:w="4850" w:type="dxa"/>
+          </w:tcPr>
+          <w:p>
+            <w:pPr>
+              <w:cnfStyle w:val="000000100000" w:firstRow="0" w:lastRow="0" w:firstColumn="0" w:lastColumn="0" w:oddVBand="0" w:evenVBand="0" w:oddHBand="1" w:evenHBand="0" w:firstRowFirstColumn="0" w:firstRowLastColumn="0" w:lastRowFirstColumn="0" w:lastRowLastColumn="0"/>
+            </w:pPr>
+            <w:r>
+              <w:t>El sistema ofrecerá un carrusel de imágenes con distintas gráficas generadas durante el análisis.</w:t>
+            </w:r>
+          </w:p>
+        </w:tc>
+      </w:tr>
+      <w:tr>
+        <w:tc>
+          <w:tcPr>
+            <w:cnfStyle w:val="001000000000" w:firstRow="0" w:lastRow="0" w:firstColumn="1" w:lastColumn="0" w:oddVBand="0" w:evenVBand="0" w:oddHBand="0" w:evenHBand="0" w:firstRowFirstColumn="0" w:firstRowLastColumn="0" w:lastRowFirstColumn="0" w:lastRowLastColumn="0"/>
+            <w:tcW w:w="1242" w:type="dxa"/>
+          </w:tcPr>
+          <w:p>
+            <w:pPr>
+              <w:jc w:val="center"/>
+            </w:pPr>
+          </w:p>
+        </w:tc>
+        <w:tc>
+          <w:tcPr>
+            <w:tcW w:w="2552" w:type="dxa"/>
+          </w:tcPr>
+          <w:p>
+            <w:pPr>
+              <w:cnfStyle w:val="000000000000" w:firstRow="0" w:lastRow="0" w:firstColumn="0" w:lastColumn="0" w:oddVBand="0" w:evenVBand="0" w:oddHBand="0" w:evenHBand="0" w:firstRowFirstColumn="0" w:firstRowLastColumn="0" w:lastRowFirstColumn="0" w:lastRowLastColumn="0"/>
+            </w:pPr>
+          </w:p>
+        </w:tc>
+        <w:tc>
+          <w:tcPr>
+            <w:tcW w:w="4850" w:type="dxa"/>
+          </w:tcPr>
+          <w:p>
+            <w:pPr>
+              <w:cnfStyle w:val="000000000000" w:firstRow="0" w:lastRow="0" w:firstColumn="0" w:lastColumn="0" w:oddVBand="0" w:evenVBand="0" w:oddHBand="0" w:evenHBand="0" w:firstRowFirstColumn="0" w:firstRowLastColumn="0" w:lastRowFirstColumn="0" w:lastRowLastColumn="0"/>
+            </w:pPr>
+          </w:p>
         </w:tc>
       </w:tr>
     </w:tbl>
@@ -18055,6 +19739,7 @@
                 <w:b/>
                 <w:bCs/>
               </w:rPr>
+              <w:lastRenderedPageBreak/>
               <w:t>Excepciones</w:t>
             </w:r>
           </w:p>
@@ -18708,6 +20393,7 @@
                 <w:b/>
                 <w:bCs/>
               </w:rPr>
+              <w:lastRenderedPageBreak/>
               <w:t>Excepciones</w:t>
             </w:r>
           </w:p>
@@ -42758,10 +44444,10 @@
       </w:pPr>
       <w:r>
         <w:object w:dxaOrig="9404" w:dyaOrig="4115">
-          <v:shape id="_x0000_i1037" type="#_x0000_t75" style="width:470.25pt;height:205.5pt" o:ole="">
+          <v:shape id="_x0000_i1039" type="#_x0000_t75" style="width:470.25pt;height:205.5pt" o:ole="">
             <v:imagedata r:id="rId194" o:title=""/>
           </v:shape>
-          <o:OLEObject Type="Embed" ProgID="Excel.Sheet.8" ShapeID="_x0000_i1037" DrawAspect="Content" ObjectID="_1586536225" r:id="rId195"/>
+          <o:OLEObject Type="Embed" ProgID="Excel.Sheet.8" ShapeID="_x0000_i1039" DrawAspect="Content" ObjectID="_1586637671" r:id="rId195"/>
         </w:object>
       </w:r>
       <w:r>
@@ -42922,10 +44608,10 @@
       </w:pPr>
       <w:r>
         <w:object w:dxaOrig="8883" w:dyaOrig="2924">
-          <v:shape id="_x0000_i1038" type="#_x0000_t75" style="width:420.75pt;height:138.75pt" o:ole="">
+          <v:shape id="_x0000_i1040" type="#_x0000_t75" style="width:420.75pt;height:138.75pt" o:ole="">
             <v:imagedata r:id="rId196" o:title=""/>
           </v:shape>
-          <o:OLEObject Type="Embed" ProgID="Excel.Sheet.8" ShapeID="_x0000_i1038" DrawAspect="Content" ObjectID="_1586536226" r:id="rId197"/>
+          <o:OLEObject Type="Embed" ProgID="Excel.Sheet.8" ShapeID="_x0000_i1040" DrawAspect="Content" ObjectID="_1586637672" r:id="rId197"/>
         </w:object>
       </w:r>
     </w:p>
@@ -47103,7 +48789,6 @@
               <w:dataBinding w:prefixMappings="xmlns:ns0='http://schemas.openxmlformats.org/officeDocument/2006/extended-properties'" w:xpath="/ns0:Properties[1]/ns0:Company[1]" w:storeItemID="{6668398D-A668-4E3E-A5EB-62B293D839F1}"/>
               <w:text/>
             </w:sdtPr>
-            <w:sdtEndPr/>
             <w:sdtContent>
               <w:r>
                 <w:t>Escuela de Ingeniería Informática - Universidad de Oviedo</w:t>
@@ -47129,7 +48814,6 @@
               <w:dataBinding w:prefixMappings="xmlns:ns0='http://purl.org/dc/elements/1.1/' xmlns:ns1='http://schemas.openxmlformats.org/package/2006/metadata/core-properties' " w:xpath="/ns1:coreProperties[1]/ns0:creator[1]" w:storeItemID="{6C3C8BC8-F283-45AE-878A-BAB7291924A1}"/>
               <w:text/>
             </w:sdtPr>
-            <w:sdtEndPr/>
             <w:sdtContent>
               <w:r>
                 <w:rPr>
@@ -47240,7 +48924,7 @@
               <w:noProof/>
               <w:color w:val="FFFFFF" w:themeColor="background1"/>
             </w:rPr>
-            <w:t>46</w:t>
+            <w:t>54</w:t>
           </w:r>
           <w:r>
             <w:rPr>
@@ -47275,7 +48959,6 @@
               <w:dataBinding w:prefixMappings="xmlns:ns0='http://purl.org/dc/elements/1.1/' xmlns:ns1='http://schemas.openxmlformats.org/package/2006/metadata/core-properties' " w:xpath="/ns1:coreProperties[1]/ns0:creator[1]" w:storeItemID="{6C3C8BC8-F283-45AE-878A-BAB7291924A1}"/>
               <w:text/>
             </w:sdtPr>
-            <w:sdtEndPr/>
             <w:sdtContent>
               <w:r>
                 <w:rPr>
@@ -47298,7 +48981,6 @@
               <w:dataBinding w:prefixMappings="xmlns:ns0='http://schemas.openxmlformats.org/officeDocument/2006/extended-properties'" w:xpath="/ns0:Properties[1]/ns0:Company[1]" w:storeItemID="{6668398D-A668-4E3E-A5EB-62B293D839F1}"/>
               <w:text/>
             </w:sdtPr>
-            <w:sdtEndPr/>
             <w:sdtContent>
               <w:r>
                 <w:t>Escuela de Ingeniería Informática - Universidad de Oviedo</w:t>
@@ -47357,7 +49039,6 @@
               <w:dataBinding w:prefixMappings="xmlns:ns0='http://schemas.openxmlformats.org/officeDocument/2006/extended-properties'" w:xpath="/ns0:Properties[1]/ns0:Company[1]" w:storeItemID="{6668398D-A668-4E3E-A5EB-62B293D839F1}"/>
               <w:text/>
             </w:sdtPr>
-            <w:sdtEndPr/>
             <w:sdtContent>
               <w:r>
                 <w:t>Escuela de Ingeniería Informática - Universidad de Oviedo</w:t>
@@ -47383,7 +49064,6 @@
               <w:dataBinding w:prefixMappings="xmlns:ns0='http://purl.org/dc/elements/1.1/' xmlns:ns1='http://schemas.openxmlformats.org/package/2006/metadata/core-properties' " w:xpath="/ns1:coreProperties[1]/ns0:creator[1]" w:storeItemID="{6C3C8BC8-F283-45AE-878A-BAB7291924A1}"/>
               <w:text/>
             </w:sdtPr>
-            <w:sdtEndPr/>
             <w:sdtContent>
               <w:r>
                 <w:rPr>
@@ -47424,7 +49104,7 @@
               <w:noProof/>
               <w:color w:val="FFFFFF" w:themeColor="background1"/>
             </w:rPr>
-            <w:t>45</w:t>
+            <w:t>53</w:t>
           </w:r>
           <w:r>
             <w:rPr>
@@ -47491,7 +49171,6 @@
               <w:dataBinding w:prefixMappings="xmlns:ns0='http://schemas.openxmlformats.org/officeDocument/2006/extended-properties'" w:xpath="/ns0:Properties[1]/ns0:Company[1]" w:storeItemID="{6668398D-A668-4E3E-A5EB-62B293D839F1}"/>
               <w:text/>
             </w:sdtPr>
-            <w:sdtEndPr/>
             <w:sdtContent>
               <w:r>
                 <w:rPr>
@@ -47541,7 +49220,6 @@
               <w:dataBinding w:prefixMappings="xmlns:ns0='http://purl.org/dc/elements/1.1/' xmlns:ns1='http://schemas.openxmlformats.org/package/2006/metadata/core-properties' " w:xpath="/ns1:coreProperties[1]/ns0:creator[1]" w:storeItemID="{6C3C8BC8-F283-45AE-878A-BAB7291924A1}"/>
               <w:text/>
             </w:sdtPr>
-            <w:sdtEndPr/>
             <w:sdtContent>
               <w:r>
                 <w:rPr>
@@ -47582,7 +49260,7 @@
               <w:noProof/>
               <w:color w:val="FFFFFF" w:themeColor="background1"/>
             </w:rPr>
-            <w:t>121</w:t>
+            <w:t>33</w:t>
           </w:r>
           <w:r>
             <w:rPr>
@@ -47746,7 +49424,6 @@
         <w:dataBinding w:prefixMappings="xmlns:ns0='http://schemas.openxmlformats.org/package/2006/metadata/core-properties' xmlns:ns1='http://purl.org/dc/elements/1.1/'" w:xpath="/ns0:coreProperties[1]/ns1:title[1]" w:storeItemID="{6C3C8BC8-F283-45AE-878A-BAB7291924A1}"/>
         <w:text/>
       </w:sdtPr>
-      <w:sdtEndPr/>
       <w:sdtContent>
         <w:r>
           <w:rPr>
@@ -47788,7 +49465,6 @@
         <w:dataBinding w:prefixMappings="xmlns:ns0='http://schemas.openxmlformats.org/package/2006/metadata/core-properties' xmlns:ns1='http://purl.org/dc/elements/1.1/'" w:xpath="/ns0:coreProperties[1]/ns1:title[1]" w:storeItemID="{6C3C8BC8-F283-45AE-878A-BAB7291924A1}"/>
         <w:text/>
       </w:sdtPr>
-      <w:sdtEndPr/>
       <w:sdtContent>
         <w:r>
           <w:rPr>
@@ -47830,7 +49506,6 @@
         <w:dataBinding w:prefixMappings="xmlns:ns0='http://schemas.openxmlformats.org/package/2006/metadata/core-properties' xmlns:ns1='http://purl.org/dc/elements/1.1/'" w:xpath="/ns0:coreProperties[1]/ns1:title[1]" w:storeItemID="{6C3C8BC8-F283-45AE-878A-BAB7291924A1}"/>
         <w:text/>
       </w:sdtPr>
-      <w:sdtEndPr/>
       <w:sdtContent>
         <w:r>
           <w:rPr>
@@ -47872,7 +49547,6 @@
         <w:dataBinding w:prefixMappings="xmlns:ns0='http://schemas.openxmlformats.org/package/2006/metadata/core-properties' xmlns:ns1='http://purl.org/dc/elements/1.1/'" w:xpath="/ns0:coreProperties[1]/ns1:title[1]" w:storeItemID="{6C3C8BC8-F283-45AE-878A-BAB7291924A1}"/>
         <w:text/>
       </w:sdtPr>
-      <w:sdtEndPr/>
       <w:sdtContent>
         <w:r>
           <w:rPr>
@@ -47924,7 +49598,7 @@
         <w:i/>
         <w:noProof/>
       </w:rPr>
-      <w:t>Página web</w:t>
+      <w:t>Desarrollo de la página web</w:t>
     </w:r>
     <w:r>
       <w:rPr>
@@ -47977,7 +49651,7 @@
         <w:i/>
         <w:noProof/>
       </w:rPr>
-      <w:t>Análisis de lenguaje de la correspondencia</w:t>
+      <w:t>Desarrollo de la página web</w:t>
     </w:r>
     <w:r>
       <w:rPr>
@@ -48007,7 +49681,6 @@
         <w:dataBinding w:prefixMappings="xmlns:ns0='http://schemas.openxmlformats.org/package/2006/metadata/core-properties' xmlns:ns1='http://purl.org/dc/elements/1.1/'" w:xpath="/ns0:coreProperties[1]/ns1:title[1]" w:storeItemID="{6C3C8BC8-F283-45AE-878A-BAB7291924A1}"/>
         <w:text/>
       </w:sdtPr>
-      <w:sdtEndPr/>
       <w:sdtContent>
         <w:r>
           <w:rPr>
@@ -48059,7 +49732,7 @@
         <w:i/>
         <w:noProof/>
       </w:rPr>
-      <w:t>Apéndices</w:t>
+      <w:t>Análisis de lenguaje de la correspondencia</w:t>
     </w:r>
     <w:r>
       <w:rPr>
@@ -48089,7 +49762,6 @@
         <w:dataBinding w:prefixMappings="xmlns:ns0='http://schemas.openxmlformats.org/package/2006/metadata/core-properties' xmlns:ns1='http://purl.org/dc/elements/1.1/'" w:xpath="/ns0:coreProperties[1]/ns1:title[1]" w:storeItemID="{6C3C8BC8-F283-45AE-878A-BAB7291924A1}"/>
         <w:text/>
       </w:sdtPr>
-      <w:sdtEndPr/>
       <w:sdtContent>
         <w:r>
           <w:rPr>
@@ -48646,7 +50318,7 @@
   <w:abstractNum w:abstractNumId="5" w15:restartNumberingAfterBreak="0">
     <w:nsid w:val="08362C7B"/>
     <w:multiLevelType w:val="hybridMultilevel"/>
-    <w:tmpl w:val="59A236E6"/>
+    <w:tmpl w:val="9DB4B450"/>
     <w:lvl w:ilvl="0" w:tplc="0C0A0001">
       <w:start w:val="1"/>
       <w:numFmt w:val="bullet"/>
@@ -52550,6 +54222,119 @@
     </w:lvl>
   </w:abstractNum>
   <w:abstractNum w:abstractNumId="41" w15:restartNumberingAfterBreak="0">
+    <w:nsid w:val="36A35378"/>
+    <w:multiLevelType w:val="hybridMultilevel"/>
+    <w:tmpl w:val="B6767AF0"/>
+    <w:lvl w:ilvl="0" w:tplc="0C0A0001">
+      <w:start w:val="1"/>
+      <w:numFmt w:val="bullet"/>
+      <w:lvlText w:val=""/>
+      <w:lvlJc w:val="left"/>
+      <w:pPr>
+        <w:ind w:left="765" w:hanging="360"/>
+      </w:pPr>
+      <w:rPr>
+        <w:rFonts w:ascii="Symbol" w:hAnsi="Symbol" w:hint="default"/>
+      </w:rPr>
+    </w:lvl>
+    <w:lvl w:ilvl="1" w:tplc="0C0A0003" w:tentative="1">
+      <w:start w:val="1"/>
+      <w:numFmt w:val="bullet"/>
+      <w:lvlText w:val="o"/>
+      <w:lvlJc w:val="left"/>
+      <w:pPr>
+        <w:ind w:left="1485" w:hanging="360"/>
+      </w:pPr>
+      <w:rPr>
+        <w:rFonts w:ascii="Courier New" w:hAnsi="Courier New" w:cs="Courier New" w:hint="default"/>
+      </w:rPr>
+    </w:lvl>
+    <w:lvl w:ilvl="2" w:tplc="0C0A0005" w:tentative="1">
+      <w:start w:val="1"/>
+      <w:numFmt w:val="bullet"/>
+      <w:lvlText w:val=""/>
+      <w:lvlJc w:val="left"/>
+      <w:pPr>
+        <w:ind w:left="2205" w:hanging="360"/>
+      </w:pPr>
+      <w:rPr>
+        <w:rFonts w:ascii="Wingdings" w:hAnsi="Wingdings" w:hint="default"/>
+      </w:rPr>
+    </w:lvl>
+    <w:lvl w:ilvl="3" w:tplc="0C0A0001" w:tentative="1">
+      <w:start w:val="1"/>
+      <w:numFmt w:val="bullet"/>
+      <w:lvlText w:val=""/>
+      <w:lvlJc w:val="left"/>
+      <w:pPr>
+        <w:ind w:left="2925" w:hanging="360"/>
+      </w:pPr>
+      <w:rPr>
+        <w:rFonts w:ascii="Symbol" w:hAnsi="Symbol" w:hint="default"/>
+      </w:rPr>
+    </w:lvl>
+    <w:lvl w:ilvl="4" w:tplc="0C0A0003" w:tentative="1">
+      <w:start w:val="1"/>
+      <w:numFmt w:val="bullet"/>
+      <w:lvlText w:val="o"/>
+      <w:lvlJc w:val="left"/>
+      <w:pPr>
+        <w:ind w:left="3645" w:hanging="360"/>
+      </w:pPr>
+      <w:rPr>
+        <w:rFonts w:ascii="Courier New" w:hAnsi="Courier New" w:cs="Courier New" w:hint="default"/>
+      </w:rPr>
+    </w:lvl>
+    <w:lvl w:ilvl="5" w:tplc="0C0A0005" w:tentative="1">
+      <w:start w:val="1"/>
+      <w:numFmt w:val="bullet"/>
+      <w:lvlText w:val=""/>
+      <w:lvlJc w:val="left"/>
+      <w:pPr>
+        <w:ind w:left="4365" w:hanging="360"/>
+      </w:pPr>
+      <w:rPr>
+        <w:rFonts w:ascii="Wingdings" w:hAnsi="Wingdings" w:hint="default"/>
+      </w:rPr>
+    </w:lvl>
+    <w:lvl w:ilvl="6" w:tplc="0C0A0001" w:tentative="1">
+      <w:start w:val="1"/>
+      <w:numFmt w:val="bullet"/>
+      <w:lvlText w:val=""/>
+      <w:lvlJc w:val="left"/>
+      <w:pPr>
+        <w:ind w:left="5085" w:hanging="360"/>
+      </w:pPr>
+      <w:rPr>
+        <w:rFonts w:ascii="Symbol" w:hAnsi="Symbol" w:hint="default"/>
+      </w:rPr>
+    </w:lvl>
+    <w:lvl w:ilvl="7" w:tplc="0C0A0003" w:tentative="1">
+      <w:start w:val="1"/>
+      <w:numFmt w:val="bullet"/>
+      <w:lvlText w:val="o"/>
+      <w:lvlJc w:val="left"/>
+      <w:pPr>
+        <w:ind w:left="5805" w:hanging="360"/>
+      </w:pPr>
+      <w:rPr>
+        <w:rFonts w:ascii="Courier New" w:hAnsi="Courier New" w:cs="Courier New" w:hint="default"/>
+      </w:rPr>
+    </w:lvl>
+    <w:lvl w:ilvl="8" w:tplc="0C0A0005" w:tentative="1">
+      <w:start w:val="1"/>
+      <w:numFmt w:val="bullet"/>
+      <w:lvlText w:val=""/>
+      <w:lvlJc w:val="left"/>
+      <w:pPr>
+        <w:ind w:left="6525" w:hanging="360"/>
+      </w:pPr>
+      <w:rPr>
+        <w:rFonts w:ascii="Wingdings" w:hAnsi="Wingdings" w:hint="default"/>
+      </w:rPr>
+    </w:lvl>
+  </w:abstractNum>
+  <w:abstractNum w:abstractNumId="42" w15:restartNumberingAfterBreak="0">
     <w:nsid w:val="376020E1"/>
     <w:multiLevelType w:val="hybridMultilevel"/>
     <w:tmpl w:val="24F410FC"/>
@@ -52662,7 +54447,7 @@
       </w:rPr>
     </w:lvl>
   </w:abstractNum>
-  <w:abstractNum w:abstractNumId="42" w15:restartNumberingAfterBreak="0">
+  <w:abstractNum w:abstractNumId="43" w15:restartNumberingAfterBreak="0">
     <w:nsid w:val="395D7257"/>
     <w:multiLevelType w:val="hybridMultilevel"/>
     <w:tmpl w:val="8DA2E180"/>
@@ -52775,7 +54560,7 @@
       </w:rPr>
     </w:lvl>
   </w:abstractNum>
-  <w:abstractNum w:abstractNumId="43" w15:restartNumberingAfterBreak="0">
+  <w:abstractNum w:abstractNumId="44" w15:restartNumberingAfterBreak="0">
     <w:nsid w:val="39DB41A8"/>
     <w:multiLevelType w:val="hybridMultilevel"/>
     <w:tmpl w:val="F24AC852"/>
@@ -52888,7 +54673,7 @@
       </w:rPr>
     </w:lvl>
   </w:abstractNum>
-  <w:abstractNum w:abstractNumId="44" w15:restartNumberingAfterBreak="0">
+  <w:abstractNum w:abstractNumId="45" w15:restartNumberingAfterBreak="0">
     <w:nsid w:val="3BD401BC"/>
     <w:multiLevelType w:val="hybridMultilevel"/>
     <w:tmpl w:val="67F0E6E6"/>
@@ -53001,7 +54786,7 @@
       </w:rPr>
     </w:lvl>
   </w:abstractNum>
-  <w:abstractNum w:abstractNumId="45" w15:restartNumberingAfterBreak="0">
+  <w:abstractNum w:abstractNumId="46" w15:restartNumberingAfterBreak="0">
     <w:nsid w:val="401E1035"/>
     <w:multiLevelType w:val="hybridMultilevel"/>
     <w:tmpl w:val="FF949234"/>
@@ -53114,7 +54899,7 @@
       </w:rPr>
     </w:lvl>
   </w:abstractNum>
-  <w:abstractNum w:abstractNumId="46" w15:restartNumberingAfterBreak="0">
+  <w:abstractNum w:abstractNumId="47" w15:restartNumberingAfterBreak="0">
     <w:nsid w:val="42003EC8"/>
     <w:multiLevelType w:val="hybridMultilevel"/>
     <w:tmpl w:val="8B70ED00"/>
@@ -53227,7 +55012,7 @@
       </w:rPr>
     </w:lvl>
   </w:abstractNum>
-  <w:abstractNum w:abstractNumId="47" w15:restartNumberingAfterBreak="0">
+  <w:abstractNum w:abstractNumId="48" w15:restartNumberingAfterBreak="0">
     <w:nsid w:val="42EC1C32"/>
     <w:multiLevelType w:val="hybridMultilevel"/>
     <w:tmpl w:val="C220BBAC"/>
@@ -53313,7 +55098,7 @@
       </w:pPr>
     </w:lvl>
   </w:abstractNum>
-  <w:abstractNum w:abstractNumId="48" w15:restartNumberingAfterBreak="0">
+  <w:abstractNum w:abstractNumId="49" w15:restartNumberingAfterBreak="0">
     <w:nsid w:val="432073CB"/>
     <w:multiLevelType w:val="hybridMultilevel"/>
     <w:tmpl w:val="2A681E14"/>
@@ -53399,7 +55184,7 @@
       </w:pPr>
     </w:lvl>
   </w:abstractNum>
-  <w:abstractNum w:abstractNumId="49" w15:restartNumberingAfterBreak="0">
+  <w:abstractNum w:abstractNumId="50" w15:restartNumberingAfterBreak="0">
     <w:nsid w:val="443609A2"/>
     <w:multiLevelType w:val="hybridMultilevel"/>
     <w:tmpl w:val="5096FFCC"/>
@@ -53488,7 +55273,7 @@
       </w:pPr>
     </w:lvl>
   </w:abstractNum>
-  <w:abstractNum w:abstractNumId="50" w15:restartNumberingAfterBreak="0">
+  <w:abstractNum w:abstractNumId="51" w15:restartNumberingAfterBreak="0">
     <w:nsid w:val="455B784A"/>
     <w:multiLevelType w:val="hybridMultilevel"/>
     <w:tmpl w:val="15AE2D70"/>
@@ -53601,7 +55386,7 @@
       </w:rPr>
     </w:lvl>
   </w:abstractNum>
-  <w:abstractNum w:abstractNumId="51" w15:restartNumberingAfterBreak="0">
+  <w:abstractNum w:abstractNumId="52" w15:restartNumberingAfterBreak="0">
     <w:nsid w:val="471B27A6"/>
     <w:multiLevelType w:val="hybridMultilevel"/>
     <w:tmpl w:val="695092C4"/>
@@ -53687,7 +55472,7 @@
       </w:pPr>
     </w:lvl>
   </w:abstractNum>
-  <w:abstractNum w:abstractNumId="52" w15:restartNumberingAfterBreak="0">
+  <w:abstractNum w:abstractNumId="53" w15:restartNumberingAfterBreak="0">
     <w:nsid w:val="4BED0B3C"/>
     <w:multiLevelType w:val="hybridMultilevel"/>
     <w:tmpl w:val="7362FB80"/>
@@ -53800,7 +55585,7 @@
       </w:rPr>
     </w:lvl>
   </w:abstractNum>
-  <w:abstractNum w:abstractNumId="53" w15:restartNumberingAfterBreak="0">
+  <w:abstractNum w:abstractNumId="54" w15:restartNumberingAfterBreak="0">
     <w:nsid w:val="4C063E23"/>
     <w:multiLevelType w:val="hybridMultilevel"/>
     <w:tmpl w:val="EA044470"/>
@@ -53913,7 +55698,7 @@
       </w:rPr>
     </w:lvl>
   </w:abstractNum>
-  <w:abstractNum w:abstractNumId="54" w15:restartNumberingAfterBreak="0">
+  <w:abstractNum w:abstractNumId="55" w15:restartNumberingAfterBreak="0">
     <w:nsid w:val="4DB15439"/>
     <w:multiLevelType w:val="hybridMultilevel"/>
     <w:tmpl w:val="BCA46294"/>
@@ -54026,7 +55811,7 @@
       </w:rPr>
     </w:lvl>
   </w:abstractNum>
-  <w:abstractNum w:abstractNumId="55" w15:restartNumberingAfterBreak="0">
+  <w:abstractNum w:abstractNumId="56" w15:restartNumberingAfterBreak="0">
     <w:nsid w:val="545E5BFC"/>
     <w:multiLevelType w:val="hybridMultilevel"/>
     <w:tmpl w:val="4D2E31D2"/>
@@ -54139,7 +55924,7 @@
       </w:rPr>
     </w:lvl>
   </w:abstractNum>
-  <w:abstractNum w:abstractNumId="56" w15:restartNumberingAfterBreak="0">
+  <w:abstractNum w:abstractNumId="57" w15:restartNumberingAfterBreak="0">
     <w:nsid w:val="55DC224C"/>
     <w:multiLevelType w:val="hybridMultilevel"/>
     <w:tmpl w:val="FCC4A4A6"/>
@@ -54252,7 +56037,7 @@
       </w:rPr>
     </w:lvl>
   </w:abstractNum>
-  <w:abstractNum w:abstractNumId="57" w15:restartNumberingAfterBreak="0">
+  <w:abstractNum w:abstractNumId="58" w15:restartNumberingAfterBreak="0">
     <w:nsid w:val="56280A8B"/>
     <w:multiLevelType w:val="multilevel"/>
     <w:tmpl w:val="85D240F2"/>
@@ -54350,7 +56135,7 @@
       </w:pPr>
     </w:lvl>
   </w:abstractNum>
-  <w:abstractNum w:abstractNumId="58" w15:restartNumberingAfterBreak="0">
+  <w:abstractNum w:abstractNumId="59" w15:restartNumberingAfterBreak="0">
     <w:nsid w:val="56F25B1C"/>
     <w:multiLevelType w:val="hybridMultilevel"/>
     <w:tmpl w:val="1682D6A0"/>
@@ -54463,7 +56248,7 @@
       </w:rPr>
     </w:lvl>
   </w:abstractNum>
-  <w:abstractNum w:abstractNumId="59" w15:restartNumberingAfterBreak="0">
+  <w:abstractNum w:abstractNumId="60" w15:restartNumberingAfterBreak="0">
     <w:nsid w:val="56F53E32"/>
     <w:multiLevelType w:val="hybridMultilevel"/>
     <w:tmpl w:val="B066C2F4"/>
@@ -54576,7 +56361,7 @@
       </w:rPr>
     </w:lvl>
   </w:abstractNum>
-  <w:abstractNum w:abstractNumId="60" w15:restartNumberingAfterBreak="0">
+  <w:abstractNum w:abstractNumId="61" w15:restartNumberingAfterBreak="0">
     <w:nsid w:val="58306188"/>
     <w:multiLevelType w:val="hybridMultilevel"/>
     <w:tmpl w:val="EAEABD30"/>
@@ -54689,7 +56474,7 @@
       </w:rPr>
     </w:lvl>
   </w:abstractNum>
-  <w:abstractNum w:abstractNumId="61" w15:restartNumberingAfterBreak="0">
+  <w:abstractNum w:abstractNumId="62" w15:restartNumberingAfterBreak="0">
     <w:nsid w:val="5AE41E37"/>
     <w:multiLevelType w:val="hybridMultilevel"/>
     <w:tmpl w:val="5096FFCC"/>
@@ -54778,7 +56563,7 @@
       </w:pPr>
     </w:lvl>
   </w:abstractNum>
-  <w:abstractNum w:abstractNumId="62" w15:restartNumberingAfterBreak="0">
+  <w:abstractNum w:abstractNumId="63" w15:restartNumberingAfterBreak="0">
     <w:nsid w:val="5D1D5F5C"/>
     <w:multiLevelType w:val="multilevel"/>
     <w:tmpl w:val="0C0A001F"/>
@@ -54864,7 +56649,7 @@
       </w:pPr>
     </w:lvl>
   </w:abstractNum>
-  <w:abstractNum w:abstractNumId="63" w15:restartNumberingAfterBreak="0">
+  <w:abstractNum w:abstractNumId="64" w15:restartNumberingAfterBreak="0">
     <w:nsid w:val="5FBC7536"/>
     <w:multiLevelType w:val="hybridMultilevel"/>
     <w:tmpl w:val="C6868F14"/>
@@ -54953,7 +56738,7 @@
       </w:pPr>
     </w:lvl>
   </w:abstractNum>
-  <w:abstractNum w:abstractNumId="64" w15:restartNumberingAfterBreak="0">
+  <w:abstractNum w:abstractNumId="65" w15:restartNumberingAfterBreak="0">
     <w:nsid w:val="60A8543E"/>
     <w:multiLevelType w:val="hybridMultilevel"/>
     <w:tmpl w:val="493C18BA"/>
@@ -55039,7 +56824,7 @@
       </w:pPr>
     </w:lvl>
   </w:abstractNum>
-  <w:abstractNum w:abstractNumId="65" w15:restartNumberingAfterBreak="0">
+  <w:abstractNum w:abstractNumId="66" w15:restartNumberingAfterBreak="0">
     <w:nsid w:val="611A6593"/>
     <w:multiLevelType w:val="hybridMultilevel"/>
     <w:tmpl w:val="01126238"/>
@@ -55152,7 +56937,7 @@
       </w:rPr>
     </w:lvl>
   </w:abstractNum>
-  <w:abstractNum w:abstractNumId="66" w15:restartNumberingAfterBreak="0">
+  <w:abstractNum w:abstractNumId="67" w15:restartNumberingAfterBreak="0">
     <w:nsid w:val="62BF7A66"/>
     <w:multiLevelType w:val="hybridMultilevel"/>
     <w:tmpl w:val="F44CCA04"/>
@@ -55265,7 +57050,7 @@
       </w:rPr>
     </w:lvl>
   </w:abstractNum>
-  <w:abstractNum w:abstractNumId="67" w15:restartNumberingAfterBreak="0">
+  <w:abstractNum w:abstractNumId="68" w15:restartNumberingAfterBreak="0">
     <w:nsid w:val="698E4264"/>
     <w:multiLevelType w:val="hybridMultilevel"/>
     <w:tmpl w:val="7F50B300"/>
@@ -55378,7 +57163,7 @@
       </w:rPr>
     </w:lvl>
   </w:abstractNum>
-  <w:abstractNum w:abstractNumId="68" w15:restartNumberingAfterBreak="0">
+  <w:abstractNum w:abstractNumId="69" w15:restartNumberingAfterBreak="0">
     <w:nsid w:val="6B295D5D"/>
     <w:multiLevelType w:val="hybridMultilevel"/>
     <w:tmpl w:val="FFA4DC4C"/>
@@ -55464,7 +57249,7 @@
       </w:pPr>
     </w:lvl>
   </w:abstractNum>
-  <w:abstractNum w:abstractNumId="69" w15:restartNumberingAfterBreak="0">
+  <w:abstractNum w:abstractNumId="70" w15:restartNumberingAfterBreak="0">
     <w:nsid w:val="6C6D5E39"/>
     <w:multiLevelType w:val="hybridMultilevel"/>
     <w:tmpl w:val="0A2C7D58"/>
@@ -55577,7 +57362,7 @@
       </w:rPr>
     </w:lvl>
   </w:abstractNum>
-  <w:abstractNum w:abstractNumId="70" w15:restartNumberingAfterBreak="0">
+  <w:abstractNum w:abstractNumId="71" w15:restartNumberingAfterBreak="0">
     <w:nsid w:val="6F4E5028"/>
     <w:multiLevelType w:val="hybridMultilevel"/>
     <w:tmpl w:val="99E4252A"/>
@@ -55663,7 +57448,7 @@
       </w:pPr>
     </w:lvl>
   </w:abstractNum>
-  <w:abstractNum w:abstractNumId="71" w15:restartNumberingAfterBreak="0">
+  <w:abstractNum w:abstractNumId="72" w15:restartNumberingAfterBreak="0">
     <w:nsid w:val="71290AF5"/>
     <w:multiLevelType w:val="hybridMultilevel"/>
     <w:tmpl w:val="FE849ED6"/>
@@ -55776,7 +57561,7 @@
       </w:rPr>
     </w:lvl>
   </w:abstractNum>
-  <w:abstractNum w:abstractNumId="72" w15:restartNumberingAfterBreak="0">
+  <w:abstractNum w:abstractNumId="73" w15:restartNumberingAfterBreak="0">
     <w:nsid w:val="7226737B"/>
     <w:multiLevelType w:val="hybridMultilevel"/>
     <w:tmpl w:val="EEFCE658"/>
@@ -55889,7 +57674,7 @@
       </w:rPr>
     </w:lvl>
   </w:abstractNum>
-  <w:abstractNum w:abstractNumId="73" w15:restartNumberingAfterBreak="0">
+  <w:abstractNum w:abstractNumId="74" w15:restartNumberingAfterBreak="0">
     <w:nsid w:val="754B1BED"/>
     <w:multiLevelType w:val="hybridMultilevel"/>
     <w:tmpl w:val="F482B678"/>
@@ -56002,7 +57787,7 @@
       </w:rPr>
     </w:lvl>
   </w:abstractNum>
-  <w:abstractNum w:abstractNumId="74" w15:restartNumberingAfterBreak="0">
+  <w:abstractNum w:abstractNumId="75" w15:restartNumberingAfterBreak="0">
     <w:nsid w:val="76C827B2"/>
     <w:multiLevelType w:val="hybridMultilevel"/>
     <w:tmpl w:val="059CAD6C"/>
@@ -56088,7 +57873,7 @@
       </w:pPr>
     </w:lvl>
   </w:abstractNum>
-  <w:abstractNum w:abstractNumId="75" w15:restartNumberingAfterBreak="0">
+  <w:abstractNum w:abstractNumId="76" w15:restartNumberingAfterBreak="0">
     <w:nsid w:val="77F7110B"/>
     <w:multiLevelType w:val="hybridMultilevel"/>
     <w:tmpl w:val="29FE4600"/>
@@ -56201,7 +57986,7 @@
       </w:rPr>
     </w:lvl>
   </w:abstractNum>
-  <w:abstractNum w:abstractNumId="76" w15:restartNumberingAfterBreak="0">
+  <w:abstractNum w:abstractNumId="77" w15:restartNumberingAfterBreak="0">
     <w:nsid w:val="78F40D75"/>
     <w:multiLevelType w:val="hybridMultilevel"/>
     <w:tmpl w:val="E4A8B89E"/>
@@ -56314,7 +58099,7 @@
       </w:rPr>
     </w:lvl>
   </w:abstractNum>
-  <w:abstractNum w:abstractNumId="77" w15:restartNumberingAfterBreak="0">
+  <w:abstractNum w:abstractNumId="78" w15:restartNumberingAfterBreak="0">
     <w:nsid w:val="790C0E77"/>
     <w:multiLevelType w:val="hybridMultilevel"/>
     <w:tmpl w:val="3C584F8C"/>
@@ -56428,7 +58213,7 @@
     </w:lvl>
   </w:abstractNum>
   <w:num w:numId="1">
-    <w:abstractNumId w:val="57"/>
+    <w:abstractNumId w:val="58"/>
   </w:num>
   <w:num w:numId="2">
     <w:abstractNumId w:val="10"/>
@@ -56437,13 +58222,13 @@
     <w:abstractNumId w:val="26"/>
   </w:num>
   <w:num w:numId="4">
-    <w:abstractNumId w:val="56"/>
+    <w:abstractNumId w:val="57"/>
   </w:num>
   <w:num w:numId="5">
     <w:abstractNumId w:val="22"/>
   </w:num>
   <w:num w:numId="6">
-    <w:abstractNumId w:val="60"/>
+    <w:abstractNumId w:val="61"/>
   </w:num>
   <w:num w:numId="7">
     <w:abstractNumId w:val="3"/>
@@ -56452,7 +58237,7 @@
     <w:abstractNumId w:val="14"/>
   </w:num>
   <w:num w:numId="9">
-    <w:abstractNumId w:val="68"/>
+    <w:abstractNumId w:val="69"/>
   </w:num>
   <w:num w:numId="10">
     <w:abstractNumId w:val="33"/>
@@ -56467,16 +58252,16 @@
     <w:abstractNumId w:val="32"/>
   </w:num>
   <w:num w:numId="14">
-    <w:abstractNumId w:val="53"/>
+    <w:abstractNumId w:val="54"/>
   </w:num>
   <w:num w:numId="15">
     <w:abstractNumId w:val="2"/>
   </w:num>
   <w:num w:numId="16">
-    <w:abstractNumId w:val="59"/>
+    <w:abstractNumId w:val="60"/>
   </w:num>
   <w:num w:numId="17">
-    <w:abstractNumId w:val="50"/>
+    <w:abstractNumId w:val="51"/>
   </w:num>
   <w:num w:numId="18">
     <w:abstractNumId w:val="8"/>
@@ -56485,7 +58270,7 @@
     <w:abstractNumId w:val="16"/>
   </w:num>
   <w:num w:numId="20">
-    <w:abstractNumId w:val="42"/>
+    <w:abstractNumId w:val="43"/>
   </w:num>
   <w:num w:numId="21">
     <w:abstractNumId w:val="6"/>
@@ -56494,16 +58279,16 @@
     <w:abstractNumId w:val="38"/>
   </w:num>
   <w:num w:numId="23">
-    <w:abstractNumId w:val="44"/>
+    <w:abstractNumId w:val="45"/>
   </w:num>
   <w:num w:numId="24">
     <w:abstractNumId w:val="13"/>
   </w:num>
   <w:num w:numId="25">
-    <w:abstractNumId w:val="43"/>
+    <w:abstractNumId w:val="44"/>
   </w:num>
   <w:num w:numId="26">
-    <w:abstractNumId w:val="55"/>
+    <w:abstractNumId w:val="56"/>
   </w:num>
   <w:num w:numId="27">
     <w:abstractNumId w:val="35"/>
@@ -56512,31 +58297,31 @@
     <w:abstractNumId w:val="39"/>
   </w:num>
   <w:num w:numId="29">
-    <w:abstractNumId w:val="41"/>
+    <w:abstractNumId w:val="42"/>
   </w:num>
   <w:num w:numId="30">
     <w:abstractNumId w:val="36"/>
   </w:num>
   <w:num w:numId="31">
-    <w:abstractNumId w:val="66"/>
+    <w:abstractNumId w:val="67"/>
   </w:num>
   <w:num w:numId="32">
     <w:abstractNumId w:val="24"/>
   </w:num>
   <w:num w:numId="33">
-    <w:abstractNumId w:val="73"/>
+    <w:abstractNumId w:val="74"/>
   </w:num>
   <w:num w:numId="34">
     <w:abstractNumId w:val="9"/>
   </w:num>
   <w:num w:numId="35">
-    <w:abstractNumId w:val="72"/>
+    <w:abstractNumId w:val="73"/>
   </w:num>
   <w:num w:numId="36">
-    <w:abstractNumId w:val="69"/>
+    <w:abstractNumId w:val="70"/>
   </w:num>
   <w:num w:numId="37">
-    <w:abstractNumId w:val="77"/>
+    <w:abstractNumId w:val="78"/>
   </w:num>
   <w:num w:numId="38">
     <w:abstractNumId w:val="15"/>
@@ -56548,7 +58333,7 @@
     <w:abstractNumId w:val="18"/>
   </w:num>
   <w:num w:numId="41">
-    <w:abstractNumId w:val="71"/>
+    <w:abstractNumId w:val="72"/>
   </w:num>
   <w:num w:numId="42">
     <w:abstractNumId w:val="17"/>
@@ -56557,37 +58342,37 @@
     <w:abstractNumId w:val="40"/>
   </w:num>
   <w:num w:numId="44">
-    <w:abstractNumId w:val="49"/>
+    <w:abstractNumId w:val="50"/>
   </w:num>
   <w:num w:numId="45">
-    <w:abstractNumId w:val="75"/>
+    <w:abstractNumId w:val="76"/>
   </w:num>
   <w:num w:numId="46">
-    <w:abstractNumId w:val="76"/>
+    <w:abstractNumId w:val="77"/>
   </w:num>
   <w:num w:numId="47">
-    <w:abstractNumId w:val="54"/>
+    <w:abstractNumId w:val="55"/>
   </w:num>
   <w:num w:numId="48">
-    <w:abstractNumId w:val="45"/>
+    <w:abstractNumId w:val="46"/>
   </w:num>
   <w:num w:numId="49">
     <w:abstractNumId w:val="12"/>
   </w:num>
   <w:num w:numId="50">
-    <w:abstractNumId w:val="61"/>
+    <w:abstractNumId w:val="62"/>
   </w:num>
   <w:num w:numId="51">
     <w:abstractNumId w:val="7"/>
   </w:num>
   <w:num w:numId="52">
+    <w:abstractNumId w:val="48"/>
+  </w:num>
+  <w:num w:numId="53">
     <w:abstractNumId w:val="47"/>
   </w:num>
-  <w:num w:numId="53">
-    <w:abstractNumId w:val="46"/>
-  </w:num>
   <w:num w:numId="54">
-    <w:abstractNumId w:val="58"/>
+    <w:abstractNumId w:val="59"/>
   </w:num>
   <w:num w:numId="55">
     <w:abstractNumId w:val="37"/>
@@ -56596,34 +58381,34 @@
     <w:abstractNumId w:val="1"/>
   </w:num>
   <w:num w:numId="57">
-    <w:abstractNumId w:val="67"/>
+    <w:abstractNumId w:val="68"/>
   </w:num>
   <w:num w:numId="58">
-    <w:abstractNumId w:val="52"/>
+    <w:abstractNumId w:val="53"/>
   </w:num>
   <w:num w:numId="59">
     <w:abstractNumId w:val="0"/>
   </w:num>
   <w:num w:numId="60">
-    <w:abstractNumId w:val="48"/>
+    <w:abstractNumId w:val="49"/>
   </w:num>
   <w:num w:numId="61">
     <w:abstractNumId w:val="25"/>
   </w:num>
   <w:num w:numId="62">
-    <w:abstractNumId w:val="65"/>
+    <w:abstractNumId w:val="66"/>
   </w:num>
   <w:num w:numId="63">
-    <w:abstractNumId w:val="51"/>
+    <w:abstractNumId w:val="52"/>
   </w:num>
   <w:num w:numId="64">
     <w:abstractNumId w:val="30"/>
   </w:num>
   <w:num w:numId="65">
-    <w:abstractNumId w:val="64"/>
+    <w:abstractNumId w:val="65"/>
   </w:num>
   <w:num w:numId="66">
-    <w:abstractNumId w:val="63"/>
+    <w:abstractNumId w:val="64"/>
   </w:num>
   <w:num w:numId="67">
     <w:abstractNumId w:val="11"/>
@@ -56638,16 +58423,16 @@
     <w:abstractNumId w:val="19"/>
   </w:num>
   <w:num w:numId="71">
-    <w:abstractNumId w:val="70"/>
+    <w:abstractNumId w:val="71"/>
   </w:num>
   <w:num w:numId="72">
-    <w:abstractNumId w:val="74"/>
+    <w:abstractNumId w:val="75"/>
   </w:num>
   <w:num w:numId="73">
     <w:abstractNumId w:val="34"/>
   </w:num>
   <w:num w:numId="74">
-    <w:abstractNumId w:val="62"/>
+    <w:abstractNumId w:val="63"/>
   </w:num>
   <w:num w:numId="75">
     <w:abstractNumId w:val="28"/>
@@ -56660,6 +58445,9 @@
   </w:num>
   <w:num w:numId="78">
     <w:abstractNumId w:val="5"/>
+  </w:num>
+  <w:num w:numId="79">
+    <w:abstractNumId w:val="41"/>
   </w:num>
   <w:numIdMacAtCleanup w:val="75"/>
 </w:numbering>
@@ -58819,7 +60607,7 @@
     <w:charset w:val="00"/>
     <w:family w:val="roman"/>
     <w:pitch w:val="variable"/>
-    <w:sig w:usb0="E0002AFF" w:usb1="C0007841" w:usb2="00000009" w:usb3="00000000" w:csb0="000001FF" w:csb1="00000000"/>
+    <w:sig w:usb0="E0002AFF" w:usb1="C0007843" w:usb2="00000009" w:usb3="00000000" w:csb0="000001FF" w:csb1="00000000"/>
   </w:font>
   <w:font w:name="Courier New">
     <w:panose1 w:val="02070309020205020404"/>
@@ -58890,7 +60678,7 @@
     <w:charset w:val="00"/>
     <w:family w:val="swiss"/>
     <w:pitch w:val="variable"/>
-    <w:sig w:usb0="A00002EF" w:usb1="4000207B" w:usb2="00000000" w:usb3="00000000" w:csb0="0000019F" w:csb1="00000000"/>
+    <w:sig w:usb0="A0002AEF" w:usb1="4000207B" w:usb2="00000000" w:usb3="00000000" w:csb0="000001FF" w:csb1="00000000"/>
   </w:font>
 </w:fonts>
 </file>
@@ -58930,6 +60718,7 @@
     <w:rsid w:val="00630216"/>
     <w:rsid w:val="00641683"/>
     <w:rsid w:val="006F35B5"/>
+    <w:rsid w:val="0070212E"/>
     <w:rsid w:val="007A0A49"/>
     <w:rsid w:val="007C24E2"/>
     <w:rsid w:val="007C5952"/>
@@ -59898,7 +61687,7 @@
 </file>
 
 <file path=customXml/itemProps1.xml><?xml version="1.0" encoding="utf-8"?>
-<ds:datastoreItem xmlns:ds="http://schemas.openxmlformats.org/officeDocument/2006/customXml" ds:itemID="{46CD4411-851B-4038-A714-E6ED24F537C3}">
+<ds:datastoreItem xmlns:ds="http://schemas.openxmlformats.org/officeDocument/2006/customXml" ds:itemID="{EC78FEEA-0EE5-4CFE-8830-E1F4AE2837AA}">
   <ds:schemaRefs>
     <ds:schemaRef ds:uri="http://schemas.openxmlformats.org/officeDocument/2006/bibliography"/>
   </ds:schemaRefs>

</xml_diff>

<commit_message>
More doc finished TM
</commit_message>
<xml_diff>
--- a/doc/documentaciónTFG.docx
+++ b/doc/documentaciónTFG.docx
@@ -10637,7 +10637,7 @@
           <v:shape id="_x0000_i1026" type="#_x0000_t75" style="width:438pt;height:146.25pt" o:ole="">
             <v:imagedata r:id="rId40" o:title=""/>
           </v:shape>
-          <o:OLEObject Type="Embed" ProgID="Excel.Sheet.8" ShapeID="_x0000_i1026" DrawAspect="Content" ObjectID="_1586637658" r:id="rId41"/>
+          <o:OLEObject Type="Embed" ProgID="Excel.Sheet.8" ShapeID="_x0000_i1026" DrawAspect="Content" ObjectID="_1586713705" r:id="rId41"/>
         </w:object>
       </w:r>
     </w:p>
@@ -10972,7 +10972,7 @@
             <w10:borderbottom type="thinThickLarge" width="6"/>
             <w10:borderright type="thinThickLarge" width="6"/>
           </v:shape>
-          <o:OLEObject Type="Embed" ProgID="Word.OpenDocumentText.12" ShapeID="_x0000_i1027" DrawAspect="Content" ObjectID="_1586637659" r:id="rId46"/>
+          <o:OLEObject Type="Embed" ProgID="Word.OpenDocumentText.12" ShapeID="_x0000_i1027" DrawAspect="Content" ObjectID="_1586713706" r:id="rId46"/>
         </w:object>
       </w:r>
     </w:p>
@@ -11160,7 +11160,7 @@
             <w10:borderbottom type="thinThickSmall" width="24"/>
             <w10:borderright type="thinThickSmall" width="24"/>
           </v:shape>
-          <o:OLEObject Type="Embed" ProgID="Word.OpenDocumentText.12" ShapeID="_x0000_i1028" DrawAspect="Content" ObjectID="_1586637660" r:id="rId49"/>
+          <o:OLEObject Type="Embed" ProgID="Word.OpenDocumentText.12" ShapeID="_x0000_i1028" DrawAspect="Content" ObjectID="_1586713707" r:id="rId49"/>
         </w:object>
       </w:r>
     </w:p>
@@ -12357,7 +12357,7 @@
           <v:shape id="_x0000_i1029" type="#_x0000_t75" style="width:425.25pt;height:22.5pt" o:ole="">
             <v:imagedata r:id="rId51" o:title=""/>
           </v:shape>
-          <o:OLEObject Type="Embed" ProgID="Word.OpenDocumentText.12" ShapeID="_x0000_i1029" DrawAspect="Content" ObjectID="_1586637661" r:id="rId52"/>
+          <o:OLEObject Type="Embed" ProgID="Word.OpenDocumentText.12" ShapeID="_x0000_i1029" DrawAspect="Content" ObjectID="_1586713708" r:id="rId52"/>
         </w:object>
       </w:r>
     </w:p>
@@ -13090,7 +13090,7 @@
           <v:shape id="_x0000_i1030" type="#_x0000_t75" style="width:425.25pt;height:22.5pt" o:ole="">
             <v:imagedata r:id="rId55" o:title=""/>
           </v:shape>
-          <o:OLEObject Type="Embed" ProgID="Word.OpenDocumentText.12" ShapeID="_x0000_i1030" DrawAspect="Content" ObjectID="_1586637662" r:id="rId56"/>
+          <o:OLEObject Type="Embed" ProgID="Word.OpenDocumentText.12" ShapeID="_x0000_i1030" DrawAspect="Content" ObjectID="_1586713709" r:id="rId56"/>
         </w:object>
       </w:r>
     </w:p>
@@ -13876,7 +13876,7 @@
             <w10:borderbottom type="thickThinLarge" width="24"/>
             <w10:borderright type="thickThinLarge" width="24"/>
           </v:shape>
-          <o:OLEObject Type="Embed" ProgID="Word.OpenDocumentText.12" ShapeID="_x0000_i1031" DrawAspect="Content" ObjectID="_1586637663" r:id="rId59"/>
+          <o:OLEObject Type="Embed" ProgID="Word.OpenDocumentText.12" ShapeID="_x0000_i1031" DrawAspect="Content" ObjectID="_1586713710" r:id="rId59"/>
         </w:object>
       </w:r>
     </w:p>
@@ -14068,7 +14068,7 @@
             <w10:borderbottom type="thinThickLarge" width="6"/>
             <w10:borderright type="thinThickLarge" width="6"/>
           </v:shape>
-          <o:OLEObject Type="Embed" ProgID="Word.OpenDocumentText.12" ShapeID="_x0000_i1032" DrawAspect="Content" ObjectID="_1586637664" r:id="rId62"/>
+          <o:OLEObject Type="Embed" ProgID="Word.OpenDocumentText.12" ShapeID="_x0000_i1032" DrawAspect="Content" ObjectID="_1586713711" r:id="rId62"/>
         </w:object>
       </w:r>
     </w:p>
@@ -14166,12 +14166,21 @@
         </w:numPr>
       </w:pPr>
       <w:r>
+        <w:rPr>
+          <w:b/>
+        </w:rPr>
         <w:t>Tema 1</w:t>
       </w:r>
       <w:r>
+        <w:rPr>
+          <w:b/>
+        </w:rPr>
         <w:t xml:space="preserve"> (Jovellanos, el político)</w:t>
       </w:r>
       <w:r>
+        <w:rPr>
+          <w:b/>
+        </w:rPr>
         <w:t>:</w:t>
       </w:r>
       <w:r>
@@ -14205,7 +14214,7 @@
             <w10:borderbottom type="thinThickLarge" width="24"/>
             <w10:borderright type="thinThickLarge" width="24"/>
           </v:shape>
-          <o:OLEObject Type="Embed" ProgID="Word.OpenDocumentText.12" ShapeID="_x0000_i1033" DrawAspect="Content" ObjectID="_1586637665" r:id="rId65"/>
+          <o:OLEObject Type="Embed" ProgID="Word.OpenDocumentText.12" ShapeID="_x0000_i1033" DrawAspect="Content" ObjectID="_1586713712" r:id="rId65"/>
         </w:object>
       </w:r>
     </w:p>
@@ -14221,7 +14230,7 @@
             <w10:borderbottom type="thinThickLarge" width="24"/>
             <w10:borderright type="thinThickLarge" width="24"/>
           </v:shape>
-          <o:OLEObject Type="Embed" ProgID="Word.OpenDocumentText.12" ShapeID="_x0000_i1034" DrawAspect="Content" ObjectID="_1586637666" r:id="rId67"/>
+          <o:OLEObject Type="Embed" ProgID="Word.OpenDocumentText.12" ShapeID="_x0000_i1034" DrawAspect="Content" ObjectID="_1586713713" r:id="rId67"/>
         </w:object>
       </w:r>
     </w:p>
@@ -14234,15 +14243,33 @@
         </w:numPr>
       </w:pPr>
       <w:r>
+        <w:rPr>
+          <w:b/>
+        </w:rPr>
         <w:t>Tema 2</w:t>
       </w:r>
       <w:r>
+        <w:rPr>
+          <w:b/>
+        </w:rPr>
         <w:t xml:space="preserve"> (Jovellanos, </w:t>
       </w:r>
       <w:r>
-        <w:t>íntimo y cercano)</w:t>
-      </w:r>
-      <w:r>
+        <w:rPr>
+          <w:b/>
+        </w:rPr>
+        <w:t>círculo cercano, tono formal</w:t>
+      </w:r>
+      <w:r>
+        <w:rPr>
+          <w:b/>
+        </w:rPr>
+        <w:t>)</w:t>
+      </w:r>
+      <w:r>
+        <w:rPr>
+          <w:b/>
+        </w:rPr>
         <w:t>:</w:t>
       </w:r>
       <w:r>
@@ -14656,12 +14683,10 @@
         <w:t xml:space="preserve">El más destacado es Carlos González de Posada, el más íntimo amigo de Jovellanos. Le sigue Meléndez Valdés, ministro de Marina y de los mejores amigos que tenía en Madrid (su hermano fue el segundo director del Instituto </w:t>
       </w:r>
       <w:r>
-        <w:t>Asturiano). También destacan sus familiares, sobre todo su hermano De Paula y su hermana Josefa</w:t>
-      </w:r>
-      <w:bookmarkStart w:id="41" w:name="_GoBack"/>
-      <w:bookmarkEnd w:id="41"/>
-      <w:r>
-        <w:t>.</w:t>
+        <w:t>Asturiano). También destacan sus familiares, sobre todo su hermano De Paula y su hermana Josefa.</w:t>
+      </w:r>
+      <w:r>
+        <w:t xml:space="preserve"> La etiqueta de “tono formal” se debe a que, aunque en estas cartas trate con gente cercana, no lo hace en el mismo tono cercano e incluso cariñoso que utiliza en el tema 4.</w:t>
       </w:r>
     </w:p>
     <w:p>
@@ -14673,13 +14698,25 @@
         </w:numPr>
       </w:pPr>
       <w:r>
+        <w:rPr>
+          <w:b/>
+        </w:rPr>
         <w:t>Tema 3</w:t>
       </w:r>
       <w:r>
+        <w:rPr>
+          <w:b/>
+        </w:rPr>
         <w:t xml:space="preserve"> (Correspondencia perdida)</w:t>
       </w:r>
       <w:r>
-        <w:t>: cartas perdidas</w:t>
+        <w:rPr>
+          <w:b/>
+        </w:rPr>
+        <w:t>:</w:t>
+      </w:r>
+      <w:r>
+        <w:t xml:space="preserve"> cartas perdidas</w:t>
       </w:r>
       <w:r>
         <w:t xml:space="preserve"> como en el modelo de 5 temas</w:t>
@@ -14691,8 +14728,8 @@
         <w:t xml:space="preserve"> Hay que tener en cuenta que no todas las cartas pérdidas son asignadas a este tema debido a que, por referencias a ellas e investigaciones de historiadores como Somoza, se sabe cuál era su contenido.</w:t>
       </w:r>
     </w:p>
-    <w:bookmarkStart w:id="42" w:name="_MON_1586373082"/>
-    <w:bookmarkEnd w:id="42"/>
+    <w:bookmarkStart w:id="41" w:name="_MON_1586373082"/>
+    <w:bookmarkEnd w:id="41"/>
     <w:p>
       <w:pPr>
         <w:pStyle w:val="Prrafodelista"/>
@@ -14709,7 +14746,7 @@
             <w10:borderbottom type="thinThickLarge" width="24"/>
             <w10:borderright type="thinThickLarge" width="24"/>
           </v:shape>
-          <o:OLEObject Type="Embed" ProgID="Word.OpenDocumentText.12" ShapeID="_x0000_i1035" DrawAspect="Content" ObjectID="_1586637667" r:id="rId69"/>
+          <o:OLEObject Type="Embed" ProgID="Word.OpenDocumentText.12" ShapeID="_x0000_i1035" DrawAspect="Content" ObjectID="_1586713714" r:id="rId69"/>
         </w:object>
       </w:r>
     </w:p>
@@ -14741,48 +14778,429 @@
         </w:numPr>
       </w:pPr>
       <w:r>
+        <w:rPr>
+          <w:b/>
+        </w:rPr>
         <w:t>Tema 4</w:t>
       </w:r>
       <w:r>
-        <w:t xml:space="preserve"> (Familia)</w:t>
-      </w:r>
-      <w:r>
-        <w:t xml:space="preserve">: </w:t>
-      </w:r>
-      <w:r>
-        <w:t>podría parecer</w:t>
-      </w:r>
-      <w:r>
-        <w:t xml:space="preserve"> a simple vista</w:t>
-      </w:r>
-      <w:r>
-        <w:t xml:space="preserve"> que es</w:t>
-      </w:r>
-      <w:r>
-        <w:t xml:space="preserve"> principalmente fruto de la cantidad de cartas intercambiadas con su hermana</w:t>
-      </w:r>
-      <w:r>
-        <w:t xml:space="preserve"> Josefa y su hermano Francisco de Paula</w:t>
-      </w:r>
-      <w:r>
-        <w:t>.</w:t>
-      </w:r>
-      <w:r>
-        <w:t xml:space="preserve"> Sin embargo, muchas de las cartas comprendidas en este tema son intercambiadas con </w:t>
-      </w:r>
-      <w:r>
-        <w:t>Juan Meléndez Valdés</w:t>
-      </w:r>
-      <w:r>
-        <w:t xml:space="preserve"> (de seudónimo Batilo)</w:t>
-      </w:r>
-      <w:r>
-        <w:t xml:space="preserve"> con el que no solo hablaba de poesía</w:t>
-      </w:r>
-      <w:r>
-        <w:t>.</w:t>
-      </w:r>
-    </w:p>
+        <w:rPr>
+          <w:b/>
+        </w:rPr>
+        <w:t xml:space="preserve"> (</w:t>
+      </w:r>
+      <w:r>
+        <w:rPr>
+          <w:b/>
+        </w:rPr>
+        <w:t xml:space="preserve">Jovellanos, </w:t>
+      </w:r>
+      <w:r>
+        <w:rPr>
+          <w:b/>
+        </w:rPr>
+        <w:t>círculo íntimo</w:t>
+      </w:r>
+      <w:r>
+        <w:rPr>
+          <w:b/>
+        </w:rPr>
+        <w:t>)</w:t>
+      </w:r>
+      <w:r>
+        <w:rPr>
+          <w:b/>
+        </w:rPr>
+        <w:t>:</w:t>
+      </w:r>
+      <w:r>
+        <w:t xml:space="preserve"> </w:t>
+      </w:r>
+      <w:r>
+        <w:t>al igual que el tema 2, este tema se caracteriza por la relación de los corresponsales con Jovellanos. Aquí aparecen también, Carlos González de Posada, Josefa Jovellanos, De Paula, Lord Holland, pero en mayor cantidad. Además, aparecen otros personajes ínti</w:t>
+      </w:r>
+      <w:r>
+        <w:t>mos como su herma Catalina de</w:t>
+      </w:r>
+      <w:r>
+        <w:t xml:space="preserve"> Sena, la cual no aparecía en el tema 2. Como se puede apreciar en las palabras más usadas y leyendo alguna de las cartas, este tema se caracteriza por la utilización de un lenguaje mucho más cercano y cariñoso que el segundo. A continuación, se presenta la tabla de frecuencias, es importante resaltar que no se han contado todas las cartas de Lord Holland ya que a partir de la carta 1800 (aproximadamente) las únicas cartas que aparecen en este tema son suyas (todas las que no fueron asignadas al tema de la guerra o al segundo tema).</w:t>
+      </w:r>
+    </w:p>
+    <w:tbl>
+      <w:tblPr>
+        <w:tblStyle w:val="Sombreadomedio2-nfasis11"/>
+        <w:tblW w:w="0" w:type="auto"/>
+        <w:tblLook w:val="0420" w:firstRow="1" w:lastRow="0" w:firstColumn="0" w:lastColumn="0" w:noHBand="0" w:noVBand="1"/>
+      </w:tblPr>
+      <w:tblGrid>
+        <w:gridCol w:w="4322"/>
+        <w:gridCol w:w="4322"/>
+      </w:tblGrid>
+      <w:tr>
+        <w:trPr>
+          <w:cnfStyle w:val="100000000000" w:firstRow="1" w:lastRow="0" w:firstColumn="0" w:lastColumn="0" w:oddVBand="0" w:evenVBand="0" w:oddHBand="0" w:evenHBand="0" w:firstRowFirstColumn="0" w:firstRowLastColumn="0" w:lastRowFirstColumn="0" w:lastRowLastColumn="0"/>
+        </w:trPr>
+        <w:tc>
+          <w:tcPr>
+            <w:tcW w:w="4322" w:type="dxa"/>
+          </w:tcPr>
+          <w:p>
+            <w:r>
+              <w:t>Corresponsal</w:t>
+            </w:r>
+          </w:p>
+        </w:tc>
+        <w:tc>
+          <w:tcPr>
+            <w:tcW w:w="4322" w:type="dxa"/>
+          </w:tcPr>
+          <w:p>
+            <w:r>
+              <w:t>Número de cartas</w:t>
+            </w:r>
+          </w:p>
+        </w:tc>
+      </w:tr>
+      <w:tr>
+        <w:trPr>
+          <w:cnfStyle w:val="000000100000" w:firstRow="0" w:lastRow="0" w:firstColumn="0" w:lastColumn="0" w:oddVBand="0" w:evenVBand="0" w:oddHBand="1" w:evenHBand="0" w:firstRowFirstColumn="0" w:firstRowLastColumn="0" w:lastRowFirstColumn="0" w:lastRowLastColumn="0"/>
+        </w:trPr>
+        <w:tc>
+          <w:tcPr>
+            <w:tcW w:w="4322" w:type="dxa"/>
+          </w:tcPr>
+          <w:p>
+            <w:r>
+              <w:t>Lord Holland</w:t>
+            </w:r>
+          </w:p>
+        </w:tc>
+        <w:tc>
+          <w:tcPr>
+            <w:tcW w:w="4322" w:type="dxa"/>
+          </w:tcPr>
+          <w:p>
+            <w:r>
+              <w:t>&gt;35</w:t>
+            </w:r>
+          </w:p>
+        </w:tc>
+      </w:tr>
+      <w:tr>
+        <w:tc>
+          <w:tcPr>
+            <w:tcW w:w="4322" w:type="dxa"/>
+          </w:tcPr>
+          <w:p>
+            <w:r>
+              <w:t>Josefa Jovellanos</w:t>
+            </w:r>
+          </w:p>
+        </w:tc>
+        <w:tc>
+          <w:tcPr>
+            <w:tcW w:w="4322" w:type="dxa"/>
+          </w:tcPr>
+          <w:p>
+            <w:r>
+              <w:t>42</w:t>
+            </w:r>
+          </w:p>
+        </w:tc>
+      </w:tr>
+      <w:tr>
+        <w:trPr>
+          <w:cnfStyle w:val="000000100000" w:firstRow="0" w:lastRow="0" w:firstColumn="0" w:lastColumn="0" w:oddVBand="0" w:evenVBand="0" w:oddHBand="1" w:evenHBand="0" w:firstRowFirstColumn="0" w:firstRowLastColumn="0" w:lastRowFirstColumn="0" w:lastRowLastColumn="0"/>
+        </w:trPr>
+        <w:tc>
+          <w:tcPr>
+            <w:tcW w:w="4322" w:type="dxa"/>
+          </w:tcPr>
+          <w:p>
+            <w:r>
+              <w:t>Carlos González de Posada</w:t>
+            </w:r>
+          </w:p>
+        </w:tc>
+        <w:tc>
+          <w:tcPr>
+            <w:tcW w:w="4322" w:type="dxa"/>
+          </w:tcPr>
+          <w:p>
+            <w:r>
+              <w:t>3</w:t>
+            </w:r>
+            <w:r>
+              <w:t>9</w:t>
+            </w:r>
+          </w:p>
+        </w:tc>
+      </w:tr>
+      <w:tr>
+        <w:tc>
+          <w:tcPr>
+            <w:tcW w:w="4322" w:type="dxa"/>
+          </w:tcPr>
+          <w:p>
+            <w:r>
+              <w:t>Baltasar González de Cienfuegos</w:t>
+            </w:r>
+          </w:p>
+        </w:tc>
+        <w:tc>
+          <w:tcPr>
+            <w:tcW w:w="4322" w:type="dxa"/>
+          </w:tcPr>
+          <w:p>
+            <w:r>
+              <w:t>16</w:t>
+            </w:r>
+          </w:p>
+        </w:tc>
+      </w:tr>
+      <w:tr>
+        <w:trPr>
+          <w:cnfStyle w:val="000000100000" w:firstRow="0" w:lastRow="0" w:firstColumn="0" w:lastColumn="0" w:oddVBand="0" w:evenVBand="0" w:oddHBand="1" w:evenHBand="0" w:firstRowFirstColumn="0" w:firstRowLastColumn="0" w:lastRowFirstColumn="0" w:lastRowLastColumn="0"/>
+        </w:trPr>
+        <w:tc>
+          <w:tcPr>
+            <w:tcW w:w="4322" w:type="dxa"/>
+          </w:tcPr>
+          <w:p>
+            <w:r>
+              <w:t>Catalina de Sena (hermana)</w:t>
+            </w:r>
+          </w:p>
+        </w:tc>
+        <w:tc>
+          <w:tcPr>
+            <w:tcW w:w="4322" w:type="dxa"/>
+          </w:tcPr>
+          <w:p>
+            <w:r>
+              <w:t>15</w:t>
+            </w:r>
+          </w:p>
+        </w:tc>
+      </w:tr>
+      <w:tr>
+        <w:tc>
+          <w:tcPr>
+            <w:tcW w:w="4322" w:type="dxa"/>
+          </w:tcPr>
+          <w:p>
+            <w:r>
+              <w:t>Francisco d</w:t>
+            </w:r>
+            <w:r>
+              <w:t>e Paula Jovellanos</w:t>
+            </w:r>
+          </w:p>
+        </w:tc>
+        <w:tc>
+          <w:tcPr>
+            <w:tcW w:w="4322" w:type="dxa"/>
+          </w:tcPr>
+          <w:p>
+            <w:r>
+              <w:t>10</w:t>
+            </w:r>
+          </w:p>
+        </w:tc>
+      </w:tr>
+      <w:tr>
+        <w:trPr>
+          <w:cnfStyle w:val="000000100000" w:firstRow="0" w:lastRow="0" w:firstColumn="0" w:lastColumn="0" w:oddVBand="0" w:evenVBand="0" w:oddHBand="1" w:evenHBand="0" w:firstRowFirstColumn="0" w:firstRowLastColumn="0" w:lastRowFirstColumn="0" w:lastRowLastColumn="0"/>
+        </w:trPr>
+        <w:tc>
+          <w:tcPr>
+            <w:tcW w:w="4322" w:type="dxa"/>
+          </w:tcPr>
+          <w:p>
+            <w:r>
+              <w:t>María Gertrudis del Busto y Miranda</w:t>
+            </w:r>
+          </w:p>
+        </w:tc>
+        <w:tc>
+          <w:tcPr>
+            <w:tcW w:w="4322" w:type="dxa"/>
+          </w:tcPr>
+          <w:p>
+            <w:r>
+              <w:t>8</w:t>
+            </w:r>
+          </w:p>
+        </w:tc>
+      </w:tr>
+      <w:tr>
+        <w:tc>
+          <w:tcPr>
+            <w:tcW w:w="4322" w:type="dxa"/>
+          </w:tcPr>
+          <w:p>
+            <w:r>
+              <w:t>Tomás de Veri</w:t>
+            </w:r>
+          </w:p>
+        </w:tc>
+        <w:tc>
+          <w:tcPr>
+            <w:tcW w:w="4322" w:type="dxa"/>
+          </w:tcPr>
+          <w:p>
+            <w:r>
+              <w:t>4</w:t>
+            </w:r>
+          </w:p>
+        </w:tc>
+      </w:tr>
+      <w:tr>
+        <w:trPr>
+          <w:cnfStyle w:val="000000100000" w:firstRow="0" w:lastRow="0" w:firstColumn="0" w:lastColumn="0" w:oddVBand="0" w:evenVBand="0" w:oddHBand="1" w:evenHBand="0" w:firstRowFirstColumn="0" w:firstRowLastColumn="0" w:lastRowFirstColumn="0" w:lastRowLastColumn="0"/>
+        </w:trPr>
+        <w:tc>
+          <w:tcPr>
+            <w:tcW w:w="4322" w:type="dxa"/>
+          </w:tcPr>
+          <w:p>
+            <w:r>
+              <w:t xml:space="preserve">Juan Meléndez </w:t>
+            </w:r>
+            <w:r>
+              <w:t>Valdés</w:t>
+            </w:r>
+          </w:p>
+        </w:tc>
+        <w:tc>
+          <w:tcPr>
+            <w:tcW w:w="4322" w:type="dxa"/>
+          </w:tcPr>
+          <w:p>
+            <w:r>
+              <w:t>3</w:t>
+            </w:r>
+          </w:p>
+        </w:tc>
+      </w:tr>
+      <w:tr>
+        <w:tc>
+          <w:tcPr>
+            <w:tcW w:w="4322" w:type="dxa"/>
+          </w:tcPr>
+          <w:p>
+            <w:r>
+              <w:t>Conde de Ayamans</w:t>
+            </w:r>
+          </w:p>
+        </w:tc>
+        <w:tc>
+          <w:tcPr>
+            <w:tcW w:w="4322" w:type="dxa"/>
+          </w:tcPr>
+          <w:p>
+            <w:r>
+              <w:t>3</w:t>
+            </w:r>
+          </w:p>
+        </w:tc>
+      </w:tr>
+      <w:tr>
+        <w:trPr>
+          <w:cnfStyle w:val="000000100000" w:firstRow="0" w:lastRow="0" w:firstColumn="0" w:lastColumn="0" w:oddVBand="0" w:evenVBand="0" w:oddHBand="1" w:evenHBand="0" w:firstRowFirstColumn="0" w:firstRowLastColumn="0" w:lastRowFirstColumn="0" w:lastRowLastColumn="0"/>
+        </w:trPr>
+        <w:tc>
+          <w:tcPr>
+            <w:tcW w:w="4322" w:type="dxa"/>
+          </w:tcPr>
+          <w:p>
+            <w:r>
+              <w:t>Juan Agustín Ceán Bermúdez</w:t>
+            </w:r>
+          </w:p>
+        </w:tc>
+        <w:tc>
+          <w:tcPr>
+            <w:tcW w:w="4322" w:type="dxa"/>
+          </w:tcPr>
+          <w:p>
+            <w:r>
+              <w:t>3</w:t>
+            </w:r>
+          </w:p>
+        </w:tc>
+      </w:tr>
+      <w:tr>
+        <w:tc>
+          <w:tcPr>
+            <w:tcW w:w="4322" w:type="dxa"/>
+          </w:tcPr>
+          <w:p>
+            <w:r>
+              <w:t>Martín Fernández de Navarrete</w:t>
+            </w:r>
+          </w:p>
+        </w:tc>
+        <w:tc>
+          <w:tcPr>
+            <w:tcW w:w="4322" w:type="dxa"/>
+          </w:tcPr>
+          <w:p>
+            <w:r>
+              <w:t>3</w:t>
+            </w:r>
+          </w:p>
+        </w:tc>
+      </w:tr>
+      <w:tr>
+        <w:trPr>
+          <w:cnfStyle w:val="000000100000" w:firstRow="0" w:lastRow="0" w:firstColumn="0" w:lastColumn="0" w:oddVBand="0" w:evenVBand="0" w:oddHBand="1" w:evenHBand="0" w:firstRowFirstColumn="0" w:firstRowLastColumn="0" w:lastRowFirstColumn="0" w:lastRowLastColumn="0"/>
+        </w:trPr>
+        <w:tc>
+          <w:tcPr>
+            <w:tcW w:w="4322" w:type="dxa"/>
+          </w:tcPr>
+          <w:p>
+            <w:r>
+              <w:t>Leandro Fernández de Moratín</w:t>
+            </w:r>
+          </w:p>
+        </w:tc>
+        <w:tc>
+          <w:tcPr>
+            <w:tcW w:w="4322" w:type="dxa"/>
+          </w:tcPr>
+          <w:p>
+            <w:r>
+              <w:t>3</w:t>
+            </w:r>
+          </w:p>
+        </w:tc>
+      </w:tr>
+      <w:tr>
+        <w:tc>
+          <w:tcPr>
+            <w:tcW w:w="4322" w:type="dxa"/>
+          </w:tcPr>
+          <w:p>
+            <w:r>
+              <w:t>Pedro Manuel de Valdés Llanos</w:t>
+            </w:r>
+          </w:p>
+        </w:tc>
+        <w:tc>
+          <w:tcPr>
+            <w:tcW w:w="4322" w:type="dxa"/>
+          </w:tcPr>
+          <w:p>
+            <w:r>
+              <w:t>3</w:t>
+            </w:r>
+          </w:p>
+        </w:tc>
+      </w:tr>
+    </w:tbl>
+    <w:p/>
     <w:p>
       <w:pPr>
         <w:pStyle w:val="Prrafodelista"/>
@@ -14792,12 +15210,21 @@
         </w:numPr>
       </w:pPr>
       <w:r>
+        <w:rPr>
+          <w:b/>
+        </w:rPr>
         <w:t>Tema 5</w:t>
       </w:r>
       <w:r>
+        <w:rPr>
+          <w:b/>
+        </w:rPr>
         <w:t xml:space="preserve"> (Jovellanos, el recopilador)</w:t>
       </w:r>
       <w:r>
+        <w:rPr>
+          <w:b/>
+        </w:rPr>
         <w:t>:</w:t>
       </w:r>
       <w:r>
@@ -14816,7 +15243,13 @@
         </w:numPr>
       </w:pPr>
       <w:r>
-        <w:t>Religión: incluye movimientos de personal dentro de la Iglesia (nombramientos) de los que se da noticia a Jovellanos</w:t>
+        <w:rPr>
+          <w:b/>
+        </w:rPr>
+        <w:t>Religión:</w:t>
+      </w:r>
+      <w:r>
+        <w:t xml:space="preserve"> incluye movimientos de personal dentro de la Iglesia (nombramientos) de los que se da noticia a Jovellanos</w:t>
       </w:r>
       <w:r>
         <w:t>, obras antiguas relacionadas con el culto, inscripciones, etc..</w:t>
@@ -14834,7 +15267,14 @@
         </w:numPr>
       </w:pPr>
       <w:r>
-        <w:t xml:space="preserve">Obras escritas: </w:t>
+        <w:rPr>
+          <w:b/>
+        </w:rPr>
+        <w:lastRenderedPageBreak/>
+        <w:t>Obras escritas:</w:t>
+      </w:r>
+      <w:r>
+        <w:t xml:space="preserve"> </w:t>
       </w:r>
       <w:r>
         <w:t>incluye conversaciones sobre libros y autores históricos.</w:t>
@@ -14849,7 +15289,13 @@
         </w:numPr>
       </w:pPr>
       <w:r>
-        <w:t>Obras arquitectónicas: en numerosas cartas asignadas a este tema se tratan construcciones generalmente de índole religiosa como templos y parroquias.</w:t>
+        <w:rPr>
+          <w:b/>
+        </w:rPr>
+        <w:t>Obras arquitectónicas:</w:t>
+      </w:r>
+      <w:r>
+        <w:t xml:space="preserve"> en numerosas cartas asignadas a este tema se tratan construcciones generalmente de índole religiosa como templos y parroquias.</w:t>
       </w:r>
     </w:p>
     <w:p>
@@ -14859,9 +15305,18 @@
           <w:ilvl w:val="1"/>
           <w:numId w:val="78"/>
         </w:numPr>
-      </w:pPr>
-      <w:r>
-        <w:t>Cobros de obras.</w:t>
+        <w:rPr>
+          <w:b/>
+        </w:rPr>
+      </w:pPr>
+      <w:r>
+        <w:rPr>
+          <w:b/>
+        </w:rPr>
+        <w:t xml:space="preserve">Cobros de obras: </w:t>
+      </w:r>
+      <w:r>
+        <w:t>facturas de obras realizadas.</w:t>
       </w:r>
     </w:p>
     <w:p>
@@ -14919,9 +15374,18 @@
       <w:r>
         <w:t>, que luego enviaba a amigos o archivaba para sus trabajos históricos.</w:t>
       </w:r>
-    </w:p>
-    <w:bookmarkStart w:id="43" w:name="_MON_1586369666"/>
-    <w:bookmarkEnd w:id="43"/>
+      <w:r>
+        <w:t xml:space="preserve"> Esto se puede comprobar fácilmente, revisando alguna de las cartas, por ejemplo, esta carta intercambiada con </w:t>
+      </w:r>
+      <w:r>
+        <w:t>José Antonio Ruenes</w:t>
+      </w:r>
+      <w:r>
+        <w:t>.</w:t>
+      </w:r>
+    </w:p>
+    <w:bookmarkStart w:id="42" w:name="_MON_1586369666"/>
+    <w:bookmarkEnd w:id="42"/>
     <w:p>
       <w:r>
         <w:object w:dxaOrig="8504" w:dyaOrig="2189">
@@ -14932,7 +15396,7 @@
             <w10:borderbottom type="thinThickLarge" width="24"/>
             <w10:borderright type="thinThickLarge" width="24"/>
           </v:shape>
-          <o:OLEObject Type="Embed" ProgID="Word.OpenDocumentText.12" ShapeID="_x0000_i1036" DrawAspect="Content" ObjectID="_1586637668" r:id="rId71"/>
+          <o:OLEObject Type="Embed" ProgID="Word.OpenDocumentText.12" ShapeID="_x0000_i1036" DrawAspect="Content" ObjectID="_1586713715" r:id="rId71"/>
         </w:object>
       </w:r>
     </w:p>
@@ -14945,24 +15409,44 @@
         </w:numPr>
       </w:pPr>
       <w:r>
+        <w:rPr>
+          <w:b/>
+        </w:rPr>
         <w:t>Tema 6</w:t>
       </w:r>
       <w:r>
-        <w:t xml:space="preserve"> (Poesía)</w:t>
-      </w:r>
-      <w:r>
-        <w:t>: uno de los temas que se echaba a faltar en el modelo de cinco temas, la poesía.</w:t>
-      </w:r>
-      <w:r>
-        <w:t xml:space="preserve"> Este tema no necesita explicación, solo hace falta ver </w:t>
-      </w:r>
-      <w:r>
-        <w:lastRenderedPageBreak/>
-        <w:t>las palabras más frecuentes o algún ejemplo con el siguiente para comprender el contenido.</w:t>
-      </w:r>
-    </w:p>
-    <w:bookmarkStart w:id="44" w:name="_MON_1586365549"/>
-    <w:bookmarkEnd w:id="44"/>
+        <w:rPr>
+          <w:b/>
+        </w:rPr>
+        <w:t xml:space="preserve"> (</w:t>
+      </w:r>
+      <w:r>
+        <w:rPr>
+          <w:b/>
+        </w:rPr>
+        <w:t>Jovellanos, el poeta</w:t>
+      </w:r>
+      <w:r>
+        <w:rPr>
+          <w:b/>
+        </w:rPr>
+        <w:t>)</w:t>
+      </w:r>
+      <w:r>
+        <w:rPr>
+          <w:b/>
+        </w:rPr>
+        <w:t>:</w:t>
+      </w:r>
+      <w:r>
+        <w:t xml:space="preserve"> uno de los temas que se echaba a faltar en el modelo de cinco temas, la poesía.</w:t>
+      </w:r>
+      <w:r>
+        <w:t xml:space="preserve"> Este tema no necesita explicación, solo hace falta ver las palabras más frecuentes o algún ejemplo con el siguiente para comprender el contenido.</w:t>
+      </w:r>
+    </w:p>
+    <w:bookmarkStart w:id="43" w:name="_MON_1586365549"/>
+    <w:bookmarkEnd w:id="43"/>
     <w:p>
       <w:pPr>
         <w:pStyle w:val="Prrafodelista"/>
@@ -14977,7 +15461,7 @@
             <w10:borderbottom type="thinThickLarge" width="24"/>
             <w10:borderright type="thinThickLarge" width="24"/>
           </v:shape>
-          <o:OLEObject Type="Embed" ProgID="Word.OpenDocumentText.12" ShapeID="_x0000_i1037" DrawAspect="Content" ObjectID="_1586637669" r:id="rId73"/>
+          <o:OLEObject Type="Embed" ProgID="Word.OpenDocumentText.12" ShapeID="_x0000_i1037" DrawAspect="Content" ObjectID="_1586713716" r:id="rId73"/>
         </w:object>
       </w:r>
     </w:p>
@@ -14990,35 +15474,75 @@
         </w:numPr>
       </w:pPr>
       <w:r>
+        <w:rPr>
+          <w:b/>
+        </w:rPr>
         <w:t>Tema 7</w:t>
       </w:r>
       <w:r>
-        <w:t xml:space="preserve"> (Guerra)</w:t>
-      </w:r>
-      <w:r>
-        <w:t>: corresponde a las cartas enviadas</w:t>
+        <w:rPr>
+          <w:b/>
+        </w:rPr>
+        <w:t xml:space="preserve"> (</w:t>
+      </w:r>
+      <w:r>
+        <w:rPr>
+          <w:b/>
+        </w:rPr>
+        <w:t>Jovellanos durante la</w:t>
+      </w:r>
+      <w:r>
+        <w:rPr>
+          <w:b/>
+        </w:rPr>
+        <w:t xml:space="preserve"> g</w:t>
+      </w:r>
+      <w:r>
+        <w:rPr>
+          <w:b/>
+        </w:rPr>
+        <w:t>uerra)</w:t>
+      </w:r>
+      <w:r>
+        <w:rPr>
+          <w:b/>
+        </w:rPr>
+        <w:t>:</w:t>
+      </w:r>
+      <w:r>
+        <w:t xml:space="preserve"> corresponde a las cartas enviadas</w:t>
       </w:r>
       <w:r>
         <w:t>, principalmente,</w:t>
       </w:r>
       <w:r>
-        <w:t xml:space="preserve"> durante la guerra de independencia</w:t>
-      </w:r>
-      <w:r>
-        <w:t xml:space="preserve"> (la mayoría intercambiadas con Lord Holland en 1809)</w:t>
+        <w:t xml:space="preserve"> durante la G</w:t>
+      </w:r>
+      <w:r>
+        <w:t xml:space="preserve">uerra de </w:t>
+      </w:r>
+      <w:r>
+        <w:t>I</w:t>
+      </w:r>
+      <w:r>
+        <w:t>ndependencia</w:t>
+      </w:r>
+      <w:r>
+        <w:t xml:space="preserve"> (la mayoría intercambiadas con Lord Holland)</w:t>
       </w:r>
       <w:r>
         <w:t xml:space="preserve"> como se puede observar con la alta probabilidad de palabras como ejército, enemigo y España. Además, “juntar” y “cortar”, aunque aparezcan en el infinitivo del verbo por el trabajo del lematizador, se deduce </w:t>
       </w:r>
       <w:r>
-        <w:t>(y se puede comprobar fácilmente revisando las cartas asignadas al tema) que provienen de la Junta Suprema Central y de las Cortes de Cádiz, respectivamente.</w:t>
-      </w:r>
-      <w:r>
-        <w:t xml:space="preserve"> Es importante anotar que también se incluyen cartas hablando de otros conflictos bélicos.</w:t>
-      </w:r>
-    </w:p>
-    <w:bookmarkStart w:id="45" w:name="_MON_1586366125"/>
-    <w:bookmarkEnd w:id="45"/>
+        <w:t xml:space="preserve">(y se puede comprobar fácilmente revisando las cartas </w:t>
+      </w:r>
+      <w:r>
+        <w:lastRenderedPageBreak/>
+        <w:t>asignadas al tema) que provienen de la Junta Suprema Central y de las Cortes de Cádiz, respectivamente.</w:t>
+      </w:r>
+    </w:p>
+    <w:bookmarkStart w:id="44" w:name="_MON_1586366125"/>
+    <w:bookmarkEnd w:id="44"/>
     <w:p>
       <w:pPr>
         <w:pStyle w:val="Prrafodelista"/>
@@ -15026,14 +15550,14 @@
       </w:pPr>
       <w:r>
         <w:object w:dxaOrig="8504" w:dyaOrig="3348">
-          <v:shape id="_x0000_i1038" type="#_x0000_t75" style="width:425.25pt;height:167.25pt" o:ole="" o:bordertopcolor="this" o:borderleftcolor="this" o:borderbottomcolor="this" o:borderrightcolor="this">
+          <v:shape id="_x0000_i1044" type="#_x0000_t75" style="width:425.25pt;height:167.25pt" o:ole="" o:bordertopcolor="this" o:borderleftcolor="this" o:borderbottomcolor="this" o:borderrightcolor="this">
             <v:imagedata r:id="rId74" o:title=""/>
             <w10:bordertop type="thickThinLarge" width="24"/>
             <w10:borderleft type="thickThinLarge" width="24"/>
             <w10:borderbottom type="thinThickLarge" width="24"/>
             <w10:borderright type="thinThickLarge" width="24"/>
           </v:shape>
-          <o:OLEObject Type="Embed" ProgID="Word.OpenDocumentText.12" ShapeID="_x0000_i1038" DrawAspect="Content" ObjectID="_1586637670" r:id="rId75"/>
+          <o:OLEObject Type="Embed" ProgID="Word.OpenDocumentText.12" ShapeID="_x0000_i1044" DrawAspect="Content" ObjectID="_1586713717" r:id="rId75"/>
         </w:object>
       </w:r>
     </w:p>
@@ -15043,74 +15567,241 @@
         <w:ind w:left="0"/>
       </w:pPr>
       <w:r>
+        <w:t>Para intentar mejorar estos resultados, se realizaron cambios al tratamiento del texto para eliminar palabras que se creían vacías como los verbos “hacer”, “ver”, “decir”, “poder”, … Sin embargo, los resultados</w:t>
+      </w:r>
+      <w:r>
+        <w:t xml:space="preserve"> obtenidos fueron bastante peores que los anteriores, tanto con 7 como con 6 temas. Como se aprecia en la siguiente ilustración, los temas tan definidos que fueron obtenidos anteriormente se encuentran diluidos entre ellos.</w:t>
+      </w:r>
+    </w:p>
+    <w:p>
+      <w:pPr>
+        <w:pStyle w:val="Prrafodelista"/>
+        <w:ind w:left="0"/>
+      </w:pPr>
+      <w:r>
+        <w:rPr>
+          <w:noProof/>
+        </w:rPr>
+        <w:drawing>
+          <wp:inline distT="0" distB="0" distL="0" distR="0">
+            <wp:extent cx="5400675" cy="2771775"/>
+            <wp:effectExtent l="0" t="0" r="0" b="0"/>
+            <wp:docPr id="16" name="Imagen 16" descr="D:\Users\Oriol\Documents\practicas\proyecto\R\TopicModel\TM7sinverbosV2.png"/>
+            <wp:cNvGraphicFramePr>
+              <a:graphicFrameLocks xmlns:a="http://schemas.openxmlformats.org/drawingml/2006/main" noChangeAspect="1"/>
+            </wp:cNvGraphicFramePr>
+            <a:graphic xmlns:a="http://schemas.openxmlformats.org/drawingml/2006/main">
+              <a:graphicData uri="http://schemas.openxmlformats.org/drawingml/2006/picture">
+                <pic:pic xmlns:pic="http://schemas.openxmlformats.org/drawingml/2006/picture">
+                  <pic:nvPicPr>
+                    <pic:cNvPr id="0" name="Picture 21" descr="D:\Users\Oriol\Documents\practicas\proyecto\R\TopicModel\TM7sinverbosV2.png"/>
+                    <pic:cNvPicPr>
+                      <a:picLocks noChangeAspect="1" noChangeArrowheads="1"/>
+                    </pic:cNvPicPr>
+                  </pic:nvPicPr>
+                  <pic:blipFill>
+                    <a:blip r:embed="rId76">
+                      <a:extLst>
+                        <a:ext uri="{28A0092B-C50C-407E-A947-70E740481C1C}">
+                          <a14:useLocalDpi xmlns:a14="http://schemas.microsoft.com/office/drawing/2010/main" val="0"/>
+                        </a:ext>
+                      </a:extLst>
+                    </a:blip>
+                    <a:srcRect/>
+                    <a:stretch>
+                      <a:fillRect/>
+                    </a:stretch>
+                  </pic:blipFill>
+                  <pic:spPr bwMode="auto">
+                    <a:xfrm>
+                      <a:off x="0" y="0"/>
+                      <a:ext cx="5400675" cy="2771775"/>
+                    </a:xfrm>
+                    <a:prstGeom prst="rect">
+                      <a:avLst/>
+                    </a:prstGeom>
+                    <a:noFill/>
+                    <a:ln>
+                      <a:noFill/>
+                    </a:ln>
+                  </pic:spPr>
+                </pic:pic>
+              </a:graphicData>
+            </a:graphic>
+          </wp:inline>
+        </w:drawing>
+      </w:r>
+    </w:p>
+    <w:p>
+      <w:pPr>
+        <w:pStyle w:val="Prrafodelista"/>
+        <w:ind w:left="0"/>
+      </w:pPr>
+      <w:r>
+        <w:rPr>
+          <w:noProof/>
+        </w:rPr>
+        <w:lastRenderedPageBreak/>
+        <w:drawing>
+          <wp:inline distT="0" distB="0" distL="0" distR="0">
+            <wp:extent cx="5400675" cy="2743200"/>
+            <wp:effectExtent l="0" t="0" r="0" b="0"/>
+            <wp:docPr id="17" name="Imagen 17" descr="D:\Users\Oriol\Documents\practicas\proyecto\R\TopicModel\TM6sinverbos.png"/>
+            <wp:cNvGraphicFramePr>
+              <a:graphicFrameLocks xmlns:a="http://schemas.openxmlformats.org/drawingml/2006/main" noChangeAspect="1"/>
+            </wp:cNvGraphicFramePr>
+            <a:graphic xmlns:a="http://schemas.openxmlformats.org/drawingml/2006/main">
+              <a:graphicData uri="http://schemas.openxmlformats.org/drawingml/2006/picture">
+                <pic:pic xmlns:pic="http://schemas.openxmlformats.org/drawingml/2006/picture">
+                  <pic:nvPicPr>
+                    <pic:cNvPr id="0" name="Picture 22" descr="D:\Users\Oriol\Documents\practicas\proyecto\R\TopicModel\TM6sinverbos.png"/>
+                    <pic:cNvPicPr>
+                      <a:picLocks noChangeAspect="1" noChangeArrowheads="1"/>
+                    </pic:cNvPicPr>
+                  </pic:nvPicPr>
+                  <pic:blipFill>
+                    <a:blip r:embed="rId77">
+                      <a:extLst>
+                        <a:ext uri="{28A0092B-C50C-407E-A947-70E740481C1C}">
+                          <a14:useLocalDpi xmlns:a14="http://schemas.microsoft.com/office/drawing/2010/main" val="0"/>
+                        </a:ext>
+                      </a:extLst>
+                    </a:blip>
+                    <a:srcRect/>
+                    <a:stretch>
+                      <a:fillRect/>
+                    </a:stretch>
+                  </pic:blipFill>
+                  <pic:spPr bwMode="auto">
+                    <a:xfrm>
+                      <a:off x="0" y="0"/>
+                      <a:ext cx="5400675" cy="2743200"/>
+                    </a:xfrm>
+                    <a:prstGeom prst="rect">
+                      <a:avLst/>
+                    </a:prstGeom>
+                    <a:noFill/>
+                    <a:ln>
+                      <a:noFill/>
+                    </a:ln>
+                  </pic:spPr>
+                </pic:pic>
+              </a:graphicData>
+            </a:graphic>
+          </wp:inline>
+        </w:drawing>
+      </w:r>
+    </w:p>
+    <w:p>
+      <w:pPr>
+        <w:pStyle w:val="Prrafodelista"/>
+        <w:ind w:left="0"/>
+      </w:pPr>
+      <w:r>
+        <w:t xml:space="preserve"> </w:t>
+      </w:r>
+    </w:p>
+    <w:p>
+      <w:pPr>
+        <w:pStyle w:val="Prrafodelista"/>
+        <w:ind w:left="0"/>
+      </w:pPr>
+      <w:r>
         <w:t>Tras esta explicación, se puede apreciar la calidad y precisión del algoritmo LDA cuando el texto está bien tratado y se escoge un número de temas correcto.</w:t>
       </w:r>
     </w:p>
     <w:p>
       <w:pPr>
+        <w:pStyle w:val="Prrafodelista"/>
+        <w:ind w:left="0"/>
+      </w:pPr>
+    </w:p>
+    <w:p>
+      <w:pPr>
+        <w:pStyle w:val="Ttulo3"/>
+      </w:pPr>
+      <w:r>
+        <w:t>Conclusiones</w:t>
+      </w:r>
+    </w:p>
+    <w:p>
+      <w:r>
+        <w:t>Después de obtener y analizar todos los resultados, se ha decidido utilizar los resultados de TopicModeling ya que se consideran los más precisos y los que mejor representan tanto los temas de conversación como las épocas de la vida de Gaspar Melchor de Jovellanos.</w:t>
+      </w:r>
+    </w:p>
+    <w:p>
+      <w:pPr>
         <w:pStyle w:val="Ttulo1"/>
       </w:pPr>
-      <w:bookmarkStart w:id="46" w:name="_Toc511988178"/>
+      <w:bookmarkStart w:id="45" w:name="_Toc511988178"/>
+      <w:r>
+        <w:t>Desarrollo de la p</w:t>
+      </w:r>
+      <w:r>
+        <w:t>ágina web</w:t>
+      </w:r>
+      <w:bookmarkEnd w:id="45"/>
+    </w:p>
+    <w:p>
+      <w:pPr>
+        <w:pStyle w:val="Ttulo2"/>
+      </w:pPr>
+      <w:bookmarkStart w:id="46" w:name="_Toc511988179"/>
+      <w:r>
+        <w:t>Análisis</w:t>
+      </w:r>
+      <w:bookmarkEnd w:id="46"/>
+    </w:p>
+    <w:p>
+      <w:r>
+        <w:t xml:space="preserve">Este apartado contendrá toda la especificación de requisitos y toda la documentación del </w:t>
+      </w:r>
+      <w:bookmarkStart w:id="47" w:name="_GoBack"/>
+      <w:bookmarkEnd w:id="47"/>
+      <w:r>
+        <w:t>análisis de la aplicación, a partir de la cual se elaborará posteriormente el diseño.</w:t>
+      </w:r>
+    </w:p>
+    <w:p>
+      <w:pPr>
+        <w:pStyle w:val="Ttulo3"/>
+      </w:pPr>
+      <w:bookmarkStart w:id="48" w:name="_Toc511988180"/>
+      <w:r>
+        <w:t>Definición del Sistema</w:t>
+      </w:r>
+      <w:bookmarkEnd w:id="48"/>
+    </w:p>
+    <w:p>
+      <w:pPr>
+        <w:pStyle w:val="Ttulo4"/>
+      </w:pPr>
+      <w:r>
+        <w:t>Determinación del Alcance del Sistema</w:t>
+      </w:r>
+    </w:p>
+    <w:p>
+      <w:r>
+        <w:t>Se trata de describir de nuevo el sistema, pero en lugar de repetir lo que ya hemos dicho de él, tenemos que constatar en este apartado hasta donde vamos a llegar en su construcción, es decir, qu</w:t>
+      </w:r>
+      <w:r>
+        <w:t>é</w:t>
+      </w:r>
+      <w:r>
+        <w:t xml:space="preserve"> l</w:t>
+      </w:r>
+      <w:r>
+        <w:t>í</w:t>
+      </w:r>
+      <w:r>
+        <w:t>mites vamos a poner en el desarrollo estableciendo qué se va a hacer y qué se va a omitir</w:t>
+      </w:r>
+      <w:r>
+        <w:t xml:space="preserve"> (en general, hasta donde se va a llegar). Podemos por tanto usar todo lo que hemos </w:t>
+      </w:r>
       <w:r>
         <w:lastRenderedPageBreak/>
-        <w:t>Desarrollo de la p</w:t>
-      </w:r>
-      <w:r>
-        <w:t>ágina web</w:t>
-      </w:r>
-      <w:bookmarkEnd w:id="46"/>
-    </w:p>
-    <w:p>
-      <w:pPr>
-        <w:pStyle w:val="Ttulo2"/>
-      </w:pPr>
-      <w:bookmarkStart w:id="47" w:name="_Toc511988179"/>
-      <w:r>
-        <w:t>Análisis</w:t>
-      </w:r>
-      <w:bookmarkEnd w:id="47"/>
-    </w:p>
-    <w:p>
-      <w:r>
-        <w:t>Este apartado contendrá toda la especificación de requisitos y toda la documentación del análisis de la aplicación, a partir de la cual se elaborará posteriormente el diseño.</w:t>
-      </w:r>
-    </w:p>
-    <w:p>
-      <w:pPr>
-        <w:pStyle w:val="Ttulo3"/>
-      </w:pPr>
-      <w:bookmarkStart w:id="48" w:name="_Toc511988180"/>
-      <w:r>
-        <w:t>Definición del Sistema</w:t>
-      </w:r>
-      <w:bookmarkEnd w:id="48"/>
-    </w:p>
-    <w:p>
-      <w:pPr>
-        <w:pStyle w:val="Ttulo4"/>
-      </w:pPr>
-      <w:r>
-        <w:t>Determinación del Alcance del Sistema</w:t>
-      </w:r>
-    </w:p>
-    <w:p>
-      <w:r>
-        <w:t>Se trata de describir de nuevo el sistema, pero en lugar de repetir lo que ya hemos dicho de él, tenemos que constatar en este apartado hasta donde vamos a llegar en su construcción, es decir, qu</w:t>
-      </w:r>
-      <w:r>
-        <w:t>é</w:t>
-      </w:r>
-      <w:r>
-        <w:t xml:space="preserve"> l</w:t>
-      </w:r>
-      <w:r>
-        <w:t>í</w:t>
-      </w:r>
-      <w:r>
-        <w:t>mites vamos a poner en el desarrollo estableciendo qué se va a hacer y qué se va a omitir</w:t>
-      </w:r>
-      <w:r>
-        <w:t xml:space="preserve"> (en general, hasta donde se va a llegar). Podemos por tanto usar todo lo que hemos dicho en descripciones anteriores para ayudar a describir el alcance del sistema.</w:t>
+        <w:t>dicho en descripciones anteriores para ayudar a describir el alcance del sistema.</w:t>
       </w:r>
       <w:r>
         <w:t xml:space="preserve"> Conviene dejar claro este apartado para así delimitar la labor de análisis y diseño que vamos a hacer a continuación y evitar así no describir aspectos que se han construido o describir cosas que finalmente no van a construirse. </w:t>
@@ -15124,11 +15815,6 @@
     <w:p>
       <w:r>
         <w:t>--</w:t>
-      </w:r>
-    </w:p>
-    <w:p>
-      <w:r>
-        <w:t>Como se ha tratado antes el alcance de la página web es relativamente sencillo. Se van a realizar una serie de grafos interactivos, tres en concreto (más dos realizados durante las prácticas de empresa y que, por lo tanto, no serán tratados aquí), con una serie de funcionalidades y una galería de imágenes para albergar otro tipo de visualizaciones estáticas (gráficas, wordclouds, …).</w:t>
       </w:r>
     </w:p>
     <w:p>
@@ -15141,6 +15827,9 @@
           <w:szCs w:val="26"/>
         </w:rPr>
       </w:pPr>
+      <w:r>
+        <w:t>Como se ha tratado antes el alcance de la página web es relativamente sencillo. Se van a realizar una serie de grafos interactivos, tres en concreto (más dos realizados durante las prácticas de empresa y que, por lo tanto, no serán tratados aquí), con una serie de funcionalidades y una galería de imágenes para albergar otro tipo de visualizaciones estáticas (gráficas, wordclouds, …).</w:t>
+      </w:r>
       <w:r>
         <w:br w:type="page"/>
       </w:r>
@@ -16403,10 +17092,7 @@
               <w:cnfStyle w:val="000000000000" w:firstRow="0" w:lastRow="0" w:firstColumn="0" w:lastColumn="0" w:oddVBand="0" w:evenVBand="0" w:oddHBand="0" w:evenHBand="0" w:firstRowFirstColumn="0" w:firstRowLastColumn="0" w:lastRowFirstColumn="0" w:lastRowLastColumn="0"/>
             </w:pPr>
             <w:r>
-              <w:t>El usuario deberá</w:t>
-            </w:r>
-            <w:r>
-              <w:t xml:space="preserve"> poder ver la leyenda de colores del grafo en todo momento.</w:t>
+              <w:t>El usuario deberá poder ver la leyenda de colores del grafo en todo momento.</w:t>
             </w:r>
           </w:p>
         </w:tc>
@@ -16553,6 +17239,9 @@
             <w:pPr>
               <w:jc w:val="center"/>
             </w:pPr>
+            <w:r>
+              <w:t>R7..1</w:t>
+            </w:r>
           </w:p>
         </w:tc>
         <w:tc>
@@ -16563,6 +17252,9 @@
             <w:pPr>
               <w:cnfStyle w:val="000000000000" w:firstRow="0" w:lastRow="0" w:firstColumn="0" w:lastColumn="0" w:oddVBand="0" w:evenVBand="0" w:oddHBand="0" w:evenHBand="0" w:firstRowFirstColumn="0" w:firstRowLastColumn="0" w:lastRowFirstColumn="0" w:lastRowLastColumn="0"/>
             </w:pPr>
+            <w:r>
+              <w:t>Leyenda Galería</w:t>
+            </w:r>
           </w:p>
         </w:tc>
         <w:tc>
@@ -16573,6 +17265,9 @@
             <w:pPr>
               <w:cnfStyle w:val="000000000000" w:firstRow="0" w:lastRow="0" w:firstColumn="0" w:lastColumn="0" w:oddVBand="0" w:evenVBand="0" w:oddHBand="0" w:evenHBand="0" w:firstRowFirstColumn="0" w:firstRowLastColumn="0" w:lastRowFirstColumn="0" w:lastRowLastColumn="0"/>
             </w:pPr>
+            <w:r>
+              <w:t>El usuario tendrá a su disposición una descripción de la imagen que esté observando.</w:t>
+            </w:r>
           </w:p>
         </w:tc>
       </w:tr>
@@ -16822,6 +17517,17 @@
       </w:r>
     </w:p>
     <w:p>
+      <w:r>
+        <w:t>--</w:t>
+      </w:r>
+    </w:p>
+    <w:p>
+      <w:r>
+        <w:t>Debido a la naturaleza de la web como simple plataforma de visualización, solo se han identificado dos tipos de usuario: usuario anónimo y el administrador del sistema.</w:t>
+      </w:r>
+    </w:p>
+    <w:p/>
+    <w:p>
       <w:pPr>
         <w:pStyle w:val="Ttulo4"/>
       </w:pPr>
@@ -16907,7 +17613,7 @@
           <w:numId w:val="42"/>
         </w:numPr>
       </w:pPr>
-      <w:hyperlink r:id="rId76" w:tooltip="http://www.agilemodeling.com/artifacts/useCaseDiagram.htm" w:history="1">
+      <w:hyperlink r:id="rId78" w:tooltip="http://www.agilemodeling.com/artifacts/useCaseDiagram.htm" w:history="1">
         <w:r>
           <w:rPr>
             <w:rStyle w:val="Hipervnculo"/>
@@ -16928,7 +17634,7 @@
           <w:numId w:val="42"/>
         </w:numPr>
       </w:pPr>
-      <w:hyperlink r:id="rId77" w:tooltip="http://www.visualcase.com/kbase/use_case_sample.htm" w:history="1">
+      <w:hyperlink r:id="rId79" w:tooltip="http://www.visualcase.com/kbase/use_case_sample.htm" w:history="1">
         <w:r>
           <w:rPr>
             <w:rStyle w:val="Hipervnculo"/>
@@ -16966,7 +17672,11 @@
     </w:p>
     <w:p>
       <w:r>
-        <w:t>Esta sección debe incluir el clásico diagrama de casos de uso de la aplicación. Si el número de casos de uso fuese muy elevado, se pueden crear múltiples diagramas para que quede todo de forma más clara. A modo de ejemplo, se presentan los siguientes diagramas de un sistema para la creación y corrección de exámenes de tipo test</w:t>
+        <w:t xml:space="preserve">Esta sección debe incluir el clásico diagrama de casos de uso de la aplicación. Si el número de casos de uso fuese muy elevado, se pueden crear múltiples diagramas para que quede todo de </w:t>
+      </w:r>
+      <w:r>
+        <w:lastRenderedPageBreak/>
+        <w:t>forma más clara. A modo de ejemplo, se presentan los siguientes diagramas de un sistema para la creación y corrección de exámenes de tipo test</w:t>
       </w:r>
       <w:r>
         <w:t>:</w:t>
@@ -16984,7 +17694,6 @@
           <w:noProof/>
           <w:lang w:eastAsia="es-ES"/>
         </w:rPr>
-        <w:lastRenderedPageBreak/>
         <w:drawing>
           <wp:inline distT="0" distB="0" distL="0" distR="0">
             <wp:extent cx="3066667" cy="2219048"/>
@@ -17001,7 +17710,7 @@
                     <pic:cNvPicPr/>
                   </pic:nvPicPr>
                   <pic:blipFill>
-                    <a:blip r:embed="rId78" cstate="print"/>
+                    <a:blip r:embed="rId80" cstate="print"/>
                     <a:stretch>
                       <a:fillRect/>
                     </a:stretch>
@@ -17067,7 +17776,7 @@
                     <pic:cNvPicPr/>
                   </pic:nvPicPr>
                   <pic:blipFill>
-                    <a:blip r:embed="rId79" cstate="print"/>
+                    <a:blip r:embed="rId81" cstate="print"/>
                     <a:stretch>
                       <a:fillRect/>
                     </a:stretch>
@@ -17263,6 +17972,7 @@
               <w:rPr>
                 <w:b/>
               </w:rPr>
+              <w:lastRenderedPageBreak/>
               <w:t>Descripción</w:t>
             </w:r>
           </w:p>
@@ -17288,7 +17998,6 @@
     <w:p/>
     <w:p>
       <w:r>
-        <w:lastRenderedPageBreak/>
         <w:t>A continuación se incluyen un par de ejemplos</w:t>
       </w:r>
       <w:r>
@@ -17573,7 +18282,7 @@
           <w:numId w:val="43"/>
         </w:numPr>
       </w:pPr>
-      <w:hyperlink r:id="rId80" w:history="1">
+      <w:hyperlink r:id="rId82" w:history="1">
         <w:r>
           <w:rPr>
             <w:rStyle w:val="Hipervnculo"/>
@@ -17594,7 +18303,7 @@
           <w:numId w:val="43"/>
         </w:numPr>
       </w:pPr>
-      <w:hyperlink r:id="rId81" w:history="1">
+      <w:hyperlink r:id="rId83" w:history="1">
         <w:r>
           <w:rPr>
             <w:rStyle w:val="Hipervnculo"/>
@@ -17615,7 +18324,7 @@
           <w:numId w:val="43"/>
         </w:numPr>
       </w:pPr>
-      <w:hyperlink r:id="rId82" w:history="1">
+      <w:hyperlink r:id="rId84" w:history="1">
         <w:r>
           <w:rPr>
             <w:rStyle w:val="Hipervnculo"/>
@@ -17636,7 +18345,7 @@
           <w:numId w:val="43"/>
         </w:numPr>
       </w:pPr>
-      <w:hyperlink r:id="rId83" w:history="1">
+      <w:hyperlink r:id="rId85" w:history="1">
         <w:r>
           <w:rPr>
             <w:rStyle w:val="Hipervnculo"/>
@@ -17941,7 +18650,7 @@
                     <pic:cNvPicPr/>
                   </pic:nvPicPr>
                   <pic:blipFill>
-                    <a:blip r:embed="rId84" cstate="print"/>
+                    <a:blip r:embed="rId86" cstate="print"/>
                     <a:stretch>
                       <a:fillRect/>
                     </a:stretch>
@@ -19298,7 +20007,7 @@
                     <pic:cNvPicPr/>
                   </pic:nvPicPr>
                   <pic:blipFill>
-                    <a:blip r:embed="rId85" cstate="print"/>
+                    <a:blip r:embed="rId87" cstate="print"/>
                     <a:stretch>
                       <a:fillRect/>
                     </a:stretch>
@@ -19901,7 +20610,7 @@
                     <pic:cNvPicPr/>
                   </pic:nvPicPr>
                   <pic:blipFill>
-                    <a:blip r:embed="rId86" cstate="print"/>
+                    <a:blip r:embed="rId88" cstate="print"/>
                     <a:stretch>
                       <a:fillRect/>
                     </a:stretch>
@@ -20537,7 +21246,7 @@
         </w:rPr>
         <w:t>: </w:t>
       </w:r>
-      <w:hyperlink r:id="rId87" w:history="1">
+      <w:hyperlink r:id="rId89" w:history="1">
         <w:r>
           <w:rPr>
             <w:rStyle w:val="Hipervnculo"/>
@@ -21052,7 +21761,7 @@
           <w:numId w:val="46"/>
         </w:numPr>
       </w:pPr>
-      <w:hyperlink r:id="rId88" w:history="1">
+      <w:hyperlink r:id="rId90" w:history="1">
         <w:r>
           <w:rPr>
             <w:rStyle w:val="Hipervnculo"/>
@@ -21069,7 +21778,7 @@
           <w:numId w:val="46"/>
         </w:numPr>
       </w:pPr>
-      <w:hyperlink r:id="rId89" w:history="1">
+      <w:hyperlink r:id="rId91" w:history="1">
         <w:r>
           <w:rPr>
             <w:rStyle w:val="Hipervnculo"/>
@@ -21202,7 +21911,7 @@
       <w:r>
         <w:t xml:space="preserve"> aplicación es el siguiente: </w:t>
       </w:r>
-      <w:hyperlink r:id="rId90" w:history="1">
+      <w:hyperlink r:id="rId92" w:history="1">
         <w:r>
           <w:rPr>
             <w:rStyle w:val="Hipervnculo"/>
@@ -21293,7 +22002,7 @@
                     <pic:cNvPicPr/>
                   </pic:nvPicPr>
                   <pic:blipFill>
-                    <a:blip r:embed="rId91" cstate="print"/>
+                    <a:blip r:embed="rId93" cstate="print"/>
                     <a:stretch>
                       <a:fillRect/>
                     </a:stretch>
@@ -21409,7 +22118,7 @@
           <w:numId w:val="51"/>
         </w:numPr>
       </w:pPr>
-      <w:hyperlink r:id="rId92" w:history="1">
+      <w:hyperlink r:id="rId94" w:history="1">
         <w:r>
           <w:rPr>
             <w:rStyle w:val="Hipervnculo"/>
@@ -22023,7 +22732,7 @@
       </w:r>
     </w:p>
     <w:p>
-      <w:hyperlink r:id="rId93" w:history="1">
+      <w:hyperlink r:id="rId95" w:history="1">
         <w:r>
           <w:rPr>
             <w:rStyle w:val="Hipervnculo"/>
@@ -22033,7 +22742,7 @@
       </w:hyperlink>
     </w:p>
     <w:p>
-      <w:hyperlink r:id="rId94" w:history="1">
+      <w:hyperlink r:id="rId96" w:history="1">
         <w:r>
           <w:rPr>
             <w:rStyle w:val="Hipervnculo"/>
@@ -22093,7 +22802,7 @@
       </w:r>
     </w:p>
     <w:p>
-      <w:hyperlink r:id="rId95" w:history="1">
+      <w:hyperlink r:id="rId97" w:history="1">
         <w:r>
           <w:rPr>
             <w:rStyle w:val="Hipervnculo"/>
@@ -22103,7 +22812,7 @@
       </w:hyperlink>
     </w:p>
     <w:p>
-      <w:hyperlink r:id="rId96" w:history="1">
+      <w:hyperlink r:id="rId98" w:history="1">
         <w:r>
           <w:rPr>
             <w:rStyle w:val="Hipervnculo"/>
@@ -22113,7 +22822,7 @@
       </w:hyperlink>
     </w:p>
     <w:p>
-      <w:hyperlink r:id="rId97" w:history="1">
+      <w:hyperlink r:id="rId99" w:history="1">
         <w:r>
           <w:rPr>
             <w:rStyle w:val="Hipervnculo"/>
@@ -22200,7 +22909,7 @@
                     <pic:cNvPicPr/>
                   </pic:nvPicPr>
                   <pic:blipFill>
-                    <a:blip r:embed="rId98" cstate="print"/>
+                    <a:blip r:embed="rId100" cstate="print"/>
                     <a:stretch>
                       <a:fillRect/>
                     </a:stretch>
@@ -22249,7 +22958,7 @@
       </w:r>
     </w:p>
     <w:p>
-      <w:hyperlink r:id="rId99" w:history="1">
+      <w:hyperlink r:id="rId101" w:history="1">
         <w:r>
           <w:rPr>
             <w:rStyle w:val="Hipervnculo"/>
@@ -22259,7 +22968,7 @@
       </w:hyperlink>
     </w:p>
     <w:p>
-      <w:hyperlink r:id="rId100" w:history="1">
+      <w:hyperlink r:id="rId102" w:history="1">
         <w:r>
           <w:rPr>
             <w:rStyle w:val="Hipervnculo"/>
@@ -22705,7 +23414,7 @@
       </w:r>
     </w:p>
     <w:p>
-      <w:hyperlink r:id="rId101" w:history="1">
+      <w:hyperlink r:id="rId103" w:history="1">
         <w:r>
           <w:rPr>
             <w:rStyle w:val="Hipervnculo"/>
@@ -22720,7 +23429,7 @@
       </w:r>
     </w:p>
     <w:p>
-      <w:hyperlink r:id="rId102" w:history="1">
+      <w:hyperlink r:id="rId104" w:history="1">
         <w:r>
           <w:rPr>
             <w:rStyle w:val="Hipervnculo"/>
@@ -22750,7 +23459,7 @@
       </w:r>
     </w:p>
     <w:p>
-      <w:hyperlink r:id="rId103" w:history="1">
+      <w:hyperlink r:id="rId105" w:history="1">
         <w:r>
           <w:rPr>
             <w:rStyle w:val="Hipervnculo"/>
@@ -22800,7 +23509,7 @@
       </w:r>
     </w:p>
     <w:p>
-      <w:hyperlink r:id="rId104" w:anchor="activity-diagrams" w:history="1">
+      <w:hyperlink r:id="rId106" w:anchor="activity-diagrams" w:history="1">
         <w:r>
           <w:rPr>
             <w:rStyle w:val="Hipervnculo"/>
@@ -22810,7 +23519,7 @@
       </w:hyperlink>
     </w:p>
     <w:p>
-      <w:hyperlink r:id="rId105" w:history="1">
+      <w:hyperlink r:id="rId107" w:history="1">
         <w:r>
           <w:rPr>
             <w:rStyle w:val="Hipervnculo"/>
@@ -25529,7 +26238,7 @@
       <w:r>
         <w:t xml:space="preserve">). Puede encontrarse más información en: </w:t>
       </w:r>
-      <w:hyperlink r:id="rId106" w:history="1">
+      <w:hyperlink r:id="rId108" w:history="1">
         <w:r>
           <w:rPr>
             <w:rStyle w:val="Hipervnculo"/>
@@ -25652,7 +26361,7 @@
       <w:r>
         <w:t xml:space="preserve"> (</w:t>
       </w:r>
-      <w:hyperlink r:id="rId107" w:history="1">
+      <w:hyperlink r:id="rId109" w:history="1">
         <w:r>
           <w:rPr>
             <w:rStyle w:val="Hipervnculo"/>
@@ -27410,7 +28119,7 @@
       <w:r>
         <w:t xml:space="preserve"> (</w:t>
       </w:r>
-      <w:hyperlink r:id="rId108" w:history="1">
+      <w:hyperlink r:id="rId110" w:history="1">
         <w:r>
           <w:rPr>
             <w:rStyle w:val="Hipervnculo"/>
@@ -34282,7 +34991,7 @@
       <w:r>
         <w:t xml:space="preserve">  (</w:t>
       </w:r>
-      <w:hyperlink r:id="rId109" w:history="1">
+      <w:hyperlink r:id="rId111" w:history="1">
         <w:r>
           <w:rPr>
             <w:rStyle w:val="Hipervnculo"/>
@@ -34480,7 +35189,7 @@
       <w:r>
         <w:t xml:space="preserve"> (</w:t>
       </w:r>
-      <w:hyperlink r:id="rId110" w:history="1">
+      <w:hyperlink r:id="rId112" w:history="1">
         <w:r>
           <w:rPr>
             <w:rStyle w:val="Hipervnculo"/>
@@ -34500,7 +35209,7 @@
       <w:r>
         <w:t>(</w:t>
       </w:r>
-      <w:hyperlink r:id="rId111" w:history="1">
+      <w:hyperlink r:id="rId113" w:history="1">
         <w:r>
           <w:rPr>
             <w:rStyle w:val="Hipervnculo"/>
@@ -34514,7 +35223,7 @@
       <w:r>
         <w:t xml:space="preserve"> </w:t>
       </w:r>
-      <w:hyperlink r:id="rId112" w:history="1">
+      <w:hyperlink r:id="rId114" w:history="1">
         <w:r>
           <w:rPr>
             <w:rStyle w:val="Hipervnculo"/>
@@ -34674,7 +35383,7 @@
       <w:r>
         <w:t xml:space="preserve"> (</w:t>
       </w:r>
-      <w:hyperlink r:id="rId113" w:history="1">
+      <w:hyperlink r:id="rId115" w:history="1">
         <w:r>
           <w:rPr>
             <w:rStyle w:val="Hipervnculo"/>
@@ -34816,7 +35525,7 @@
         </w:rPr>
         <w:t xml:space="preserve"> (</w:t>
       </w:r>
-      <w:hyperlink r:id="rId114" w:history="1">
+      <w:hyperlink r:id="rId116" w:history="1">
         <w:r>
           <w:rPr>
             <w:rStyle w:val="Hipervnculo"/>
@@ -34849,7 +35558,7 @@
       <w:r>
         <w:t xml:space="preserve"> (</w:t>
       </w:r>
-      <w:hyperlink r:id="rId115" w:history="1">
+      <w:hyperlink r:id="rId117" w:history="1">
         <w:r>
           <w:rPr>
             <w:rStyle w:val="Hipervnculo"/>
@@ -34878,7 +35587,7 @@
       <w:r>
         <w:t xml:space="preserve"> (</w:t>
       </w:r>
-      <w:hyperlink r:id="rId116" w:history="1">
+      <w:hyperlink r:id="rId118" w:history="1">
         <w:r>
           <w:rPr>
             <w:rStyle w:val="Hipervnculo"/>
@@ -34914,7 +35623,7 @@
         </w:rPr>
         <w:t xml:space="preserve"> (</w:t>
       </w:r>
-      <w:hyperlink r:id="rId117" w:history="1">
+      <w:hyperlink r:id="rId119" w:history="1">
         <w:r>
           <w:rPr>
             <w:rStyle w:val="Hipervnculo"/>
@@ -35124,7 +35833,7 @@
       <w:r>
         <w:t xml:space="preserve"> pasar de la versión 1.0 a la versión 2.0 de forma resumida: </w:t>
       </w:r>
-      <w:hyperlink r:id="rId118" w:history="1">
+      <w:hyperlink r:id="rId120" w:history="1">
         <w:r>
           <w:rPr>
             <w:rStyle w:val="Hipervnculo"/>
@@ -35354,7 +36063,7 @@
         </w:rPr>
         <w:t xml:space="preserve">: </w:t>
       </w:r>
-      <w:hyperlink r:id="rId119" w:history="1">
+      <w:hyperlink r:id="rId121" w:history="1">
         <w:r>
           <w:rPr>
             <w:rStyle w:val="Hipervnculo"/>
@@ -35395,7 +36104,7 @@
         </w:rPr>
         <w:t xml:space="preserve">: </w:t>
       </w:r>
-      <w:hyperlink r:id="rId120" w:history="1">
+      <w:hyperlink r:id="rId122" w:history="1">
         <w:r>
           <w:rPr>
             <w:rStyle w:val="Hipervnculo"/>
@@ -35720,7 +36429,7 @@
       <w:r>
         <w:t xml:space="preserve">  (</w:t>
       </w:r>
-      <w:hyperlink r:id="rId121" w:history="1">
+      <w:hyperlink r:id="rId123" w:history="1">
         <w:r>
           <w:rPr>
             <w:rStyle w:val="Hipervnculo"/>
@@ -35753,7 +36462,7 @@
       <w:r>
         <w:t xml:space="preserve"> (</w:t>
       </w:r>
-      <w:hyperlink r:id="rId122" w:history="1">
+      <w:hyperlink r:id="rId124" w:history="1">
         <w:r>
           <w:rPr>
             <w:rStyle w:val="Hipervnculo"/>
@@ -35783,7 +36492,7 @@
       <w:r>
         <w:t xml:space="preserve"> (</w:t>
       </w:r>
-      <w:hyperlink r:id="rId123" w:history="1">
+      <w:hyperlink r:id="rId125" w:history="1">
         <w:r>
           <w:rPr>
             <w:rStyle w:val="Hipervnculo"/>
@@ -36405,7 +37114,7 @@
                 <w:szCs w:val="24"/>
               </w:rPr>
             </w:pPr>
-            <w:hyperlink r:id="rId124" w:anchor="tech-text-equivalent" w:history="1">
+            <w:hyperlink r:id="rId126" w:anchor="tech-text-equivalent" w:history="1">
               <w:r>
                 <w:rPr>
                   <w:rStyle w:val="Hipervnculo"/>
@@ -36515,7 +37224,7 @@
                 <w:szCs w:val="24"/>
               </w:rPr>
             </w:pPr>
-            <w:hyperlink r:id="rId125" w:anchor="tech-color-convey" w:history="1">
+            <w:hyperlink r:id="rId127" w:anchor="tech-color-convey" w:history="1">
               <w:r>
                 <w:rPr>
                   <w:rStyle w:val="Hipervnculo"/>
@@ -36602,7 +37311,7 @@
                 <w:szCs w:val="24"/>
               </w:rPr>
             </w:pPr>
-            <w:hyperlink r:id="rId126" w:anchor="tech-identify-changes" w:history="1">
+            <w:hyperlink r:id="rId128" w:anchor="tech-identify-changes" w:history="1">
               <w:r>
                 <w:rPr>
                   <w:rStyle w:val="Hipervnculo"/>
@@ -36689,7 +37398,7 @@
                 <w:szCs w:val="24"/>
               </w:rPr>
             </w:pPr>
-            <w:hyperlink r:id="rId127" w:anchor="tech-order-style-sheets" w:history="1">
+            <w:hyperlink r:id="rId129" w:anchor="tech-order-style-sheets" w:history="1">
               <w:r>
                 <w:rPr>
                   <w:rStyle w:val="Hipervnculo"/>
@@ -36768,7 +37477,7 @@
                 <w:szCs w:val="24"/>
               </w:rPr>
             </w:pPr>
-            <w:hyperlink r:id="rId128" w:anchor="tech-dynamic-source" w:history="1">
+            <w:hyperlink r:id="rId130" w:anchor="tech-dynamic-source" w:history="1">
               <w:r>
                 <w:rPr>
                   <w:rStyle w:val="Hipervnculo"/>
@@ -36847,7 +37556,7 @@
                 <w:szCs w:val="24"/>
               </w:rPr>
             </w:pPr>
-            <w:hyperlink r:id="rId129" w:anchor="tech-avoid-flicker" w:history="1">
+            <w:hyperlink r:id="rId131" w:anchor="tech-avoid-flicker" w:history="1">
               <w:r>
                 <w:rPr>
                   <w:rStyle w:val="Hipervnculo"/>
@@ -36926,7 +37635,7 @@
                 <w:szCs w:val="24"/>
               </w:rPr>
             </w:pPr>
-            <w:hyperlink r:id="rId130" w:anchor="tech-simple-and-straightforward" w:history="1">
+            <w:hyperlink r:id="rId132" w:anchor="tech-simple-and-straightforward" w:history="1">
               <w:r>
                 <w:rPr>
                   <w:rStyle w:val="Hipervnculo"/>
@@ -37107,7 +37816,7 @@
                 <w:szCs w:val="24"/>
               </w:rPr>
             </w:pPr>
-            <w:hyperlink r:id="rId131" w:anchor="tech-redundant-server-links" w:history="1">
+            <w:hyperlink r:id="rId133" w:anchor="tech-redundant-server-links" w:history="1">
               <w:r>
                 <w:rPr>
                   <w:rStyle w:val="Hipervnculo"/>
@@ -37186,7 +37895,7 @@
                 <w:szCs w:val="24"/>
               </w:rPr>
             </w:pPr>
-            <w:hyperlink r:id="rId132" w:anchor="tech-client-side-maps" w:history="1">
+            <w:hyperlink r:id="rId134" w:anchor="tech-client-side-maps" w:history="1">
               <w:r>
                 <w:rPr>
                   <w:rStyle w:val="Hipervnculo"/>
@@ -37367,7 +38076,7 @@
                 <w:szCs w:val="24"/>
               </w:rPr>
             </w:pPr>
-            <w:hyperlink r:id="rId133" w:anchor="tech-table-headers" w:history="1">
+            <w:hyperlink r:id="rId135" w:anchor="tech-table-headers" w:history="1">
               <w:r>
                 <w:rPr>
                   <w:rStyle w:val="Hipervnculo"/>
@@ -37446,7 +38155,7 @@
                 <w:szCs w:val="24"/>
               </w:rPr>
             </w:pPr>
-            <w:hyperlink r:id="rId134" w:anchor="tech-table-structure" w:history="1">
+            <w:hyperlink r:id="rId136" w:anchor="tech-table-structure" w:history="1">
               <w:r>
                 <w:rPr>
                   <w:rStyle w:val="Hipervnculo"/>
@@ -37627,7 +38336,7 @@
                 <w:szCs w:val="24"/>
               </w:rPr>
             </w:pPr>
-            <w:hyperlink r:id="rId135" w:anchor="tech-redundant-server-links1" w:history="1">
+            <w:hyperlink r:id="rId137" w:anchor="tech-redundant-server-links1" w:history="1">
               <w:r>
                 <w:rPr>
                   <w:rStyle w:val="Hipervnculo"/>
@@ -37808,7 +38517,7 @@
                 <w:szCs w:val="24"/>
               </w:rPr>
             </w:pPr>
-            <w:hyperlink r:id="rId136" w:anchor="tech-scripts" w:history="1">
+            <w:hyperlink r:id="rId138" w:anchor="tech-scripts" w:history="1">
               <w:r>
                 <w:rPr>
                   <w:rStyle w:val="Hipervnculo"/>
@@ -37998,7 +38707,7 @@
                 <w:szCs w:val="24"/>
               </w:rPr>
             </w:pPr>
-            <w:hyperlink r:id="rId137" w:anchor="tech-auditory-descriptions" w:history="1">
+            <w:hyperlink r:id="rId139" w:anchor="tech-auditory-descriptions" w:history="1">
               <w:r>
                 <w:rPr>
                   <w:rStyle w:val="Hipervnculo"/>
@@ -38077,7 +38786,7 @@
                 <w:szCs w:val="24"/>
               </w:rPr>
             </w:pPr>
-            <w:hyperlink r:id="rId138" w:anchor="tech-synchronize-equivalents" w:history="1">
+            <w:hyperlink r:id="rId140" w:anchor="tech-synchronize-equivalents" w:history="1">
               <w:r>
                 <w:rPr>
                   <w:rStyle w:val="Hipervnculo"/>
@@ -38264,7 +38973,7 @@
                 <w:szCs w:val="24"/>
               </w:rPr>
             </w:pPr>
-            <w:hyperlink r:id="rId139" w:anchor="tech-alt-pages" w:history="1">
+            <w:hyperlink r:id="rId141" w:anchor="tech-alt-pages" w:history="1">
               <w:r>
                 <w:rPr>
                   <w:rStyle w:val="Hipervnculo"/>
@@ -38491,7 +39200,7 @@
                 <w:szCs w:val="24"/>
               </w:rPr>
             </w:pPr>
-            <w:hyperlink r:id="rId140" w:anchor="tech-color-contrast" w:history="1">
+            <w:hyperlink r:id="rId142" w:anchor="tech-color-contrast" w:history="1">
               <w:r>
                 <w:rPr>
                   <w:rStyle w:val="Hipervnculo"/>
@@ -38570,7 +39279,7 @@
                 <w:szCs w:val="24"/>
               </w:rPr>
             </w:pPr>
-            <w:hyperlink r:id="rId141" w:anchor="tech-use-markup" w:history="1">
+            <w:hyperlink r:id="rId143" w:anchor="tech-use-markup" w:history="1">
               <w:r>
                 <w:rPr>
                   <w:rStyle w:val="Hipervnculo"/>
@@ -38649,7 +39358,7 @@
                 <w:szCs w:val="24"/>
               </w:rPr>
             </w:pPr>
-            <w:hyperlink r:id="rId142" w:anchor="tech-identify-grammar" w:history="1">
+            <w:hyperlink r:id="rId144" w:anchor="tech-identify-grammar" w:history="1">
               <w:r>
                 <w:rPr>
                   <w:rStyle w:val="Hipervnculo"/>
@@ -38728,7 +39437,7 @@
                 <w:szCs w:val="24"/>
               </w:rPr>
             </w:pPr>
-            <w:hyperlink r:id="rId143" w:anchor="tech-style-sheets" w:history="1">
+            <w:hyperlink r:id="rId145" w:anchor="tech-style-sheets" w:history="1">
               <w:r>
                 <w:rPr>
                   <w:rStyle w:val="Hipervnculo"/>
@@ -38807,7 +39516,7 @@
                 <w:szCs w:val="24"/>
               </w:rPr>
             </w:pPr>
-            <w:hyperlink r:id="rId144" w:anchor="tech-relative-units" w:history="1">
+            <w:hyperlink r:id="rId146" w:anchor="tech-relative-units" w:history="1">
               <w:r>
                 <w:rPr>
                   <w:rStyle w:val="Hipervnculo"/>
@@ -38886,7 +39595,7 @@
                 <w:szCs w:val="24"/>
               </w:rPr>
             </w:pPr>
-            <w:hyperlink r:id="rId145" w:anchor="tech-logical-headings" w:history="1">
+            <w:hyperlink r:id="rId147" w:anchor="tech-logical-headings" w:history="1">
               <w:r>
                 <w:rPr>
                   <w:rStyle w:val="Hipervnculo"/>
@@ -38965,7 +39674,7 @@
                 <w:szCs w:val="24"/>
               </w:rPr>
             </w:pPr>
-            <w:hyperlink r:id="rId146" w:anchor="tech-list-structure" w:history="1">
+            <w:hyperlink r:id="rId148" w:anchor="tech-list-structure" w:history="1">
               <w:r>
                 <w:rPr>
                   <w:rStyle w:val="Hipervnculo"/>
@@ -39044,7 +39753,7 @@
                 <w:szCs w:val="24"/>
               </w:rPr>
             </w:pPr>
-            <w:hyperlink r:id="rId147" w:anchor="tech-quotes" w:history="1">
+            <w:hyperlink r:id="rId149" w:anchor="tech-quotes" w:history="1">
               <w:r>
                 <w:rPr>
                   <w:rStyle w:val="Hipervnculo"/>
@@ -39123,7 +39832,7 @@
                 <w:szCs w:val="24"/>
               </w:rPr>
             </w:pPr>
-            <w:hyperlink r:id="rId148" w:anchor="tech-fallback-page" w:history="1">
+            <w:hyperlink r:id="rId150" w:anchor="tech-fallback-page" w:history="1">
               <w:r>
                 <w:rPr>
                   <w:rStyle w:val="Hipervnculo"/>
@@ -39202,7 +39911,7 @@
                 <w:szCs w:val="24"/>
               </w:rPr>
             </w:pPr>
-            <w:hyperlink r:id="rId149" w:anchor="tech-avoid-blinking" w:history="1">
+            <w:hyperlink r:id="rId151" w:anchor="tech-avoid-blinking" w:history="1">
               <w:r>
                 <w:rPr>
                   <w:rStyle w:val="Hipervnculo"/>
@@ -39281,7 +39990,7 @@
                 <w:szCs w:val="24"/>
               </w:rPr>
             </w:pPr>
-            <w:hyperlink r:id="rId150" w:anchor="tech-no-periodic-refresh" w:history="1">
+            <w:hyperlink r:id="rId152" w:anchor="tech-no-periodic-refresh" w:history="1">
               <w:r>
                 <w:rPr>
                   <w:rStyle w:val="Hipervnculo"/>
@@ -39360,7 +40069,7 @@
                 <w:szCs w:val="24"/>
               </w:rPr>
             </w:pPr>
-            <w:hyperlink r:id="rId151" w:anchor="tech-no-auto-forward" w:history="1">
+            <w:hyperlink r:id="rId153" w:anchor="tech-no-auto-forward" w:history="1">
               <w:r>
                 <w:rPr>
                   <w:rStyle w:val="Hipervnculo"/>
@@ -39439,7 +40148,7 @@
                 <w:szCs w:val="24"/>
               </w:rPr>
             </w:pPr>
-            <w:hyperlink r:id="rId152" w:anchor="tech-avoid-pop-ups" w:history="1">
+            <w:hyperlink r:id="rId154" w:anchor="tech-avoid-pop-ups" w:history="1">
               <w:r>
                 <w:rPr>
                   <w:rStyle w:val="Hipervnculo"/>
@@ -39518,7 +40227,7 @@
                 <w:szCs w:val="24"/>
               </w:rPr>
             </w:pPr>
-            <w:hyperlink r:id="rId153" w:anchor="tech-latest-w3c-specs" w:history="1">
+            <w:hyperlink r:id="rId155" w:anchor="tech-latest-w3c-specs" w:history="1">
               <w:r>
                 <w:rPr>
                   <w:rStyle w:val="Hipervnculo"/>
@@ -39606,7 +40315,7 @@
                 <w:szCs w:val="24"/>
               </w:rPr>
             </w:pPr>
-            <w:hyperlink r:id="rId154" w:anchor="tech-avoid-deprecated" w:history="1">
+            <w:hyperlink r:id="rId156" w:anchor="tech-avoid-deprecated" w:history="1">
               <w:r>
                 <w:rPr>
                   <w:rStyle w:val="Hipervnculo"/>
@@ -39694,7 +40403,7 @@
                 <w:szCs w:val="24"/>
               </w:rPr>
             </w:pPr>
-            <w:hyperlink r:id="rId155" w:anchor="tech-group-information" w:history="1">
+            <w:hyperlink r:id="rId157" w:anchor="tech-group-information" w:history="1">
               <w:r>
                 <w:rPr>
                   <w:rStyle w:val="Hipervnculo"/>
@@ -39773,7 +40482,7 @@
                 <w:szCs w:val="24"/>
               </w:rPr>
             </w:pPr>
-            <w:hyperlink r:id="rId156" w:anchor="tech-meaningful-links" w:history="1">
+            <w:hyperlink r:id="rId158" w:anchor="tech-meaningful-links" w:history="1">
               <w:r>
                 <w:rPr>
                   <w:rStyle w:val="Hipervnculo"/>
@@ -39852,7 +40561,7 @@
                 <w:szCs w:val="24"/>
               </w:rPr>
             </w:pPr>
-            <w:hyperlink r:id="rId157" w:anchor="tech-use-metadata" w:history="1">
+            <w:hyperlink r:id="rId159" w:anchor="tech-use-metadata" w:history="1">
               <w:r>
                 <w:rPr>
                   <w:rStyle w:val="Hipervnculo"/>
@@ -39931,7 +40640,7 @@
                 <w:szCs w:val="24"/>
               </w:rPr>
             </w:pPr>
-            <w:hyperlink r:id="rId158" w:anchor="tech-site-description" w:history="1">
+            <w:hyperlink r:id="rId160" w:anchor="tech-site-description" w:history="1">
               <w:r>
                 <w:rPr>
                   <w:rStyle w:val="Hipervnculo"/>
@@ -40010,7 +40719,7 @@
                 <w:szCs w:val="24"/>
               </w:rPr>
             </w:pPr>
-            <w:hyperlink r:id="rId159" w:anchor="tech-clear-nav-mechanism" w:history="1">
+            <w:hyperlink r:id="rId161" w:anchor="tech-clear-nav-mechanism" w:history="1">
               <w:r>
                 <w:rPr>
                   <w:rStyle w:val="Hipervnculo"/>
@@ -40191,7 +40900,7 @@
                 <w:szCs w:val="24"/>
               </w:rPr>
             </w:pPr>
-            <w:hyperlink r:id="rId160" w:anchor="tech-avoid-table-for-layout" w:history="1">
+            <w:hyperlink r:id="rId162" w:anchor="tech-avoid-table-for-layout" w:history="1">
               <w:r>
                 <w:rPr>
                   <w:rStyle w:val="Hipervnculo"/>
@@ -40274,7 +40983,7 @@
                 <w:szCs w:val="24"/>
               </w:rPr>
             </w:pPr>
-            <w:hyperlink r:id="rId161" w:anchor="tech-table-layout" w:history="1">
+            <w:hyperlink r:id="rId163" w:anchor="tech-table-layout" w:history="1">
               <w:r>
                 <w:rPr>
                   <w:rStyle w:val="Hipervnculo"/>
@@ -40455,7 +41164,7 @@
                 <w:szCs w:val="24"/>
               </w:rPr>
             </w:pPr>
-            <w:hyperlink r:id="rId162" w:anchor="tech-frame-longdesc" w:history="1">
+            <w:hyperlink r:id="rId164" w:anchor="tech-frame-longdesc" w:history="1">
               <w:r>
                 <w:rPr>
                   <w:rStyle w:val="Hipervnculo"/>
@@ -40636,7 +41345,7 @@
                 <w:szCs w:val="24"/>
               </w:rPr>
             </w:pPr>
-            <w:hyperlink r:id="rId163" w:anchor="tech-unassociated-labels" w:history="1">
+            <w:hyperlink r:id="rId165" w:anchor="tech-unassociated-labels" w:history="1">
               <w:r>
                 <w:rPr>
                   <w:rStyle w:val="Hipervnculo"/>
@@ -40715,7 +41424,7 @@
                 <w:szCs w:val="24"/>
               </w:rPr>
             </w:pPr>
-            <w:hyperlink r:id="rId164" w:anchor="tech-associate-labels" w:history="1">
+            <w:hyperlink r:id="rId166" w:anchor="tech-associate-labels" w:history="1">
               <w:r>
                 <w:rPr>
                   <w:rStyle w:val="Hipervnculo"/>
@@ -40896,7 +41605,7 @@
                 <w:szCs w:val="24"/>
               </w:rPr>
             </w:pPr>
-            <w:hyperlink r:id="rId165" w:anchor="tech-keyboard-operable-scripts" w:history="1">
+            <w:hyperlink r:id="rId167" w:anchor="tech-keyboard-operable-scripts" w:history="1">
               <w:r>
                 <w:rPr>
                   <w:rStyle w:val="Hipervnculo"/>
@@ -40993,7 +41702,7 @@
                 <w:szCs w:val="24"/>
               </w:rPr>
             </w:pPr>
-            <w:hyperlink r:id="rId166" w:anchor="tech-avoid-movement" w:history="1">
+            <w:hyperlink r:id="rId168" w:anchor="tech-avoid-movement" w:history="1">
               <w:r>
                 <w:rPr>
                   <w:rStyle w:val="Hipervnculo"/>
@@ -41072,7 +41781,7 @@
                 <w:szCs w:val="24"/>
               </w:rPr>
             </w:pPr>
-            <w:hyperlink r:id="rId167" w:anchor="tech-directly-accessible" w:history="1">
+            <w:hyperlink r:id="rId169" w:anchor="tech-directly-accessible" w:history="1">
               <w:r>
                 <w:rPr>
                   <w:rStyle w:val="Hipervnculo"/>
@@ -41169,7 +41878,7 @@
                 <w:szCs w:val="24"/>
               </w:rPr>
             </w:pPr>
-            <w:hyperlink r:id="rId168" w:anchor="tech-keyboard-operable" w:history="1">
+            <w:hyperlink r:id="rId170" w:anchor="tech-keyboard-operable" w:history="1">
               <w:r>
                 <w:rPr>
                   <w:rStyle w:val="Hipervnculo"/>
@@ -41248,7 +41957,7 @@
                 <w:szCs w:val="24"/>
               </w:rPr>
             </w:pPr>
-            <w:hyperlink r:id="rId169" w:anchor="tech-device-independent-events" w:history="1">
+            <w:hyperlink r:id="rId171" w:anchor="tech-device-independent-events" w:history="1">
               <w:r>
                 <w:rPr>
                   <w:rStyle w:val="Hipervnculo"/>
@@ -41471,7 +42180,7 @@
                 <w:szCs w:val="24"/>
               </w:rPr>
             </w:pPr>
-            <w:hyperlink r:id="rId170" w:anchor="tech-expand-abbr" w:history="1">
+            <w:hyperlink r:id="rId172" w:anchor="tech-expand-abbr" w:history="1">
               <w:r>
                 <w:rPr>
                   <w:rStyle w:val="Hipervnculo"/>
@@ -41550,7 +42259,7 @@
                 <w:szCs w:val="24"/>
               </w:rPr>
             </w:pPr>
-            <w:hyperlink r:id="rId171" w:anchor="tech-identify-lang" w:history="1">
+            <w:hyperlink r:id="rId173" w:anchor="tech-identify-lang" w:history="1">
               <w:r>
                 <w:rPr>
                   <w:rStyle w:val="Hipervnculo"/>
@@ -41629,7 +42338,7 @@
                 <w:szCs w:val="24"/>
               </w:rPr>
             </w:pPr>
-            <w:hyperlink r:id="rId172" w:anchor="tech-tab-order" w:history="1">
+            <w:hyperlink r:id="rId174" w:anchor="tech-tab-order" w:history="1">
               <w:r>
                 <w:rPr>
                   <w:rStyle w:val="Hipervnculo"/>
@@ -41708,7 +42417,7 @@
                 <w:szCs w:val="24"/>
               </w:rPr>
             </w:pPr>
-            <w:hyperlink r:id="rId173" w:anchor="tech-keyboard-shortcuts" w:history="1">
+            <w:hyperlink r:id="rId175" w:anchor="tech-keyboard-shortcuts" w:history="1">
               <w:r>
                 <w:rPr>
                   <w:rStyle w:val="Hipervnculo"/>
@@ -41787,7 +42496,7 @@
                 <w:szCs w:val="24"/>
               </w:rPr>
             </w:pPr>
-            <w:hyperlink r:id="rId174" w:anchor="tech-divide-links" w:history="1">
+            <w:hyperlink r:id="rId176" w:anchor="tech-divide-links" w:history="1">
               <w:r>
                 <w:rPr>
                   <w:rStyle w:val="Hipervnculo"/>
@@ -41866,7 +42575,7 @@
                 <w:szCs w:val="24"/>
               </w:rPr>
             </w:pPr>
-            <w:hyperlink r:id="rId175" w:anchor="tech-content-preferences" w:history="1">
+            <w:hyperlink r:id="rId177" w:anchor="tech-content-preferences" w:history="1">
               <w:r>
                 <w:rPr>
                   <w:rStyle w:val="Hipervnculo"/>
@@ -41945,7 +42654,7 @@
                 <w:szCs w:val="24"/>
               </w:rPr>
             </w:pPr>
-            <w:hyperlink r:id="rId176" w:anchor="tech-nav-bar" w:history="1">
+            <w:hyperlink r:id="rId178" w:anchor="tech-nav-bar" w:history="1">
               <w:r>
                 <w:rPr>
                   <w:rStyle w:val="Hipervnculo"/>
@@ -42024,7 +42733,7 @@
                 <w:szCs w:val="24"/>
               </w:rPr>
             </w:pPr>
-            <w:hyperlink r:id="rId177" w:anchor="tech-group-links" w:history="1">
+            <w:hyperlink r:id="rId179" w:anchor="tech-group-links" w:history="1">
               <w:r>
                 <w:rPr>
                   <w:rStyle w:val="Hipervnculo"/>
@@ -42103,7 +42812,7 @@
                 <w:szCs w:val="24"/>
               </w:rPr>
             </w:pPr>
-            <w:hyperlink r:id="rId178" w:anchor="tech-searches" w:history="1">
+            <w:hyperlink r:id="rId180" w:anchor="tech-searches" w:history="1">
               <w:r>
                 <w:rPr>
                   <w:rStyle w:val="Hipervnculo"/>
@@ -42182,7 +42891,7 @@
                 <w:szCs w:val="24"/>
               </w:rPr>
             </w:pPr>
-            <w:hyperlink r:id="rId179" w:anchor="tech-front-loading" w:history="1">
+            <w:hyperlink r:id="rId181" w:anchor="tech-front-loading" w:history="1">
               <w:r>
                 <w:rPr>
                   <w:rStyle w:val="Hipervnculo"/>
@@ -42265,7 +42974,7 @@
                 <w:szCs w:val="24"/>
               </w:rPr>
             </w:pPr>
-            <w:hyperlink r:id="rId180" w:anchor="tech-bundled-version" w:history="1">
+            <w:hyperlink r:id="rId182" w:anchor="tech-bundled-version" w:history="1">
               <w:r>
                 <w:rPr>
                   <w:rStyle w:val="Hipervnculo"/>
@@ -42344,7 +43053,7 @@
                 <w:szCs w:val="24"/>
               </w:rPr>
             </w:pPr>
-            <w:hyperlink r:id="rId181" w:anchor="tech-skip-over-ascii" w:history="1">
+            <w:hyperlink r:id="rId183" w:anchor="tech-skip-over-ascii" w:history="1">
               <w:r>
                 <w:rPr>
                   <w:rStyle w:val="Hipervnculo"/>
@@ -42441,7 +43150,7 @@
                 <w:szCs w:val="24"/>
               </w:rPr>
             </w:pPr>
-            <w:hyperlink r:id="rId182" w:anchor="tech-icons" w:history="1">
+            <w:hyperlink r:id="rId184" w:anchor="tech-icons" w:history="1">
               <w:r>
                 <w:rPr>
                   <w:rStyle w:val="Hipervnculo"/>
@@ -42520,7 +43229,7 @@
                 <w:szCs w:val="24"/>
               </w:rPr>
             </w:pPr>
-            <w:hyperlink r:id="rId183" w:anchor="tech-consistent-style" w:history="1">
+            <w:hyperlink r:id="rId185" w:anchor="tech-consistent-style" w:history="1">
               <w:r>
                 <w:rPr>
                   <w:rStyle w:val="Hipervnculo"/>
@@ -42701,7 +43410,7 @@
                 <w:szCs w:val="24"/>
               </w:rPr>
             </w:pPr>
-            <w:hyperlink r:id="rId184" w:anchor="tech-redundant-client-links" w:history="1">
+            <w:hyperlink r:id="rId186" w:anchor="tech-redundant-client-links" w:history="1">
               <w:r>
                 <w:rPr>
                   <w:rStyle w:val="Hipervnculo"/>
@@ -42882,7 +43591,7 @@
                 <w:szCs w:val="24"/>
               </w:rPr>
             </w:pPr>
-            <w:hyperlink r:id="rId185" w:anchor="tech-table-summaries" w:history="1">
+            <w:hyperlink r:id="rId187" w:anchor="tech-table-summaries" w:history="1">
               <w:r>
                 <w:rPr>
                   <w:rStyle w:val="Hipervnculo"/>
@@ -42961,7 +43670,7 @@
                 <w:szCs w:val="24"/>
               </w:rPr>
             </w:pPr>
-            <w:hyperlink r:id="rId186" w:anchor="tech-abbreviate-labels" w:history="1">
+            <w:hyperlink r:id="rId188" w:anchor="tech-abbreviate-labels" w:history="1">
               <w:r>
                 <w:rPr>
                   <w:rStyle w:val="Hipervnculo"/>
@@ -43040,7 +43749,7 @@
                 <w:szCs w:val="24"/>
               </w:rPr>
             </w:pPr>
-            <w:hyperlink r:id="rId187" w:anchor="tech-linear-tables" w:history="1">
+            <w:hyperlink r:id="rId189" w:anchor="tech-linear-tables" w:history="1">
               <w:r>
                 <w:rPr>
                   <w:rStyle w:val="Hipervnculo"/>
@@ -43230,7 +43939,7 @@
                 <w:szCs w:val="24"/>
               </w:rPr>
             </w:pPr>
-            <w:hyperlink r:id="rId188" w:anchor="tech-place-holders" w:history="1">
+            <w:hyperlink r:id="rId190" w:anchor="tech-place-holders" w:history="1">
               <w:r>
                 <w:rPr>
                   <w:rStyle w:val="Hipervnculo"/>
@@ -43335,7 +44044,7 @@
         </w:rPr>
         <w:t xml:space="preserve">: </w:t>
       </w:r>
-      <w:hyperlink r:id="rId189" w:history="1">
+      <w:hyperlink r:id="rId191" w:history="1">
         <w:r>
           <w:rPr>
             <w:rStyle w:val="Hipervnculo"/>
@@ -43370,7 +44079,7 @@
         </w:rPr>
         <w:t xml:space="preserve">: </w:t>
       </w:r>
-      <w:hyperlink r:id="rId190" w:history="1">
+      <w:hyperlink r:id="rId192" w:history="1">
         <w:r>
           <w:rPr>
             <w:rStyle w:val="Hipervnculo"/>
@@ -43405,7 +44114,7 @@
         </w:rPr>
         <w:t xml:space="preserve">: </w:t>
       </w:r>
-      <w:hyperlink r:id="rId191" w:history="1">
+      <w:hyperlink r:id="rId193" w:history="1">
         <w:r>
           <w:rPr>
             <w:rStyle w:val="Hipervnculo"/>
@@ -43483,7 +44192,7 @@
         </w:rPr>
         <w:t xml:space="preserve"> </w:t>
       </w:r>
-      <w:hyperlink r:id="rId192" w:history="1">
+      <w:hyperlink r:id="rId194" w:history="1">
         <w:r>
           <w:rPr>
             <w:rStyle w:val="Hipervnculo"/>
@@ -43524,7 +44233,7 @@
         </w:rPr>
         <w:t xml:space="preserve">: </w:t>
       </w:r>
-      <w:hyperlink r:id="rId193" w:history="1">
+      <w:hyperlink r:id="rId195" w:history="1">
         <w:r>
           <w:rPr>
             <w:rStyle w:val="Hipervnculo"/>
@@ -44445,9 +45154,9 @@
       <w:r>
         <w:object w:dxaOrig="9404" w:dyaOrig="4115">
           <v:shape id="_x0000_i1039" type="#_x0000_t75" style="width:470.25pt;height:205.5pt" o:ole="">
-            <v:imagedata r:id="rId194" o:title=""/>
+            <v:imagedata r:id="rId196" o:title=""/>
           </v:shape>
-          <o:OLEObject Type="Embed" ProgID="Excel.Sheet.8" ShapeID="_x0000_i1039" DrawAspect="Content" ObjectID="_1586637671" r:id="rId195"/>
+          <o:OLEObject Type="Embed" ProgID="Excel.Sheet.8" ShapeID="_x0000_i1039" DrawAspect="Content" ObjectID="_1586713718" r:id="rId197"/>
         </w:object>
       </w:r>
       <w:r>
@@ -44609,9 +45318,9 @@
       <w:r>
         <w:object w:dxaOrig="8883" w:dyaOrig="2924">
           <v:shape id="_x0000_i1040" type="#_x0000_t75" style="width:420.75pt;height:138.75pt" o:ole="">
-            <v:imagedata r:id="rId196" o:title=""/>
+            <v:imagedata r:id="rId198" o:title=""/>
           </v:shape>
-          <o:OLEObject Type="Embed" ProgID="Excel.Sheet.8" ShapeID="_x0000_i1040" DrawAspect="Content" ObjectID="_1586637672" r:id="rId197"/>
+          <o:OLEObject Type="Embed" ProgID="Excel.Sheet.8" ShapeID="_x0000_i1040" DrawAspect="Content" ObjectID="_1586713719" r:id="rId199"/>
         </w:object>
       </w:r>
     </w:p>
@@ -44730,7 +45439,7 @@
         </w:rPr>
         <w:t xml:space="preserve">“A density-based algorithm for discovering clusters in large spatial databases with noise”. </w:t>
       </w:r>
-      <w:hyperlink r:id="rId198" w:history="1">
+      <w:hyperlink r:id="rId200" w:history="1">
         <w:r>
           <w:rPr>
             <w:rStyle w:val="Hipervnculo"/>
@@ -44825,7 +45534,7 @@
         </w:rPr>
         <w:t xml:space="preserve">”. </w:t>
       </w:r>
-      <w:hyperlink r:id="rId199" w:history="1">
+      <w:hyperlink r:id="rId201" w:history="1">
         <w:r>
           <w:rPr>
             <w:rStyle w:val="Hipervnculo"/>
@@ -44995,7 +45704,7 @@
       <w:r>
         <w:t xml:space="preserve"> Hassan Montero, Y. “Guía de Evaluación Heurística de Sitios Web”. </w:t>
       </w:r>
-      <w:hyperlink r:id="rId200" w:history="1">
+      <w:hyperlink r:id="rId202" w:history="1">
         <w:r>
           <w:rPr>
             <w:rStyle w:val="Hipervnculo"/>
@@ -45033,7 +45742,7 @@
       <w:r>
         <w:t xml:space="preserve">. </w:t>
       </w:r>
-      <w:hyperlink r:id="rId201" w:history="1">
+      <w:hyperlink r:id="rId203" w:history="1">
         <w:r>
           <w:rPr>
             <w:rStyle w:val="Hipervnculo"/>
@@ -45090,7 +45799,7 @@
         </w:rPr>
         <w:t xml:space="preserve"> the TM package. Text Mining in R”. </w:t>
       </w:r>
-      <w:hyperlink r:id="rId202" w:history="1">
+      <w:hyperlink r:id="rId204" w:history="1">
         <w:r>
           <w:rPr>
             <w:rStyle w:val="Hipervnculo"/>
@@ -45147,7 +45856,7 @@
         </w:rPr>
         <w:t xml:space="preserve">”. </w:t>
       </w:r>
-      <w:hyperlink r:id="rId203" w:history="1">
+      <w:hyperlink r:id="rId205" w:history="1">
         <w:r>
           <w:rPr>
             <w:rStyle w:val="Hipervnculo"/>
@@ -45204,7 +45913,7 @@
         </w:rPr>
         <w:t xml:space="preserve">“Perform sparse hierarchical clustering and sparse k-means clustering”. </w:t>
       </w:r>
-      <w:hyperlink r:id="rId204" w:history="1">
+      <w:hyperlink r:id="rId206" w:history="1">
         <w:r>
           <w:rPr>
             <w:rStyle w:val="Hipervnculo"/>
@@ -45251,7 +45960,7 @@
       <w:r>
         <w:t xml:space="preserve">”. </w:t>
       </w:r>
-      <w:hyperlink r:id="rId205" w:anchor="El-algoritmo-k-means-aplicado-a-clasificaci%C3%B3n-y-procesamiento-de-im%C3%A1genes" w:history="1">
+      <w:hyperlink r:id="rId207" w:anchor="El-algoritmo-k-means-aplicado-a-clasificaci%C3%B3n-y-procesamiento-de-im%C3%A1genes" w:history="1">
         <w:r>
           <w:rPr>
             <w:rStyle w:val="Hipervnculo"/>
@@ -45288,7 +45997,7 @@
         </w:rPr>
         <w:t xml:space="preserve">“Introduction to K-means clustering”. </w:t>
       </w:r>
-      <w:hyperlink r:id="rId206" w:history="1">
+      <w:hyperlink r:id="rId208" w:history="1">
         <w:r>
           <w:rPr>
             <w:rStyle w:val="Hipervnculo"/>
@@ -45334,7 +46043,7 @@
         </w:rPr>
         <w:t xml:space="preserve">”. </w:t>
       </w:r>
-      <w:hyperlink r:id="rId207" w:history="1">
+      <w:hyperlink r:id="rId209" w:history="1">
         <w:r>
           <w:rPr>
             <w:rStyle w:val="Hipervnculo"/>
@@ -45375,7 +46084,7 @@
         </w:rPr>
         <w:t xml:space="preserve">Hierarchical Clustering Essentials - Unsupervised Machine Learning”. </w:t>
       </w:r>
-      <w:hyperlink r:id="rId208" w:history="1">
+      <w:hyperlink r:id="rId210" w:history="1">
         <w:r>
           <w:rPr>
             <w:rStyle w:val="Hipervnculo"/>
@@ -45416,7 +46125,7 @@
         </w:rPr>
         <w:t xml:space="preserve">“Hierarchical cluster analysis”. </w:t>
       </w:r>
-      <w:hyperlink r:id="rId209" w:history="1">
+      <w:hyperlink r:id="rId211" w:history="1">
         <w:r>
           <w:rPr>
             <w:rStyle w:val="Hipervnculo"/>
@@ -45457,7 +46166,7 @@
         </w:rPr>
         <w:t xml:space="preserve"> “Density-Based Clustering”. </w:t>
       </w:r>
-      <w:hyperlink r:id="rId210" w:history="1">
+      <w:hyperlink r:id="rId212" w:history="1">
         <w:r>
           <w:rPr>
             <w:rStyle w:val="Hipervnculo"/>
@@ -45500,7 +46209,7 @@
         </w:rPr>
         <w:t xml:space="preserve">“Density-Based Clustering”. </w:t>
       </w:r>
-      <w:hyperlink r:id="rId211" w:history="1">
+      <w:hyperlink r:id="rId213" w:history="1">
         <w:r>
           <w:rPr>
             <w:rStyle w:val="Hipervnculo"/>
@@ -45561,7 +46270,7 @@
         </w:rPr>
         <w:t xml:space="preserve">”. </w:t>
       </w:r>
-      <w:hyperlink r:id="rId212" w:history="1">
+      <w:hyperlink r:id="rId214" w:history="1">
         <w:r>
           <w:rPr>
             <w:rStyle w:val="Hipervnculo"/>
@@ -45602,7 +46311,7 @@
         </w:rPr>
         <w:t xml:space="preserve">“Topic Modeling: A Basic Introduction”. </w:t>
       </w:r>
-      <w:hyperlink r:id="rId213" w:history="1">
+      <w:hyperlink r:id="rId215" w:history="1">
         <w:r>
           <w:rPr>
             <w:rStyle w:val="Hipervnculo"/>
@@ -47757,7 +48466,7 @@
       <w:r>
         <w:t>) (</w:t>
       </w:r>
-      <w:hyperlink r:id="rId214" w:history="1">
+      <w:hyperlink r:id="rId216" w:history="1">
         <w:r>
           <w:rPr>
             <w:rStyle w:val="Hipervnculo"/>
@@ -47795,7 +48504,7 @@
       <w:r>
         <w:t>) (</w:t>
       </w:r>
-      <w:hyperlink r:id="rId215" w:history="1">
+      <w:hyperlink r:id="rId217" w:history="1">
         <w:r>
           <w:rPr>
             <w:rStyle w:val="Hipervnculo"/>
@@ -48924,7 +49633,7 @@
               <w:noProof/>
               <w:color w:val="FFFFFF" w:themeColor="background1"/>
             </w:rPr>
-            <w:t>54</w:t>
+            <w:t>48</w:t>
           </w:r>
           <w:r>
             <w:rPr>
@@ -49104,7 +49813,7 @@
               <w:noProof/>
               <w:color w:val="FFFFFF" w:themeColor="background1"/>
             </w:rPr>
-            <w:t>53</w:t>
+            <w:t>57</w:t>
           </w:r>
           <w:r>
             <w:rPr>
@@ -60607,7 +61316,7 @@
     <w:charset w:val="00"/>
     <w:family w:val="roman"/>
     <w:pitch w:val="variable"/>
-    <w:sig w:usb0="E0002AFF" w:usb1="C0007843" w:usb2="00000009" w:usb3="00000000" w:csb0="000001FF" w:csb1="00000000"/>
+    <w:sig w:usb0="E0002AFF" w:usb1="C0007841" w:usb2="00000009" w:usb3="00000000" w:csb0="000001FF" w:csb1="00000000"/>
   </w:font>
   <w:font w:name="Courier New">
     <w:panose1 w:val="02070309020205020404"/>
@@ -60678,7 +61387,7 @@
     <w:charset w:val="00"/>
     <w:family w:val="swiss"/>
     <w:pitch w:val="variable"/>
-    <w:sig w:usb0="A0002AEF" w:usb1="4000207B" w:usb2="00000000" w:usb3="00000000" w:csb0="000001FF" w:csb1="00000000"/>
+    <w:sig w:usb0="A00002EF" w:usb1="4000207B" w:usb2="00000000" w:usb3="00000000" w:csb0="0000019F" w:csb1="00000000"/>
   </w:font>
 </w:fonts>
 </file>
@@ -60730,6 +61439,7 @@
     <w:rsid w:val="008D2BCF"/>
     <w:rsid w:val="00943DA1"/>
     <w:rsid w:val="009B7179"/>
+    <w:rsid w:val="00A145E6"/>
     <w:rsid w:val="00AE05D8"/>
     <w:rsid w:val="00BB22B4"/>
     <w:rsid w:val="00BF1F75"/>
@@ -61687,7 +62397,7 @@
 </file>
 
 <file path=customXml/itemProps1.xml><?xml version="1.0" encoding="utf-8"?>
-<ds:datastoreItem xmlns:ds="http://schemas.openxmlformats.org/officeDocument/2006/customXml" ds:itemID="{EC78FEEA-0EE5-4CFE-8830-E1F4AE2837AA}">
+<ds:datastoreItem xmlns:ds="http://schemas.openxmlformats.org/officeDocument/2006/customXml" ds:itemID="{F23BCA3F-DF4D-4AB7-A912-08A2158382F1}">
   <ds:schemaRefs>
     <ds:schemaRef ds:uri="http://schemas.openxmlformats.org/officeDocument/2006/bibliography"/>
   </ds:schemaRefs>

</xml_diff>

<commit_message>
WCAG 1.0 some bugfixin
</commit_message>
<xml_diff>
--- a/doc/documentaciónTFG.docx
+++ b/doc/documentaciónTFG.docx
@@ -10637,7 +10637,7 @@
           <v:shape id="_x0000_i1026" type="#_x0000_t75" style="width:438pt;height:146.25pt" o:ole="">
             <v:imagedata r:id="rId40" o:title=""/>
           </v:shape>
-          <o:OLEObject Type="Embed" ProgID="Excel.Sheet.8" ShapeID="_x0000_i1026" DrawAspect="Content" ObjectID="_1586713705" r:id="rId41"/>
+          <o:OLEObject Type="Embed" ProgID="Excel.Sheet.8" ShapeID="_x0000_i1026" DrawAspect="Content" ObjectID="_1586816681" r:id="rId41"/>
         </w:object>
       </w:r>
     </w:p>
@@ -10972,7 +10972,7 @@
             <w10:borderbottom type="thinThickLarge" width="6"/>
             <w10:borderright type="thinThickLarge" width="6"/>
           </v:shape>
-          <o:OLEObject Type="Embed" ProgID="Word.OpenDocumentText.12" ShapeID="_x0000_i1027" DrawAspect="Content" ObjectID="_1586713706" r:id="rId46"/>
+          <o:OLEObject Type="Embed" ProgID="Word.OpenDocumentText.12" ShapeID="_x0000_i1027" DrawAspect="Content" ObjectID="_1586816682" r:id="rId46"/>
         </w:object>
       </w:r>
     </w:p>
@@ -11160,7 +11160,7 @@
             <w10:borderbottom type="thinThickSmall" width="24"/>
             <w10:borderright type="thinThickSmall" width="24"/>
           </v:shape>
-          <o:OLEObject Type="Embed" ProgID="Word.OpenDocumentText.12" ShapeID="_x0000_i1028" DrawAspect="Content" ObjectID="_1586713707" r:id="rId49"/>
+          <o:OLEObject Type="Embed" ProgID="Word.OpenDocumentText.12" ShapeID="_x0000_i1028" DrawAspect="Content" ObjectID="_1586816683" r:id="rId49"/>
         </w:object>
       </w:r>
     </w:p>
@@ -12357,7 +12357,7 @@
           <v:shape id="_x0000_i1029" type="#_x0000_t75" style="width:425.25pt;height:22.5pt" o:ole="">
             <v:imagedata r:id="rId51" o:title=""/>
           </v:shape>
-          <o:OLEObject Type="Embed" ProgID="Word.OpenDocumentText.12" ShapeID="_x0000_i1029" DrawAspect="Content" ObjectID="_1586713708" r:id="rId52"/>
+          <o:OLEObject Type="Embed" ProgID="Word.OpenDocumentText.12" ShapeID="_x0000_i1029" DrawAspect="Content" ObjectID="_1586816684" r:id="rId52"/>
         </w:object>
       </w:r>
     </w:p>
@@ -13090,7 +13090,7 @@
           <v:shape id="_x0000_i1030" type="#_x0000_t75" style="width:425.25pt;height:22.5pt" o:ole="">
             <v:imagedata r:id="rId55" o:title=""/>
           </v:shape>
-          <o:OLEObject Type="Embed" ProgID="Word.OpenDocumentText.12" ShapeID="_x0000_i1030" DrawAspect="Content" ObjectID="_1586713709" r:id="rId56"/>
+          <o:OLEObject Type="Embed" ProgID="Word.OpenDocumentText.12" ShapeID="_x0000_i1030" DrawAspect="Content" ObjectID="_1586816685" r:id="rId56"/>
         </w:object>
       </w:r>
     </w:p>
@@ -13876,7 +13876,7 @@
             <w10:borderbottom type="thickThinLarge" width="24"/>
             <w10:borderright type="thickThinLarge" width="24"/>
           </v:shape>
-          <o:OLEObject Type="Embed" ProgID="Word.OpenDocumentText.12" ShapeID="_x0000_i1031" DrawAspect="Content" ObjectID="_1586713710" r:id="rId59"/>
+          <o:OLEObject Type="Embed" ProgID="Word.OpenDocumentText.12" ShapeID="_x0000_i1031" DrawAspect="Content" ObjectID="_1586816686" r:id="rId59"/>
         </w:object>
       </w:r>
     </w:p>
@@ -14068,7 +14068,7 @@
             <w10:borderbottom type="thinThickLarge" width="6"/>
             <w10:borderright type="thinThickLarge" width="6"/>
           </v:shape>
-          <o:OLEObject Type="Embed" ProgID="Word.OpenDocumentText.12" ShapeID="_x0000_i1032" DrawAspect="Content" ObjectID="_1586713711" r:id="rId62"/>
+          <o:OLEObject Type="Embed" ProgID="Word.OpenDocumentText.12" ShapeID="_x0000_i1032" DrawAspect="Content" ObjectID="_1586816687" r:id="rId62"/>
         </w:object>
       </w:r>
     </w:p>
@@ -14214,7 +14214,7 @@
             <w10:borderbottom type="thinThickLarge" width="24"/>
             <w10:borderright type="thinThickLarge" width="24"/>
           </v:shape>
-          <o:OLEObject Type="Embed" ProgID="Word.OpenDocumentText.12" ShapeID="_x0000_i1033" DrawAspect="Content" ObjectID="_1586713712" r:id="rId65"/>
+          <o:OLEObject Type="Embed" ProgID="Word.OpenDocumentText.12" ShapeID="_x0000_i1033" DrawAspect="Content" ObjectID="_1586816688" r:id="rId65"/>
         </w:object>
       </w:r>
     </w:p>
@@ -14230,7 +14230,7 @@
             <w10:borderbottom type="thinThickLarge" width="24"/>
             <w10:borderright type="thinThickLarge" width="24"/>
           </v:shape>
-          <o:OLEObject Type="Embed" ProgID="Word.OpenDocumentText.12" ShapeID="_x0000_i1034" DrawAspect="Content" ObjectID="_1586713713" r:id="rId67"/>
+          <o:OLEObject Type="Embed" ProgID="Word.OpenDocumentText.12" ShapeID="_x0000_i1034" DrawAspect="Content" ObjectID="_1586816689" r:id="rId67"/>
         </w:object>
       </w:r>
     </w:p>
@@ -14746,7 +14746,7 @@
             <w10:borderbottom type="thinThickLarge" width="24"/>
             <w10:borderright type="thinThickLarge" width="24"/>
           </v:shape>
-          <o:OLEObject Type="Embed" ProgID="Word.OpenDocumentText.12" ShapeID="_x0000_i1035" DrawAspect="Content" ObjectID="_1586713714" r:id="rId69"/>
+          <o:OLEObject Type="Embed" ProgID="Word.OpenDocumentText.12" ShapeID="_x0000_i1035" DrawAspect="Content" ObjectID="_1586816690" r:id="rId69"/>
         </w:object>
       </w:r>
     </w:p>
@@ -15396,7 +15396,7 @@
             <w10:borderbottom type="thinThickLarge" width="24"/>
             <w10:borderright type="thinThickLarge" width="24"/>
           </v:shape>
-          <o:OLEObject Type="Embed" ProgID="Word.OpenDocumentText.12" ShapeID="_x0000_i1036" DrawAspect="Content" ObjectID="_1586713715" r:id="rId71"/>
+          <o:OLEObject Type="Embed" ProgID="Word.OpenDocumentText.12" ShapeID="_x0000_i1036" DrawAspect="Content" ObjectID="_1586816691" r:id="rId71"/>
         </w:object>
       </w:r>
     </w:p>
@@ -15461,7 +15461,7 @@
             <w10:borderbottom type="thinThickLarge" width="24"/>
             <w10:borderright type="thinThickLarge" width="24"/>
           </v:shape>
-          <o:OLEObject Type="Embed" ProgID="Word.OpenDocumentText.12" ShapeID="_x0000_i1037" DrawAspect="Content" ObjectID="_1586713716" r:id="rId73"/>
+          <o:OLEObject Type="Embed" ProgID="Word.OpenDocumentText.12" ShapeID="_x0000_i1037" DrawAspect="Content" ObjectID="_1586816692" r:id="rId73"/>
         </w:object>
       </w:r>
     </w:p>
@@ -15550,14 +15550,14 @@
       </w:pPr>
       <w:r>
         <w:object w:dxaOrig="8504" w:dyaOrig="3348">
-          <v:shape id="_x0000_i1044" type="#_x0000_t75" style="width:425.25pt;height:167.25pt" o:ole="" o:bordertopcolor="this" o:borderleftcolor="this" o:borderbottomcolor="this" o:borderrightcolor="this">
+          <v:shape id="_x0000_i1038" type="#_x0000_t75" style="width:425.25pt;height:167.25pt" o:ole="" o:bordertopcolor="this" o:borderleftcolor="this" o:borderbottomcolor="this" o:borderrightcolor="this">
             <v:imagedata r:id="rId74" o:title=""/>
             <w10:bordertop type="thickThinLarge" width="24"/>
             <w10:borderleft type="thickThinLarge" width="24"/>
             <w10:borderbottom type="thinThickLarge" width="24"/>
             <w10:borderright type="thinThickLarge" width="24"/>
           </v:shape>
-          <o:OLEObject Type="Embed" ProgID="Word.OpenDocumentText.12" ShapeID="_x0000_i1044" DrawAspect="Content" ObjectID="_1586713717" r:id="rId75"/>
+          <o:OLEObject Type="Embed" ProgID="Word.OpenDocumentText.12" ShapeID="_x0000_i1038" DrawAspect="Content" ObjectID="_1586816693" r:id="rId75"/>
         </w:object>
       </w:r>
     </w:p>
@@ -15754,23 +15754,18 @@
     </w:p>
     <w:p>
       <w:r>
-        <w:t xml:space="preserve">Este apartado contendrá toda la especificación de requisitos y toda la documentación del </w:t>
-      </w:r>
-      <w:bookmarkStart w:id="47" w:name="_GoBack"/>
+        <w:t>Este apartado contendrá toda la especificación de requisitos y toda la documentación del análisis de la aplicación, a partir de la cual se elaborará posteriormente el diseño.</w:t>
+      </w:r>
+    </w:p>
+    <w:p>
+      <w:pPr>
+        <w:pStyle w:val="Ttulo3"/>
+      </w:pPr>
+      <w:bookmarkStart w:id="47" w:name="_Toc511988180"/>
+      <w:r>
+        <w:t>Definición del Sistema</w:t>
+      </w:r>
       <w:bookmarkEnd w:id="47"/>
-      <w:r>
-        <w:t>análisis de la aplicación, a partir de la cual se elaborará posteriormente el diseño.</w:t>
-      </w:r>
-    </w:p>
-    <w:p>
-      <w:pPr>
-        <w:pStyle w:val="Ttulo3"/>
-      </w:pPr>
-      <w:bookmarkStart w:id="48" w:name="_Toc511988180"/>
-      <w:r>
-        <w:t>Definición del Sistema</w:t>
-      </w:r>
-      <w:bookmarkEnd w:id="48"/>
     </w:p>
     <w:p>
       <w:pPr>
@@ -15838,12 +15833,12 @@
       <w:pPr>
         <w:pStyle w:val="Ttulo3"/>
       </w:pPr>
-      <w:bookmarkStart w:id="49" w:name="_Toc511988181"/>
+      <w:bookmarkStart w:id="48" w:name="_Toc511988181"/>
       <w:r>
         <w:lastRenderedPageBreak/>
         <w:t>Requisitos del Sistema</w:t>
       </w:r>
-      <w:bookmarkEnd w:id="49"/>
+      <w:bookmarkEnd w:id="48"/>
     </w:p>
     <w:p>
       <w:pPr>
@@ -17240,7 +17235,10 @@
               <w:jc w:val="center"/>
             </w:pPr>
             <w:r>
-              <w:t>R7..1</w:t>
+              <w:t>R7</w:t>
+            </w:r>
+            <w:r>
+              <w:t>.1</w:t>
             </w:r>
           </w:p>
         </w:tc>
@@ -17526,7 +17524,16 @@
         <w:t>Debido a la naturaleza de la web como simple plataforma de visualización, solo se han identificado dos tipos de usuario: usuario anónimo y el administrador del sistema.</w:t>
       </w:r>
     </w:p>
-    <w:p/>
+    <w:p>
+      <w:r>
+        <w:t>El usuario anónimo es toda aquella persona que se conecte a la web desde fuera. Este tipo de usuarios podrá disfrutar de todas las funcionalidades disponibles en el sistema y acceder a todas las visualizaciones. Como no es necesario ningún sistema de identificación, no aparece la figura del usuario registrado.</w:t>
+      </w:r>
+    </w:p>
+    <w:p>
+      <w:r>
+        <w:t>Por otro lado, el administrador del sistema tendría la única función de actualizar y mantener los documentos que conforman la base de datos si esto fuese necesario (añadir cartas, quitar cartas, arreglar erratas en nombres, localizaciones, etc…).</w:t>
+      </w:r>
+    </w:p>
     <w:p>
       <w:pPr>
         <w:pStyle w:val="Ttulo4"/>
@@ -17667,16 +17674,16 @@
         <w:t>en una sección posterior</w:t>
       </w:r>
       <w:r>
-        <w:t>. A la hora de describir casos de uso no es necesario recurrir a terminología técnica, sino que es posible usar lenguaje cercano al usuario final. Además, un caso de uso puede derivar en más subcasos de uso si es necesario describir el comportamiento del sistema con un detalle mayor.</w:t>
-      </w:r>
-    </w:p>
-    <w:p>
-      <w:r>
-        <w:t xml:space="preserve">Esta sección debe incluir el clásico diagrama de casos de uso de la aplicación. Si el número de casos de uso fuese muy elevado, se pueden crear múltiples diagramas para que quede todo de </w:t>
+        <w:t xml:space="preserve">. A la hora de describir casos de uso no es necesario recurrir a terminología técnica, </w:t>
       </w:r>
       <w:r>
         <w:lastRenderedPageBreak/>
-        <w:t>forma más clara. A modo de ejemplo, se presentan los siguientes diagramas de un sistema para la creación y corrección de exámenes de tipo test</w:t>
+        <w:t>sino que es posible usar lenguaje cercano al usuario final. Además, un caso de uso puede derivar en más subcasos de uso si es necesario describir el comportamiento del sistema con un detalle mayor.</w:t>
+      </w:r>
+    </w:p>
+    <w:p>
+      <w:r>
+        <w:t>Esta sección debe incluir el clásico diagrama de casos de uso de la aplicación. Si el número de casos de uso fuese muy elevado, se pueden crear múltiples diagramas para que quede todo de forma más clara. A modo de ejemplo, se presentan los siguientes diagramas de un sistema para la creación y corrección de exámenes de tipo test</w:t>
       </w:r>
       <w:r>
         <w:t>:</w:t>
@@ -17745,11 +17752,11 @@
       <w:pPr>
         <w:pStyle w:val="Descripcin"/>
       </w:pPr>
-      <w:bookmarkStart w:id="50" w:name="_Toc249020093"/>
+      <w:bookmarkStart w:id="49" w:name="_Toc249020093"/>
       <w:r>
         <w:t>Figura 5.1. Ejemplo de caso de uso 1</w:t>
       </w:r>
-      <w:bookmarkEnd w:id="50"/>
+      <w:bookmarkEnd w:id="49"/>
     </w:p>
     <w:p>
       <w:pPr>
@@ -17811,11 +17818,11 @@
       <w:pPr>
         <w:pStyle w:val="Descripcin"/>
       </w:pPr>
-      <w:bookmarkStart w:id="51" w:name="_Toc249020094"/>
+      <w:bookmarkStart w:id="50" w:name="_Toc249020094"/>
       <w:r>
         <w:t>Figura 5.2. Ejemplo de caso de uso 2</w:t>
       </w:r>
-      <w:bookmarkEnd w:id="51"/>
+      <w:bookmarkEnd w:id="50"/>
     </w:p>
     <w:p>
       <w:r>
@@ -17879,7 +17886,11 @@
         <w:t xml:space="preserve">la siguiente. </w:t>
       </w:r>
       <w:r>
-        <w:t>En ella se especifica el nombre único del caso de uso (se suelen nombrar según el objetivo que describen) y una descripción breve de lo que intenta hacer el usuario con este caso de uso (aunque breve, no obstante debemos asegurarnos de que es suficientemente completa y clara).</w:t>
+        <w:t xml:space="preserve">En ella se especifica el nombre único del caso de uso (se </w:t>
+      </w:r>
+      <w:r>
+        <w:lastRenderedPageBreak/>
+        <w:t>suelen nombrar según el objetivo que describen) y una descripción breve de lo que intenta hacer el usuario con este caso de uso (aunque breve, no obstante debemos asegurarnos de que es suficientemente completa y clara).</w:t>
       </w:r>
     </w:p>
     <w:tbl>
@@ -17972,7 +17983,6 @@
               <w:rPr>
                 <w:b/>
               </w:rPr>
-              <w:lastRenderedPageBreak/>
               <w:t>Descripción</w:t>
             </w:r>
           </w:p>
@@ -18370,47 +18380,47 @@
       <w:pPr>
         <w:pStyle w:val="Ttulo3"/>
       </w:pPr>
-      <w:bookmarkStart w:id="52" w:name="_Toc217882536"/>
-      <w:bookmarkStart w:id="53" w:name="_Toc511988182"/>
+      <w:bookmarkStart w:id="51" w:name="_Toc217882536"/>
+      <w:bookmarkStart w:id="52" w:name="_Toc511988182"/>
       <w:r>
         <w:lastRenderedPageBreak/>
         <w:t>Identificación de los Subsistemas en la Fase de Análisis</w:t>
       </w:r>
+      <w:bookmarkEnd w:id="51"/>
       <w:bookmarkEnd w:id="52"/>
+    </w:p>
+    <w:p>
+      <w:r>
+        <w:t>El objetivo de esta sección es analizar el sistema para poder descomponerlo en sistemas más pequeños (subsistemas) que faciliten su posterior análisis.</w:t>
+      </w:r>
+    </w:p>
+    <w:p>
+      <w:pPr>
+        <w:pStyle w:val="Ttulo4"/>
+      </w:pPr>
+      <w:bookmarkStart w:id="53" w:name="_Toc217882537"/>
+      <w:r>
+        <w:t>Descripción de los Subsistemas</w:t>
+      </w:r>
       <w:bookmarkEnd w:id="53"/>
     </w:p>
     <w:p>
       <w:r>
-        <w:t>El objetivo de esta sección es analizar el sistema para poder descomponerlo en sistemas más pequeños (subsistemas) que faciliten su posterior análisis.</w:t>
+        <w:t>En esta sección debemos enumerar todos los subsistemas que identifiquemos inicialmente en la aplicación. Los subsistemas son agrupaciones de paquetes y clases que tienen un objetivo propósito común. Ejemplos de subsistemas pueden ser todas las clases que manejen la base de datos (subsistema “base de datos”), clases que agrupen un conjunto de servicios relacionados, clases del cliente de esos servicios, etc.</w:t>
       </w:r>
     </w:p>
     <w:p>
       <w:pPr>
         <w:pStyle w:val="Ttulo4"/>
       </w:pPr>
-      <w:bookmarkStart w:id="54" w:name="_Toc217882537"/>
-      <w:r>
-        <w:t>Descripción de los Subsistemas</w:t>
+      <w:bookmarkStart w:id="54" w:name="_Toc217882538"/>
+      <w:r>
+        <w:t>Descripción de los Interfaces entre Subsistemas</w:t>
       </w:r>
       <w:bookmarkEnd w:id="54"/>
     </w:p>
     <w:p>
       <w:r>
-        <w:t>En esta sección debemos enumerar todos los subsistemas que identifiquemos inicialmente en la aplicación. Los subsistemas son agrupaciones de paquetes y clases que tienen un objetivo propósito común. Ejemplos de subsistemas pueden ser todas las clases que manejen la base de datos (subsistema “base de datos”), clases que agrupen un conjunto de servicios relacionados, clases del cliente de esos servicios, etc.</w:t>
-      </w:r>
-    </w:p>
-    <w:p>
-      <w:pPr>
-        <w:pStyle w:val="Ttulo4"/>
-      </w:pPr>
-      <w:bookmarkStart w:id="55" w:name="_Toc217882538"/>
-      <w:r>
-        <w:t>Descripción de los Interfaces entre Subsistemas</w:t>
-      </w:r>
-      <w:bookmarkEnd w:id="55"/>
-    </w:p>
-    <w:p>
-      <w:r>
         <w:t>Una vez identificados los subsistemas, debemos también describir cómo será la comunicación entre los mismos. Ejemplos de ello son por ejemplo el uso de un protocolo (IP, SOAP) o una API o Interfaz de operaciones. En general conviene destacar si estos subsistemas se comunicarán localmente (dentro de la propia máquina) o por red.</w:t>
       </w:r>
     </w:p>
@@ -18426,7 +18436,7 @@
       <w:pPr>
         <w:pStyle w:val="Ttulo3"/>
       </w:pPr>
-      <w:bookmarkStart w:id="56" w:name="_Toc511988183"/>
+      <w:bookmarkStart w:id="55" w:name="_Toc511988183"/>
       <w:r>
         <w:lastRenderedPageBreak/>
         <w:t>Diagrama</w:t>
@@ -18443,7 +18453,7 @@
       <w:r>
         <w:t xml:space="preserve"> Análisis</w:t>
       </w:r>
-      <w:bookmarkEnd w:id="56"/>
+      <w:bookmarkEnd w:id="55"/>
     </w:p>
     <w:p>
       <w:r>
@@ -18685,11 +18695,11 @@
       <w:pPr>
         <w:pStyle w:val="Descripcin"/>
       </w:pPr>
-      <w:bookmarkStart w:id="57" w:name="_Toc249020095"/>
+      <w:bookmarkStart w:id="56" w:name="_Toc249020095"/>
       <w:r>
         <w:t>Figura 5.3. Diagrama de clases de ejemplo</w:t>
       </w:r>
-      <w:bookmarkEnd w:id="57"/>
+      <w:bookmarkEnd w:id="56"/>
     </w:p>
     <w:p>
       <w:pPr>
@@ -19154,12 +19164,12 @@
       <w:pPr>
         <w:pStyle w:val="Ttulo3"/>
       </w:pPr>
-      <w:bookmarkStart w:id="58" w:name="_Toc511988184"/>
+      <w:bookmarkStart w:id="57" w:name="_Toc511988184"/>
       <w:r>
         <w:lastRenderedPageBreak/>
         <w:t>Análisis de Casos de Uso y Escenarios</w:t>
       </w:r>
-      <w:bookmarkEnd w:id="58"/>
+      <w:bookmarkEnd w:id="57"/>
     </w:p>
     <w:p>
       <w:r>
@@ -20042,7 +20052,7 @@
       <w:pPr>
         <w:pStyle w:val="Descripcin"/>
       </w:pPr>
-      <w:bookmarkStart w:id="59" w:name="_Toc249020096"/>
+      <w:bookmarkStart w:id="58" w:name="_Toc249020096"/>
       <w:r>
         <w:t>Figura 5.4</w:t>
       </w:r>
@@ -20055,7 +20065,7 @@
       <w:r>
         <w:t>escripción de las actividades de un escenario con un diagrama de robustez (I)</w:t>
       </w:r>
-      <w:bookmarkEnd w:id="59"/>
+      <w:bookmarkEnd w:id="58"/>
     </w:p>
     <w:tbl>
       <w:tblPr>
@@ -20645,7 +20655,7 @@
       <w:pPr>
         <w:pStyle w:val="Descripcin"/>
       </w:pPr>
-      <w:bookmarkStart w:id="60" w:name="_Toc249020097"/>
+      <w:bookmarkStart w:id="59" w:name="_Toc249020097"/>
       <w:r>
         <w:t>Figura 5.5</w:t>
       </w:r>
@@ -20658,7 +20668,7 @@
       <w:r>
         <w:t>escripción de las actividades de un escenario con un diagrama de robustez (II)</w:t>
       </w:r>
-      <w:bookmarkEnd w:id="60"/>
+      <w:bookmarkEnd w:id="59"/>
     </w:p>
     <w:tbl>
       <w:tblPr>
@@ -21882,12 +21892,12 @@
       <w:pPr>
         <w:pStyle w:val="Ttulo3"/>
       </w:pPr>
-      <w:bookmarkStart w:id="61" w:name="_Toc511988185"/>
+      <w:bookmarkStart w:id="60" w:name="_Toc511988185"/>
       <w:r>
         <w:lastRenderedPageBreak/>
         <w:t>Análisis de Interfaces de Usuario</w:t>
       </w:r>
-      <w:bookmarkEnd w:id="61"/>
+      <w:bookmarkEnd w:id="60"/>
     </w:p>
     <w:p>
       <w:r>
@@ -22027,7 +22037,7 @@
       <w:pPr>
         <w:pStyle w:val="Descripcin"/>
       </w:pPr>
-      <w:bookmarkStart w:id="62" w:name="_Toc249020098"/>
+      <w:bookmarkStart w:id="61" w:name="_Toc249020098"/>
       <w:r>
         <w:t xml:space="preserve">Figura </w:t>
       </w:r>
@@ -22046,7 +22056,7 @@
       <w:r>
         <w:t xml:space="preserve"> Boceto de una interfaz</w:t>
       </w:r>
-      <w:bookmarkEnd w:id="62"/>
+      <w:bookmarkEnd w:id="61"/>
     </w:p>
     <w:p>
       <w:r>
@@ -22144,12 +22154,12 @@
       <w:pPr>
         <w:pStyle w:val="Ttulo3"/>
       </w:pPr>
-      <w:bookmarkStart w:id="63" w:name="_Toc511988186"/>
+      <w:bookmarkStart w:id="62" w:name="_Toc511988186"/>
       <w:r>
         <w:lastRenderedPageBreak/>
         <w:t>Especificación del Plan de Pruebas</w:t>
       </w:r>
-      <w:bookmarkEnd w:id="63"/>
+      <w:bookmarkEnd w:id="62"/>
     </w:p>
     <w:p>
       <w:r>
@@ -22689,22 +22699,22 @@
       <w:pPr>
         <w:pStyle w:val="Ttulo2"/>
       </w:pPr>
-      <w:bookmarkStart w:id="64" w:name="_Toc511988187"/>
+      <w:bookmarkStart w:id="63" w:name="_Toc511988187"/>
       <w:r>
         <w:lastRenderedPageBreak/>
         <w:t>Diseño del Sistema</w:t>
       </w:r>
+      <w:bookmarkEnd w:id="63"/>
+    </w:p>
+    <w:p>
+      <w:pPr>
+        <w:pStyle w:val="Ttulo3"/>
+      </w:pPr>
+      <w:bookmarkStart w:id="64" w:name="_Toc511988188"/>
+      <w:r>
+        <w:t>Arquitectura del Sistema</w:t>
+      </w:r>
       <w:bookmarkEnd w:id="64"/>
-    </w:p>
-    <w:p>
-      <w:pPr>
-        <w:pStyle w:val="Ttulo3"/>
-      </w:pPr>
-      <w:bookmarkStart w:id="65" w:name="_Toc511988188"/>
-      <w:r>
-        <w:t>Arquitectura del Sistema</w:t>
-      </w:r>
-      <w:bookmarkEnd w:id="65"/>
     </w:p>
     <w:p>
       <w:pPr>
@@ -22934,7 +22944,7 @@
       <w:pPr>
         <w:pStyle w:val="Descripcin"/>
       </w:pPr>
-      <w:bookmarkStart w:id="66" w:name="_Toc249020099"/>
+      <w:bookmarkStart w:id="65" w:name="_Toc249020099"/>
       <w:r>
         <w:t xml:space="preserve">Figura </w:t>
       </w:r>
@@ -22950,7 +22960,7 @@
       <w:r>
         <w:t xml:space="preserve"> Ejemplo simple de arquitectura del sistema</w:t>
       </w:r>
-      <w:bookmarkEnd w:id="66"/>
+      <w:bookmarkEnd w:id="65"/>
     </w:p>
     <w:p>
       <w:r>
@@ -23010,7 +23020,7 @@
       <w:pPr>
         <w:pStyle w:val="Ttulo3"/>
       </w:pPr>
-      <w:bookmarkStart w:id="67" w:name="_Toc511988189"/>
+      <w:bookmarkStart w:id="66" w:name="_Toc511988189"/>
       <w:r>
         <w:lastRenderedPageBreak/>
         <w:t>Diseño de</w:t>
@@ -23018,7 +23028,7 @@
       <w:r>
         <w:t xml:space="preserve"> Clases</w:t>
       </w:r>
-      <w:bookmarkEnd w:id="67"/>
+      <w:bookmarkEnd w:id="66"/>
     </w:p>
     <w:p>
       <w:r>
@@ -23217,7 +23227,7 @@
       <w:r>
         <w:br w:type="page"/>
       </w:r>
-      <w:bookmarkStart w:id="68" w:name="_Toc511988190"/>
+      <w:bookmarkStart w:id="67" w:name="_Toc511988190"/>
       <w:r>
         <w:lastRenderedPageBreak/>
         <w:t xml:space="preserve">Diagramas de </w:t>
@@ -23228,7 +23238,7 @@
       <w:r>
         <w:t xml:space="preserve"> y Estados</w:t>
       </w:r>
-      <w:bookmarkEnd w:id="68"/>
+      <w:bookmarkEnd w:id="67"/>
     </w:p>
     <w:p>
       <w:r>
@@ -23496,12 +23506,12 @@
       <w:r>
         <w:br w:type="page"/>
       </w:r>
-      <w:bookmarkStart w:id="69" w:name="_Toc511988191"/>
+      <w:bookmarkStart w:id="68" w:name="_Toc511988191"/>
       <w:r>
         <w:lastRenderedPageBreak/>
         <w:t>Diagramas de Actividades</w:t>
       </w:r>
-      <w:bookmarkEnd w:id="69"/>
+      <w:bookmarkEnd w:id="68"/>
     </w:p>
     <w:p>
       <w:r>
@@ -23548,12 +23558,12 @@
       <w:pPr>
         <w:pStyle w:val="Ttulo3"/>
       </w:pPr>
-      <w:bookmarkStart w:id="70" w:name="_Toc511988192"/>
+      <w:bookmarkStart w:id="69" w:name="_Toc511988192"/>
       <w:r>
         <w:lastRenderedPageBreak/>
         <w:t>Diseño de la Base de Datos</w:t>
       </w:r>
-      <w:bookmarkEnd w:id="70"/>
+      <w:bookmarkEnd w:id="69"/>
     </w:p>
     <w:p>
       <w:r>
@@ -23578,6 +23588,12 @@
         <w:t>, todo ello en los apartados que se muestran a continuación.</w:t>
       </w:r>
     </w:p>
+    <w:p>
+      <w:r>
+        <w:t>--</w:t>
+      </w:r>
+    </w:p>
+    <w:p/>
     <w:p>
       <w:pPr>
         <w:pStyle w:val="Ttulo4"/>
@@ -23631,12 +23647,12 @@
       <w:pPr>
         <w:pStyle w:val="Ttulo3"/>
       </w:pPr>
-      <w:bookmarkStart w:id="71" w:name="_Toc511988193"/>
+      <w:bookmarkStart w:id="70" w:name="_Toc511988193"/>
       <w:r>
         <w:lastRenderedPageBreak/>
         <w:t>Diseño de la Interfaz</w:t>
       </w:r>
-      <w:bookmarkEnd w:id="71"/>
+      <w:bookmarkEnd w:id="70"/>
     </w:p>
     <w:p>
       <w:r>
@@ -23687,7 +23703,7 @@
       <w:pPr>
         <w:pStyle w:val="Ttulo3"/>
       </w:pPr>
-      <w:bookmarkStart w:id="72" w:name="_Toc511988194"/>
+      <w:bookmarkStart w:id="71" w:name="_Toc511988194"/>
       <w:r>
         <w:lastRenderedPageBreak/>
         <w:t>Especificación Técnica del Plan de Prueba</w:t>
@@ -23695,7 +23711,7 @@
       <w:r>
         <w:t>s</w:t>
       </w:r>
-      <w:bookmarkEnd w:id="72"/>
+      <w:bookmarkEnd w:id="71"/>
     </w:p>
     <w:p>
       <w:r>
@@ -26389,42 +26405,110 @@
       <w:pPr>
         <w:pStyle w:val="Ttulo2"/>
       </w:pPr>
-      <w:bookmarkStart w:id="73" w:name="_Toc511988195"/>
+      <w:bookmarkStart w:id="72" w:name="_Toc511988195"/>
       <w:r>
         <w:lastRenderedPageBreak/>
         <w:t>Implementación del Sistema</w:t>
       </w:r>
+      <w:bookmarkEnd w:id="72"/>
+    </w:p>
+    <w:p>
+      <w:pPr>
+        <w:pStyle w:val="Ttulo3"/>
+      </w:pPr>
+      <w:bookmarkStart w:id="73" w:name="_Toc511988196"/>
+      <w:r>
+        <w:t>Estándares y Normas Seguidos</w:t>
+      </w:r>
       <w:bookmarkEnd w:id="73"/>
     </w:p>
     <w:p>
-      <w:pPr>
-        <w:pStyle w:val="Ttulo3"/>
-      </w:pPr>
-      <w:bookmarkStart w:id="74" w:name="_Toc511988196"/>
-      <w:r>
-        <w:t>Estándares y Normas Seguidos</w:t>
-      </w:r>
+      <w:r>
+        <w:t>Descripción breve de los estándares y normas que hayamos usado en nuestra aplicación a la hora de desarrollar su c</w:t>
+      </w:r>
+      <w:r>
+        <w:t>ódigo y si nos hemos ocupado de validar que esos estándares se cumplan efectivamente.</w:t>
+      </w:r>
+    </w:p>
+    <w:p>
+      <w:pPr>
+        <w:jc w:val="left"/>
+      </w:pPr>
+      <w:r>
+        <w:t>En el desarrollo de este proyecto solo se han seguido los dos estándares siguientes:</w:t>
+      </w:r>
+    </w:p>
+    <w:p>
+      <w:pPr>
+        <w:pStyle w:val="Prrafodelista"/>
+        <w:numPr>
+          <w:ilvl w:val="0"/>
+          <w:numId w:val="80"/>
+        </w:numPr>
+      </w:pPr>
+      <w:r>
+        <w:t xml:space="preserve">Validación </w:t>
+      </w:r>
+      <w:r>
+        <w:t>(X)HTML5:</w:t>
+      </w:r>
+      <w:r>
+        <w:t xml:space="preserve"> el código HTML generado para el sistema se ha construido de acuerdo con las reglas marcadas para su validación para asegurar que sería interpretado de la misma forma por distintos navegadores. Para comprobar si se cumplía el estándar, se ha validado el HTML utilizando el </w:t>
+      </w:r>
+      <w:hyperlink r:id="rId110" w:history="1">
+        <w:r>
+          <w:rPr>
+            <w:rStyle w:val="Hipervnculo"/>
+          </w:rPr>
+          <w:t>MarkUp Validation Service</w:t>
+        </w:r>
+      </w:hyperlink>
+      <w:r>
+        <w:t xml:space="preserve"> ofrecido por </w:t>
+      </w:r>
+      <w:hyperlink r:id="rId111" w:history="1">
+        <w:r>
+          <w:rPr>
+            <w:rStyle w:val="Hipervnculo"/>
+          </w:rPr>
+          <w:t>W3C</w:t>
+        </w:r>
+      </w:hyperlink>
+      <w:r>
+        <w:t xml:space="preserve"> (</w:t>
+      </w:r>
+      <w:r>
+        <w:rPr>
+          <w:i/>
+        </w:rPr>
+        <w:t>World Wide Web Consortium</w:t>
+      </w:r>
+      <w:r>
+        <w:t>).</w:t>
+      </w:r>
+      <w:r>
+        <w:t xml:space="preserve"> Adicionalmente, se ha validado el CSS (Hoja de estilo en cascada) también.</w:t>
+      </w:r>
+    </w:p>
+    <w:p>
+      <w:pPr>
+        <w:pStyle w:val="Prrafodelista"/>
+        <w:numPr>
+          <w:ilvl w:val="0"/>
+          <w:numId w:val="80"/>
+        </w:numPr>
+      </w:pPr>
+      <w:r>
+        <w:t>Estándar WCAG de accesibilidad</w:t>
+      </w:r>
+      <w:r>
+        <w:t xml:space="preserve"> 1.0 (AA)</w:t>
+      </w:r>
+      <w:bookmarkStart w:id="74" w:name="_GoBack"/>
       <w:bookmarkEnd w:id="74"/>
-    </w:p>
-    <w:p>
-      <w:r>
-        <w:t>Descripción breve de los estándares y normas que hayamos usado en nuestra aplicación a la hora de desarrollar su c</w:t>
-      </w:r>
-      <w:r>
-        <w:t>ódigo y si nos hemos ocupado de validar que esos estándares se cumplan efectivamente.</w:t>
-      </w:r>
-    </w:p>
-    <w:p>
-      <w:pPr>
-        <w:jc w:val="left"/>
-        <w:rPr>
-          <w:b/>
-          <w:bCs/>
-          <w:color w:val="4F81BD" w:themeColor="accent1"/>
-          <w:sz w:val="40"/>
-          <w:szCs w:val="26"/>
-        </w:rPr>
-      </w:pPr>
+      <w:r>
+        <w:t>:</w:t>
+      </w:r>
       <w:r>
         <w:br w:type="page"/>
       </w:r>
@@ -28119,7 +28203,7 @@
       <w:r>
         <w:t xml:space="preserve"> (</w:t>
       </w:r>
-      <w:hyperlink r:id="rId110" w:history="1">
+      <w:hyperlink r:id="rId112" w:history="1">
         <w:r>
           <w:rPr>
             <w:rStyle w:val="Hipervnculo"/>
@@ -34991,7 +35075,7 @@
       <w:r>
         <w:t xml:space="preserve">  (</w:t>
       </w:r>
-      <w:hyperlink r:id="rId111" w:history="1">
+      <w:hyperlink r:id="rId113" w:history="1">
         <w:r>
           <w:rPr>
             <w:rStyle w:val="Hipervnculo"/>
@@ -35189,7 +35273,7 @@
       <w:r>
         <w:t xml:space="preserve"> (</w:t>
       </w:r>
-      <w:hyperlink r:id="rId112" w:history="1">
+      <w:hyperlink r:id="rId114" w:history="1">
         <w:r>
           <w:rPr>
             <w:rStyle w:val="Hipervnculo"/>
@@ -35209,7 +35293,7 @@
       <w:r>
         <w:t>(</w:t>
       </w:r>
-      <w:hyperlink r:id="rId113" w:history="1">
+      <w:hyperlink r:id="rId115" w:history="1">
         <w:r>
           <w:rPr>
             <w:rStyle w:val="Hipervnculo"/>
@@ -35223,7 +35307,7 @@
       <w:r>
         <w:t xml:space="preserve"> </w:t>
       </w:r>
-      <w:hyperlink r:id="rId114" w:history="1">
+      <w:hyperlink r:id="rId116" w:history="1">
         <w:r>
           <w:rPr>
             <w:rStyle w:val="Hipervnculo"/>
@@ -35383,7 +35467,7 @@
       <w:r>
         <w:t xml:space="preserve"> (</w:t>
       </w:r>
-      <w:hyperlink r:id="rId115" w:history="1">
+      <w:hyperlink r:id="rId117" w:history="1">
         <w:r>
           <w:rPr>
             <w:rStyle w:val="Hipervnculo"/>
@@ -35525,7 +35609,7 @@
         </w:rPr>
         <w:t xml:space="preserve"> (</w:t>
       </w:r>
-      <w:hyperlink r:id="rId116" w:history="1">
+      <w:hyperlink r:id="rId118" w:history="1">
         <w:r>
           <w:rPr>
             <w:rStyle w:val="Hipervnculo"/>
@@ -35558,7 +35642,7 @@
       <w:r>
         <w:t xml:space="preserve"> (</w:t>
       </w:r>
-      <w:hyperlink r:id="rId117" w:history="1">
+      <w:hyperlink r:id="rId119" w:history="1">
         <w:r>
           <w:rPr>
             <w:rStyle w:val="Hipervnculo"/>
@@ -35587,7 +35671,7 @@
       <w:r>
         <w:t xml:space="preserve"> (</w:t>
       </w:r>
-      <w:hyperlink r:id="rId118" w:history="1">
+      <w:hyperlink r:id="rId120" w:history="1">
         <w:r>
           <w:rPr>
             <w:rStyle w:val="Hipervnculo"/>
@@ -35623,7 +35707,7 @@
         </w:rPr>
         <w:t xml:space="preserve"> (</w:t>
       </w:r>
-      <w:hyperlink r:id="rId119" w:history="1">
+      <w:hyperlink r:id="rId121" w:history="1">
         <w:r>
           <w:rPr>
             <w:rStyle w:val="Hipervnculo"/>
@@ -35833,7 +35917,7 @@
       <w:r>
         <w:t xml:space="preserve"> pasar de la versión 1.0 a la versión 2.0 de forma resumida: </w:t>
       </w:r>
-      <w:hyperlink r:id="rId120" w:history="1">
+      <w:hyperlink r:id="rId122" w:history="1">
         <w:r>
           <w:rPr>
             <w:rStyle w:val="Hipervnculo"/>
@@ -36063,7 +36147,7 @@
         </w:rPr>
         <w:t xml:space="preserve">: </w:t>
       </w:r>
-      <w:hyperlink r:id="rId121" w:history="1">
+      <w:hyperlink r:id="rId123" w:history="1">
         <w:r>
           <w:rPr>
             <w:rStyle w:val="Hipervnculo"/>
@@ -36104,7 +36188,7 @@
         </w:rPr>
         <w:t xml:space="preserve">: </w:t>
       </w:r>
-      <w:hyperlink r:id="rId122" w:history="1">
+      <w:hyperlink r:id="rId124" w:history="1">
         <w:r>
           <w:rPr>
             <w:rStyle w:val="Hipervnculo"/>
@@ -36429,7 +36513,7 @@
       <w:r>
         <w:t xml:space="preserve">  (</w:t>
       </w:r>
-      <w:hyperlink r:id="rId123" w:history="1">
+      <w:hyperlink r:id="rId125" w:history="1">
         <w:r>
           <w:rPr>
             <w:rStyle w:val="Hipervnculo"/>
@@ -36462,7 +36546,7 @@
       <w:r>
         <w:t xml:space="preserve"> (</w:t>
       </w:r>
-      <w:hyperlink r:id="rId124" w:history="1">
+      <w:hyperlink r:id="rId126" w:history="1">
         <w:r>
           <w:rPr>
             <w:rStyle w:val="Hipervnculo"/>
@@ -36492,7 +36576,7 @@
       <w:r>
         <w:t xml:space="preserve"> (</w:t>
       </w:r>
-      <w:hyperlink r:id="rId125" w:history="1">
+      <w:hyperlink r:id="rId127" w:history="1">
         <w:r>
           <w:rPr>
             <w:rStyle w:val="Hipervnculo"/>
@@ -37114,7 +37198,7 @@
                 <w:szCs w:val="24"/>
               </w:rPr>
             </w:pPr>
-            <w:hyperlink r:id="rId126" w:anchor="tech-text-equivalent" w:history="1">
+            <w:hyperlink r:id="rId128" w:anchor="tech-text-equivalent" w:history="1">
               <w:r>
                 <w:rPr>
                   <w:rStyle w:val="Hipervnculo"/>
@@ -37224,7 +37308,7 @@
                 <w:szCs w:val="24"/>
               </w:rPr>
             </w:pPr>
-            <w:hyperlink r:id="rId127" w:anchor="tech-color-convey" w:history="1">
+            <w:hyperlink r:id="rId129" w:anchor="tech-color-convey" w:history="1">
               <w:r>
                 <w:rPr>
                   <w:rStyle w:val="Hipervnculo"/>
@@ -37311,7 +37395,7 @@
                 <w:szCs w:val="24"/>
               </w:rPr>
             </w:pPr>
-            <w:hyperlink r:id="rId128" w:anchor="tech-identify-changes" w:history="1">
+            <w:hyperlink r:id="rId130" w:anchor="tech-identify-changes" w:history="1">
               <w:r>
                 <w:rPr>
                   <w:rStyle w:val="Hipervnculo"/>
@@ -37398,7 +37482,7 @@
                 <w:szCs w:val="24"/>
               </w:rPr>
             </w:pPr>
-            <w:hyperlink r:id="rId129" w:anchor="tech-order-style-sheets" w:history="1">
+            <w:hyperlink r:id="rId131" w:anchor="tech-order-style-sheets" w:history="1">
               <w:r>
                 <w:rPr>
                   <w:rStyle w:val="Hipervnculo"/>
@@ -37477,7 +37561,7 @@
                 <w:szCs w:val="24"/>
               </w:rPr>
             </w:pPr>
-            <w:hyperlink r:id="rId130" w:anchor="tech-dynamic-source" w:history="1">
+            <w:hyperlink r:id="rId132" w:anchor="tech-dynamic-source" w:history="1">
               <w:r>
                 <w:rPr>
                   <w:rStyle w:val="Hipervnculo"/>
@@ -37556,7 +37640,7 @@
                 <w:szCs w:val="24"/>
               </w:rPr>
             </w:pPr>
-            <w:hyperlink r:id="rId131" w:anchor="tech-avoid-flicker" w:history="1">
+            <w:hyperlink r:id="rId133" w:anchor="tech-avoid-flicker" w:history="1">
               <w:r>
                 <w:rPr>
                   <w:rStyle w:val="Hipervnculo"/>
@@ -37635,7 +37719,7 @@
                 <w:szCs w:val="24"/>
               </w:rPr>
             </w:pPr>
-            <w:hyperlink r:id="rId132" w:anchor="tech-simple-and-straightforward" w:history="1">
+            <w:hyperlink r:id="rId134" w:anchor="tech-simple-and-straightforward" w:history="1">
               <w:r>
                 <w:rPr>
                   <w:rStyle w:val="Hipervnculo"/>
@@ -37816,7 +37900,7 @@
                 <w:szCs w:val="24"/>
               </w:rPr>
             </w:pPr>
-            <w:hyperlink r:id="rId133" w:anchor="tech-redundant-server-links" w:history="1">
+            <w:hyperlink r:id="rId135" w:anchor="tech-redundant-server-links" w:history="1">
               <w:r>
                 <w:rPr>
                   <w:rStyle w:val="Hipervnculo"/>
@@ -37895,7 +37979,7 @@
                 <w:szCs w:val="24"/>
               </w:rPr>
             </w:pPr>
-            <w:hyperlink r:id="rId134" w:anchor="tech-client-side-maps" w:history="1">
+            <w:hyperlink r:id="rId136" w:anchor="tech-client-side-maps" w:history="1">
               <w:r>
                 <w:rPr>
                   <w:rStyle w:val="Hipervnculo"/>
@@ -38076,7 +38160,7 @@
                 <w:szCs w:val="24"/>
               </w:rPr>
             </w:pPr>
-            <w:hyperlink r:id="rId135" w:anchor="tech-table-headers" w:history="1">
+            <w:hyperlink r:id="rId137" w:anchor="tech-table-headers" w:history="1">
               <w:r>
                 <w:rPr>
                   <w:rStyle w:val="Hipervnculo"/>
@@ -38155,7 +38239,7 @@
                 <w:szCs w:val="24"/>
               </w:rPr>
             </w:pPr>
-            <w:hyperlink r:id="rId136" w:anchor="tech-table-structure" w:history="1">
+            <w:hyperlink r:id="rId138" w:anchor="tech-table-structure" w:history="1">
               <w:r>
                 <w:rPr>
                   <w:rStyle w:val="Hipervnculo"/>
@@ -38336,7 +38420,7 @@
                 <w:szCs w:val="24"/>
               </w:rPr>
             </w:pPr>
-            <w:hyperlink r:id="rId137" w:anchor="tech-redundant-server-links1" w:history="1">
+            <w:hyperlink r:id="rId139" w:anchor="tech-redundant-server-links1" w:history="1">
               <w:r>
                 <w:rPr>
                   <w:rStyle w:val="Hipervnculo"/>
@@ -38517,7 +38601,7 @@
                 <w:szCs w:val="24"/>
               </w:rPr>
             </w:pPr>
-            <w:hyperlink r:id="rId138" w:anchor="tech-scripts" w:history="1">
+            <w:hyperlink r:id="rId140" w:anchor="tech-scripts" w:history="1">
               <w:r>
                 <w:rPr>
                   <w:rStyle w:val="Hipervnculo"/>
@@ -38707,7 +38791,7 @@
                 <w:szCs w:val="24"/>
               </w:rPr>
             </w:pPr>
-            <w:hyperlink r:id="rId139" w:anchor="tech-auditory-descriptions" w:history="1">
+            <w:hyperlink r:id="rId141" w:anchor="tech-auditory-descriptions" w:history="1">
               <w:r>
                 <w:rPr>
                   <w:rStyle w:val="Hipervnculo"/>
@@ -38786,7 +38870,7 @@
                 <w:szCs w:val="24"/>
               </w:rPr>
             </w:pPr>
-            <w:hyperlink r:id="rId140" w:anchor="tech-synchronize-equivalents" w:history="1">
+            <w:hyperlink r:id="rId142" w:anchor="tech-synchronize-equivalents" w:history="1">
               <w:r>
                 <w:rPr>
                   <w:rStyle w:val="Hipervnculo"/>
@@ -38973,7 +39057,7 @@
                 <w:szCs w:val="24"/>
               </w:rPr>
             </w:pPr>
-            <w:hyperlink r:id="rId141" w:anchor="tech-alt-pages" w:history="1">
+            <w:hyperlink r:id="rId143" w:anchor="tech-alt-pages" w:history="1">
               <w:r>
                 <w:rPr>
                   <w:rStyle w:val="Hipervnculo"/>
@@ -39200,7 +39284,7 @@
                 <w:szCs w:val="24"/>
               </w:rPr>
             </w:pPr>
-            <w:hyperlink r:id="rId142" w:anchor="tech-color-contrast" w:history="1">
+            <w:hyperlink r:id="rId144" w:anchor="tech-color-contrast" w:history="1">
               <w:r>
                 <w:rPr>
                   <w:rStyle w:val="Hipervnculo"/>
@@ -39279,7 +39363,7 @@
                 <w:szCs w:val="24"/>
               </w:rPr>
             </w:pPr>
-            <w:hyperlink r:id="rId143" w:anchor="tech-use-markup" w:history="1">
+            <w:hyperlink r:id="rId145" w:anchor="tech-use-markup" w:history="1">
               <w:r>
                 <w:rPr>
                   <w:rStyle w:val="Hipervnculo"/>
@@ -39358,7 +39442,7 @@
                 <w:szCs w:val="24"/>
               </w:rPr>
             </w:pPr>
-            <w:hyperlink r:id="rId144" w:anchor="tech-identify-grammar" w:history="1">
+            <w:hyperlink r:id="rId146" w:anchor="tech-identify-grammar" w:history="1">
               <w:r>
                 <w:rPr>
                   <w:rStyle w:val="Hipervnculo"/>
@@ -39437,7 +39521,7 @@
                 <w:szCs w:val="24"/>
               </w:rPr>
             </w:pPr>
-            <w:hyperlink r:id="rId145" w:anchor="tech-style-sheets" w:history="1">
+            <w:hyperlink r:id="rId147" w:anchor="tech-style-sheets" w:history="1">
               <w:r>
                 <w:rPr>
                   <w:rStyle w:val="Hipervnculo"/>
@@ -39516,7 +39600,7 @@
                 <w:szCs w:val="24"/>
               </w:rPr>
             </w:pPr>
-            <w:hyperlink r:id="rId146" w:anchor="tech-relative-units" w:history="1">
+            <w:hyperlink r:id="rId148" w:anchor="tech-relative-units" w:history="1">
               <w:r>
                 <w:rPr>
                   <w:rStyle w:val="Hipervnculo"/>
@@ -39595,7 +39679,7 @@
                 <w:szCs w:val="24"/>
               </w:rPr>
             </w:pPr>
-            <w:hyperlink r:id="rId147" w:anchor="tech-logical-headings" w:history="1">
+            <w:hyperlink r:id="rId149" w:anchor="tech-logical-headings" w:history="1">
               <w:r>
                 <w:rPr>
                   <w:rStyle w:val="Hipervnculo"/>
@@ -39674,7 +39758,7 @@
                 <w:szCs w:val="24"/>
               </w:rPr>
             </w:pPr>
-            <w:hyperlink r:id="rId148" w:anchor="tech-list-structure" w:history="1">
+            <w:hyperlink r:id="rId150" w:anchor="tech-list-structure" w:history="1">
               <w:r>
                 <w:rPr>
                   <w:rStyle w:val="Hipervnculo"/>
@@ -39753,7 +39837,7 @@
                 <w:szCs w:val="24"/>
               </w:rPr>
             </w:pPr>
-            <w:hyperlink r:id="rId149" w:anchor="tech-quotes" w:history="1">
+            <w:hyperlink r:id="rId151" w:anchor="tech-quotes" w:history="1">
               <w:r>
                 <w:rPr>
                   <w:rStyle w:val="Hipervnculo"/>
@@ -39832,7 +39916,7 @@
                 <w:szCs w:val="24"/>
               </w:rPr>
             </w:pPr>
-            <w:hyperlink r:id="rId150" w:anchor="tech-fallback-page" w:history="1">
+            <w:hyperlink r:id="rId152" w:anchor="tech-fallback-page" w:history="1">
               <w:r>
                 <w:rPr>
                   <w:rStyle w:val="Hipervnculo"/>
@@ -39911,7 +39995,7 @@
                 <w:szCs w:val="24"/>
               </w:rPr>
             </w:pPr>
-            <w:hyperlink r:id="rId151" w:anchor="tech-avoid-blinking" w:history="1">
+            <w:hyperlink r:id="rId153" w:anchor="tech-avoid-blinking" w:history="1">
               <w:r>
                 <w:rPr>
                   <w:rStyle w:val="Hipervnculo"/>
@@ -39990,7 +40074,7 @@
                 <w:szCs w:val="24"/>
               </w:rPr>
             </w:pPr>
-            <w:hyperlink r:id="rId152" w:anchor="tech-no-periodic-refresh" w:history="1">
+            <w:hyperlink r:id="rId154" w:anchor="tech-no-periodic-refresh" w:history="1">
               <w:r>
                 <w:rPr>
                   <w:rStyle w:val="Hipervnculo"/>
@@ -40069,7 +40153,7 @@
                 <w:szCs w:val="24"/>
               </w:rPr>
             </w:pPr>
-            <w:hyperlink r:id="rId153" w:anchor="tech-no-auto-forward" w:history="1">
+            <w:hyperlink r:id="rId155" w:anchor="tech-no-auto-forward" w:history="1">
               <w:r>
                 <w:rPr>
                   <w:rStyle w:val="Hipervnculo"/>
@@ -40148,7 +40232,7 @@
                 <w:szCs w:val="24"/>
               </w:rPr>
             </w:pPr>
-            <w:hyperlink r:id="rId154" w:anchor="tech-avoid-pop-ups" w:history="1">
+            <w:hyperlink r:id="rId156" w:anchor="tech-avoid-pop-ups" w:history="1">
               <w:r>
                 <w:rPr>
                   <w:rStyle w:val="Hipervnculo"/>
@@ -40227,7 +40311,7 @@
                 <w:szCs w:val="24"/>
               </w:rPr>
             </w:pPr>
-            <w:hyperlink r:id="rId155" w:anchor="tech-latest-w3c-specs" w:history="1">
+            <w:hyperlink r:id="rId157" w:anchor="tech-latest-w3c-specs" w:history="1">
               <w:r>
                 <w:rPr>
                   <w:rStyle w:val="Hipervnculo"/>
@@ -40315,7 +40399,7 @@
                 <w:szCs w:val="24"/>
               </w:rPr>
             </w:pPr>
-            <w:hyperlink r:id="rId156" w:anchor="tech-avoid-deprecated" w:history="1">
+            <w:hyperlink r:id="rId158" w:anchor="tech-avoid-deprecated" w:history="1">
               <w:r>
                 <w:rPr>
                   <w:rStyle w:val="Hipervnculo"/>
@@ -40403,7 +40487,7 @@
                 <w:szCs w:val="24"/>
               </w:rPr>
             </w:pPr>
-            <w:hyperlink r:id="rId157" w:anchor="tech-group-information" w:history="1">
+            <w:hyperlink r:id="rId159" w:anchor="tech-group-information" w:history="1">
               <w:r>
                 <w:rPr>
                   <w:rStyle w:val="Hipervnculo"/>
@@ -40482,7 +40566,7 @@
                 <w:szCs w:val="24"/>
               </w:rPr>
             </w:pPr>
-            <w:hyperlink r:id="rId158" w:anchor="tech-meaningful-links" w:history="1">
+            <w:hyperlink r:id="rId160" w:anchor="tech-meaningful-links" w:history="1">
               <w:r>
                 <w:rPr>
                   <w:rStyle w:val="Hipervnculo"/>
@@ -40561,7 +40645,7 @@
                 <w:szCs w:val="24"/>
               </w:rPr>
             </w:pPr>
-            <w:hyperlink r:id="rId159" w:anchor="tech-use-metadata" w:history="1">
+            <w:hyperlink r:id="rId161" w:anchor="tech-use-metadata" w:history="1">
               <w:r>
                 <w:rPr>
                   <w:rStyle w:val="Hipervnculo"/>
@@ -40640,7 +40724,7 @@
                 <w:szCs w:val="24"/>
               </w:rPr>
             </w:pPr>
-            <w:hyperlink r:id="rId160" w:anchor="tech-site-description" w:history="1">
+            <w:hyperlink r:id="rId162" w:anchor="tech-site-description" w:history="1">
               <w:r>
                 <w:rPr>
                   <w:rStyle w:val="Hipervnculo"/>
@@ -40719,7 +40803,7 @@
                 <w:szCs w:val="24"/>
               </w:rPr>
             </w:pPr>
-            <w:hyperlink r:id="rId161" w:anchor="tech-clear-nav-mechanism" w:history="1">
+            <w:hyperlink r:id="rId163" w:anchor="tech-clear-nav-mechanism" w:history="1">
               <w:r>
                 <w:rPr>
                   <w:rStyle w:val="Hipervnculo"/>
@@ -40900,7 +40984,7 @@
                 <w:szCs w:val="24"/>
               </w:rPr>
             </w:pPr>
-            <w:hyperlink r:id="rId162" w:anchor="tech-avoid-table-for-layout" w:history="1">
+            <w:hyperlink r:id="rId164" w:anchor="tech-avoid-table-for-layout" w:history="1">
               <w:r>
                 <w:rPr>
                   <w:rStyle w:val="Hipervnculo"/>
@@ -40983,7 +41067,7 @@
                 <w:szCs w:val="24"/>
               </w:rPr>
             </w:pPr>
-            <w:hyperlink r:id="rId163" w:anchor="tech-table-layout" w:history="1">
+            <w:hyperlink r:id="rId165" w:anchor="tech-table-layout" w:history="1">
               <w:r>
                 <w:rPr>
                   <w:rStyle w:val="Hipervnculo"/>
@@ -41164,7 +41248,7 @@
                 <w:szCs w:val="24"/>
               </w:rPr>
             </w:pPr>
-            <w:hyperlink r:id="rId164" w:anchor="tech-frame-longdesc" w:history="1">
+            <w:hyperlink r:id="rId166" w:anchor="tech-frame-longdesc" w:history="1">
               <w:r>
                 <w:rPr>
                   <w:rStyle w:val="Hipervnculo"/>
@@ -41345,7 +41429,7 @@
                 <w:szCs w:val="24"/>
               </w:rPr>
             </w:pPr>
-            <w:hyperlink r:id="rId165" w:anchor="tech-unassociated-labels" w:history="1">
+            <w:hyperlink r:id="rId167" w:anchor="tech-unassociated-labels" w:history="1">
               <w:r>
                 <w:rPr>
                   <w:rStyle w:val="Hipervnculo"/>
@@ -41424,7 +41508,7 @@
                 <w:szCs w:val="24"/>
               </w:rPr>
             </w:pPr>
-            <w:hyperlink r:id="rId166" w:anchor="tech-associate-labels" w:history="1">
+            <w:hyperlink r:id="rId168" w:anchor="tech-associate-labels" w:history="1">
               <w:r>
                 <w:rPr>
                   <w:rStyle w:val="Hipervnculo"/>
@@ -41605,7 +41689,7 @@
                 <w:szCs w:val="24"/>
               </w:rPr>
             </w:pPr>
-            <w:hyperlink r:id="rId167" w:anchor="tech-keyboard-operable-scripts" w:history="1">
+            <w:hyperlink r:id="rId169" w:anchor="tech-keyboard-operable-scripts" w:history="1">
               <w:r>
                 <w:rPr>
                   <w:rStyle w:val="Hipervnculo"/>
@@ -41702,7 +41786,7 @@
                 <w:szCs w:val="24"/>
               </w:rPr>
             </w:pPr>
-            <w:hyperlink r:id="rId168" w:anchor="tech-avoid-movement" w:history="1">
+            <w:hyperlink r:id="rId170" w:anchor="tech-avoid-movement" w:history="1">
               <w:r>
                 <w:rPr>
                   <w:rStyle w:val="Hipervnculo"/>
@@ -41781,7 +41865,7 @@
                 <w:szCs w:val="24"/>
               </w:rPr>
             </w:pPr>
-            <w:hyperlink r:id="rId169" w:anchor="tech-directly-accessible" w:history="1">
+            <w:hyperlink r:id="rId171" w:anchor="tech-directly-accessible" w:history="1">
               <w:r>
                 <w:rPr>
                   <w:rStyle w:val="Hipervnculo"/>
@@ -41878,7 +41962,7 @@
                 <w:szCs w:val="24"/>
               </w:rPr>
             </w:pPr>
-            <w:hyperlink r:id="rId170" w:anchor="tech-keyboard-operable" w:history="1">
+            <w:hyperlink r:id="rId172" w:anchor="tech-keyboard-operable" w:history="1">
               <w:r>
                 <w:rPr>
                   <w:rStyle w:val="Hipervnculo"/>
@@ -41957,7 +42041,7 @@
                 <w:szCs w:val="24"/>
               </w:rPr>
             </w:pPr>
-            <w:hyperlink r:id="rId171" w:anchor="tech-device-independent-events" w:history="1">
+            <w:hyperlink r:id="rId173" w:anchor="tech-device-independent-events" w:history="1">
               <w:r>
                 <w:rPr>
                   <w:rStyle w:val="Hipervnculo"/>
@@ -42180,7 +42264,7 @@
                 <w:szCs w:val="24"/>
               </w:rPr>
             </w:pPr>
-            <w:hyperlink r:id="rId172" w:anchor="tech-expand-abbr" w:history="1">
+            <w:hyperlink r:id="rId174" w:anchor="tech-expand-abbr" w:history="1">
               <w:r>
                 <w:rPr>
                   <w:rStyle w:val="Hipervnculo"/>
@@ -42259,7 +42343,7 @@
                 <w:szCs w:val="24"/>
               </w:rPr>
             </w:pPr>
-            <w:hyperlink r:id="rId173" w:anchor="tech-identify-lang" w:history="1">
+            <w:hyperlink r:id="rId175" w:anchor="tech-identify-lang" w:history="1">
               <w:r>
                 <w:rPr>
                   <w:rStyle w:val="Hipervnculo"/>
@@ -42338,7 +42422,7 @@
                 <w:szCs w:val="24"/>
               </w:rPr>
             </w:pPr>
-            <w:hyperlink r:id="rId174" w:anchor="tech-tab-order" w:history="1">
+            <w:hyperlink r:id="rId176" w:anchor="tech-tab-order" w:history="1">
               <w:r>
                 <w:rPr>
                   <w:rStyle w:val="Hipervnculo"/>
@@ -42417,7 +42501,7 @@
                 <w:szCs w:val="24"/>
               </w:rPr>
             </w:pPr>
-            <w:hyperlink r:id="rId175" w:anchor="tech-keyboard-shortcuts" w:history="1">
+            <w:hyperlink r:id="rId177" w:anchor="tech-keyboard-shortcuts" w:history="1">
               <w:r>
                 <w:rPr>
                   <w:rStyle w:val="Hipervnculo"/>
@@ -42496,7 +42580,7 @@
                 <w:szCs w:val="24"/>
               </w:rPr>
             </w:pPr>
-            <w:hyperlink r:id="rId176" w:anchor="tech-divide-links" w:history="1">
+            <w:hyperlink r:id="rId178" w:anchor="tech-divide-links" w:history="1">
               <w:r>
                 <w:rPr>
                   <w:rStyle w:val="Hipervnculo"/>
@@ -42575,7 +42659,7 @@
                 <w:szCs w:val="24"/>
               </w:rPr>
             </w:pPr>
-            <w:hyperlink r:id="rId177" w:anchor="tech-content-preferences" w:history="1">
+            <w:hyperlink r:id="rId179" w:anchor="tech-content-preferences" w:history="1">
               <w:r>
                 <w:rPr>
                   <w:rStyle w:val="Hipervnculo"/>
@@ -42654,7 +42738,7 @@
                 <w:szCs w:val="24"/>
               </w:rPr>
             </w:pPr>
-            <w:hyperlink r:id="rId178" w:anchor="tech-nav-bar" w:history="1">
+            <w:hyperlink r:id="rId180" w:anchor="tech-nav-bar" w:history="1">
               <w:r>
                 <w:rPr>
                   <w:rStyle w:val="Hipervnculo"/>
@@ -42733,7 +42817,7 @@
                 <w:szCs w:val="24"/>
               </w:rPr>
             </w:pPr>
-            <w:hyperlink r:id="rId179" w:anchor="tech-group-links" w:history="1">
+            <w:hyperlink r:id="rId181" w:anchor="tech-group-links" w:history="1">
               <w:r>
                 <w:rPr>
                   <w:rStyle w:val="Hipervnculo"/>
@@ -42812,7 +42896,7 @@
                 <w:szCs w:val="24"/>
               </w:rPr>
             </w:pPr>
-            <w:hyperlink r:id="rId180" w:anchor="tech-searches" w:history="1">
+            <w:hyperlink r:id="rId182" w:anchor="tech-searches" w:history="1">
               <w:r>
                 <w:rPr>
                   <w:rStyle w:val="Hipervnculo"/>
@@ -42891,7 +42975,7 @@
                 <w:szCs w:val="24"/>
               </w:rPr>
             </w:pPr>
-            <w:hyperlink r:id="rId181" w:anchor="tech-front-loading" w:history="1">
+            <w:hyperlink r:id="rId183" w:anchor="tech-front-loading" w:history="1">
               <w:r>
                 <w:rPr>
                   <w:rStyle w:val="Hipervnculo"/>
@@ -42974,7 +43058,7 @@
                 <w:szCs w:val="24"/>
               </w:rPr>
             </w:pPr>
-            <w:hyperlink r:id="rId182" w:anchor="tech-bundled-version" w:history="1">
+            <w:hyperlink r:id="rId184" w:anchor="tech-bundled-version" w:history="1">
               <w:r>
                 <w:rPr>
                   <w:rStyle w:val="Hipervnculo"/>
@@ -43053,7 +43137,7 @@
                 <w:szCs w:val="24"/>
               </w:rPr>
             </w:pPr>
-            <w:hyperlink r:id="rId183" w:anchor="tech-skip-over-ascii" w:history="1">
+            <w:hyperlink r:id="rId185" w:anchor="tech-skip-over-ascii" w:history="1">
               <w:r>
                 <w:rPr>
                   <w:rStyle w:val="Hipervnculo"/>
@@ -43150,7 +43234,7 @@
                 <w:szCs w:val="24"/>
               </w:rPr>
             </w:pPr>
-            <w:hyperlink r:id="rId184" w:anchor="tech-icons" w:history="1">
+            <w:hyperlink r:id="rId186" w:anchor="tech-icons" w:history="1">
               <w:r>
                 <w:rPr>
                   <w:rStyle w:val="Hipervnculo"/>
@@ -43229,7 +43313,7 @@
                 <w:szCs w:val="24"/>
               </w:rPr>
             </w:pPr>
-            <w:hyperlink r:id="rId185" w:anchor="tech-consistent-style" w:history="1">
+            <w:hyperlink r:id="rId187" w:anchor="tech-consistent-style" w:history="1">
               <w:r>
                 <w:rPr>
                   <w:rStyle w:val="Hipervnculo"/>
@@ -43410,7 +43494,7 @@
                 <w:szCs w:val="24"/>
               </w:rPr>
             </w:pPr>
-            <w:hyperlink r:id="rId186" w:anchor="tech-redundant-client-links" w:history="1">
+            <w:hyperlink r:id="rId188" w:anchor="tech-redundant-client-links" w:history="1">
               <w:r>
                 <w:rPr>
                   <w:rStyle w:val="Hipervnculo"/>
@@ -43591,7 +43675,7 @@
                 <w:szCs w:val="24"/>
               </w:rPr>
             </w:pPr>
-            <w:hyperlink r:id="rId187" w:anchor="tech-table-summaries" w:history="1">
+            <w:hyperlink r:id="rId189" w:anchor="tech-table-summaries" w:history="1">
               <w:r>
                 <w:rPr>
                   <w:rStyle w:val="Hipervnculo"/>
@@ -43670,7 +43754,7 @@
                 <w:szCs w:val="24"/>
               </w:rPr>
             </w:pPr>
-            <w:hyperlink r:id="rId188" w:anchor="tech-abbreviate-labels" w:history="1">
+            <w:hyperlink r:id="rId190" w:anchor="tech-abbreviate-labels" w:history="1">
               <w:r>
                 <w:rPr>
                   <w:rStyle w:val="Hipervnculo"/>
@@ -43749,7 +43833,7 @@
                 <w:szCs w:val="24"/>
               </w:rPr>
             </w:pPr>
-            <w:hyperlink r:id="rId189" w:anchor="tech-linear-tables" w:history="1">
+            <w:hyperlink r:id="rId191" w:anchor="tech-linear-tables" w:history="1">
               <w:r>
                 <w:rPr>
                   <w:rStyle w:val="Hipervnculo"/>
@@ -43939,7 +44023,7 @@
                 <w:szCs w:val="24"/>
               </w:rPr>
             </w:pPr>
-            <w:hyperlink r:id="rId190" w:anchor="tech-place-holders" w:history="1">
+            <w:hyperlink r:id="rId192" w:anchor="tech-place-holders" w:history="1">
               <w:r>
                 <w:rPr>
                   <w:rStyle w:val="Hipervnculo"/>
@@ -44044,7 +44128,7 @@
         </w:rPr>
         <w:t xml:space="preserve">: </w:t>
       </w:r>
-      <w:hyperlink r:id="rId191" w:history="1">
+      <w:hyperlink r:id="rId193" w:history="1">
         <w:r>
           <w:rPr>
             <w:rStyle w:val="Hipervnculo"/>
@@ -44079,7 +44163,7 @@
         </w:rPr>
         <w:t xml:space="preserve">: </w:t>
       </w:r>
-      <w:hyperlink r:id="rId192" w:history="1">
+      <w:hyperlink r:id="rId194" w:history="1">
         <w:r>
           <w:rPr>
             <w:rStyle w:val="Hipervnculo"/>
@@ -44114,7 +44198,7 @@
         </w:rPr>
         <w:t xml:space="preserve">: </w:t>
       </w:r>
-      <w:hyperlink r:id="rId193" w:history="1">
+      <w:hyperlink r:id="rId195" w:history="1">
         <w:r>
           <w:rPr>
             <w:rStyle w:val="Hipervnculo"/>
@@ -44192,7 +44276,7 @@
         </w:rPr>
         <w:t xml:space="preserve"> </w:t>
       </w:r>
-      <w:hyperlink r:id="rId194" w:history="1">
+      <w:hyperlink r:id="rId196" w:history="1">
         <w:r>
           <w:rPr>
             <w:rStyle w:val="Hipervnculo"/>
@@ -44233,7 +44317,7 @@
         </w:rPr>
         <w:t xml:space="preserve">: </w:t>
       </w:r>
-      <w:hyperlink r:id="rId195" w:history="1">
+      <w:hyperlink r:id="rId197" w:history="1">
         <w:r>
           <w:rPr>
             <w:rStyle w:val="Hipervnculo"/>
@@ -45154,9 +45238,9 @@
       <w:r>
         <w:object w:dxaOrig="9404" w:dyaOrig="4115">
           <v:shape id="_x0000_i1039" type="#_x0000_t75" style="width:470.25pt;height:205.5pt" o:ole="">
-            <v:imagedata r:id="rId196" o:title=""/>
+            <v:imagedata r:id="rId198" o:title=""/>
           </v:shape>
-          <o:OLEObject Type="Embed" ProgID="Excel.Sheet.8" ShapeID="_x0000_i1039" DrawAspect="Content" ObjectID="_1586713718" r:id="rId197"/>
+          <o:OLEObject Type="Embed" ProgID="Excel.Sheet.8" ShapeID="_x0000_i1039" DrawAspect="Content" ObjectID="_1586816694" r:id="rId199"/>
         </w:object>
       </w:r>
       <w:r>
@@ -45318,9 +45402,9 @@
       <w:r>
         <w:object w:dxaOrig="8883" w:dyaOrig="2924">
           <v:shape id="_x0000_i1040" type="#_x0000_t75" style="width:420.75pt;height:138.75pt" o:ole="">
-            <v:imagedata r:id="rId198" o:title=""/>
+            <v:imagedata r:id="rId200" o:title=""/>
           </v:shape>
-          <o:OLEObject Type="Embed" ProgID="Excel.Sheet.8" ShapeID="_x0000_i1040" DrawAspect="Content" ObjectID="_1586713719" r:id="rId199"/>
+          <o:OLEObject Type="Embed" ProgID="Excel.Sheet.8" ShapeID="_x0000_i1040" DrawAspect="Content" ObjectID="_1586816695" r:id="rId201"/>
         </w:object>
       </w:r>
     </w:p>
@@ -45439,7 +45523,7 @@
         </w:rPr>
         <w:t xml:space="preserve">“A density-based algorithm for discovering clusters in large spatial databases with noise”. </w:t>
       </w:r>
-      <w:hyperlink r:id="rId200" w:history="1">
+      <w:hyperlink r:id="rId202" w:history="1">
         <w:r>
           <w:rPr>
             <w:rStyle w:val="Hipervnculo"/>
@@ -45534,7 +45618,7 @@
         </w:rPr>
         <w:t xml:space="preserve">”. </w:t>
       </w:r>
-      <w:hyperlink r:id="rId201" w:history="1">
+      <w:hyperlink r:id="rId203" w:history="1">
         <w:r>
           <w:rPr>
             <w:rStyle w:val="Hipervnculo"/>
@@ -45704,7 +45788,7 @@
       <w:r>
         <w:t xml:space="preserve"> Hassan Montero, Y. “Guía de Evaluación Heurística de Sitios Web”. </w:t>
       </w:r>
-      <w:hyperlink r:id="rId202" w:history="1">
+      <w:hyperlink r:id="rId204" w:history="1">
         <w:r>
           <w:rPr>
             <w:rStyle w:val="Hipervnculo"/>
@@ -45742,7 +45826,7 @@
       <w:r>
         <w:t xml:space="preserve">. </w:t>
       </w:r>
-      <w:hyperlink r:id="rId203" w:history="1">
+      <w:hyperlink r:id="rId205" w:history="1">
         <w:r>
           <w:rPr>
             <w:rStyle w:val="Hipervnculo"/>
@@ -45799,7 +45883,7 @@
         </w:rPr>
         <w:t xml:space="preserve"> the TM package. Text Mining in R”. </w:t>
       </w:r>
-      <w:hyperlink r:id="rId204" w:history="1">
+      <w:hyperlink r:id="rId206" w:history="1">
         <w:r>
           <w:rPr>
             <w:rStyle w:val="Hipervnculo"/>
@@ -45856,7 +45940,7 @@
         </w:rPr>
         <w:t xml:space="preserve">”. </w:t>
       </w:r>
-      <w:hyperlink r:id="rId205" w:history="1">
+      <w:hyperlink r:id="rId207" w:history="1">
         <w:r>
           <w:rPr>
             <w:rStyle w:val="Hipervnculo"/>
@@ -45913,7 +45997,7 @@
         </w:rPr>
         <w:t xml:space="preserve">“Perform sparse hierarchical clustering and sparse k-means clustering”. </w:t>
       </w:r>
-      <w:hyperlink r:id="rId206" w:history="1">
+      <w:hyperlink r:id="rId208" w:history="1">
         <w:r>
           <w:rPr>
             <w:rStyle w:val="Hipervnculo"/>
@@ -45960,7 +46044,7 @@
       <w:r>
         <w:t xml:space="preserve">”. </w:t>
       </w:r>
-      <w:hyperlink r:id="rId207" w:anchor="El-algoritmo-k-means-aplicado-a-clasificaci%C3%B3n-y-procesamiento-de-im%C3%A1genes" w:history="1">
+      <w:hyperlink r:id="rId209" w:anchor="El-algoritmo-k-means-aplicado-a-clasificaci%C3%B3n-y-procesamiento-de-im%C3%A1genes" w:history="1">
         <w:r>
           <w:rPr>
             <w:rStyle w:val="Hipervnculo"/>
@@ -45997,7 +46081,7 @@
         </w:rPr>
         <w:t xml:space="preserve">“Introduction to K-means clustering”. </w:t>
       </w:r>
-      <w:hyperlink r:id="rId208" w:history="1">
+      <w:hyperlink r:id="rId210" w:history="1">
         <w:r>
           <w:rPr>
             <w:rStyle w:val="Hipervnculo"/>
@@ -46043,7 +46127,7 @@
         </w:rPr>
         <w:t xml:space="preserve">”. </w:t>
       </w:r>
-      <w:hyperlink r:id="rId209" w:history="1">
+      <w:hyperlink r:id="rId211" w:history="1">
         <w:r>
           <w:rPr>
             <w:rStyle w:val="Hipervnculo"/>
@@ -46084,7 +46168,7 @@
         </w:rPr>
         <w:t xml:space="preserve">Hierarchical Clustering Essentials - Unsupervised Machine Learning”. </w:t>
       </w:r>
-      <w:hyperlink r:id="rId210" w:history="1">
+      <w:hyperlink r:id="rId212" w:history="1">
         <w:r>
           <w:rPr>
             <w:rStyle w:val="Hipervnculo"/>
@@ -46125,7 +46209,7 @@
         </w:rPr>
         <w:t xml:space="preserve">“Hierarchical cluster analysis”. </w:t>
       </w:r>
-      <w:hyperlink r:id="rId211" w:history="1">
+      <w:hyperlink r:id="rId213" w:history="1">
         <w:r>
           <w:rPr>
             <w:rStyle w:val="Hipervnculo"/>
@@ -46166,7 +46250,7 @@
         </w:rPr>
         <w:t xml:space="preserve"> “Density-Based Clustering”. </w:t>
       </w:r>
-      <w:hyperlink r:id="rId212" w:history="1">
+      <w:hyperlink r:id="rId214" w:history="1">
         <w:r>
           <w:rPr>
             <w:rStyle w:val="Hipervnculo"/>
@@ -46209,7 +46293,7 @@
         </w:rPr>
         <w:t xml:space="preserve">“Density-Based Clustering”. </w:t>
       </w:r>
-      <w:hyperlink r:id="rId213" w:history="1">
+      <w:hyperlink r:id="rId215" w:history="1">
         <w:r>
           <w:rPr>
             <w:rStyle w:val="Hipervnculo"/>
@@ -46270,7 +46354,7 @@
         </w:rPr>
         <w:t xml:space="preserve">”. </w:t>
       </w:r>
-      <w:hyperlink r:id="rId214" w:history="1">
+      <w:hyperlink r:id="rId216" w:history="1">
         <w:r>
           <w:rPr>
             <w:rStyle w:val="Hipervnculo"/>
@@ -46311,7 +46395,7 @@
         </w:rPr>
         <w:t xml:space="preserve">“Topic Modeling: A Basic Introduction”. </w:t>
       </w:r>
-      <w:hyperlink r:id="rId215" w:history="1">
+      <w:hyperlink r:id="rId217" w:history="1">
         <w:r>
           <w:rPr>
             <w:rStyle w:val="Hipervnculo"/>
@@ -48466,7 +48550,7 @@
       <w:r>
         <w:t>) (</w:t>
       </w:r>
-      <w:hyperlink r:id="rId216" w:history="1">
+      <w:hyperlink r:id="rId218" w:history="1">
         <w:r>
           <w:rPr>
             <w:rStyle w:val="Hipervnculo"/>
@@ -48504,7 +48588,7 @@
       <w:r>
         <w:t>) (</w:t>
       </w:r>
-      <w:hyperlink r:id="rId217" w:history="1">
+      <w:hyperlink r:id="rId219" w:history="1">
         <w:r>
           <w:rPr>
             <w:rStyle w:val="Hipervnculo"/>
@@ -49633,7 +49717,7 @@
               <w:noProof/>
               <w:color w:val="FFFFFF" w:themeColor="background1"/>
             </w:rPr>
-            <w:t>48</w:t>
+            <w:t>94</w:t>
           </w:r>
           <w:r>
             <w:rPr>
@@ -49813,7 +49897,7 @@
               <w:noProof/>
               <w:color w:val="FFFFFF" w:themeColor="background1"/>
             </w:rPr>
-            <w:t>57</w:t>
+            <w:t>83</w:t>
           </w:r>
           <w:r>
             <w:rPr>
@@ -49969,7 +50053,7 @@
               <w:noProof/>
               <w:color w:val="FFFFFF" w:themeColor="background1"/>
             </w:rPr>
-            <w:t>33</w:t>
+            <w:t>85</w:t>
           </w:r>
           <w:r>
             <w:rPr>
@@ -50441,7 +50525,7 @@
         <w:i/>
         <w:noProof/>
       </w:rPr>
-      <w:t>Análisis de lenguaje de la correspondencia</w:t>
+      <w:t>Desarrollo de la página web</w:t>
     </w:r>
     <w:r>
       <w:rPr>
@@ -55496,6 +55580,119 @@
     </w:lvl>
   </w:abstractNum>
   <w:abstractNum w:abstractNumId="46" w15:restartNumberingAfterBreak="0">
+    <w:nsid w:val="3E0C1B20"/>
+    <w:multiLevelType w:val="hybridMultilevel"/>
+    <w:tmpl w:val="BED68A30"/>
+    <w:lvl w:ilvl="0" w:tplc="0C0A0001">
+      <w:start w:val="1"/>
+      <w:numFmt w:val="bullet"/>
+      <w:lvlText w:val=""/>
+      <w:lvlJc w:val="left"/>
+      <w:pPr>
+        <w:ind w:left="1068" w:hanging="360"/>
+      </w:pPr>
+      <w:rPr>
+        <w:rFonts w:ascii="Symbol" w:hAnsi="Symbol" w:hint="default"/>
+      </w:rPr>
+    </w:lvl>
+    <w:lvl w:ilvl="1" w:tplc="0C0A0003" w:tentative="1">
+      <w:start w:val="1"/>
+      <w:numFmt w:val="bullet"/>
+      <w:lvlText w:val="o"/>
+      <w:lvlJc w:val="left"/>
+      <w:pPr>
+        <w:ind w:left="1788" w:hanging="360"/>
+      </w:pPr>
+      <w:rPr>
+        <w:rFonts w:ascii="Courier New" w:hAnsi="Courier New" w:cs="Courier New" w:hint="default"/>
+      </w:rPr>
+    </w:lvl>
+    <w:lvl w:ilvl="2" w:tplc="0C0A0005" w:tentative="1">
+      <w:start w:val="1"/>
+      <w:numFmt w:val="bullet"/>
+      <w:lvlText w:val=""/>
+      <w:lvlJc w:val="left"/>
+      <w:pPr>
+        <w:ind w:left="2508" w:hanging="360"/>
+      </w:pPr>
+      <w:rPr>
+        <w:rFonts w:ascii="Wingdings" w:hAnsi="Wingdings" w:hint="default"/>
+      </w:rPr>
+    </w:lvl>
+    <w:lvl w:ilvl="3" w:tplc="0C0A0001" w:tentative="1">
+      <w:start w:val="1"/>
+      <w:numFmt w:val="bullet"/>
+      <w:lvlText w:val=""/>
+      <w:lvlJc w:val="left"/>
+      <w:pPr>
+        <w:ind w:left="3228" w:hanging="360"/>
+      </w:pPr>
+      <w:rPr>
+        <w:rFonts w:ascii="Symbol" w:hAnsi="Symbol" w:hint="default"/>
+      </w:rPr>
+    </w:lvl>
+    <w:lvl w:ilvl="4" w:tplc="0C0A0003" w:tentative="1">
+      <w:start w:val="1"/>
+      <w:numFmt w:val="bullet"/>
+      <w:lvlText w:val="o"/>
+      <w:lvlJc w:val="left"/>
+      <w:pPr>
+        <w:ind w:left="3948" w:hanging="360"/>
+      </w:pPr>
+      <w:rPr>
+        <w:rFonts w:ascii="Courier New" w:hAnsi="Courier New" w:cs="Courier New" w:hint="default"/>
+      </w:rPr>
+    </w:lvl>
+    <w:lvl w:ilvl="5" w:tplc="0C0A0005" w:tentative="1">
+      <w:start w:val="1"/>
+      <w:numFmt w:val="bullet"/>
+      <w:lvlText w:val=""/>
+      <w:lvlJc w:val="left"/>
+      <w:pPr>
+        <w:ind w:left="4668" w:hanging="360"/>
+      </w:pPr>
+      <w:rPr>
+        <w:rFonts w:ascii="Wingdings" w:hAnsi="Wingdings" w:hint="default"/>
+      </w:rPr>
+    </w:lvl>
+    <w:lvl w:ilvl="6" w:tplc="0C0A0001" w:tentative="1">
+      <w:start w:val="1"/>
+      <w:numFmt w:val="bullet"/>
+      <w:lvlText w:val=""/>
+      <w:lvlJc w:val="left"/>
+      <w:pPr>
+        <w:ind w:left="5388" w:hanging="360"/>
+      </w:pPr>
+      <w:rPr>
+        <w:rFonts w:ascii="Symbol" w:hAnsi="Symbol" w:hint="default"/>
+      </w:rPr>
+    </w:lvl>
+    <w:lvl w:ilvl="7" w:tplc="0C0A0003" w:tentative="1">
+      <w:start w:val="1"/>
+      <w:numFmt w:val="bullet"/>
+      <w:lvlText w:val="o"/>
+      <w:lvlJc w:val="left"/>
+      <w:pPr>
+        <w:ind w:left="6108" w:hanging="360"/>
+      </w:pPr>
+      <w:rPr>
+        <w:rFonts w:ascii="Courier New" w:hAnsi="Courier New" w:cs="Courier New" w:hint="default"/>
+      </w:rPr>
+    </w:lvl>
+    <w:lvl w:ilvl="8" w:tplc="0C0A0005" w:tentative="1">
+      <w:start w:val="1"/>
+      <w:numFmt w:val="bullet"/>
+      <w:lvlText w:val=""/>
+      <w:lvlJc w:val="left"/>
+      <w:pPr>
+        <w:ind w:left="6828" w:hanging="360"/>
+      </w:pPr>
+      <w:rPr>
+        <w:rFonts w:ascii="Wingdings" w:hAnsi="Wingdings" w:hint="default"/>
+      </w:rPr>
+    </w:lvl>
+  </w:abstractNum>
+  <w:abstractNum w:abstractNumId="47" w15:restartNumberingAfterBreak="0">
     <w:nsid w:val="401E1035"/>
     <w:multiLevelType w:val="hybridMultilevel"/>
     <w:tmpl w:val="FF949234"/>
@@ -55608,7 +55805,7 @@
       </w:rPr>
     </w:lvl>
   </w:abstractNum>
-  <w:abstractNum w:abstractNumId="47" w15:restartNumberingAfterBreak="0">
+  <w:abstractNum w:abstractNumId="48" w15:restartNumberingAfterBreak="0">
     <w:nsid w:val="42003EC8"/>
     <w:multiLevelType w:val="hybridMultilevel"/>
     <w:tmpl w:val="8B70ED00"/>
@@ -55721,7 +55918,7 @@
       </w:rPr>
     </w:lvl>
   </w:abstractNum>
-  <w:abstractNum w:abstractNumId="48" w15:restartNumberingAfterBreak="0">
+  <w:abstractNum w:abstractNumId="49" w15:restartNumberingAfterBreak="0">
     <w:nsid w:val="42EC1C32"/>
     <w:multiLevelType w:val="hybridMultilevel"/>
     <w:tmpl w:val="C220BBAC"/>
@@ -55807,7 +56004,7 @@
       </w:pPr>
     </w:lvl>
   </w:abstractNum>
-  <w:abstractNum w:abstractNumId="49" w15:restartNumberingAfterBreak="0">
+  <w:abstractNum w:abstractNumId="50" w15:restartNumberingAfterBreak="0">
     <w:nsid w:val="432073CB"/>
     <w:multiLevelType w:val="hybridMultilevel"/>
     <w:tmpl w:val="2A681E14"/>
@@ -55893,7 +56090,7 @@
       </w:pPr>
     </w:lvl>
   </w:abstractNum>
-  <w:abstractNum w:abstractNumId="50" w15:restartNumberingAfterBreak="0">
+  <w:abstractNum w:abstractNumId="51" w15:restartNumberingAfterBreak="0">
     <w:nsid w:val="443609A2"/>
     <w:multiLevelType w:val="hybridMultilevel"/>
     <w:tmpl w:val="5096FFCC"/>
@@ -55982,7 +56179,7 @@
       </w:pPr>
     </w:lvl>
   </w:abstractNum>
-  <w:abstractNum w:abstractNumId="51" w15:restartNumberingAfterBreak="0">
+  <w:abstractNum w:abstractNumId="52" w15:restartNumberingAfterBreak="0">
     <w:nsid w:val="455B784A"/>
     <w:multiLevelType w:val="hybridMultilevel"/>
     <w:tmpl w:val="15AE2D70"/>
@@ -56095,7 +56292,7 @@
       </w:rPr>
     </w:lvl>
   </w:abstractNum>
-  <w:abstractNum w:abstractNumId="52" w15:restartNumberingAfterBreak="0">
+  <w:abstractNum w:abstractNumId="53" w15:restartNumberingAfterBreak="0">
     <w:nsid w:val="471B27A6"/>
     <w:multiLevelType w:val="hybridMultilevel"/>
     <w:tmpl w:val="695092C4"/>
@@ -56181,7 +56378,7 @@
       </w:pPr>
     </w:lvl>
   </w:abstractNum>
-  <w:abstractNum w:abstractNumId="53" w15:restartNumberingAfterBreak="0">
+  <w:abstractNum w:abstractNumId="54" w15:restartNumberingAfterBreak="0">
     <w:nsid w:val="4BED0B3C"/>
     <w:multiLevelType w:val="hybridMultilevel"/>
     <w:tmpl w:val="7362FB80"/>
@@ -56294,7 +56491,7 @@
       </w:rPr>
     </w:lvl>
   </w:abstractNum>
-  <w:abstractNum w:abstractNumId="54" w15:restartNumberingAfterBreak="0">
+  <w:abstractNum w:abstractNumId="55" w15:restartNumberingAfterBreak="0">
     <w:nsid w:val="4C063E23"/>
     <w:multiLevelType w:val="hybridMultilevel"/>
     <w:tmpl w:val="EA044470"/>
@@ -56407,7 +56604,7 @@
       </w:rPr>
     </w:lvl>
   </w:abstractNum>
-  <w:abstractNum w:abstractNumId="55" w15:restartNumberingAfterBreak="0">
+  <w:abstractNum w:abstractNumId="56" w15:restartNumberingAfterBreak="0">
     <w:nsid w:val="4DB15439"/>
     <w:multiLevelType w:val="hybridMultilevel"/>
     <w:tmpl w:val="BCA46294"/>
@@ -56520,7 +56717,7 @@
       </w:rPr>
     </w:lvl>
   </w:abstractNum>
-  <w:abstractNum w:abstractNumId="56" w15:restartNumberingAfterBreak="0">
+  <w:abstractNum w:abstractNumId="57" w15:restartNumberingAfterBreak="0">
     <w:nsid w:val="545E5BFC"/>
     <w:multiLevelType w:val="hybridMultilevel"/>
     <w:tmpl w:val="4D2E31D2"/>
@@ -56633,7 +56830,7 @@
       </w:rPr>
     </w:lvl>
   </w:abstractNum>
-  <w:abstractNum w:abstractNumId="57" w15:restartNumberingAfterBreak="0">
+  <w:abstractNum w:abstractNumId="58" w15:restartNumberingAfterBreak="0">
     <w:nsid w:val="55DC224C"/>
     <w:multiLevelType w:val="hybridMultilevel"/>
     <w:tmpl w:val="FCC4A4A6"/>
@@ -56746,7 +56943,7 @@
       </w:rPr>
     </w:lvl>
   </w:abstractNum>
-  <w:abstractNum w:abstractNumId="58" w15:restartNumberingAfterBreak="0">
+  <w:abstractNum w:abstractNumId="59" w15:restartNumberingAfterBreak="0">
     <w:nsid w:val="56280A8B"/>
     <w:multiLevelType w:val="multilevel"/>
     <w:tmpl w:val="85D240F2"/>
@@ -56844,7 +57041,7 @@
       </w:pPr>
     </w:lvl>
   </w:abstractNum>
-  <w:abstractNum w:abstractNumId="59" w15:restartNumberingAfterBreak="0">
+  <w:abstractNum w:abstractNumId="60" w15:restartNumberingAfterBreak="0">
     <w:nsid w:val="56F25B1C"/>
     <w:multiLevelType w:val="hybridMultilevel"/>
     <w:tmpl w:val="1682D6A0"/>
@@ -56957,7 +57154,7 @@
       </w:rPr>
     </w:lvl>
   </w:abstractNum>
-  <w:abstractNum w:abstractNumId="60" w15:restartNumberingAfterBreak="0">
+  <w:abstractNum w:abstractNumId="61" w15:restartNumberingAfterBreak="0">
     <w:nsid w:val="56F53E32"/>
     <w:multiLevelType w:val="hybridMultilevel"/>
     <w:tmpl w:val="B066C2F4"/>
@@ -57070,7 +57267,7 @@
       </w:rPr>
     </w:lvl>
   </w:abstractNum>
-  <w:abstractNum w:abstractNumId="61" w15:restartNumberingAfterBreak="0">
+  <w:abstractNum w:abstractNumId="62" w15:restartNumberingAfterBreak="0">
     <w:nsid w:val="58306188"/>
     <w:multiLevelType w:val="hybridMultilevel"/>
     <w:tmpl w:val="EAEABD30"/>
@@ -57183,7 +57380,7 @@
       </w:rPr>
     </w:lvl>
   </w:abstractNum>
-  <w:abstractNum w:abstractNumId="62" w15:restartNumberingAfterBreak="0">
+  <w:abstractNum w:abstractNumId="63" w15:restartNumberingAfterBreak="0">
     <w:nsid w:val="5AE41E37"/>
     <w:multiLevelType w:val="hybridMultilevel"/>
     <w:tmpl w:val="5096FFCC"/>
@@ -57272,7 +57469,7 @@
       </w:pPr>
     </w:lvl>
   </w:abstractNum>
-  <w:abstractNum w:abstractNumId="63" w15:restartNumberingAfterBreak="0">
+  <w:abstractNum w:abstractNumId="64" w15:restartNumberingAfterBreak="0">
     <w:nsid w:val="5D1D5F5C"/>
     <w:multiLevelType w:val="multilevel"/>
     <w:tmpl w:val="0C0A001F"/>
@@ -57358,7 +57555,7 @@
       </w:pPr>
     </w:lvl>
   </w:abstractNum>
-  <w:abstractNum w:abstractNumId="64" w15:restartNumberingAfterBreak="0">
+  <w:abstractNum w:abstractNumId="65" w15:restartNumberingAfterBreak="0">
     <w:nsid w:val="5FBC7536"/>
     <w:multiLevelType w:val="hybridMultilevel"/>
     <w:tmpl w:val="C6868F14"/>
@@ -57447,7 +57644,7 @@
       </w:pPr>
     </w:lvl>
   </w:abstractNum>
-  <w:abstractNum w:abstractNumId="65" w15:restartNumberingAfterBreak="0">
+  <w:abstractNum w:abstractNumId="66" w15:restartNumberingAfterBreak="0">
     <w:nsid w:val="60A8543E"/>
     <w:multiLevelType w:val="hybridMultilevel"/>
     <w:tmpl w:val="493C18BA"/>
@@ -57533,7 +57730,7 @@
       </w:pPr>
     </w:lvl>
   </w:abstractNum>
-  <w:abstractNum w:abstractNumId="66" w15:restartNumberingAfterBreak="0">
+  <w:abstractNum w:abstractNumId="67" w15:restartNumberingAfterBreak="0">
     <w:nsid w:val="611A6593"/>
     <w:multiLevelType w:val="hybridMultilevel"/>
     <w:tmpl w:val="01126238"/>
@@ -57646,7 +57843,7 @@
       </w:rPr>
     </w:lvl>
   </w:abstractNum>
-  <w:abstractNum w:abstractNumId="67" w15:restartNumberingAfterBreak="0">
+  <w:abstractNum w:abstractNumId="68" w15:restartNumberingAfterBreak="0">
     <w:nsid w:val="62BF7A66"/>
     <w:multiLevelType w:val="hybridMultilevel"/>
     <w:tmpl w:val="F44CCA04"/>
@@ -57759,7 +57956,7 @@
       </w:rPr>
     </w:lvl>
   </w:abstractNum>
-  <w:abstractNum w:abstractNumId="68" w15:restartNumberingAfterBreak="0">
+  <w:abstractNum w:abstractNumId="69" w15:restartNumberingAfterBreak="0">
     <w:nsid w:val="698E4264"/>
     <w:multiLevelType w:val="hybridMultilevel"/>
     <w:tmpl w:val="7F50B300"/>
@@ -57872,7 +58069,7 @@
       </w:rPr>
     </w:lvl>
   </w:abstractNum>
-  <w:abstractNum w:abstractNumId="69" w15:restartNumberingAfterBreak="0">
+  <w:abstractNum w:abstractNumId="70" w15:restartNumberingAfterBreak="0">
     <w:nsid w:val="6B295D5D"/>
     <w:multiLevelType w:val="hybridMultilevel"/>
     <w:tmpl w:val="FFA4DC4C"/>
@@ -57958,7 +58155,7 @@
       </w:pPr>
     </w:lvl>
   </w:abstractNum>
-  <w:abstractNum w:abstractNumId="70" w15:restartNumberingAfterBreak="0">
+  <w:abstractNum w:abstractNumId="71" w15:restartNumberingAfterBreak="0">
     <w:nsid w:val="6C6D5E39"/>
     <w:multiLevelType w:val="hybridMultilevel"/>
     <w:tmpl w:val="0A2C7D58"/>
@@ -58071,7 +58268,7 @@
       </w:rPr>
     </w:lvl>
   </w:abstractNum>
-  <w:abstractNum w:abstractNumId="71" w15:restartNumberingAfterBreak="0">
+  <w:abstractNum w:abstractNumId="72" w15:restartNumberingAfterBreak="0">
     <w:nsid w:val="6F4E5028"/>
     <w:multiLevelType w:val="hybridMultilevel"/>
     <w:tmpl w:val="99E4252A"/>
@@ -58157,7 +58354,7 @@
       </w:pPr>
     </w:lvl>
   </w:abstractNum>
-  <w:abstractNum w:abstractNumId="72" w15:restartNumberingAfterBreak="0">
+  <w:abstractNum w:abstractNumId="73" w15:restartNumberingAfterBreak="0">
     <w:nsid w:val="71290AF5"/>
     <w:multiLevelType w:val="hybridMultilevel"/>
     <w:tmpl w:val="FE849ED6"/>
@@ -58270,7 +58467,7 @@
       </w:rPr>
     </w:lvl>
   </w:abstractNum>
-  <w:abstractNum w:abstractNumId="73" w15:restartNumberingAfterBreak="0">
+  <w:abstractNum w:abstractNumId="74" w15:restartNumberingAfterBreak="0">
     <w:nsid w:val="7226737B"/>
     <w:multiLevelType w:val="hybridMultilevel"/>
     <w:tmpl w:val="EEFCE658"/>
@@ -58383,7 +58580,7 @@
       </w:rPr>
     </w:lvl>
   </w:abstractNum>
-  <w:abstractNum w:abstractNumId="74" w15:restartNumberingAfterBreak="0">
+  <w:abstractNum w:abstractNumId="75" w15:restartNumberingAfterBreak="0">
     <w:nsid w:val="754B1BED"/>
     <w:multiLevelType w:val="hybridMultilevel"/>
     <w:tmpl w:val="F482B678"/>
@@ -58496,7 +58693,7 @@
       </w:rPr>
     </w:lvl>
   </w:abstractNum>
-  <w:abstractNum w:abstractNumId="75" w15:restartNumberingAfterBreak="0">
+  <w:abstractNum w:abstractNumId="76" w15:restartNumberingAfterBreak="0">
     <w:nsid w:val="76C827B2"/>
     <w:multiLevelType w:val="hybridMultilevel"/>
     <w:tmpl w:val="059CAD6C"/>
@@ -58582,7 +58779,7 @@
       </w:pPr>
     </w:lvl>
   </w:abstractNum>
-  <w:abstractNum w:abstractNumId="76" w15:restartNumberingAfterBreak="0">
+  <w:abstractNum w:abstractNumId="77" w15:restartNumberingAfterBreak="0">
     <w:nsid w:val="77F7110B"/>
     <w:multiLevelType w:val="hybridMultilevel"/>
     <w:tmpl w:val="29FE4600"/>
@@ -58695,7 +58892,7 @@
       </w:rPr>
     </w:lvl>
   </w:abstractNum>
-  <w:abstractNum w:abstractNumId="77" w15:restartNumberingAfterBreak="0">
+  <w:abstractNum w:abstractNumId="78" w15:restartNumberingAfterBreak="0">
     <w:nsid w:val="78F40D75"/>
     <w:multiLevelType w:val="hybridMultilevel"/>
     <w:tmpl w:val="E4A8B89E"/>
@@ -58808,7 +59005,7 @@
       </w:rPr>
     </w:lvl>
   </w:abstractNum>
-  <w:abstractNum w:abstractNumId="78" w15:restartNumberingAfterBreak="0">
+  <w:abstractNum w:abstractNumId="79" w15:restartNumberingAfterBreak="0">
     <w:nsid w:val="790C0E77"/>
     <w:multiLevelType w:val="hybridMultilevel"/>
     <w:tmpl w:val="3C584F8C"/>
@@ -58922,7 +59119,7 @@
     </w:lvl>
   </w:abstractNum>
   <w:num w:numId="1">
-    <w:abstractNumId w:val="58"/>
+    <w:abstractNumId w:val="59"/>
   </w:num>
   <w:num w:numId="2">
     <w:abstractNumId w:val="10"/>
@@ -58931,13 +59128,13 @@
     <w:abstractNumId w:val="26"/>
   </w:num>
   <w:num w:numId="4">
-    <w:abstractNumId w:val="57"/>
+    <w:abstractNumId w:val="58"/>
   </w:num>
   <w:num w:numId="5">
     <w:abstractNumId w:val="22"/>
   </w:num>
   <w:num w:numId="6">
-    <w:abstractNumId w:val="61"/>
+    <w:abstractNumId w:val="62"/>
   </w:num>
   <w:num w:numId="7">
     <w:abstractNumId w:val="3"/>
@@ -58946,7 +59143,7 @@
     <w:abstractNumId w:val="14"/>
   </w:num>
   <w:num w:numId="9">
-    <w:abstractNumId w:val="69"/>
+    <w:abstractNumId w:val="70"/>
   </w:num>
   <w:num w:numId="10">
     <w:abstractNumId w:val="33"/>
@@ -58961,16 +59158,16 @@
     <w:abstractNumId w:val="32"/>
   </w:num>
   <w:num w:numId="14">
-    <w:abstractNumId w:val="54"/>
+    <w:abstractNumId w:val="55"/>
   </w:num>
   <w:num w:numId="15">
     <w:abstractNumId w:val="2"/>
   </w:num>
   <w:num w:numId="16">
-    <w:abstractNumId w:val="60"/>
+    <w:abstractNumId w:val="61"/>
   </w:num>
   <w:num w:numId="17">
-    <w:abstractNumId w:val="51"/>
+    <w:abstractNumId w:val="52"/>
   </w:num>
   <w:num w:numId="18">
     <w:abstractNumId w:val="8"/>
@@ -58997,7 +59194,7 @@
     <w:abstractNumId w:val="44"/>
   </w:num>
   <w:num w:numId="26">
-    <w:abstractNumId w:val="56"/>
+    <w:abstractNumId w:val="57"/>
   </w:num>
   <w:num w:numId="27">
     <w:abstractNumId w:val="35"/>
@@ -59012,25 +59209,25 @@
     <w:abstractNumId w:val="36"/>
   </w:num>
   <w:num w:numId="31">
-    <w:abstractNumId w:val="67"/>
+    <w:abstractNumId w:val="68"/>
   </w:num>
   <w:num w:numId="32">
     <w:abstractNumId w:val="24"/>
   </w:num>
   <w:num w:numId="33">
-    <w:abstractNumId w:val="74"/>
+    <w:abstractNumId w:val="75"/>
   </w:num>
   <w:num w:numId="34">
     <w:abstractNumId w:val="9"/>
   </w:num>
   <w:num w:numId="35">
-    <w:abstractNumId w:val="73"/>
+    <w:abstractNumId w:val="74"/>
   </w:num>
   <w:num w:numId="36">
-    <w:abstractNumId w:val="70"/>
+    <w:abstractNumId w:val="71"/>
   </w:num>
   <w:num w:numId="37">
-    <w:abstractNumId w:val="78"/>
+    <w:abstractNumId w:val="79"/>
   </w:num>
   <w:num w:numId="38">
     <w:abstractNumId w:val="15"/>
@@ -59042,7 +59239,7 @@
     <w:abstractNumId w:val="18"/>
   </w:num>
   <w:num w:numId="41">
-    <w:abstractNumId w:val="72"/>
+    <w:abstractNumId w:val="73"/>
   </w:num>
   <w:num w:numId="42">
     <w:abstractNumId w:val="17"/>
@@ -59051,37 +59248,37 @@
     <w:abstractNumId w:val="40"/>
   </w:num>
   <w:num w:numId="44">
-    <w:abstractNumId w:val="50"/>
+    <w:abstractNumId w:val="51"/>
   </w:num>
   <w:num w:numId="45">
-    <w:abstractNumId w:val="76"/>
+    <w:abstractNumId w:val="77"/>
   </w:num>
   <w:num w:numId="46">
-    <w:abstractNumId w:val="77"/>
+    <w:abstractNumId w:val="78"/>
   </w:num>
   <w:num w:numId="47">
-    <w:abstractNumId w:val="55"/>
+    <w:abstractNumId w:val="56"/>
   </w:num>
   <w:num w:numId="48">
-    <w:abstractNumId w:val="46"/>
+    <w:abstractNumId w:val="47"/>
   </w:num>
   <w:num w:numId="49">
     <w:abstractNumId w:val="12"/>
   </w:num>
   <w:num w:numId="50">
-    <w:abstractNumId w:val="62"/>
+    <w:abstractNumId w:val="63"/>
   </w:num>
   <w:num w:numId="51">
     <w:abstractNumId w:val="7"/>
   </w:num>
   <w:num w:numId="52">
+    <w:abstractNumId w:val="49"/>
+  </w:num>
+  <w:num w:numId="53">
     <w:abstractNumId w:val="48"/>
   </w:num>
-  <w:num w:numId="53">
-    <w:abstractNumId w:val="47"/>
-  </w:num>
   <w:num w:numId="54">
-    <w:abstractNumId w:val="59"/>
+    <w:abstractNumId w:val="60"/>
   </w:num>
   <w:num w:numId="55">
     <w:abstractNumId w:val="37"/>
@@ -59090,34 +59287,34 @@
     <w:abstractNumId w:val="1"/>
   </w:num>
   <w:num w:numId="57">
-    <w:abstractNumId w:val="68"/>
+    <w:abstractNumId w:val="69"/>
   </w:num>
   <w:num w:numId="58">
-    <w:abstractNumId w:val="53"/>
+    <w:abstractNumId w:val="54"/>
   </w:num>
   <w:num w:numId="59">
     <w:abstractNumId w:val="0"/>
   </w:num>
   <w:num w:numId="60">
-    <w:abstractNumId w:val="49"/>
+    <w:abstractNumId w:val="50"/>
   </w:num>
   <w:num w:numId="61">
     <w:abstractNumId w:val="25"/>
   </w:num>
   <w:num w:numId="62">
-    <w:abstractNumId w:val="66"/>
+    <w:abstractNumId w:val="67"/>
   </w:num>
   <w:num w:numId="63">
-    <w:abstractNumId w:val="52"/>
+    <w:abstractNumId w:val="53"/>
   </w:num>
   <w:num w:numId="64">
     <w:abstractNumId w:val="30"/>
   </w:num>
   <w:num w:numId="65">
-    <w:abstractNumId w:val="65"/>
+    <w:abstractNumId w:val="66"/>
   </w:num>
   <w:num w:numId="66">
-    <w:abstractNumId w:val="64"/>
+    <w:abstractNumId w:val="65"/>
   </w:num>
   <w:num w:numId="67">
     <w:abstractNumId w:val="11"/>
@@ -59132,16 +59329,16 @@
     <w:abstractNumId w:val="19"/>
   </w:num>
   <w:num w:numId="71">
-    <w:abstractNumId w:val="71"/>
+    <w:abstractNumId w:val="72"/>
   </w:num>
   <w:num w:numId="72">
-    <w:abstractNumId w:val="75"/>
+    <w:abstractNumId w:val="76"/>
   </w:num>
   <w:num w:numId="73">
     <w:abstractNumId w:val="34"/>
   </w:num>
   <w:num w:numId="74">
-    <w:abstractNumId w:val="63"/>
+    <w:abstractNumId w:val="64"/>
   </w:num>
   <w:num w:numId="75">
     <w:abstractNumId w:val="28"/>
@@ -59157,6 +59354,9 @@
   </w:num>
   <w:num w:numId="79">
     <w:abstractNumId w:val="41"/>
+  </w:num>
+  <w:num w:numId="80">
+    <w:abstractNumId w:val="46"/>
   </w:num>
   <w:numIdMacAtCleanup w:val="75"/>
 </w:numbering>
@@ -60886,6 +61086,18 @@
     <w:basedOn w:val="Normal"/>
     <w:rsid w:val="00A404D6"/>
   </w:style>
+  <w:style w:type="character" w:styleId="Mencinsinresolver">
+    <w:name w:val="Unresolved Mention"/>
+    <w:basedOn w:val="Fuentedeprrafopredeter"/>
+    <w:uiPriority w:val="99"/>
+    <w:semiHidden/>
+    <w:unhideWhenUsed/>
+    <w:rsid w:val="00CB0D08"/>
+    <w:rPr>
+      <w:color w:val="808080"/>
+      <w:shd w:val="clear" w:color="auto" w:fill="E6E6E6"/>
+    </w:rPr>
+  </w:style>
 </w:styles>
 </file>
 
@@ -61406,6 +61618,7 @@
     <w:rsidRoot w:val="00C15F22"/>
     <w:rsid w:val="00020AF1"/>
     <w:rsid w:val="00030ED1"/>
+    <w:rsid w:val="00067A80"/>
     <w:rsid w:val="000A4FC5"/>
     <w:rsid w:val="0010115D"/>
     <w:rsid w:val="00154469"/>
@@ -62397,7 +62610,7 @@
 </file>
 
 <file path=customXml/itemProps1.xml><?xml version="1.0" encoding="utf-8"?>
-<ds:datastoreItem xmlns:ds="http://schemas.openxmlformats.org/officeDocument/2006/customXml" ds:itemID="{F23BCA3F-DF4D-4AB7-A912-08A2158382F1}">
+<ds:datastoreItem xmlns:ds="http://schemas.openxmlformats.org/officeDocument/2006/customXml" ds:itemID="{BD434A10-BEB5-4C3A-BD81-FD4F1A7DB03A}">
   <ds:schemaRefs>
     <ds:schemaRef ds:uri="http://schemas.openxmlformats.org/officeDocument/2006/bibliography"/>
   </ds:schemaRefs>

</xml_diff>